<commit_message>
Descripcion de los procesos del sistema
</commit_message>
<xml_diff>
--- a/Assets/Primer Proyecto Informe.docx
+++ b/Assets/Primer Proyecto Informe.docx
@@ -1477,6 +1477,7 @@
     </w:p>
     <w:p>
       <w:pPr>
+        <w:ind w:firstLine="708"/>
         <w:jc w:val="both"/>
       </w:pPr>
       <w:r>
@@ -1597,11 +1598,13 @@
     </w:p>
     <w:p>
       <w:pPr>
+        <w:ind w:firstLine="708"/>
         <w:jc w:val="both"/>
       </w:pPr>
     </w:p>
     <w:p>
       <w:pPr>
+        <w:ind w:firstLine="708"/>
         <w:jc w:val="both"/>
       </w:pPr>
       <w:r>
@@ -3048,10 +3051,430 @@
     </w:p>
     <w:p>
       <w:pPr>
+        <w:pStyle w:val="Ttulo2"/>
+      </w:pPr>
+      <w:r>
+        <w:t>Procesos involucrados en la simulación</w:t>
+      </w:r>
+    </w:p>
+    <w:p>
+      <w:pPr>
         <w:jc w:val="both"/>
       </w:pPr>
       <w:r>
-        <w:t>Acá describimos y justificamos como resolvimos el problema</w:t>
+        <w:t>Se comenzara la descripción de la resolución del problema explicando la estructura de los procesos generados:</w:t>
+      </w:r>
+    </w:p>
+    <w:p>
+      <w:pPr>
+        <w:jc w:val="both"/>
+      </w:pPr>
+      <w:r>
+        <w:t>Se pueden dividir en dos grandes rangos:</w:t>
+      </w:r>
+    </w:p>
+    <w:p>
+      <w:pPr>
+        <w:pStyle w:val="Prrafodelista"/>
+        <w:numPr>
+          <w:ilvl w:val="0"/>
+          <w:numId w:val="12"/>
+        </w:numPr>
+        <w:jc w:val="both"/>
+      </w:pPr>
+      <w:r>
+        <w:t>Los procesos del jugador.</w:t>
+      </w:r>
+    </w:p>
+    <w:p>
+      <w:pPr>
+        <w:pStyle w:val="Prrafodelista"/>
+        <w:numPr>
+          <w:ilvl w:val="0"/>
+          <w:numId w:val="12"/>
+        </w:numPr>
+        <w:jc w:val="both"/>
+      </w:pPr>
+      <w:r>
+        <w:t>Los procesos de sincronización de la partida.</w:t>
+      </w:r>
+    </w:p>
+    <w:p>
+      <w:pPr>
+        <w:pStyle w:val="Ttulo4"/>
+      </w:pPr>
+      <w:r>
+        <w:t>Los procesos del jugador</w:t>
+      </w:r>
+    </w:p>
+    <w:p>
+      <w:pPr>
+        <w:jc w:val="both"/>
+      </w:pPr>
+      <w:r>
+        <w:t>Se crearon 3 procesos que representan a la entidad de jugador en la simulación:</w:t>
+      </w:r>
+    </w:p>
+    <w:p>
+      <w:pPr>
+        <w:ind w:firstLine="708"/>
+        <w:jc w:val="both"/>
+      </w:pPr>
+      <w:r>
+        <w:rPr>
+          <w:b/>
+          <w:i/>
+        </w:rPr>
+        <w:t>La cabeza</w:t>
+      </w:r>
+      <w:r>
+        <w:t>, implementada en la clase “</w:t>
+      </w:r>
+      <w:r>
+        <w:rPr>
+          <w:b/>
+        </w:rPr>
+        <w:t>PlayerHead</w:t>
+      </w:r>
+      <w:r>
+        <w:t>”. Se encarga de crear los procesos hijos de envió y recepción. Tiene la lógica para la selección de la carta a enviar, saber si gano la partida, poner la mano en la mesa cuando gana o cuando es informado que otro jugador puso la mano y para sincronizar el envió y recepción de cartas.</w:t>
+      </w:r>
+    </w:p>
+    <w:p>
+      <w:pPr>
+        <w:ind w:firstLine="708"/>
+        <w:jc w:val="both"/>
+      </w:pPr>
+      <w:r>
+        <w:rPr>
+          <w:b/>
+          <w:i/>
+        </w:rPr>
+        <w:t>El receptor de cartas</w:t>
+      </w:r>
+      <w:r>
+        <w:t>, implementado en la clase “</w:t>
+      </w:r>
+      <w:r>
+        <w:rPr>
+          <w:b/>
+        </w:rPr>
+        <w:t>PlayerCardReceiver</w:t>
+      </w:r>
+      <w:r>
+        <w:t>”. Se encarga de recibir una carta de su vecino y de compartir la carta recibida con “</w:t>
+      </w:r>
+      <w:r>
+        <w:rPr>
+          <w:i/>
+        </w:rPr>
+        <w:t>la cabeza</w:t>
+      </w:r>
+      <w:r>
+        <w:t>”.</w:t>
+      </w:r>
+    </w:p>
+    <w:p>
+      <w:pPr>
+        <w:ind w:firstLine="708"/>
+        <w:jc w:val="both"/>
+      </w:pPr>
+      <w:r>
+        <w:rPr>
+          <w:b/>
+          <w:i/>
+        </w:rPr>
+        <w:t>El remitente de cartas</w:t>
+      </w:r>
+      <w:r>
+        <w:t>, implementado en la clase “</w:t>
+      </w:r>
+      <w:r>
+        <w:rPr>
+          <w:b/>
+        </w:rPr>
+        <w:t>PlayerCardSender</w:t>
+      </w:r>
+      <w:r>
+        <w:t xml:space="preserve">”.  Se encarga de enviar la carta al otro vecino que </w:t>
+      </w:r>
+      <w:r>
+        <w:rPr>
+          <w:i/>
+        </w:rPr>
+        <w:t>la cabeza</w:t>
+      </w:r>
+      <w:r>
+        <w:t xml:space="preserve"> le comparte.</w:t>
+      </w:r>
+    </w:p>
+    <w:p>
+      <w:pPr>
+        <w:pStyle w:val="Ttulo4"/>
+      </w:pPr>
+      <w:r>
+        <w:t>Los procesos de sincronización de la partida</w:t>
+      </w:r>
+    </w:p>
+    <w:p>
+      <w:pPr>
+        <w:jc w:val="both"/>
+      </w:pPr>
+      <w:r>
+        <w:t>Se crearon los siguientes procesos</w:t>
+      </w:r>
+      <w:r>
+        <w:t>:</w:t>
+      </w:r>
+    </w:p>
+    <w:p>
+      <w:pPr>
+        <w:ind w:firstLine="708"/>
+        <w:jc w:val="both"/>
+      </w:pPr>
+      <w:r>
+        <w:rPr>
+          <w:b/>
+          <w:i/>
+        </w:rPr>
+        <w:t>La mesa</w:t>
+      </w:r>
+      <w:r>
+        <w:t>, implementada en la clase “</w:t>
+      </w:r>
+      <w:r>
+        <w:rPr>
+          <w:b/>
+        </w:rPr>
+        <w:t>Table</w:t>
+      </w:r>
+      <w:r>
+        <w:t>” y en el “</w:t>
+      </w:r>
+      <w:r>
+        <w:rPr>
+          <w:b/>
+        </w:rPr>
+        <w:t>main</w:t>
+      </w:r>
+      <w:r>
+        <w:t>” del programa. Este proceso, como “</w:t>
+      </w:r>
+      <w:r>
+        <w:rPr>
+          <w:b/>
+        </w:rPr>
+        <w:t>main</w:t>
+      </w:r>
+      <w:r>
+        <w:t xml:space="preserve">” del programa, inicializa los archivos y estrucutras que se utilizan en el programa. Lanza a los procesos </w:t>
+      </w:r>
+      <w:r>
+        <w:rPr>
+          <w:i/>
+        </w:rPr>
+        <w:t>cabeza</w:t>
+      </w:r>
+      <w:r>
+        <w:t xml:space="preserve"> de los jugadores, y el resto de los procesos que se explicaran posteriormente. También se encarga de la terminación de los procesos y el cierre de los recursos una vez terminada la simulación.</w:t>
+      </w:r>
+    </w:p>
+    <w:p>
+      <w:pPr>
+        <w:jc w:val="both"/>
+      </w:pPr>
+      <w:r>
+        <w:lastRenderedPageBreak/>
+        <w:t>Como “</w:t>
+      </w:r>
+      <w:r>
+        <w:rPr>
+          <w:b/>
+        </w:rPr>
+        <w:t>Table</w:t>
+      </w:r>
+      <w:r>
+        <w:t xml:space="preserve">”, tiene la responsabilidad en el loop principal del juego: reparte las cartas y </w:t>
+      </w:r>
+      <w:r>
+        <w:t xml:space="preserve">envía la señal </w:t>
+      </w:r>
+      <w:r>
+        <w:t>de la mano en la mesa. El loop termina cuando se detecta que un jugador recibe las 7 letras de “</w:t>
+      </w:r>
+      <w:r>
+        <w:rPr>
+          <w:b/>
+        </w:rPr>
+        <w:t>CHANCHO</w:t>
+      </w:r>
+      <w:r>
+        <w:t>”.</w:t>
+      </w:r>
+    </w:p>
+    <w:p>
+      <w:pPr>
+        <w:ind w:firstLine="708"/>
+        <w:jc w:val="both"/>
+      </w:pPr>
+      <w:r>
+        <w:rPr>
+          <w:b/>
+          <w:i/>
+        </w:rPr>
+        <w:t>El tablero de puntaje</w:t>
+      </w:r>
+      <w:r>
+        <w:t>, implementador en la clase “</w:t>
+      </w:r>
+      <w:r>
+        <w:rPr>
+          <w:b/>
+        </w:rPr>
+        <w:t>ScoreBoardController</w:t>
+      </w:r>
+      <w:r>
+        <w:t>”. Se encarga de leer la tecla de la pantalla y mostrar el puntaje ante ese evento o terminar, dependiendo esto último de si la tecla es “</w:t>
+      </w:r>
+      <w:r>
+        <w:rPr>
+          <w:b/>
+        </w:rPr>
+        <w:t>Escape</w:t>
+      </w:r>
+      <w:r>
+        <w:t xml:space="preserve">” o no. También debe compartir los puntajes y la lógica de la condición de corte de juego con el proceso de </w:t>
+      </w:r>
+      <w:r>
+        <w:rPr>
+          <w:i/>
+        </w:rPr>
+        <w:t>la mesa</w:t>
+      </w:r>
+      <w:r>
+        <w:t>.</w:t>
+      </w:r>
+    </w:p>
+    <w:p>
+      <w:pPr>
+        <w:ind w:firstLine="708"/>
+        <w:jc w:val="both"/>
+      </w:pPr>
+      <w:r>
+        <w:rPr>
+          <w:b/>
+          <w:i/>
+        </w:rPr>
+        <w:t>El sincronizador de jugadores</w:t>
+      </w:r>
+      <w:r>
+        <w:t>, implementado en la clase “</w:t>
+      </w:r>
+      <w:r>
+        <w:rPr>
+          <w:b/>
+        </w:rPr>
+        <w:t>PlayerSynchronizer</w:t>
+      </w:r>
+      <w:r>
+        <w:t>”. Se encarga de dar la señal de pasaje de cartas cuando los jugadores están listos para realizar la acción.</w:t>
+      </w:r>
+    </w:p>
+    <w:tbl>
+      <w:tblPr>
+        <w:tblStyle w:val="Tablaconcuadrcula"/>
+        <w:tblW w:w="0" w:type="auto"/>
+        <w:tblLook w:val="04A0"/>
+      </w:tblPr>
+      <w:tblGrid>
+        <w:gridCol w:w="8978"/>
+      </w:tblGrid>
+      <w:tr>
+        <w:tc>
+          <w:tcPr>
+            <w:tcW w:w="8978" w:type="dxa"/>
+            <w:vAlign w:val="center"/>
+          </w:tcPr>
+          <w:p>
+            <w:pPr>
+              <w:jc w:val="center"/>
+            </w:pPr>
+            <w:r>
+              <w:rPr>
+                <w:b/>
+              </w:rPr>
+              <w:t>Aclaración</w:t>
+            </w:r>
+            <w:r>
+              <w:t>: la frase “</w:t>
+            </w:r>
+            <w:r>
+              <w:rPr>
+                <w:b/>
+                <w:i/>
+              </w:rPr>
+              <w:t>dar la señal</w:t>
+            </w:r>
+            <w:r>
+              <w:t>” que se uso en la sección de “</w:t>
+            </w:r>
+            <w:r>
+              <w:rPr>
+                <w:b/>
+              </w:rPr>
+              <w:t>procesos involucrados</w:t>
+            </w:r>
+            <w:r>
+              <w:t>” no hace referencia al mecanismo de señales de concurrencia.</w:t>
+            </w:r>
+          </w:p>
+        </w:tc>
+      </w:tr>
+    </w:tbl>
+    <w:p>
+      <w:pPr>
+        <w:pStyle w:val="Ttulo2"/>
+      </w:pPr>
+      <w:r>
+        <w:t>Comunicación entre procesos</w:t>
+      </w:r>
+    </w:p>
+    <w:p>
+      <w:pPr>
+        <w:pStyle w:val="Ttulo4"/>
+      </w:pPr>
+      <w:r>
+        <w:t>Comunicación entre los procesos del jugador</w:t>
+      </w:r>
+    </w:p>
+    <w:p>
+      <w:pPr>
+        <w:jc w:val="both"/>
+      </w:pPr>
+      <w:r>
+        <w:t>***</w:t>
+      </w:r>
+      <w:r>
+        <w:t>Describir como se comunica la cabeza con las manos.</w:t>
+      </w:r>
+    </w:p>
+    <w:p>
+      <w:pPr>
+        <w:pStyle w:val="Ttulo4"/>
+      </w:pPr>
+      <w:r>
+        <w:t>Comunicación entre el jugador y los procesos de sincronización</w:t>
+      </w:r>
+    </w:p>
+    <w:p>
+      <w:pPr>
+        <w:jc w:val="both"/>
+      </w:pPr>
+      <w:r>
+        <w:t>***</w:t>
+      </w:r>
+      <w:r>
+        <w:t>Describir el resto de las comunicaciones.</w:t>
       </w:r>
     </w:p>
     <w:p>
@@ -3079,6 +3502,9 @@
         <w:jc w:val="both"/>
       </w:pPr>
       <w:r>
+        <w:t>***</w:t>
+      </w:r>
+      <w:r>
         <w:t>Acá va el diagrama</w:t>
       </w:r>
     </w:p>
@@ -3106,6 +3532,9 @@
       <w:pPr>
         <w:jc w:val="both"/>
       </w:pPr>
+      <w:r>
+        <w:t>***</w:t>
+      </w:r>
       <w:r>
         <w:t>Acá va el diagrama de estados</w:t>
       </w:r>
@@ -3190,7 +3619,7 @@
           <w:rFonts w:asciiTheme="majorHAnsi" w:hAnsiTheme="majorHAnsi"/>
           <w:noProof/>
         </w:rPr>
-        <w:t>1</w:t>
+        <w:t>7</w:t>
       </w:r>
     </w:fldSimple>
   </w:p>
@@ -3682,6 +4111,119 @@
     </w:lvl>
   </w:abstractNum>
   <w:abstractNum w:abstractNumId="4">
+    <w:nsid w:val="2C5B53A7"/>
+    <w:multiLevelType w:val="hybridMultilevel"/>
+    <w:tmpl w:val="F146A426"/>
+    <w:lvl w:ilvl="0" w:tplc="2C0A0001">
+      <w:start w:val="1"/>
+      <w:numFmt w:val="bullet"/>
+      <w:lvlText w:val=""/>
+      <w:lvlJc w:val="left"/>
+      <w:pPr>
+        <w:ind w:left="720" w:hanging="360"/>
+      </w:pPr>
+      <w:rPr>
+        <w:rFonts w:ascii="Symbol" w:hAnsi="Symbol" w:hint="default"/>
+      </w:rPr>
+    </w:lvl>
+    <w:lvl w:ilvl="1" w:tplc="2C0A0003" w:tentative="1">
+      <w:start w:val="1"/>
+      <w:numFmt w:val="bullet"/>
+      <w:lvlText w:val="o"/>
+      <w:lvlJc w:val="left"/>
+      <w:pPr>
+        <w:ind w:left="1440" w:hanging="360"/>
+      </w:pPr>
+      <w:rPr>
+        <w:rFonts w:ascii="Courier New" w:hAnsi="Courier New" w:cs="Courier New" w:hint="default"/>
+      </w:rPr>
+    </w:lvl>
+    <w:lvl w:ilvl="2" w:tplc="2C0A0005" w:tentative="1">
+      <w:start w:val="1"/>
+      <w:numFmt w:val="bullet"/>
+      <w:lvlText w:val=""/>
+      <w:lvlJc w:val="left"/>
+      <w:pPr>
+        <w:ind w:left="2160" w:hanging="360"/>
+      </w:pPr>
+      <w:rPr>
+        <w:rFonts w:ascii="Wingdings" w:hAnsi="Wingdings" w:hint="default"/>
+      </w:rPr>
+    </w:lvl>
+    <w:lvl w:ilvl="3" w:tplc="2C0A0001" w:tentative="1">
+      <w:start w:val="1"/>
+      <w:numFmt w:val="bullet"/>
+      <w:lvlText w:val=""/>
+      <w:lvlJc w:val="left"/>
+      <w:pPr>
+        <w:ind w:left="2880" w:hanging="360"/>
+      </w:pPr>
+      <w:rPr>
+        <w:rFonts w:ascii="Symbol" w:hAnsi="Symbol" w:hint="default"/>
+      </w:rPr>
+    </w:lvl>
+    <w:lvl w:ilvl="4" w:tplc="2C0A0003" w:tentative="1">
+      <w:start w:val="1"/>
+      <w:numFmt w:val="bullet"/>
+      <w:lvlText w:val="o"/>
+      <w:lvlJc w:val="left"/>
+      <w:pPr>
+        <w:ind w:left="3600" w:hanging="360"/>
+      </w:pPr>
+      <w:rPr>
+        <w:rFonts w:ascii="Courier New" w:hAnsi="Courier New" w:cs="Courier New" w:hint="default"/>
+      </w:rPr>
+    </w:lvl>
+    <w:lvl w:ilvl="5" w:tplc="2C0A0005" w:tentative="1">
+      <w:start w:val="1"/>
+      <w:numFmt w:val="bullet"/>
+      <w:lvlText w:val=""/>
+      <w:lvlJc w:val="left"/>
+      <w:pPr>
+        <w:ind w:left="4320" w:hanging="360"/>
+      </w:pPr>
+      <w:rPr>
+        <w:rFonts w:ascii="Wingdings" w:hAnsi="Wingdings" w:hint="default"/>
+      </w:rPr>
+    </w:lvl>
+    <w:lvl w:ilvl="6" w:tplc="2C0A0001" w:tentative="1">
+      <w:start w:val="1"/>
+      <w:numFmt w:val="bullet"/>
+      <w:lvlText w:val=""/>
+      <w:lvlJc w:val="left"/>
+      <w:pPr>
+        <w:ind w:left="5040" w:hanging="360"/>
+      </w:pPr>
+      <w:rPr>
+        <w:rFonts w:ascii="Symbol" w:hAnsi="Symbol" w:hint="default"/>
+      </w:rPr>
+    </w:lvl>
+    <w:lvl w:ilvl="7" w:tplc="2C0A0003" w:tentative="1">
+      <w:start w:val="1"/>
+      <w:numFmt w:val="bullet"/>
+      <w:lvlText w:val="o"/>
+      <w:lvlJc w:val="left"/>
+      <w:pPr>
+        <w:ind w:left="5760" w:hanging="360"/>
+      </w:pPr>
+      <w:rPr>
+        <w:rFonts w:ascii="Courier New" w:hAnsi="Courier New" w:cs="Courier New" w:hint="default"/>
+      </w:rPr>
+    </w:lvl>
+    <w:lvl w:ilvl="8" w:tplc="2C0A0005" w:tentative="1">
+      <w:start w:val="1"/>
+      <w:numFmt w:val="bullet"/>
+      <w:lvlText w:val=""/>
+      <w:lvlJc w:val="left"/>
+      <w:pPr>
+        <w:ind w:left="6480" w:hanging="360"/>
+      </w:pPr>
+      <w:rPr>
+        <w:rFonts w:ascii="Wingdings" w:hAnsi="Wingdings" w:hint="default"/>
+      </w:rPr>
+    </w:lvl>
+  </w:abstractNum>
+  <w:abstractNum w:abstractNumId="5">
     <w:nsid w:val="32B33253"/>
     <w:multiLevelType w:val="hybridMultilevel"/>
     <w:tmpl w:val="94365660"/>
@@ -3770,7 +4312,7 @@
       </w:pPr>
     </w:lvl>
   </w:abstractNum>
-  <w:abstractNum w:abstractNumId="5">
+  <w:abstractNum w:abstractNumId="6">
     <w:nsid w:val="5B6A334D"/>
     <w:multiLevelType w:val="hybridMultilevel"/>
     <w:tmpl w:val="C62E61F4"/>
@@ -3859,7 +4401,7 @@
       </w:pPr>
     </w:lvl>
   </w:abstractNum>
-  <w:abstractNum w:abstractNumId="6">
+  <w:abstractNum w:abstractNumId="7">
     <w:nsid w:val="63DB101F"/>
     <w:multiLevelType w:val="hybridMultilevel"/>
     <w:tmpl w:val="37E6F52E"/>
@@ -3945,7 +4487,7 @@
       </w:pPr>
     </w:lvl>
   </w:abstractNum>
-  <w:abstractNum w:abstractNumId="7">
+  <w:abstractNum w:abstractNumId="8">
     <w:nsid w:val="67087462"/>
     <w:multiLevelType w:val="hybridMultilevel"/>
     <w:tmpl w:val="6FB62BA6"/>
@@ -4034,7 +4576,7 @@
       </w:pPr>
     </w:lvl>
   </w:abstractNum>
-  <w:abstractNum w:abstractNumId="8">
+  <w:abstractNum w:abstractNumId="9">
     <w:nsid w:val="688A41C7"/>
     <w:multiLevelType w:val="hybridMultilevel"/>
     <w:tmpl w:val="86026524"/>
@@ -4120,7 +4662,7 @@
       </w:pPr>
     </w:lvl>
   </w:abstractNum>
-  <w:abstractNum w:abstractNumId="9">
+  <w:abstractNum w:abstractNumId="10">
     <w:nsid w:val="770012E7"/>
     <w:multiLevelType w:val="hybridMultilevel"/>
     <w:tmpl w:val="AA0C3736"/>
@@ -4233,7 +4775,7 @@
       </w:rPr>
     </w:lvl>
   </w:abstractNum>
-  <w:abstractNum w:abstractNumId="10">
+  <w:abstractNum w:abstractNumId="11">
     <w:nsid w:val="7E2234B7"/>
     <w:multiLevelType w:val="hybridMultilevel"/>
     <w:tmpl w:val="FF5C2474"/>
@@ -4356,28 +4898,31 @@
     <w:abstractNumId w:val="3"/>
   </w:num>
   <w:num w:numId="4">
+    <w:abstractNumId w:val="10"/>
+  </w:num>
+  <w:num w:numId="5">
+    <w:abstractNumId w:val="6"/>
+  </w:num>
+  <w:num w:numId="6">
+    <w:abstractNumId w:val="5"/>
+  </w:num>
+  <w:num w:numId="7">
     <w:abstractNumId w:val="9"/>
   </w:num>
-  <w:num w:numId="5">
-    <w:abstractNumId w:val="5"/>
-  </w:num>
-  <w:num w:numId="6">
-    <w:abstractNumId w:val="4"/>
-  </w:num>
-  <w:num w:numId="7">
+  <w:num w:numId="8">
     <w:abstractNumId w:val="8"/>
   </w:num>
-  <w:num w:numId="8">
-    <w:abstractNumId w:val="7"/>
-  </w:num>
   <w:num w:numId="9">
-    <w:abstractNumId w:val="10"/>
+    <w:abstractNumId w:val="11"/>
   </w:num>
   <w:num w:numId="10">
-    <w:abstractNumId w:val="6"/>
+    <w:abstractNumId w:val="7"/>
   </w:num>
   <w:num w:numId="11">
     <w:abstractNumId w:val="0"/>
+  </w:num>
+  <w:num w:numId="12">
+    <w:abstractNumId w:val="4"/>
   </w:num>
 </w:numbering>
 </file>
@@ -4590,6 +5135,52 @@
       <w:color w:val="4F81BD" w:themeColor="accent1"/>
       <w:sz w:val="26"/>
       <w:szCs w:val="26"/>
+    </w:rPr>
+  </w:style>
+  <w:style w:type="paragraph" w:styleId="Ttulo3">
+    <w:name w:val="heading 3"/>
+    <w:basedOn w:val="Normal"/>
+    <w:next w:val="Normal"/>
+    <w:link w:val="Ttulo3Car"/>
+    <w:uiPriority w:val="9"/>
+    <w:unhideWhenUsed/>
+    <w:qFormat/>
+    <w:rsid w:val="00A94906"/>
+    <w:pPr>
+      <w:keepNext/>
+      <w:keepLines/>
+      <w:spacing w:before="200" w:after="0"/>
+      <w:outlineLvl w:val="2"/>
+    </w:pPr>
+    <w:rPr>
+      <w:rFonts w:asciiTheme="majorHAnsi" w:eastAsiaTheme="majorEastAsia" w:hAnsiTheme="majorHAnsi" w:cstheme="majorBidi"/>
+      <w:b/>
+      <w:bCs/>
+      <w:color w:val="4F81BD" w:themeColor="accent1"/>
+    </w:rPr>
+  </w:style>
+  <w:style w:type="paragraph" w:styleId="Ttulo4">
+    <w:name w:val="heading 4"/>
+    <w:basedOn w:val="Normal"/>
+    <w:next w:val="Normal"/>
+    <w:link w:val="Ttulo4Car"/>
+    <w:uiPriority w:val="9"/>
+    <w:unhideWhenUsed/>
+    <w:qFormat/>
+    <w:rsid w:val="00A94906"/>
+    <w:pPr>
+      <w:keepNext/>
+      <w:keepLines/>
+      <w:spacing w:before="200" w:after="0"/>
+      <w:outlineLvl w:val="3"/>
+    </w:pPr>
+    <w:rPr>
+      <w:rFonts w:asciiTheme="majorHAnsi" w:eastAsiaTheme="majorEastAsia" w:hAnsiTheme="majorHAnsi" w:cstheme="majorBidi"/>
+      <w:b/>
+      <w:bCs/>
+      <w:i/>
+      <w:iCs/>
+      <w:color w:val="4F81BD" w:themeColor="accent1"/>
     </w:rPr>
   </w:style>
   <w:style w:type="character" w:default="1" w:styleId="Fuentedeprrafopredeter">
@@ -4813,6 +5404,34 @@
         <w:right w:w="108" w:type="dxa"/>
       </w:tblCellMar>
     </w:tblPr>
+  </w:style>
+  <w:style w:type="character" w:customStyle="1" w:styleId="Ttulo3Car">
+    <w:name w:val="Título 3 Car"/>
+    <w:basedOn w:val="Fuentedeprrafopredeter"/>
+    <w:link w:val="Ttulo3"/>
+    <w:uiPriority w:val="9"/>
+    <w:rsid w:val="00A94906"/>
+    <w:rPr>
+      <w:rFonts w:asciiTheme="majorHAnsi" w:eastAsiaTheme="majorEastAsia" w:hAnsiTheme="majorHAnsi" w:cstheme="majorBidi"/>
+      <w:b/>
+      <w:bCs/>
+      <w:color w:val="4F81BD" w:themeColor="accent1"/>
+    </w:rPr>
+  </w:style>
+  <w:style w:type="character" w:customStyle="1" w:styleId="Ttulo4Car">
+    <w:name w:val="Título 4 Car"/>
+    <w:basedOn w:val="Fuentedeprrafopredeter"/>
+    <w:link w:val="Ttulo4"/>
+    <w:uiPriority w:val="9"/>
+    <w:rsid w:val="00A94906"/>
+    <w:rPr>
+      <w:rFonts w:asciiTheme="majorHAnsi" w:eastAsiaTheme="majorEastAsia" w:hAnsiTheme="majorHAnsi" w:cstheme="majorBidi"/>
+      <w:b/>
+      <w:bCs/>
+      <w:i/>
+      <w:iCs/>
+      <w:color w:val="4F81BD" w:themeColor="accent1"/>
+    </w:rPr>
   </w:style>
 </w:styles>
 </file>

</xml_diff>

<commit_message>
# Synchronism techniques between processes explained
</commit_message>
<xml_diff>
--- a/Assets/Primer Proyecto Informe.docx
+++ b/Assets/Primer Proyecto Informe.docx
@@ -38,10 +38,10 @@
                     </pic:cNvPicPr>
                   </pic:nvPicPr>
                   <pic:blipFill>
-                    <a:blip r:embed="rId7" cstate="print">
+                    <a:blip r:embed="rId8" cstate="print">
                       <a:extLst>
                         <a:ext uri="{28A0092B-C50C-407E-A947-70E740481C1C}">
-                          <a14:useLocalDpi xmlns:a14="http://schemas.microsoft.com/office/drawing/2010/main" xmlns:wps="http://schemas.microsoft.com/office/word/2010/wordprocessingShape" xmlns:wpi="http://schemas.microsoft.com/office/word/2010/wordprocessingInk" xmlns:wpg="http://schemas.microsoft.com/office/word/2010/wordprocessingGroup" xmlns:w14="http://schemas.microsoft.com/office/word/2010/wordml" xmlns:w="http://schemas.openxmlformats.org/wordprocessingml/2006/main" xmlns:w10="urn:schemas-microsoft-com:office:word" xmlns:wp14="http://schemas.microsoft.com/office/word/2010/wordprocessingDrawing" xmlns:v="urn:schemas-microsoft-com:vml" xmlns:o="urn:schemas-microsoft-com:office:office" xmlns:mc="http://schemas.openxmlformats.org/markup-compatibility/2006" xmlns:wpc="http://schemas.microsoft.com/office/word/2010/wordprocessingCanvas" xmlns="" val="0"/>
+                          <a14:useLocalDpi xmlns="" xmlns:wpc="http://schemas.microsoft.com/office/word/2010/wordprocessingCanvas" xmlns:mc="http://schemas.openxmlformats.org/markup-compatibility/2006" xmlns:o="urn:schemas-microsoft-com:office:office" xmlns:v="urn:schemas-microsoft-com:vml" xmlns:wp14="http://schemas.microsoft.com/office/word/2010/wordprocessingDrawing" xmlns:w10="urn:schemas-microsoft-com:office:word" xmlns:w="http://schemas.openxmlformats.org/wordprocessingml/2006/main" xmlns:w14="http://schemas.microsoft.com/office/word/2010/wordml" xmlns:wpg="http://schemas.microsoft.com/office/word/2010/wordprocessingGroup" xmlns:wpi="http://schemas.microsoft.com/office/word/2010/wordprocessingInk" xmlns:wps="http://schemas.microsoft.com/office/word/2010/wordprocessingShape" xmlns:a14="http://schemas.microsoft.com/office/drawing/2010/main" val="0"/>
                         </a:ext>
                       </a:extLst>
                     </a:blip>
@@ -768,7 +768,7 @@
           <w:r>
             <w:fldChar w:fldCharType="separate"/>
           </w:r>
-          <w:hyperlink w:anchor="_Toc355188145" w:history="1">
+          <w:hyperlink w:anchor="_Toc355355548" w:history="1">
             <w:r>
               <w:rPr>
                 <w:rStyle w:val="Hipervnculo"/>
@@ -795,7 +795,7 @@
                 <w:noProof/>
                 <w:webHidden/>
               </w:rPr>
-              <w:instrText xml:space="preserve"> PAGEREF _Toc355188145 \h </w:instrText>
+              <w:instrText xml:space="preserve"> PAGEREF _Toc355355548 \h </w:instrText>
             </w:r>
             <w:r>
               <w:rPr>
@@ -837,7 +837,7 @@
               <w:lang w:eastAsia="es-AR"/>
             </w:rPr>
           </w:pPr>
-          <w:hyperlink w:anchor="_Toc355188146" w:history="1">
+          <w:hyperlink w:anchor="_Toc355355549" w:history="1">
             <w:r>
               <w:rPr>
                 <w:rStyle w:val="Hipervnculo"/>
@@ -864,7 +864,7 @@
                 <w:noProof/>
                 <w:webHidden/>
               </w:rPr>
-              <w:instrText xml:space="preserve"> PAGEREF _Toc355188146 \h </w:instrText>
+              <w:instrText xml:space="preserve"> PAGEREF _Toc355355549 \h </w:instrText>
             </w:r>
             <w:r>
               <w:rPr>
@@ -906,7 +906,7 @@
               <w:lang w:eastAsia="es-AR"/>
             </w:rPr>
           </w:pPr>
-          <w:hyperlink w:anchor="_Toc355188147" w:history="1">
+          <w:hyperlink w:anchor="_Toc355355550" w:history="1">
             <w:r>
               <w:rPr>
                 <w:rStyle w:val="Hipervnculo"/>
@@ -933,7 +933,7 @@
                 <w:noProof/>
                 <w:webHidden/>
               </w:rPr>
-              <w:instrText xml:space="preserve"> PAGEREF _Toc355188147 \h </w:instrText>
+              <w:instrText xml:space="preserve"> PAGEREF _Toc355355550 \h </w:instrText>
             </w:r>
             <w:r>
               <w:rPr>
@@ -975,7 +975,7 @@
               <w:lang w:eastAsia="es-AR"/>
             </w:rPr>
           </w:pPr>
-          <w:hyperlink w:anchor="_Toc355188148" w:history="1">
+          <w:hyperlink w:anchor="_Toc355355551" w:history="1">
             <w:r>
               <w:rPr>
                 <w:rStyle w:val="Hipervnculo"/>
@@ -1002,7 +1002,7 @@
                 <w:noProof/>
                 <w:webHidden/>
               </w:rPr>
-              <w:instrText xml:space="preserve"> PAGEREF _Toc355188148 \h </w:instrText>
+              <w:instrText xml:space="preserve"> PAGEREF _Toc355355551 \h </w:instrText>
             </w:r>
             <w:r>
               <w:rPr>
@@ -1044,7 +1044,7 @@
               <w:lang w:eastAsia="es-AR"/>
             </w:rPr>
           </w:pPr>
-          <w:hyperlink w:anchor="_Toc355188149" w:history="1">
+          <w:hyperlink w:anchor="_Toc355355552" w:history="1">
             <w:r>
               <w:rPr>
                 <w:rStyle w:val="Hipervnculo"/>
@@ -1071,7 +1071,7 @@
                 <w:noProof/>
                 <w:webHidden/>
               </w:rPr>
-              <w:instrText xml:space="preserve"> PAGEREF _Toc355188149 \h </w:instrText>
+              <w:instrText xml:space="preserve"> PAGEREF _Toc355355552 \h </w:instrText>
             </w:r>
             <w:r>
               <w:rPr>
@@ -1113,7 +1113,7 @@
               <w:lang w:eastAsia="es-AR"/>
             </w:rPr>
           </w:pPr>
-          <w:hyperlink w:anchor="_Toc355188150" w:history="1">
+          <w:hyperlink w:anchor="_Toc355355553" w:history="1">
             <w:r>
               <w:rPr>
                 <w:rStyle w:val="Hipervnculo"/>
@@ -1140,7 +1140,7 @@
                 <w:noProof/>
                 <w:webHidden/>
               </w:rPr>
-              <w:instrText xml:space="preserve"> PAGEREF _Toc355188150 \h </w:instrText>
+              <w:instrText xml:space="preserve"> PAGEREF _Toc355355553 \h </w:instrText>
             </w:r>
             <w:r>
               <w:rPr>
@@ -1182,7 +1182,7 @@
               <w:lang w:eastAsia="es-AR"/>
             </w:rPr>
           </w:pPr>
-          <w:hyperlink w:anchor="_Toc355188151" w:history="1">
+          <w:hyperlink w:anchor="_Toc355355554" w:history="1">
             <w:r>
               <w:rPr>
                 <w:rStyle w:val="Hipervnculo"/>
@@ -1209,7 +1209,7 @@
                 <w:noProof/>
                 <w:webHidden/>
               </w:rPr>
-              <w:instrText xml:space="preserve"> PAGEREF _Toc355188151 \h </w:instrText>
+              <w:instrText xml:space="preserve"> PAGEREF _Toc355355554 \h </w:instrText>
             </w:r>
             <w:r>
               <w:rPr>
@@ -1251,7 +1251,7 @@
               <w:lang w:eastAsia="es-AR"/>
             </w:rPr>
           </w:pPr>
-          <w:hyperlink w:anchor="_Toc355188152" w:history="1">
+          <w:hyperlink w:anchor="_Toc355355555" w:history="1">
             <w:r>
               <w:rPr>
                 <w:rStyle w:val="Hipervnculo"/>
@@ -1278,7 +1278,7 @@
                 <w:noProof/>
                 <w:webHidden/>
               </w:rPr>
-              <w:instrText xml:space="preserve"> PAGEREF _Toc355188152 \h </w:instrText>
+              <w:instrText xml:space="preserve"> PAGEREF _Toc355355555 \h </w:instrText>
             </w:r>
             <w:r>
               <w:rPr>
@@ -1299,6 +1299,620 @@
                 <w:webHidden/>
               </w:rPr>
               <w:t>6</w:t>
+            </w:r>
+            <w:r>
+              <w:rPr>
+                <w:noProof/>
+                <w:webHidden/>
+              </w:rPr>
+              <w:fldChar w:fldCharType="end"/>
+            </w:r>
+          </w:hyperlink>
+        </w:p>
+        <w:p>
+          <w:pPr>
+            <w:pStyle w:val="TDC2"/>
+            <w:tabs>
+              <w:tab w:val="right" w:leader="dot" w:pos="8828"/>
+            </w:tabs>
+            <w:rPr>
+              <w:noProof/>
+              <w:lang w:eastAsia="es-AR"/>
+            </w:rPr>
+          </w:pPr>
+          <w:hyperlink w:anchor="_Toc355355556" w:history="1">
+            <w:r>
+              <w:rPr>
+                <w:rStyle w:val="Hipervnculo"/>
+                <w:noProof/>
+              </w:rPr>
+              <w:t>Procesos involucrados en la simulación</w:t>
+            </w:r>
+            <w:r>
+              <w:rPr>
+                <w:noProof/>
+                <w:webHidden/>
+              </w:rPr>
+              <w:tab/>
+            </w:r>
+            <w:r>
+              <w:rPr>
+                <w:noProof/>
+                <w:webHidden/>
+              </w:rPr>
+              <w:fldChar w:fldCharType="begin"/>
+            </w:r>
+            <w:r>
+              <w:rPr>
+                <w:noProof/>
+                <w:webHidden/>
+              </w:rPr>
+              <w:instrText xml:space="preserve"> PAGEREF _Toc355355556 \h </w:instrText>
+            </w:r>
+            <w:r>
+              <w:rPr>
+                <w:noProof/>
+                <w:webHidden/>
+              </w:rPr>
+            </w:r>
+            <w:r>
+              <w:rPr>
+                <w:noProof/>
+                <w:webHidden/>
+              </w:rPr>
+              <w:fldChar w:fldCharType="separate"/>
+            </w:r>
+            <w:r>
+              <w:rPr>
+                <w:noProof/>
+                <w:webHidden/>
+              </w:rPr>
+              <w:t>6</w:t>
+            </w:r>
+            <w:r>
+              <w:rPr>
+                <w:noProof/>
+                <w:webHidden/>
+              </w:rPr>
+              <w:fldChar w:fldCharType="end"/>
+            </w:r>
+          </w:hyperlink>
+        </w:p>
+        <w:p>
+          <w:pPr>
+            <w:pStyle w:val="TDC2"/>
+            <w:tabs>
+              <w:tab w:val="right" w:leader="dot" w:pos="8828"/>
+            </w:tabs>
+            <w:rPr>
+              <w:noProof/>
+              <w:lang w:eastAsia="es-AR"/>
+            </w:rPr>
+          </w:pPr>
+          <w:hyperlink w:anchor="_Toc355355557" w:history="1">
+            <w:r>
+              <w:rPr>
+                <w:rStyle w:val="Hipervnculo"/>
+                <w:noProof/>
+              </w:rPr>
+              <w:t>Comunicación entre procesos</w:t>
+            </w:r>
+            <w:r>
+              <w:rPr>
+                <w:noProof/>
+                <w:webHidden/>
+              </w:rPr>
+              <w:tab/>
+            </w:r>
+            <w:r>
+              <w:rPr>
+                <w:noProof/>
+                <w:webHidden/>
+              </w:rPr>
+              <w:fldChar w:fldCharType="begin"/>
+            </w:r>
+            <w:r>
+              <w:rPr>
+                <w:noProof/>
+                <w:webHidden/>
+              </w:rPr>
+              <w:instrText xml:space="preserve"> PAGEREF _Toc355355557 \h </w:instrText>
+            </w:r>
+            <w:r>
+              <w:rPr>
+                <w:noProof/>
+                <w:webHidden/>
+              </w:rPr>
+            </w:r>
+            <w:r>
+              <w:rPr>
+                <w:noProof/>
+                <w:webHidden/>
+              </w:rPr>
+              <w:fldChar w:fldCharType="separate"/>
+            </w:r>
+            <w:r>
+              <w:rPr>
+                <w:noProof/>
+                <w:webHidden/>
+              </w:rPr>
+              <w:t>7</w:t>
+            </w:r>
+            <w:r>
+              <w:rPr>
+                <w:noProof/>
+                <w:webHidden/>
+              </w:rPr>
+              <w:fldChar w:fldCharType="end"/>
+            </w:r>
+          </w:hyperlink>
+        </w:p>
+        <w:p>
+          <w:pPr>
+            <w:pStyle w:val="TDC3"/>
+            <w:tabs>
+              <w:tab w:val="right" w:leader="dot" w:pos="8828"/>
+            </w:tabs>
+            <w:rPr>
+              <w:noProof/>
+            </w:rPr>
+          </w:pPr>
+          <w:hyperlink w:anchor="_Toc355355558" w:history="1">
+            <w:r>
+              <w:rPr>
+                <w:rStyle w:val="Hipervnculo"/>
+                <w:noProof/>
+              </w:rPr>
+              <w:t>Envío de Carta</w:t>
+            </w:r>
+            <w:r>
+              <w:rPr>
+                <w:noProof/>
+                <w:webHidden/>
+              </w:rPr>
+              <w:tab/>
+            </w:r>
+            <w:r>
+              <w:rPr>
+                <w:noProof/>
+                <w:webHidden/>
+              </w:rPr>
+              <w:fldChar w:fldCharType="begin"/>
+            </w:r>
+            <w:r>
+              <w:rPr>
+                <w:noProof/>
+                <w:webHidden/>
+              </w:rPr>
+              <w:instrText xml:space="preserve"> PAGEREF _Toc355355558 \h </w:instrText>
+            </w:r>
+            <w:r>
+              <w:rPr>
+                <w:noProof/>
+                <w:webHidden/>
+              </w:rPr>
+            </w:r>
+            <w:r>
+              <w:rPr>
+                <w:noProof/>
+                <w:webHidden/>
+              </w:rPr>
+              <w:fldChar w:fldCharType="separate"/>
+            </w:r>
+            <w:r>
+              <w:rPr>
+                <w:noProof/>
+                <w:webHidden/>
+              </w:rPr>
+              <w:t>7</w:t>
+            </w:r>
+            <w:r>
+              <w:rPr>
+                <w:noProof/>
+                <w:webHidden/>
+              </w:rPr>
+              <w:fldChar w:fldCharType="end"/>
+            </w:r>
+          </w:hyperlink>
+        </w:p>
+        <w:p>
+          <w:pPr>
+            <w:pStyle w:val="TDC3"/>
+            <w:tabs>
+              <w:tab w:val="right" w:leader="dot" w:pos="8828"/>
+            </w:tabs>
+            <w:rPr>
+              <w:noProof/>
+            </w:rPr>
+          </w:pPr>
+          <w:hyperlink w:anchor="_Toc355355559" w:history="1">
+            <w:r>
+              <w:rPr>
+                <w:rStyle w:val="Hipervnculo"/>
+                <w:noProof/>
+              </w:rPr>
+              <w:t>Recepción de Carta</w:t>
+            </w:r>
+            <w:r>
+              <w:rPr>
+                <w:noProof/>
+                <w:webHidden/>
+              </w:rPr>
+              <w:tab/>
+            </w:r>
+            <w:r>
+              <w:rPr>
+                <w:noProof/>
+                <w:webHidden/>
+              </w:rPr>
+              <w:fldChar w:fldCharType="begin"/>
+            </w:r>
+            <w:r>
+              <w:rPr>
+                <w:noProof/>
+                <w:webHidden/>
+              </w:rPr>
+              <w:instrText xml:space="preserve"> PAGEREF _Toc355355559 \h </w:instrText>
+            </w:r>
+            <w:r>
+              <w:rPr>
+                <w:noProof/>
+                <w:webHidden/>
+              </w:rPr>
+            </w:r>
+            <w:r>
+              <w:rPr>
+                <w:noProof/>
+                <w:webHidden/>
+              </w:rPr>
+              <w:fldChar w:fldCharType="separate"/>
+            </w:r>
+            <w:r>
+              <w:rPr>
+                <w:noProof/>
+                <w:webHidden/>
+              </w:rPr>
+              <w:t>7</w:t>
+            </w:r>
+            <w:r>
+              <w:rPr>
+                <w:noProof/>
+                <w:webHidden/>
+              </w:rPr>
+              <w:fldChar w:fldCharType="end"/>
+            </w:r>
+          </w:hyperlink>
+        </w:p>
+        <w:p>
+          <w:pPr>
+            <w:pStyle w:val="TDC3"/>
+            <w:tabs>
+              <w:tab w:val="right" w:leader="dot" w:pos="8828"/>
+            </w:tabs>
+            <w:rPr>
+              <w:noProof/>
+            </w:rPr>
+          </w:pPr>
+          <w:hyperlink w:anchor="_Toc355355560" w:history="1">
+            <w:r>
+              <w:rPr>
+                <w:rStyle w:val="Hipervnculo"/>
+                <w:noProof/>
+              </w:rPr>
+              <w:t>Envío y Recepción de Carta entre 2 Jugadores.</w:t>
+            </w:r>
+            <w:r>
+              <w:rPr>
+                <w:noProof/>
+                <w:webHidden/>
+              </w:rPr>
+              <w:tab/>
+            </w:r>
+            <w:r>
+              <w:rPr>
+                <w:noProof/>
+                <w:webHidden/>
+              </w:rPr>
+              <w:fldChar w:fldCharType="begin"/>
+            </w:r>
+            <w:r>
+              <w:rPr>
+                <w:noProof/>
+                <w:webHidden/>
+              </w:rPr>
+              <w:instrText xml:space="preserve"> PAGEREF _Toc355355560 \h </w:instrText>
+            </w:r>
+            <w:r>
+              <w:rPr>
+                <w:noProof/>
+                <w:webHidden/>
+              </w:rPr>
+            </w:r>
+            <w:r>
+              <w:rPr>
+                <w:noProof/>
+                <w:webHidden/>
+              </w:rPr>
+              <w:fldChar w:fldCharType="separate"/>
+            </w:r>
+            <w:r>
+              <w:rPr>
+                <w:noProof/>
+                <w:webHidden/>
+              </w:rPr>
+              <w:t>8</w:t>
+            </w:r>
+            <w:r>
+              <w:rPr>
+                <w:noProof/>
+                <w:webHidden/>
+              </w:rPr>
+              <w:fldChar w:fldCharType="end"/>
+            </w:r>
+          </w:hyperlink>
+        </w:p>
+        <w:p>
+          <w:pPr>
+            <w:pStyle w:val="TDC3"/>
+            <w:tabs>
+              <w:tab w:val="right" w:leader="dot" w:pos="8828"/>
+            </w:tabs>
+            <w:rPr>
+              <w:noProof/>
+            </w:rPr>
+          </w:pPr>
+          <w:hyperlink w:anchor="_Toc355355561" w:history="1">
+            <w:r>
+              <w:rPr>
+                <w:rStyle w:val="Hipervnculo"/>
+                <w:noProof/>
+              </w:rPr>
+              <w:t>Jugador gana ronda – Poner mano en la mesa.</w:t>
+            </w:r>
+            <w:r>
+              <w:rPr>
+                <w:noProof/>
+                <w:webHidden/>
+              </w:rPr>
+              <w:tab/>
+            </w:r>
+            <w:r>
+              <w:rPr>
+                <w:noProof/>
+                <w:webHidden/>
+              </w:rPr>
+              <w:fldChar w:fldCharType="begin"/>
+            </w:r>
+            <w:r>
+              <w:rPr>
+                <w:noProof/>
+                <w:webHidden/>
+              </w:rPr>
+              <w:instrText xml:space="preserve"> PAGEREF _Toc355355561 \h </w:instrText>
+            </w:r>
+            <w:r>
+              <w:rPr>
+                <w:noProof/>
+                <w:webHidden/>
+              </w:rPr>
+            </w:r>
+            <w:r>
+              <w:rPr>
+                <w:noProof/>
+                <w:webHidden/>
+              </w:rPr>
+              <w:fldChar w:fldCharType="separate"/>
+            </w:r>
+            <w:r>
+              <w:rPr>
+                <w:noProof/>
+                <w:webHidden/>
+              </w:rPr>
+              <w:t>8</w:t>
+            </w:r>
+            <w:r>
+              <w:rPr>
+                <w:noProof/>
+                <w:webHidden/>
+              </w:rPr>
+              <w:fldChar w:fldCharType="end"/>
+            </w:r>
+          </w:hyperlink>
+        </w:p>
+        <w:p>
+          <w:pPr>
+            <w:pStyle w:val="TDC3"/>
+            <w:tabs>
+              <w:tab w:val="right" w:leader="dot" w:pos="8828"/>
+            </w:tabs>
+            <w:rPr>
+              <w:noProof/>
+            </w:rPr>
+          </w:pPr>
+          <w:hyperlink w:anchor="_Toc355355562" w:history="1">
+            <w:r>
+              <w:rPr>
+                <w:rStyle w:val="Hipervnculo"/>
+                <w:noProof/>
+              </w:rPr>
+              <w:t>Hay ganador de ronda – Jugadores deben poner mano en la mesa</w:t>
+            </w:r>
+            <w:r>
+              <w:rPr>
+                <w:noProof/>
+                <w:webHidden/>
+              </w:rPr>
+              <w:tab/>
+            </w:r>
+            <w:r>
+              <w:rPr>
+                <w:noProof/>
+                <w:webHidden/>
+              </w:rPr>
+              <w:fldChar w:fldCharType="begin"/>
+            </w:r>
+            <w:r>
+              <w:rPr>
+                <w:noProof/>
+                <w:webHidden/>
+              </w:rPr>
+              <w:instrText xml:space="preserve"> PAGEREF _Toc355355562 \h </w:instrText>
+            </w:r>
+            <w:r>
+              <w:rPr>
+                <w:noProof/>
+                <w:webHidden/>
+              </w:rPr>
+            </w:r>
+            <w:r>
+              <w:rPr>
+                <w:noProof/>
+                <w:webHidden/>
+              </w:rPr>
+              <w:fldChar w:fldCharType="separate"/>
+            </w:r>
+            <w:r>
+              <w:rPr>
+                <w:noProof/>
+                <w:webHidden/>
+              </w:rPr>
+              <w:t>9</w:t>
+            </w:r>
+            <w:r>
+              <w:rPr>
+                <w:noProof/>
+                <w:webHidden/>
+              </w:rPr>
+              <w:fldChar w:fldCharType="end"/>
+            </w:r>
+          </w:hyperlink>
+        </w:p>
+        <w:p>
+          <w:pPr>
+            <w:pStyle w:val="TDC3"/>
+            <w:tabs>
+              <w:tab w:val="right" w:leader="dot" w:pos="8828"/>
+            </w:tabs>
+            <w:rPr>
+              <w:noProof/>
+            </w:rPr>
+          </w:pPr>
+          <w:hyperlink w:anchor="_Toc355355563" w:history="1">
+            <w:r>
+              <w:rPr>
+                <w:rStyle w:val="Hipervnculo"/>
+                <w:noProof/>
+              </w:rPr>
+              <w:t>GAME OVER - Jugador coleccionó las 7 letras</w:t>
+            </w:r>
+            <w:r>
+              <w:rPr>
+                <w:noProof/>
+                <w:webHidden/>
+              </w:rPr>
+              <w:tab/>
+            </w:r>
+            <w:r>
+              <w:rPr>
+                <w:noProof/>
+                <w:webHidden/>
+              </w:rPr>
+              <w:fldChar w:fldCharType="begin"/>
+            </w:r>
+            <w:r>
+              <w:rPr>
+                <w:noProof/>
+                <w:webHidden/>
+              </w:rPr>
+              <w:instrText xml:space="preserve"> PAGEREF _Toc355355563 \h </w:instrText>
+            </w:r>
+            <w:r>
+              <w:rPr>
+                <w:noProof/>
+                <w:webHidden/>
+              </w:rPr>
+            </w:r>
+            <w:r>
+              <w:rPr>
+                <w:noProof/>
+                <w:webHidden/>
+              </w:rPr>
+              <w:fldChar w:fldCharType="separate"/>
+            </w:r>
+            <w:r>
+              <w:rPr>
+                <w:noProof/>
+                <w:webHidden/>
+              </w:rPr>
+              <w:t>9</w:t>
+            </w:r>
+            <w:r>
+              <w:rPr>
+                <w:noProof/>
+                <w:webHidden/>
+              </w:rPr>
+              <w:fldChar w:fldCharType="end"/>
+            </w:r>
+          </w:hyperlink>
+        </w:p>
+        <w:p>
+          <w:pPr>
+            <w:pStyle w:val="TDC3"/>
+            <w:tabs>
+              <w:tab w:val="right" w:leader="dot" w:pos="8828"/>
+            </w:tabs>
+            <w:rPr>
+              <w:noProof/>
+            </w:rPr>
+          </w:pPr>
+          <w:hyperlink w:anchor="_Toc355355564" w:history="1">
+            <w:r>
+              <w:rPr>
+                <w:rStyle w:val="Hipervnculo"/>
+                <w:noProof/>
+              </w:rPr>
+              <w:t>Tablero de puntajes – Table &amp; ScoreboardController</w:t>
+            </w:r>
+            <w:r>
+              <w:rPr>
+                <w:noProof/>
+                <w:webHidden/>
+              </w:rPr>
+              <w:tab/>
+            </w:r>
+            <w:r>
+              <w:rPr>
+                <w:noProof/>
+                <w:webHidden/>
+              </w:rPr>
+              <w:fldChar w:fldCharType="begin"/>
+            </w:r>
+            <w:r>
+              <w:rPr>
+                <w:noProof/>
+                <w:webHidden/>
+              </w:rPr>
+              <w:instrText xml:space="preserve"> PAGEREF _Toc355355564 \h </w:instrText>
+            </w:r>
+            <w:r>
+              <w:rPr>
+                <w:noProof/>
+                <w:webHidden/>
+              </w:rPr>
+            </w:r>
+            <w:r>
+              <w:rPr>
+                <w:noProof/>
+                <w:webHidden/>
+              </w:rPr>
+              <w:fldChar w:fldCharType="separate"/>
+            </w:r>
+            <w:r>
+              <w:rPr>
+                <w:noProof/>
+                <w:webHidden/>
+              </w:rPr>
+              <w:t>10</w:t>
             </w:r>
             <w:r>
               <w:rPr>
@@ -1320,7 +1934,7 @@
               <w:lang w:eastAsia="es-AR"/>
             </w:rPr>
           </w:pPr>
-          <w:hyperlink w:anchor="_Toc355188153" w:history="1">
+          <w:hyperlink w:anchor="_Toc355355565" w:history="1">
             <w:r>
               <w:rPr>
                 <w:rStyle w:val="Hipervnculo"/>
@@ -1347,7 +1961,7 @@
                 <w:noProof/>
                 <w:webHidden/>
               </w:rPr>
-              <w:instrText xml:space="preserve"> PAGEREF _Toc355188153 \h </w:instrText>
+              <w:instrText xml:space="preserve"> PAGEREF _Toc355355565 \h </w:instrText>
             </w:r>
             <w:r>
               <w:rPr>
@@ -1367,7 +1981,7 @@
                 <w:noProof/>
                 <w:webHidden/>
               </w:rPr>
-              <w:t>6</w:t>
+              <w:t>10</w:t>
             </w:r>
             <w:r>
               <w:rPr>
@@ -1389,7 +2003,7 @@
               <w:lang w:eastAsia="es-AR"/>
             </w:rPr>
           </w:pPr>
-          <w:hyperlink w:anchor="_Toc355188154" w:history="1">
+          <w:hyperlink w:anchor="_Toc355355566" w:history="1">
             <w:r>
               <w:rPr>
                 <w:rStyle w:val="Hipervnculo"/>
@@ -1416,7 +2030,7 @@
                 <w:noProof/>
                 <w:webHidden/>
               </w:rPr>
-              <w:instrText xml:space="preserve"> PAGEREF _Toc355188154 \h </w:instrText>
+              <w:instrText xml:space="preserve"> PAGEREF _Toc355355566 \h </w:instrText>
             </w:r>
             <w:r>
               <w:rPr>
@@ -1436,7 +2050,145 @@
                 <w:noProof/>
                 <w:webHidden/>
               </w:rPr>
-              <w:t>6</w:t>
+              <w:t>11</w:t>
+            </w:r>
+            <w:r>
+              <w:rPr>
+                <w:noProof/>
+                <w:webHidden/>
+              </w:rPr>
+              <w:fldChar w:fldCharType="end"/>
+            </w:r>
+          </w:hyperlink>
+        </w:p>
+        <w:p>
+          <w:pPr>
+            <w:pStyle w:val="TDC2"/>
+            <w:tabs>
+              <w:tab w:val="right" w:leader="dot" w:pos="8828"/>
+            </w:tabs>
+            <w:rPr>
+              <w:noProof/>
+              <w:lang w:eastAsia="es-AR"/>
+            </w:rPr>
+          </w:pPr>
+          <w:hyperlink w:anchor="_Toc355355567" w:history="1">
+            <w:r>
+              <w:rPr>
+                <w:rStyle w:val="Hipervnculo"/>
+                <w:noProof/>
+              </w:rPr>
+              <w:t>Diagrama</w:t>
+            </w:r>
+            <w:r>
+              <w:rPr>
+                <w:noProof/>
+                <w:webHidden/>
+              </w:rPr>
+              <w:tab/>
+            </w:r>
+            <w:r>
+              <w:rPr>
+                <w:noProof/>
+                <w:webHidden/>
+              </w:rPr>
+              <w:fldChar w:fldCharType="begin"/>
+            </w:r>
+            <w:r>
+              <w:rPr>
+                <w:noProof/>
+                <w:webHidden/>
+              </w:rPr>
+              <w:instrText xml:space="preserve"> PAGEREF _Toc355355567 \h </w:instrText>
+            </w:r>
+            <w:r>
+              <w:rPr>
+                <w:noProof/>
+                <w:webHidden/>
+              </w:rPr>
+            </w:r>
+            <w:r>
+              <w:rPr>
+                <w:noProof/>
+                <w:webHidden/>
+              </w:rPr>
+              <w:fldChar w:fldCharType="separate"/>
+            </w:r>
+            <w:r>
+              <w:rPr>
+                <w:noProof/>
+                <w:webHidden/>
+              </w:rPr>
+              <w:t>11</w:t>
+            </w:r>
+            <w:r>
+              <w:rPr>
+                <w:noProof/>
+                <w:webHidden/>
+              </w:rPr>
+              <w:fldChar w:fldCharType="end"/>
+            </w:r>
+          </w:hyperlink>
+        </w:p>
+        <w:p>
+          <w:pPr>
+            <w:pStyle w:val="TDC2"/>
+            <w:tabs>
+              <w:tab w:val="right" w:leader="dot" w:pos="8828"/>
+            </w:tabs>
+            <w:rPr>
+              <w:noProof/>
+              <w:lang w:eastAsia="es-AR"/>
+            </w:rPr>
+          </w:pPr>
+          <w:hyperlink w:anchor="_Toc355355568" w:history="1">
+            <w:r>
+              <w:rPr>
+                <w:rStyle w:val="Hipervnculo"/>
+                <w:noProof/>
+              </w:rPr>
+              <w:t>Diccionario de transiciones</w:t>
+            </w:r>
+            <w:r>
+              <w:rPr>
+                <w:noProof/>
+                <w:webHidden/>
+              </w:rPr>
+              <w:tab/>
+            </w:r>
+            <w:r>
+              <w:rPr>
+                <w:noProof/>
+                <w:webHidden/>
+              </w:rPr>
+              <w:fldChar w:fldCharType="begin"/>
+            </w:r>
+            <w:r>
+              <w:rPr>
+                <w:noProof/>
+                <w:webHidden/>
+              </w:rPr>
+              <w:instrText xml:space="preserve"> PAGEREF _Toc355355568 \h </w:instrText>
+            </w:r>
+            <w:r>
+              <w:rPr>
+                <w:noProof/>
+                <w:webHidden/>
+              </w:rPr>
+            </w:r>
+            <w:r>
+              <w:rPr>
+                <w:noProof/>
+                <w:webHidden/>
+              </w:rPr>
+              <w:fldChar w:fldCharType="separate"/>
+            </w:r>
+            <w:r>
+              <w:rPr>
+                <w:noProof/>
+                <w:webHidden/>
+              </w:rPr>
+              <w:t>11</w:t>
             </w:r>
             <w:r>
               <w:rPr>
@@ -1468,7 +2220,7 @@
       <w:pPr>
         <w:pStyle w:val="Ttulo1"/>
       </w:pPr>
-      <w:bookmarkStart w:id="1" w:name="_Toc355188145"/>
+      <w:bookmarkStart w:id="1" w:name="_Toc355355548"/>
       <w:r>
         <w:lastRenderedPageBreak/>
         <w:t>Análisis del problema</w:t>
@@ -1546,7 +2298,19 @@
         <w:jc w:val="both"/>
       </w:pPr>
       <w:r>
-        <w:t xml:space="preserve">Para entrar en este estado de juego, existe un memento previo donde se deben repartir cartas a todos los jugadores. La baraja del juego varía según la cantidad de jugadores y debe ser elegido al comienzo. </w:t>
+        <w:t>Para entrar en este estado de juego, existe un m</w:t>
+      </w:r>
+      <w:r>
+        <w:t>o</w:t>
+      </w:r>
+      <w:r>
+        <w:t>mento previo donde se deben repartir cartas a todos los jugadores. La baraja del juego varía según la cantidad</w:t>
+      </w:r>
+      <w:r>
+        <w:t xml:space="preserve"> de jugadores y debe ser elegida</w:t>
+      </w:r>
+      <w:r>
+        <w:t xml:space="preserve"> al comienzo. </w:t>
       </w:r>
       <w:r>
         <w:t>No hay una regla que indique si las cartas las reparte un “</w:t>
@@ -1584,7 +2348,19 @@
         <w:t>Jugar</w:t>
       </w:r>
       <w:r>
-        <w:t>” se debe repetir tantas veces como sea necesario para llegar al estado en que un jugador pierda 7 veces (por cada ver que pierda se le asigna de puntaje una letra de la palabra “</w:t>
+        <w:t>” se debe repetir tantas veces como sea necesario para llegar al estado en que un jugador pierda 7 veces (por cada ve</w:t>
+      </w:r>
+      <w:r>
+        <w:t>z</w:t>
+      </w:r>
+      <w:r>
+        <w:t xml:space="preserve"> que pierd</w:t>
+      </w:r>
+      <w:r>
+        <w:t>e</w:t>
+      </w:r>
+      <w:r>
+        <w:t xml:space="preserve"> se le asigna de puntaje una letra de la palabra “</w:t>
       </w:r>
       <w:r>
         <w:rPr>
@@ -1593,7 +2369,13 @@
         <w:t>CHANCHO</w:t>
       </w:r>
       <w:r>
-        <w:t>” hasta que completa la palabra).</w:t>
+        <w:t>”</w:t>
+      </w:r>
+      <w:r>
+        <w:t>,</w:t>
+      </w:r>
+      <w:r>
+        <w:t xml:space="preserve"> hasta que completa la palabra).</w:t>
       </w:r>
     </w:p>
     <w:p>
@@ -1705,16 +2487,33 @@
       </w:pPr>
       <w:r>
         <w:pict>
-          <v:rect id="_x0000_i1025" style="width:0;height:1.5pt" o:hralign="center" o:hrstd="t" o:hr="t" fillcolor="#a0a0a0" stroked="f"/>
+          <v:rect id="_x0000_i1029" style="width:0;height:1.5pt" o:hralign="center" o:hrstd="t" o:hr="t" fillcolor="#a0a0a0" stroked="f"/>
         </w:pict>
       </w:r>
     </w:p>
     <w:p>
       <w:pPr>
+        <w:spacing w:after="0" w:line="240" w:lineRule="auto"/>
+        <w:rPr>
+          <w:rFonts w:asciiTheme="majorHAnsi" w:eastAsiaTheme="majorEastAsia" w:hAnsiTheme="majorHAnsi" w:cstheme="majorBidi"/>
+          <w:b/>
+          <w:bCs/>
+          <w:color w:val="365F91" w:themeColor="accent1" w:themeShade="BF"/>
+          <w:sz w:val="28"/>
+          <w:szCs w:val="28"/>
+        </w:rPr>
+      </w:pPr>
+      <w:bookmarkStart w:id="2" w:name="_Toc355355549"/>
+      <w:r>
+        <w:br w:type="page"/>
+      </w:r>
+    </w:p>
+    <w:p>
+      <w:pPr>
         <w:pStyle w:val="Ttulo1"/>
       </w:pPr>
-      <w:bookmarkStart w:id="2" w:name="_Toc355188146"/>
-      <w:r>
+      <w:r>
+        <w:lastRenderedPageBreak/>
         <w:t>Hipótesis</w:t>
       </w:r>
       <w:bookmarkEnd w:id="2"/>
@@ -1751,26 +2550,46 @@
         <w:jc w:val="both"/>
       </w:pPr>
       <w:r>
-        <w:lastRenderedPageBreak/>
-        <w:t xml:space="preserve">La </w:t>
-      </w:r>
-      <w:r>
-        <w:t>ejecución</w:t>
-      </w:r>
-      <w:r>
-        <w:t xml:space="preserve"> </w:t>
-      </w:r>
-      <w:r>
-        <w:t>de la simulación</w:t>
-      </w:r>
-      <w:r>
-        <w:t xml:space="preserve"> </w:t>
-      </w:r>
-      <w:r>
-        <w:t>termina</w:t>
-      </w:r>
-      <w:r>
-        <w:t xml:space="preserve"> cuando un jugador consigue las 7 letras. No se elimina este jugador y sigue la partida.</w:t>
+        <w:t xml:space="preserve">No se </w:t>
+      </w:r>
+      <w:r>
+        <w:t xml:space="preserve">usa el escenario donde se </w:t>
+      </w:r>
+      <w:r>
+        <w:t xml:space="preserve">elimina este jugador y </w:t>
+      </w:r>
+      <w:r>
+        <w:t>la partida continúa</w:t>
+      </w:r>
+      <w:r>
+        <w:t xml:space="preserve">, hasta que queda un solo jugador siendo este el </w:t>
+      </w:r>
+      <w:r>
+        <w:t>“</w:t>
+      </w:r>
+      <w:r>
+        <w:t>ganador</w:t>
+      </w:r>
+      <w:r>
+        <w:t>”</w:t>
+      </w:r>
+      <w:r>
+        <w:t>.</w:t>
+      </w:r>
+      <w:r>
+        <w:t xml:space="preserve"> La ejecución de la simulación termina cuando un jugador consigue las 7 letras, siendo este el </w:t>
+      </w:r>
+      <w:r>
+        <w:t>“</w:t>
+      </w:r>
+      <w:r>
+        <w:t>perdedor</w:t>
+      </w:r>
+      <w:r>
+        <w:t>”</w:t>
+      </w:r>
+      <w:r>
+        <w:t xml:space="preserve"> del juego.</w:t>
       </w:r>
     </w:p>
     <w:p>
@@ -1819,7 +2638,13 @@
         <w:t>Dealer</w:t>
       </w:r>
       <w:r>
-        <w:t xml:space="preserve">” de la simulación repartirá las cartas siempre empezando con el jugador 0 y no realizara la rotación de jugador como en una partida con personas reales. Si se alternara entre </w:t>
+        <w:t xml:space="preserve">” de la simulación repartirá las cartas siempre empezando con el jugador 0 y no realizara la rotación de jugador como en una partida con </w:t>
+      </w:r>
+      <w:r>
+        <w:t>personas reales. Si se alternará</w:t>
+      </w:r>
+      <w:r>
+        <w:t xml:space="preserve"> entre </w:t>
       </w:r>
       <w:r>
         <w:t>jugador y jugador la carta repartida</w:t>
@@ -1834,7 +2659,7 @@
       </w:pPr>
       <w:r>
         <w:pict>
-          <v:rect id="_x0000_i1026" style="width:0;height:1.5pt" o:hralign="center" o:hrstd="t" o:hr="t" fillcolor="#a0a0a0" stroked="f"/>
+          <v:rect id="_x0000_i1028" style="width:0;height:1.5pt" o:hralign="center" o:hrstd="t" o:hr="t" fillcolor="#a0a0a0" stroked="f"/>
         </w:pict>
       </w:r>
     </w:p>
@@ -1842,7 +2667,7 @@
       <w:pPr>
         <w:pStyle w:val="Ttulo1"/>
       </w:pPr>
-      <w:bookmarkStart w:id="3" w:name="_Toc355188147"/>
+      <w:bookmarkStart w:id="3" w:name="_Toc355355550"/>
       <w:r>
         <w:t>Casos de uso</w:t>
       </w:r>
@@ -1852,7 +2677,7 @@
       <w:pPr>
         <w:pStyle w:val="Ttulo2"/>
       </w:pPr>
-      <w:bookmarkStart w:id="4" w:name="_Toc355188148"/>
+      <w:bookmarkStart w:id="4" w:name="_Toc355355551"/>
       <w:r>
         <w:t>Actores</w:t>
       </w:r>
@@ -1888,7 +2713,7 @@
       <w:pPr>
         <w:pStyle w:val="Ttulo2"/>
       </w:pPr>
-      <w:bookmarkStart w:id="5" w:name="_Toc355188149"/>
+      <w:bookmarkStart w:id="5" w:name="_Toc355355552"/>
       <w:r>
         <w:t>Casos de uso</w:t>
       </w:r>
@@ -1924,7 +2749,7 @@
       <w:pPr>
         <w:pStyle w:val="Ttulo2"/>
       </w:pPr>
-      <w:bookmarkStart w:id="6" w:name="_Toc355188150"/>
+      <w:bookmarkStart w:id="6" w:name="_Toc355355553"/>
       <w:r>
         <w:lastRenderedPageBreak/>
         <w:t>Diagrama de casos de uso</w:t>
@@ -1942,7 +2767,7 @@
         </w:rPr>
         <w:drawing>
           <wp:inline distT="0" distB="0" distL="0" distR="0">
-            <wp:extent cx="3552825" cy="3810000"/>
+            <wp:extent cx="3190875" cy="3421850"/>
             <wp:effectExtent l="0" t="0" r="0" b="0"/>
             <wp:docPr id="1" name="Imagen 12" descr="C:\Users\MATIAS\Desktop\ConcuPig UserCase.png"/>
             <wp:cNvGraphicFramePr>
@@ -1958,7 +2783,7 @@
                     </pic:cNvPicPr>
                   </pic:nvPicPr>
                   <pic:blipFill>
-                    <a:blip r:embed="rId8"/>
+                    <a:blip r:embed="rId9"/>
                     <a:srcRect/>
                     <a:stretch>
                       <a:fillRect/>
@@ -1967,7 +2792,7 @@
                   <pic:spPr bwMode="auto">
                     <a:xfrm>
                       <a:off x="0" y="0"/>
-                      <a:ext cx="3552825" cy="3810000"/>
+                      <a:ext cx="3190875" cy="3421850"/>
                     </a:xfrm>
                     <a:prstGeom prst="rect">
                       <a:avLst/>
@@ -1991,7 +2816,7 @@
       <w:pPr>
         <w:pStyle w:val="Ttulo2"/>
       </w:pPr>
-      <w:bookmarkStart w:id="7" w:name="_Toc355188151"/>
+      <w:bookmarkStart w:id="7" w:name="_Toc355355554"/>
       <w:r>
         <w:t>Especificación</w:t>
       </w:r>
@@ -2103,7 +2928,13 @@
               <w:spacing w:after="120"/>
             </w:pPr>
             <w:r>
-              <w:t>El programa es iniciado con las opciones requeridas por el mismo (cantidad de jugadores y modo de ejecución para realizar o no el loggeo de las acciones)</w:t>
+              <w:t>El programa es iniciado con las opciones requeridas por el mismo (cantidad de jugadores y modo de ejecución para realizar o no el log</w:t>
+            </w:r>
+            <w:r>
+              <w:t>g</w:t>
+            </w:r>
+            <w:r>
+              <w:t>eo de las acciones)</w:t>
             </w:r>
           </w:p>
         </w:tc>
@@ -2328,7 +3159,6 @@
               <w:spacing w:after="120"/>
             </w:pPr>
             <w:r>
-              <w:lastRenderedPageBreak/>
               <w:t xml:space="preserve">Si se ingresaron correctamente los parámetros </w:t>
             </w:r>
             <w:r>
@@ -2965,7 +3795,6 @@
               <w:rPr>
                 <w:b/>
               </w:rPr>
-              <w:lastRenderedPageBreak/>
               <w:t>Flujos alternos</w:t>
             </w:r>
           </w:p>
@@ -2983,6 +3812,7 @@
               <w:jc w:val="both"/>
             </w:pPr>
             <w:r>
+              <w:lastRenderedPageBreak/>
               <w:t xml:space="preserve">- </w:t>
             </w:r>
           </w:p>
@@ -3035,7 +3865,7 @@
       </w:pPr>
       <w:r>
         <w:pict>
-          <v:rect id="_x0000_i1027" style="width:0;height:1.5pt" o:hralign="center" o:hrstd="t" o:hr="t" fillcolor="#a0a0a0" stroked="f"/>
+          <v:rect id="_x0000_i1025" style="width:0;height:1.5pt" o:hralign="center" o:hrstd="t" o:hr="t" fillcolor="#a0a0a0" stroked="f"/>
         </w:pict>
       </w:r>
     </w:p>
@@ -3043,7 +3873,7 @@
       <w:pPr>
         <w:pStyle w:val="Ttulo1"/>
       </w:pPr>
-      <w:bookmarkStart w:id="8" w:name="_Toc355188152"/>
+      <w:bookmarkStart w:id="8" w:name="_Toc355355555"/>
       <w:r>
         <w:t>Resolución del problema</w:t>
       </w:r>
@@ -3053,9 +3883,11 @@
       <w:pPr>
         <w:pStyle w:val="Ttulo2"/>
       </w:pPr>
+      <w:bookmarkStart w:id="9" w:name="_Toc355355556"/>
       <w:r>
         <w:t>Procesos involucrados en la simulación</w:t>
       </w:r>
+      <w:bookmarkEnd w:id="9"/>
     </w:p>
     <w:p>
       <w:pPr>
@@ -3137,7 +3969,13 @@
         <w:t>PlayerHead</w:t>
       </w:r>
       <w:r>
-        <w:t>”. Se encarga de crear los procesos hijos de envió y recepción. Tiene la lógica para la selección de la carta a enviar, saber si gano la partida, poner la mano en la mesa cuando gana o cuando es informado que otro jugador puso la mano y para sincronizar el envió y recepción de cartas.</w:t>
+        <w:t>”. Se encarga de crear los procesos hijos de envió y recepción. Tiene la lógica para la selección de la carta a enviar, saber si gano la partida, poner la mano en la mesa cuando gana o es informado que otro jugador puso la mano</w:t>
+      </w:r>
+      <w:r>
+        <w:t>,</w:t>
+      </w:r>
+      <w:r>
+        <w:t xml:space="preserve"> y para sincronizar el envió y recepción de cartas.</w:t>
       </w:r>
     </w:p>
     <w:p>
@@ -3267,7 +4105,13 @@
         <w:t>main</w:t>
       </w:r>
       <w:r>
-        <w:t xml:space="preserve">” del programa, inicializa los archivos y estrucutras que se utilizan en el programa. Lanza a los procesos </w:t>
+        <w:t>” del programa, inicializa los archivos y estruc</w:t>
+      </w:r>
+      <w:r>
+        <w:t>tu</w:t>
+      </w:r>
+      <w:r>
+        <w:t xml:space="preserve">ras que se utilizan en el programa. Lanza a los procesos </w:t>
       </w:r>
       <w:r>
         <w:rPr>
@@ -3435,16 +4279,775 @@
       <w:pPr>
         <w:pStyle w:val="Ttulo2"/>
       </w:pPr>
+      <w:bookmarkStart w:id="10" w:name="_Toc355355557"/>
       <w:r>
         <w:t>Comunicación entre procesos</w:t>
       </w:r>
-    </w:p>
-    <w:p>
-      <w:pPr>
-        <w:pStyle w:val="Ttulo4"/>
-      </w:pPr>
-      <w:r>
-        <w:t>Comunicación entre los procesos del jugador</w:t>
+      <w:bookmarkEnd w:id="10"/>
+    </w:p>
+    <w:p>
+      <w:pPr>
+        <w:pStyle w:val="Ttulo3"/>
+      </w:pPr>
+      <w:bookmarkStart w:id="11" w:name="_Toc355355558"/>
+      <w:r>
+        <w:t>Envío de Carta</w:t>
+      </w:r>
+      <w:bookmarkEnd w:id="11"/>
+    </w:p>
+    <w:p>
+      <w:r>
+        <w:t>Para el envío de cartas, la cabeza del jugador se comunica con la mano que se encarga de mandar las cartas. Para la comunicación entre “</w:t>
+      </w:r>
+      <w:r>
+        <w:rPr>
+          <w:i/>
+        </w:rPr>
+        <w:t>PlayerHead</w:t>
+      </w:r>
+      <w:r>
+        <w:t>” y “</w:t>
+      </w:r>
+      <w:r>
+        <w:rPr>
+          <w:i/>
+        </w:rPr>
+        <w:t>PlayerCardSender</w:t>
+      </w:r>
+      <w:r>
+        <w:t>”, se utilizaron las siguientes estructuras:</w:t>
+      </w:r>
+    </w:p>
+    <w:p>
+      <w:pPr>
+        <w:pStyle w:val="Prrafodelista"/>
+        <w:numPr>
+          <w:ilvl w:val="0"/>
+          <w:numId w:val="14"/>
+        </w:numPr>
+      </w:pPr>
+      <w:r>
+        <w:rPr>
+          <w:b/>
+        </w:rPr>
+        <w:t>Semáforos</w:t>
+      </w:r>
+      <w:r>
+        <w:t>:</w:t>
+      </w:r>
+    </w:p>
+    <w:p>
+      <w:pPr>
+        <w:pStyle w:val="Prrafodelista"/>
+        <w:numPr>
+          <w:ilvl w:val="1"/>
+          <w:numId w:val="14"/>
+        </w:numPr>
+      </w:pPr>
+      <w:r>
+        <w:t>SenderSemaphore</w:t>
+      </w:r>
+    </w:p>
+    <w:p>
+      <w:pPr>
+        <w:pStyle w:val="Prrafodelista"/>
+        <w:numPr>
+          <w:ilvl w:val="1"/>
+          <w:numId w:val="14"/>
+        </w:numPr>
+      </w:pPr>
+      <w:r>
+        <w:t>SentSemaphore</w:t>
+      </w:r>
+    </w:p>
+    <w:p>
+      <w:pPr>
+        <w:pStyle w:val="Prrafodelista"/>
+        <w:numPr>
+          <w:ilvl w:val="0"/>
+          <w:numId w:val="14"/>
+        </w:numPr>
+      </w:pPr>
+      <w:r>
+        <w:rPr>
+          <w:b/>
+        </w:rPr>
+        <w:t>Memorias</w:t>
+      </w:r>
+      <w:r>
+        <w:t xml:space="preserve"> </w:t>
+      </w:r>
+      <w:r>
+        <w:rPr>
+          <w:b/>
+        </w:rPr>
+        <w:t>Compartidas</w:t>
+      </w:r>
+      <w:r>
+        <w:t>:</w:t>
+      </w:r>
+    </w:p>
+    <w:p>
+      <w:pPr>
+        <w:pStyle w:val="Prrafodelista"/>
+        <w:numPr>
+          <w:ilvl w:val="1"/>
+          <w:numId w:val="14"/>
+        </w:numPr>
+      </w:pPr>
+      <w:r>
+        <w:t>SharedCard</w:t>
+      </w:r>
+    </w:p>
+    <w:p>
+      <w:r>
+        <w:t>La lógica de comunicación es la siguiente:</w:t>
+      </w:r>
+    </w:p>
+    <w:p>
+      <w:r>
+        <w:rPr>
+          <w:i/>
+        </w:rPr>
+        <w:t>PlayerHead</w:t>
+      </w:r>
+      <w:r>
+        <w:t xml:space="preserve"> comienza a jugar la ronda, y comienza a elegir carta a enviar. Al mismo tiempo, el </w:t>
+      </w:r>
+      <w:r>
+        <w:rPr>
+          <w:i/>
+        </w:rPr>
+        <w:t>PlayerCardSender</w:t>
+      </w:r>
+      <w:r>
+        <w:t xml:space="preserve"> se encuentra haciendo un wait sobre el </w:t>
+      </w:r>
+      <w:r>
+        <w:rPr>
+          <w:i/>
+        </w:rPr>
+        <w:t>SenderSemaphore</w:t>
+      </w:r>
+      <w:r>
+        <w:t xml:space="preserve">. Una vez que </w:t>
+      </w:r>
+      <w:r>
+        <w:rPr>
+          <w:i/>
+        </w:rPr>
+        <w:t>PlayerHead</w:t>
+      </w:r>
+      <w:r>
+        <w:t xml:space="preserve"> elige carta a enviar, la escribe en la memoria compartida </w:t>
+      </w:r>
+      <w:r>
+        <w:rPr>
+          <w:i/>
+        </w:rPr>
+        <w:t>SharedCard</w:t>
+      </w:r>
+      <w:r>
+        <w:t xml:space="preserve"> y le avisa al proceso </w:t>
+      </w:r>
+      <w:r>
+        <w:rPr>
+          <w:i/>
+        </w:rPr>
+        <w:t>PlayerCardSender</w:t>
+      </w:r>
+      <w:r>
+        <w:t xml:space="preserve"> de dicha acción mediante un signal al </w:t>
+      </w:r>
+      <w:r>
+        <w:rPr>
+          <w:i/>
+        </w:rPr>
+        <w:t>SenderSemaphore</w:t>
+      </w:r>
+      <w:r>
+        <w:t xml:space="preserve">. Aquí las acciones se invierten, dado que </w:t>
+      </w:r>
+      <w:r>
+        <w:rPr>
+          <w:i/>
+        </w:rPr>
+        <w:t>PlayerHead</w:t>
+      </w:r>
+      <w:r>
+        <w:t xml:space="preserve"> debe esperar ahora a que </w:t>
+      </w:r>
+      <w:r>
+        <w:rPr>
+          <w:i/>
+        </w:rPr>
+        <w:t>PlayerCardSender</w:t>
+      </w:r>
+      <w:r>
+        <w:t xml:space="preserve"> envíe la carta, con lo cúal hace un wait sobre el </w:t>
+      </w:r>
+      <w:r>
+        <w:rPr>
+          <w:i/>
+        </w:rPr>
+        <w:t>SentSempahore</w:t>
+      </w:r>
+      <w:r>
+        <w:t xml:space="preserve">.  Una vez que </w:t>
+      </w:r>
+      <w:r>
+        <w:rPr>
+          <w:i/>
+        </w:rPr>
+        <w:t>PlayerCardSender</w:t>
+      </w:r>
+      <w:r>
+        <w:t xml:space="preserve"> termina de enviar la carta (Esta situación se explica en otro apartado), hace un signal sobre el </w:t>
+      </w:r>
+      <w:r>
+        <w:rPr>
+          <w:i/>
+        </w:rPr>
+        <w:t>SentSemaphore</w:t>
+      </w:r>
+      <w:r>
+        <w:t xml:space="preserve"> para avisar que ha finalizado su acción de envío, y vuelve (si el juego no ha terminado) al wait del principio para enviar una nueva carta.</w:t>
+      </w:r>
+    </w:p>
+    <w:p>
+      <w:pPr>
+        <w:pStyle w:val="Ttulo3"/>
+      </w:pPr>
+      <w:bookmarkStart w:id="12" w:name="_Toc355355559"/>
+      <w:r>
+        <w:t>Recepción de Carta</w:t>
+      </w:r>
+      <w:bookmarkEnd w:id="12"/>
+    </w:p>
+    <w:p>
+      <w:r>
+        <w:t>Para la recepción de cartas, la cabeza del jugador se comunica con la mano que se encarga de recibir las cartas. Para la comunicación entre “</w:t>
+      </w:r>
+      <w:r>
+        <w:rPr>
+          <w:i/>
+        </w:rPr>
+        <w:t>PlayerHead</w:t>
+      </w:r>
+      <w:r>
+        <w:t>” y “</w:t>
+      </w:r>
+      <w:r>
+        <w:rPr>
+          <w:i/>
+        </w:rPr>
+        <w:t>PlayerCardReceiver</w:t>
+      </w:r>
+      <w:r>
+        <w:t>”, se utilizaron las siguientes estructuras:</w:t>
+      </w:r>
+    </w:p>
+    <w:p>
+      <w:pPr>
+        <w:pStyle w:val="Prrafodelista"/>
+        <w:numPr>
+          <w:ilvl w:val="0"/>
+          <w:numId w:val="14"/>
+        </w:numPr>
+      </w:pPr>
+      <w:r>
+        <w:rPr>
+          <w:b/>
+        </w:rPr>
+        <w:lastRenderedPageBreak/>
+        <w:t>Semáforos</w:t>
+      </w:r>
+      <w:r>
+        <w:t>:</w:t>
+      </w:r>
+    </w:p>
+    <w:p>
+      <w:pPr>
+        <w:pStyle w:val="Prrafodelista"/>
+        <w:numPr>
+          <w:ilvl w:val="1"/>
+          <w:numId w:val="14"/>
+        </w:numPr>
+      </w:pPr>
+      <w:r>
+        <w:t>Receiver</w:t>
+      </w:r>
+      <w:r>
+        <w:t>Semaphore</w:t>
+      </w:r>
+    </w:p>
+    <w:p>
+      <w:pPr>
+        <w:pStyle w:val="Prrafodelista"/>
+        <w:numPr>
+          <w:ilvl w:val="1"/>
+          <w:numId w:val="14"/>
+        </w:numPr>
+      </w:pPr>
+      <w:r>
+        <w:t>Received</w:t>
+      </w:r>
+      <w:r>
+        <w:t>Semaphore</w:t>
+      </w:r>
+    </w:p>
+    <w:p>
+      <w:pPr>
+        <w:pStyle w:val="Prrafodelista"/>
+        <w:numPr>
+          <w:ilvl w:val="0"/>
+          <w:numId w:val="14"/>
+        </w:numPr>
+      </w:pPr>
+      <w:r>
+        <w:rPr>
+          <w:b/>
+        </w:rPr>
+        <w:t>Memorias</w:t>
+      </w:r>
+      <w:r>
+        <w:t xml:space="preserve"> </w:t>
+      </w:r>
+      <w:r>
+        <w:rPr>
+          <w:b/>
+        </w:rPr>
+        <w:t>Compartidas</w:t>
+      </w:r>
+      <w:r>
+        <w:t>:</w:t>
+      </w:r>
+    </w:p>
+    <w:p>
+      <w:pPr>
+        <w:pStyle w:val="Prrafodelista"/>
+        <w:numPr>
+          <w:ilvl w:val="1"/>
+          <w:numId w:val="14"/>
+        </w:numPr>
+      </w:pPr>
+      <w:r>
+        <w:t>SharedCard</w:t>
+      </w:r>
+    </w:p>
+    <w:p>
+      <w:r>
+        <w:t>La lógica de comunicación es la siguiente:</w:t>
+      </w:r>
+    </w:p>
+    <w:p>
+      <w:r>
+        <w:rPr>
+          <w:i/>
+        </w:rPr>
+        <w:t>PlayerHead</w:t>
+      </w:r>
+      <w:r>
+        <w:t xml:space="preserve"> ha elegido su carta a enviar, y se encuentra en estado de envío y recepción de cartas. </w:t>
+      </w:r>
+      <w:r>
+        <w:rPr>
+          <w:i/>
+        </w:rPr>
+        <w:t>PlayerCardReceiver</w:t>
+      </w:r>
+      <w:r>
+        <w:t xml:space="preserve"> se encuentra haciendo wait sobre </w:t>
+      </w:r>
+      <w:r>
+        <w:rPr>
+          <w:i/>
+        </w:rPr>
+        <w:t>ReceiverSempahore</w:t>
+      </w:r>
+      <w:r>
+        <w:t xml:space="preserve">, esperando a que se le </w:t>
+      </w:r>
+      <w:r>
+        <w:t>dé</w:t>
+      </w:r>
+      <w:r>
+        <w:t xml:space="preserve"> pase libre para comenzar el proceso de recepción de cartas. </w:t>
+      </w:r>
+      <w:r>
+        <w:rPr>
+          <w:i/>
+        </w:rPr>
+        <w:t>PlayerHead</w:t>
+      </w:r>
+      <w:r>
+        <w:t xml:space="preserve"> da signal sobre </w:t>
+      </w:r>
+      <w:r>
+        <w:rPr>
+          <w:i/>
+        </w:rPr>
+        <w:t>ReceiverSemaphore</w:t>
+      </w:r>
+      <w:r>
+        <w:t xml:space="preserve"> para recibir la nueva carta, y hace wait sobre </w:t>
+      </w:r>
+      <w:r>
+        <w:rPr>
+          <w:i/>
+        </w:rPr>
+        <w:t>ReceivedSemaphore</w:t>
+      </w:r>
+      <w:r>
+        <w:t xml:space="preserve"> con el fin de esperar que se le informe que la carta nueva ha sido recibida con éxito.</w:t>
+      </w:r>
+      <w:r>
+        <w:t xml:space="preserve"> </w:t>
+      </w:r>
+      <w:r>
+        <w:rPr>
+          <w:i/>
+        </w:rPr>
+        <w:t>PlayerCardReceiver</w:t>
+      </w:r>
+      <w:r>
+        <w:t xml:space="preserve"> obtiene el permiso de recibir carta a partir del signal de </w:t>
+      </w:r>
+      <w:r>
+        <w:rPr>
+          <w:i/>
+        </w:rPr>
+        <w:t>PlayerHead</w:t>
+      </w:r>
+      <w:r>
+        <w:t xml:space="preserve">, con lo cual realiza dicha acción (Situación explicada en otro apartado) y escribe la nueva carta en la memoria compartida </w:t>
+      </w:r>
+      <w:r>
+        <w:rPr>
+          <w:i/>
+        </w:rPr>
+        <w:t>SharedCard</w:t>
+      </w:r>
+      <w:r>
+        <w:t xml:space="preserve">. Al finalizar da signal sobre </w:t>
+      </w:r>
+      <w:r>
+        <w:rPr>
+          <w:i/>
+        </w:rPr>
+        <w:t>ReceivedSemaphore</w:t>
+      </w:r>
+      <w:r>
+        <w:t xml:space="preserve"> para indicar a </w:t>
+      </w:r>
+      <w:r>
+        <w:rPr>
+          <w:i/>
+        </w:rPr>
+        <w:t>PlayerHead</w:t>
+      </w:r>
+      <w:r>
+        <w:t xml:space="preserve"> que la carta se ha recibido, y si el juego no ha finalizado vuelve a hacer wait sobre el </w:t>
+      </w:r>
+      <w:r>
+        <w:rPr>
+          <w:i/>
+        </w:rPr>
+        <w:t>ReceiverSempahore</w:t>
+      </w:r>
+      <w:r>
+        <w:t xml:space="preserve"> para comenzar nuevamente el proceso.</w:t>
+      </w:r>
+    </w:p>
+    <w:p>
+      <w:pPr>
+        <w:pStyle w:val="Ttulo3"/>
+      </w:pPr>
+      <w:bookmarkStart w:id="13" w:name="_Toc355355560"/>
+      <w:r>
+        <w:t>Envío y Recepción de Carta entre 2 Jugadores.</w:t>
+      </w:r>
+      <w:bookmarkEnd w:id="13"/>
+    </w:p>
+    <w:p>
+      <w:r>
+        <w:t>Para la comunicación entre 2 jugadores, se encargan la mano que envía cartas de un jugador y la mano que recibe cartas del otro jugador. Se usaron las siguientes estructuras:</w:t>
+      </w:r>
+    </w:p>
+    <w:p>
+      <w:pPr>
+        <w:pStyle w:val="Prrafodelista"/>
+        <w:numPr>
+          <w:ilvl w:val="0"/>
+          <w:numId w:val="16"/>
+        </w:numPr>
+        <w:rPr>
+          <w:b/>
+        </w:rPr>
+      </w:pPr>
+      <w:r>
+        <w:rPr>
+          <w:b/>
+        </w:rPr>
+        <w:t>Fifo (</w:t>
+      </w:r>
+      <w:r>
+        <w:rPr>
+          <w:i/>
+        </w:rPr>
+        <w:t>CardPassingFifo</w:t>
+      </w:r>
+      <w:r>
+        <w:rPr>
+          <w:b/>
+        </w:rPr>
+        <w:t>)</w:t>
+      </w:r>
+    </w:p>
+    <w:p>
+      <w:r>
+        <w:t>La lógica</w:t>
+      </w:r>
+      <w:r>
+        <w:t xml:space="preserve"> de comunicación es la siguiente:</w:t>
+      </w:r>
+    </w:p>
+    <w:p>
+      <w:r>
+        <w:t xml:space="preserve">Una vez que los jugadores han elegido las respectivas cartas a mandar, comienza el proceso de envío de dicha carta y recepción de una nueva. Para esto, el jugador que envía la carta utiliza la mano </w:t>
+      </w:r>
+      <w:r>
+        <w:rPr>
+          <w:i/>
+        </w:rPr>
+        <w:t>PlayerCardSender</w:t>
+      </w:r>
+      <w:r>
+        <w:rPr>
+          <w:i/>
+        </w:rPr>
+        <w:t xml:space="preserve">; </w:t>
+      </w:r>
+      <w:r>
+        <w:rPr>
+          <w:i/>
+        </w:rPr>
+        <w:t xml:space="preserve"> </w:t>
+      </w:r>
+      <w:r>
+        <w:t xml:space="preserve">la </w:t>
+      </w:r>
+      <w:r>
+        <w:t>cuál</w:t>
+      </w:r>
+      <w:r>
+        <w:t xml:space="preserve"> obtiene la carta que se encuentra en la memoria compartida </w:t>
+      </w:r>
+      <w:r>
+        <w:t>SharedCard</w:t>
+      </w:r>
+      <w:r>
+        <w:t xml:space="preserve">(Donde </w:t>
+      </w:r>
+      <w:r>
+        <w:rPr>
+          <w:i/>
+        </w:rPr>
+        <w:t>PlayerHead</w:t>
+      </w:r>
+      <w:r>
+        <w:t xml:space="preserve"> ha escrito la carta que desea mandar), la serializa y la escribe sobre el </w:t>
+      </w:r>
+      <w:r>
+        <w:rPr>
+          <w:i/>
+        </w:rPr>
+        <w:t>Fifo</w:t>
+      </w:r>
+      <w:r>
+        <w:t xml:space="preserve"> que utilizan el jugador y el jugador vecino al cuál le llega la carta. Al mismo tiempo el jugador vecino se encuentra esperando la carta utiliza la mano </w:t>
+      </w:r>
+      <w:r>
+        <w:rPr>
+          <w:i/>
+        </w:rPr>
+        <w:t>PlayerCardReceiver</w:t>
+      </w:r>
+      <w:r>
+        <w:t xml:space="preserve"> que, de manera análoga al </w:t>
+      </w:r>
+      <w:r>
+        <w:rPr>
+          <w:i/>
+        </w:rPr>
+        <w:t>PlayerCardSender</w:t>
+      </w:r>
+      <w:r>
+        <w:t xml:space="preserve">, se encuentra leyendo sobre el </w:t>
+      </w:r>
+      <w:r>
+        <w:rPr>
+          <w:i/>
+        </w:rPr>
+        <w:t>Fifo</w:t>
+      </w:r>
+      <w:r>
+        <w:t xml:space="preserve">; al leer la nueva carta, la de-serializa y la escribe en la memoria compartida que tiene con su </w:t>
+      </w:r>
+      <w:r>
+        <w:rPr>
+          <w:i/>
+        </w:rPr>
+        <w:t>PlayerHead</w:t>
+      </w:r>
+      <w:r>
+        <w:t xml:space="preserve"> para que este la guarde en su mano.</w:t>
+      </w:r>
+    </w:p>
+    <w:p/>
+    <w:p>
+      <w:pPr>
+        <w:pStyle w:val="Ttulo3"/>
+      </w:pPr>
+      <w:bookmarkStart w:id="14" w:name="_Toc355355561"/>
+      <w:r>
+        <w:t>Jugador gana ronda</w:t>
+      </w:r>
+      <w:r>
+        <w:t xml:space="preserve"> – Poner mano en la mesa.</w:t>
+      </w:r>
+      <w:bookmarkEnd w:id="14"/>
+    </w:p>
+    <w:p>
+      <w:r>
+        <w:t xml:space="preserve">Cuando un jugador consigue 4 cartas de igual número, dicho jugador está en disposición para ganar la ronda que se está jugando. Para lograr ganar la ronda, debe poner la mano en la mesa. </w:t>
+      </w:r>
+      <w:r>
+        <w:t xml:space="preserve"> Con lo cual el jugador (PlayerHead) y la mesa (Table) deben estar comunicados.</w:t>
+      </w:r>
+    </w:p>
+    <w:p>
+      <w:r>
+        <w:lastRenderedPageBreak/>
+        <w:t xml:space="preserve">Para representar esta acción, el jugador y la mesa se encuentran comunicados mediante un </w:t>
+      </w:r>
+      <w:r>
+        <w:rPr>
+          <w:b/>
+        </w:rPr>
+        <w:t>Fifo</w:t>
+      </w:r>
+      <w:r>
+        <w:t xml:space="preserve"> (HandDownFifo)</w:t>
+      </w:r>
+      <w:r>
+        <w:t xml:space="preserve"> en el cuál el jugador escribe su id para indicar dicho estado de ganador.</w:t>
+      </w:r>
+      <w:r>
+        <w:t xml:space="preserve"> La mesa una vez que repartió las cartas y desbloqueo los jugadores para que jueguen, se encuentra esperando en un ciclo a que algún jugador escriba sobre el </w:t>
+      </w:r>
+      <w:r>
+        <w:rPr>
+          <w:i/>
+        </w:rPr>
+        <w:t>Fifo</w:t>
+      </w:r>
+      <w:r>
+        <w:t xml:space="preserve"> su id indicando que puso la mano en la mesa y por ende que la ronda debe ser finalizada mediante los otros jugadores poniendo las respectivas manos en la mesa.</w:t>
+      </w:r>
+      <w:r>
+        <w:t xml:space="preserve"> De no obtener ningún id en la lectura del </w:t>
+      </w:r>
+      <w:r>
+        <w:rPr>
+          <w:i/>
+        </w:rPr>
+        <w:t>Fifo</w:t>
+      </w:r>
+      <w:r>
+        <w:t xml:space="preserve">, indica que ningún jugador ha ganado esa ronda, por lo cuál vuelve a leer del </w:t>
+      </w:r>
+      <w:r>
+        <w:rPr>
+          <w:i/>
+        </w:rPr>
+        <w:t>Fifo</w:t>
+      </w:r>
+      <w:r>
+        <w:t xml:space="preserve"> hasta que un jugador indique su condición de ganador.</w:t>
+      </w:r>
+    </w:p>
+    <w:p>
+      <w:r>
+        <w:t xml:space="preserve">En el caso de un jugador que no ha ganado la ronda, igualmente escribe en el </w:t>
+      </w:r>
+      <w:r>
+        <w:rPr>
+          <w:i/>
+        </w:rPr>
+        <w:t>Fifo</w:t>
+      </w:r>
+      <w:r>
+        <w:t xml:space="preserve"> su condición de </w:t>
+      </w:r>
+      <w:r>
+        <w:rPr>
+          <w:i/>
+        </w:rPr>
+        <w:t>no</w:t>
+      </w:r>
+      <w:r>
+        <w:t xml:space="preserve"> ganador para que la mesa pueda tener un sincronismo con todos los jugadores.</w:t>
+      </w:r>
+    </w:p>
+    <w:p>
+      <w:pPr>
+        <w:pStyle w:val="Ttulo3"/>
+      </w:pPr>
+      <w:bookmarkStart w:id="15" w:name="_Toc355355562"/>
+      <w:r>
+        <w:t>Hay ganador de ronda – Jugadores deben poner mano en la mesa</w:t>
+      </w:r>
+      <w:bookmarkEnd w:id="15"/>
+    </w:p>
+    <w:p>
+      <w:r>
+        <w:t xml:space="preserve">Mientras se está jugando la ronda, existe un momento en el cuál un jugador logra conseguir 4 cartas iguales y pone la mano en la mesa indicando su condición de ganador del juego. A partir de aquí, el resto de los jugadores deben poner sus respectivas manos en la mesa y quién quede último será el perdedor de la ronda. </w:t>
+      </w:r>
+    </w:p>
+    <w:p>
+      <w:r>
+        <w:t>Para llevar a cabo esta situación, una vez que el jugador le ha informado a la mesa que ha puesto la mano en la mesa, la mesa (</w:t>
+      </w:r>
+      <w:r>
+        <w:rPr>
+          <w:i/>
+        </w:rPr>
+        <w:t>Table</w:t>
+      </w:r>
+      <w:r>
+        <w:t xml:space="preserve">) se debe encargar de avisarle a todos los jugadores que ya hay un jugador que ha puesto la mano en la mesa. Para lograr esto, escribe en un </w:t>
+      </w:r>
+      <w:r>
+        <w:rPr>
+          <w:b/>
+        </w:rPr>
+        <w:t>Fifo</w:t>
+      </w:r>
+      <w:r>
+        <w:t xml:space="preserve"> (</w:t>
+      </w:r>
+      <w:r>
+        <w:rPr>
+          <w:i/>
+        </w:rPr>
+        <w:t>PlayerWonFifo</w:t>
+      </w:r>
+      <w:r>
+        <w:t xml:space="preserve">) un valor de 1 para indicar que un jugador ha ganado la ronda (0 en caso contrario, para que los jugadores sigan jugando una mano más dentro </w:t>
+      </w:r>
+      <w:r>
+        <w:t>de la ronda), repitiéndolo por cada jugador.</w:t>
       </w:r>
     </w:p>
     <w:p>
@@ -3452,18 +5055,52 @@
         <w:jc w:val="both"/>
       </w:pPr>
       <w:r>
-        <w:t>***</w:t>
-      </w:r>
-      <w:r>
-        <w:t>Describir como se comunica la cabeza con las manos.</w:t>
-      </w:r>
-    </w:p>
-    <w:p>
-      <w:pPr>
-        <w:pStyle w:val="Ttulo4"/>
-      </w:pPr>
-      <w:r>
-        <w:t>Comunicación entre el jugador y los procesos de sincronización</w:t>
+        <w:t xml:space="preserve">A partir de aquí, el jugador recibe por el </w:t>
+      </w:r>
+      <w:r>
+        <w:rPr>
+          <w:b/>
+        </w:rPr>
+        <w:t>Fifo</w:t>
+      </w:r>
+      <w:r>
+        <w:t xml:space="preserve"> (</w:t>
+      </w:r>
+      <w:r>
+        <w:rPr>
+          <w:i/>
+        </w:rPr>
+        <w:t>PlayerWonFifo</w:t>
+      </w:r>
+      <w:r>
+        <w:t xml:space="preserve">) la alerta de que alguien ha ganado y que debe poner su mano en la mesa. De tener que poner la mano, y no haber sido él </w:t>
+      </w:r>
+      <w:r>
+        <w:t>quien</w:t>
+      </w:r>
+      <w:r>
+        <w:t xml:space="preserve"> ya ganó, el jugador escribe en el </w:t>
+      </w:r>
+      <w:r>
+        <w:rPr>
+          <w:b/>
+        </w:rPr>
+        <w:t>Fifo</w:t>
+      </w:r>
+      <w:r>
+        <w:rPr>
+          <w:i/>
+        </w:rPr>
+        <w:t>(</w:t>
+      </w:r>
+      <w:r>
+        <w:rPr>
+          <w:i/>
+        </w:rPr>
+        <w:t>HandDownFifo</w:t>
+      </w:r>
+      <w:r>
+        <w:t>) su id para indicar que pone la mano en la mesa.</w:t>
       </w:r>
     </w:p>
     <w:p>
@@ -3471,10 +5108,194 @@
         <w:jc w:val="both"/>
       </w:pPr>
       <w:r>
-        <w:t>***</w:t>
-      </w:r>
-      <w:r>
-        <w:t>Describir el resto de las comunicaciones.</w:t>
+        <w:t xml:space="preserve">La mesa comienza a leer del </w:t>
+      </w:r>
+      <w:r>
+        <w:rPr>
+          <w:b/>
+        </w:rPr>
+        <w:t>Fifo</w:t>
+      </w:r>
+      <w:r>
+        <w:rPr>
+          <w:i/>
+        </w:rPr>
+        <w:t>(</w:t>
+      </w:r>
+      <w:r>
+        <w:rPr>
+          <w:i/>
+        </w:rPr>
+        <w:t>HandDownFifo</w:t>
+      </w:r>
+      <w:r>
+        <w:t>)</w:t>
+      </w:r>
+      <w:r>
+        <w:t xml:space="preserve"> nuevamente, esperando que todos los jugadores hayan escrito su id. El último jugador en escribir su id será quién, análogamente, haya puesto último la mano en la mesa, y por ende pierde la ronda.</w:t>
+      </w:r>
+    </w:p>
+    <w:p>
+      <w:pPr>
+        <w:pStyle w:val="Ttulo3"/>
+      </w:pPr>
+      <w:bookmarkStart w:id="16" w:name="_Toc355355563"/>
+      <w:r>
+        <w:t>GAME OVER - Jugador coleccionó las 7 letras</w:t>
+      </w:r>
+      <w:bookmarkEnd w:id="16"/>
+    </w:p>
+    <w:p>
+      <w:r>
+        <w:t>Cuando un jugador llega a las 7 letras, esto indica que el jugador ha perdido el juego, y que por ende el juego ha llegado a su fin. Para simular este fin de juego, la mesa controla cada vez que termina una ronda si existe alguien en condición de perdedor. De existir alguien en condición de perdedor, la mesa entonces procede a terminar.</w:t>
+      </w:r>
+    </w:p>
+    <w:p>
+      <w:r>
+        <w:t xml:space="preserve">Para terminar el juego, la mesa utiliza una señal de notificación </w:t>
+      </w:r>
+      <w:r>
+        <w:rPr>
+          <w:i/>
+        </w:rPr>
+        <w:t>GameOver</w:t>
+      </w:r>
+      <w:r>
+        <w:t>. La misma es mandada a cada uno de los procesos de los jugadores y al proceso de sincronización para que ejecuten los respectivos handlers de la señal, y generen un “</w:t>
+      </w:r>
+      <w:r>
+        <w:rPr>
+          <w:i/>
+        </w:rPr>
+        <w:t>graceful quit</w:t>
+      </w:r>
+      <w:r>
+        <w:t>”.</w:t>
+      </w:r>
+    </w:p>
+    <w:p>
+      <w:r>
+        <w:t xml:space="preserve">Tanto los </w:t>
+      </w:r>
+      <w:r>
+        <w:rPr>
+          <w:i/>
+        </w:rPr>
+        <w:t>PlayerHead</w:t>
+      </w:r>
+      <w:r>
+        <w:rPr>
+          <w:i/>
+        </w:rPr>
+        <w:t xml:space="preserve"> </w:t>
+      </w:r>
+      <w:r>
+        <w:t xml:space="preserve">como el </w:t>
+      </w:r>
+      <w:r>
+        <w:rPr>
+          <w:i/>
+        </w:rPr>
+        <w:t>PlayerSinchronizer</w:t>
+      </w:r>
+      <w:r>
+        <w:t xml:space="preserve"> utilizan el mismo mecanismo para manejar la señal, modificando una variable propia que indica si el juego está o no finalizado.</w:t>
+      </w:r>
+    </w:p>
+    <w:p>
+      <w:pPr>
+        <w:pStyle w:val="Ttulo3"/>
+      </w:pPr>
+      <w:bookmarkStart w:id="17" w:name="_Toc355355564"/>
+      <w:r>
+        <w:lastRenderedPageBreak/>
+        <w:t>Tablero de puntajes – Table &amp; ScoreboardController</w:t>
+      </w:r>
+      <w:bookmarkEnd w:id="17"/>
+    </w:p>
+    <w:p>
+      <w:r>
+        <w:t xml:space="preserve">El tablero de puntajes tiene una característica especial, que es que es utilizado por 2 procesos totalmente independientes. Por un lado </w:t>
+      </w:r>
+      <w:r>
+        <w:rPr>
+          <w:i/>
+        </w:rPr>
+        <w:t>Table</w:t>
+      </w:r>
+      <w:r>
+        <w:t xml:space="preserve"> se encarga del juego en sí mismo, mientras que </w:t>
+      </w:r>
+      <w:r>
+        <w:rPr>
+          <w:i/>
+        </w:rPr>
+        <w:t>ScoreboardController</w:t>
+      </w:r>
+      <w:r>
+        <w:t xml:space="preserve"> es el encargado de mostrar, cada vez que se lo solicita, el tablero de puntajes actual.</w:t>
+      </w:r>
+    </w:p>
+    <w:p>
+      <w:r>
+        <w:t xml:space="preserve">Sin embargo, ambos procesos utilizan un mismo tablero de puntajes </w:t>
+      </w:r>
+      <w:r>
+        <w:rPr>
+          <w:i/>
+        </w:rPr>
+        <w:t>Scoreboard</w:t>
+      </w:r>
+      <w:r>
+        <w:t xml:space="preserve">. Dicho </w:t>
+      </w:r>
+      <w:r>
+        <w:rPr>
+          <w:i/>
+        </w:rPr>
+        <w:t>Scoreboard</w:t>
+      </w:r>
+      <w:r>
+        <w:t xml:space="preserve"> posee un vector de </w:t>
+      </w:r>
+      <w:r>
+        <w:rPr>
+          <w:i/>
+        </w:rPr>
+        <w:t>Scores</w:t>
+      </w:r>
+      <w:r>
+        <w:t xml:space="preserve"> (uno por cada jugador existente), que contienen cada uno un </w:t>
+      </w:r>
+      <w:r>
+        <w:rPr>
+          <w:i/>
+        </w:rPr>
+        <w:t>SharedScore</w:t>
+      </w:r>
+      <w:r>
+        <w:t xml:space="preserve"> donde almacenan el puntaje.</w:t>
+      </w:r>
+      <w:r>
+        <w:t xml:space="preserve"> Esto permite que los procesos </w:t>
+      </w:r>
+      <w:r>
+        <w:rPr>
+          <w:i/>
+        </w:rPr>
+        <w:t>Table</w:t>
+      </w:r>
+      <w:r>
+        <w:t xml:space="preserve"> y </w:t>
+      </w:r>
+      <w:r>
+        <w:rPr>
+          <w:i/>
+        </w:rPr>
+        <w:t>ScoreboardController</w:t>
+      </w:r>
+      <w:r>
+        <w:t xml:space="preserve"> puedan acceder al mismo recurso, haciendo el uso respectivo necesario.</w:t>
       </w:r>
     </w:p>
     <w:p>
@@ -3483,7 +5304,7 @@
       </w:pPr>
       <w:r>
         <w:pict>
-          <v:rect id="_x0000_i1028" style="width:0;height:1.5pt" o:hralign="center" o:hrstd="t" o:hr="t" fillcolor="#a0a0a0" stroked="f"/>
+          <v:rect id="_x0000_i1026" style="width:0;height:1.5pt" o:hralign="center" o:hrstd="t" o:hr="t" fillcolor="#a0a0a0" stroked="f"/>
         </w:pict>
       </w:r>
     </w:p>
@@ -3491,11 +5312,11 @@
       <w:pPr>
         <w:pStyle w:val="Ttulo1"/>
       </w:pPr>
-      <w:bookmarkStart w:id="9" w:name="_Toc355188153"/>
+      <w:bookmarkStart w:id="18" w:name="_Toc355355565"/>
       <w:r>
         <w:t>Diagrama de clases</w:t>
       </w:r>
-      <w:bookmarkEnd w:id="9"/>
+      <w:bookmarkEnd w:id="18"/>
     </w:p>
     <w:p>
       <w:pPr>
@@ -3515,7 +5336,7 @@
       <w:r>
         <w:lastRenderedPageBreak/>
         <w:pict>
-          <v:rect id="_x0000_i1029" style="width:0;height:1.5pt" o:hralign="center" o:hrstd="t" o:hr="t" fillcolor="#a0a0a0" stroked="f"/>
+          <v:rect id="_x0000_i1027" style="width:0;height:1.5pt" o:hralign="center" o:hrstd="t" o:hr="t" fillcolor="#a0a0a0" stroked="f"/>
         </w:pict>
       </w:r>
     </w:p>
@@ -3523,19 +5344,21 @@
       <w:pPr>
         <w:pStyle w:val="Ttulo1"/>
       </w:pPr>
-      <w:bookmarkStart w:id="10" w:name="_Toc355188154"/>
+      <w:bookmarkStart w:id="19" w:name="_Toc355355566"/>
       <w:r>
         <w:t>Diagrama de estados del jugador</w:t>
       </w:r>
-      <w:bookmarkEnd w:id="10"/>
+      <w:bookmarkEnd w:id="19"/>
     </w:p>
     <w:p>
       <w:pPr>
         <w:pStyle w:val="Ttulo2"/>
       </w:pPr>
+      <w:bookmarkStart w:id="20" w:name="_Toc355355567"/>
       <w:r>
         <w:t>Diagrama</w:t>
       </w:r>
+      <w:bookmarkEnd w:id="20"/>
     </w:p>
     <w:p>
       <w:pPr>
@@ -3568,7 +5391,7 @@
                     </pic:cNvPicPr>
                   </pic:nvPicPr>
                   <pic:blipFill>
-                    <a:blip r:embed="rId9"/>
+                    <a:blip r:embed="rId10"/>
                     <a:srcRect/>
                     <a:stretch>
                       <a:fillRect/>
@@ -3601,9 +5424,11 @@
       <w:pPr>
         <w:pStyle w:val="Ttulo2"/>
       </w:pPr>
+      <w:bookmarkStart w:id="21" w:name="_Toc355355568"/>
       <w:r>
         <w:t>Diccionario de transiciones</w:t>
       </w:r>
+      <w:bookmarkEnd w:id="21"/>
     </w:p>
     <w:p>
       <w:pPr>
@@ -3681,7 +5506,13 @@
       </w:pPr>
       <w:r>
         <w:lastRenderedPageBreak/>
-        <w:t>Recepción de señal de comienzo de ronda.</w:t>
+        <w:t xml:space="preserve">Recepción de </w:t>
+      </w:r>
+      <w:r>
+        <w:t>aviso</w:t>
+      </w:r>
+      <w:r>
+        <w:t xml:space="preserve"> de comienzo de ronda.</w:t>
       </w:r>
     </w:p>
     <w:p>
@@ -3707,7 +5538,13 @@
         <w:jc w:val="both"/>
       </w:pPr>
       <w:r>
-        <w:t>Recepción de señal de envío/recepción de carta.</w:t>
+        <w:t xml:space="preserve">Recepción de </w:t>
+      </w:r>
+      <w:r>
+        <w:t>aviso</w:t>
+      </w:r>
+      <w:r>
+        <w:t xml:space="preserve"> de envío/recepción de carta.</w:t>
       </w:r>
     </w:p>
     <w:p>
@@ -3759,7 +5596,13 @@
         <w:jc w:val="both"/>
       </w:pPr>
       <w:r>
-        <w:t>Recibe señal de que otro jugador pone la mano.</w:t>
+        <w:t xml:space="preserve">Recibe </w:t>
+      </w:r>
+      <w:r>
+        <w:t>aviso</w:t>
+      </w:r>
+      <w:r>
+        <w:t xml:space="preserve"> de que otro jugador pone la mano.</w:t>
       </w:r>
     </w:p>
     <w:p>
@@ -3798,11 +5641,27 @@
         <w:jc w:val="both"/>
       </w:pPr>
       <w:r>
+        <w:t xml:space="preserve">Game Over. </w:t>
+      </w:r>
+      <w:r>
         <w:t>Todos los jugadores pusieron la mano y hay un perdedor.</w:t>
       </w:r>
     </w:p>
+    <w:p>
+      <w:pPr>
+        <w:pStyle w:val="Prrafodelista"/>
+        <w:numPr>
+          <w:ilvl w:val="0"/>
+          <w:numId w:val="13"/>
+        </w:numPr>
+        <w:jc w:val="both"/>
+      </w:pPr>
+      <w:r>
+        <w:t>Recursos liberados.</w:t>
+      </w:r>
+    </w:p>
     <w:sectPr>
-      <w:footerReference w:type="default" r:id="rId10"/>
+      <w:footerReference w:type="default" r:id="rId11"/>
       <w:pgSz w:w="12240" w:h="15840"/>
       <w:pgMar w:top="1417" w:right="1701" w:bottom="1417" w:left="1701" w:header="708" w:footer="708" w:gutter="0"/>
       <w:pgNumType w:start="0"/>
@@ -3881,7 +5740,7 @@
           <w:rFonts w:asciiTheme="majorHAnsi" w:hAnsiTheme="majorHAnsi"/>
           <w:noProof/>
         </w:rPr>
-        <w:t>7</w:t>
+        <w:t>12</w:t>
       </w:r>
     </w:fldSimple>
   </w:p>
@@ -4575,6 +6434,119 @@
     </w:lvl>
   </w:abstractNum>
   <w:abstractNum w:abstractNumId="6">
+    <w:nsid w:val="40677564"/>
+    <w:multiLevelType w:val="hybridMultilevel"/>
+    <w:tmpl w:val="A8FC5B8A"/>
+    <w:lvl w:ilvl="0" w:tplc="2C0A0001">
+      <w:start w:val="1"/>
+      <w:numFmt w:val="bullet"/>
+      <w:lvlText w:val=""/>
+      <w:lvlJc w:val="left"/>
+      <w:pPr>
+        <w:ind w:left="720" w:hanging="360"/>
+      </w:pPr>
+      <w:rPr>
+        <w:rFonts w:ascii="Symbol" w:hAnsi="Symbol" w:hint="default"/>
+      </w:rPr>
+    </w:lvl>
+    <w:lvl w:ilvl="1" w:tplc="2C0A0003">
+      <w:start w:val="1"/>
+      <w:numFmt w:val="bullet"/>
+      <w:lvlText w:val="o"/>
+      <w:lvlJc w:val="left"/>
+      <w:pPr>
+        <w:ind w:left="1440" w:hanging="360"/>
+      </w:pPr>
+      <w:rPr>
+        <w:rFonts w:ascii="Courier New" w:hAnsi="Courier New" w:cs="Courier New" w:hint="default"/>
+      </w:rPr>
+    </w:lvl>
+    <w:lvl w:ilvl="2" w:tplc="2C0A0005" w:tentative="1">
+      <w:start w:val="1"/>
+      <w:numFmt w:val="bullet"/>
+      <w:lvlText w:val=""/>
+      <w:lvlJc w:val="left"/>
+      <w:pPr>
+        <w:ind w:left="2160" w:hanging="360"/>
+      </w:pPr>
+      <w:rPr>
+        <w:rFonts w:ascii="Wingdings" w:hAnsi="Wingdings" w:hint="default"/>
+      </w:rPr>
+    </w:lvl>
+    <w:lvl w:ilvl="3" w:tplc="2C0A0001" w:tentative="1">
+      <w:start w:val="1"/>
+      <w:numFmt w:val="bullet"/>
+      <w:lvlText w:val=""/>
+      <w:lvlJc w:val="left"/>
+      <w:pPr>
+        <w:ind w:left="2880" w:hanging="360"/>
+      </w:pPr>
+      <w:rPr>
+        <w:rFonts w:ascii="Symbol" w:hAnsi="Symbol" w:hint="default"/>
+      </w:rPr>
+    </w:lvl>
+    <w:lvl w:ilvl="4" w:tplc="2C0A0003" w:tentative="1">
+      <w:start w:val="1"/>
+      <w:numFmt w:val="bullet"/>
+      <w:lvlText w:val="o"/>
+      <w:lvlJc w:val="left"/>
+      <w:pPr>
+        <w:ind w:left="3600" w:hanging="360"/>
+      </w:pPr>
+      <w:rPr>
+        <w:rFonts w:ascii="Courier New" w:hAnsi="Courier New" w:cs="Courier New" w:hint="default"/>
+      </w:rPr>
+    </w:lvl>
+    <w:lvl w:ilvl="5" w:tplc="2C0A0005" w:tentative="1">
+      <w:start w:val="1"/>
+      <w:numFmt w:val="bullet"/>
+      <w:lvlText w:val=""/>
+      <w:lvlJc w:val="left"/>
+      <w:pPr>
+        <w:ind w:left="4320" w:hanging="360"/>
+      </w:pPr>
+      <w:rPr>
+        <w:rFonts w:ascii="Wingdings" w:hAnsi="Wingdings" w:hint="default"/>
+      </w:rPr>
+    </w:lvl>
+    <w:lvl w:ilvl="6" w:tplc="2C0A0001" w:tentative="1">
+      <w:start w:val="1"/>
+      <w:numFmt w:val="bullet"/>
+      <w:lvlText w:val=""/>
+      <w:lvlJc w:val="left"/>
+      <w:pPr>
+        <w:ind w:left="5040" w:hanging="360"/>
+      </w:pPr>
+      <w:rPr>
+        <w:rFonts w:ascii="Symbol" w:hAnsi="Symbol" w:hint="default"/>
+      </w:rPr>
+    </w:lvl>
+    <w:lvl w:ilvl="7" w:tplc="2C0A0003" w:tentative="1">
+      <w:start w:val="1"/>
+      <w:numFmt w:val="bullet"/>
+      <w:lvlText w:val="o"/>
+      <w:lvlJc w:val="left"/>
+      <w:pPr>
+        <w:ind w:left="5760" w:hanging="360"/>
+      </w:pPr>
+      <w:rPr>
+        <w:rFonts w:ascii="Courier New" w:hAnsi="Courier New" w:cs="Courier New" w:hint="default"/>
+      </w:rPr>
+    </w:lvl>
+    <w:lvl w:ilvl="8" w:tplc="2C0A0005" w:tentative="1">
+      <w:start w:val="1"/>
+      <w:numFmt w:val="bullet"/>
+      <w:lvlText w:val=""/>
+      <w:lvlJc w:val="left"/>
+      <w:pPr>
+        <w:ind w:left="6480" w:hanging="360"/>
+      </w:pPr>
+      <w:rPr>
+        <w:rFonts w:ascii="Wingdings" w:hAnsi="Wingdings" w:hint="default"/>
+      </w:rPr>
+    </w:lvl>
+  </w:abstractNum>
+  <w:abstractNum w:abstractNumId="7">
     <w:nsid w:val="5B6A334D"/>
     <w:multiLevelType w:val="hybridMultilevel"/>
     <w:tmpl w:val="C62E61F4"/>
@@ -4663,7 +6635,7 @@
       </w:pPr>
     </w:lvl>
   </w:abstractNum>
-  <w:abstractNum w:abstractNumId="7">
+  <w:abstractNum w:abstractNumId="8">
     <w:nsid w:val="63DB101F"/>
     <w:multiLevelType w:val="hybridMultilevel"/>
     <w:tmpl w:val="37E6F52E"/>
@@ -4749,7 +6721,7 @@
       </w:pPr>
     </w:lvl>
   </w:abstractNum>
-  <w:abstractNum w:abstractNumId="8">
+  <w:abstractNum w:abstractNumId="9">
     <w:nsid w:val="67087462"/>
     <w:multiLevelType w:val="hybridMultilevel"/>
     <w:tmpl w:val="6FB62BA6"/>
@@ -4838,7 +6810,7 @@
       </w:pPr>
     </w:lvl>
   </w:abstractNum>
-  <w:abstractNum w:abstractNumId="9">
+  <w:abstractNum w:abstractNumId="10">
     <w:nsid w:val="688A41C7"/>
     <w:multiLevelType w:val="hybridMultilevel"/>
     <w:tmpl w:val="86026524"/>
@@ -4924,7 +6896,233 @@
       </w:pPr>
     </w:lvl>
   </w:abstractNum>
-  <w:abstractNum w:abstractNumId="10">
+  <w:abstractNum w:abstractNumId="11">
+    <w:nsid w:val="706119C6"/>
+    <w:multiLevelType w:val="hybridMultilevel"/>
+    <w:tmpl w:val="F494675C"/>
+    <w:lvl w:ilvl="0" w:tplc="2C0A0001">
+      <w:start w:val="1"/>
+      <w:numFmt w:val="bullet"/>
+      <w:lvlText w:val=""/>
+      <w:lvlJc w:val="left"/>
+      <w:pPr>
+        <w:ind w:left="720" w:hanging="360"/>
+      </w:pPr>
+      <w:rPr>
+        <w:rFonts w:ascii="Symbol" w:hAnsi="Symbol" w:hint="default"/>
+      </w:rPr>
+    </w:lvl>
+    <w:lvl w:ilvl="1" w:tplc="2C0A0003" w:tentative="1">
+      <w:start w:val="1"/>
+      <w:numFmt w:val="bullet"/>
+      <w:lvlText w:val="o"/>
+      <w:lvlJc w:val="left"/>
+      <w:pPr>
+        <w:ind w:left="1440" w:hanging="360"/>
+      </w:pPr>
+      <w:rPr>
+        <w:rFonts w:ascii="Courier New" w:hAnsi="Courier New" w:cs="Courier New" w:hint="default"/>
+      </w:rPr>
+    </w:lvl>
+    <w:lvl w:ilvl="2" w:tplc="2C0A0005" w:tentative="1">
+      <w:start w:val="1"/>
+      <w:numFmt w:val="bullet"/>
+      <w:lvlText w:val=""/>
+      <w:lvlJc w:val="left"/>
+      <w:pPr>
+        <w:ind w:left="2160" w:hanging="360"/>
+      </w:pPr>
+      <w:rPr>
+        <w:rFonts w:ascii="Wingdings" w:hAnsi="Wingdings" w:hint="default"/>
+      </w:rPr>
+    </w:lvl>
+    <w:lvl w:ilvl="3" w:tplc="2C0A0001" w:tentative="1">
+      <w:start w:val="1"/>
+      <w:numFmt w:val="bullet"/>
+      <w:lvlText w:val=""/>
+      <w:lvlJc w:val="left"/>
+      <w:pPr>
+        <w:ind w:left="2880" w:hanging="360"/>
+      </w:pPr>
+      <w:rPr>
+        <w:rFonts w:ascii="Symbol" w:hAnsi="Symbol" w:hint="default"/>
+      </w:rPr>
+    </w:lvl>
+    <w:lvl w:ilvl="4" w:tplc="2C0A0003" w:tentative="1">
+      <w:start w:val="1"/>
+      <w:numFmt w:val="bullet"/>
+      <w:lvlText w:val="o"/>
+      <w:lvlJc w:val="left"/>
+      <w:pPr>
+        <w:ind w:left="3600" w:hanging="360"/>
+      </w:pPr>
+      <w:rPr>
+        <w:rFonts w:ascii="Courier New" w:hAnsi="Courier New" w:cs="Courier New" w:hint="default"/>
+      </w:rPr>
+    </w:lvl>
+    <w:lvl w:ilvl="5" w:tplc="2C0A0005" w:tentative="1">
+      <w:start w:val="1"/>
+      <w:numFmt w:val="bullet"/>
+      <w:lvlText w:val=""/>
+      <w:lvlJc w:val="left"/>
+      <w:pPr>
+        <w:ind w:left="4320" w:hanging="360"/>
+      </w:pPr>
+      <w:rPr>
+        <w:rFonts w:ascii="Wingdings" w:hAnsi="Wingdings" w:hint="default"/>
+      </w:rPr>
+    </w:lvl>
+    <w:lvl w:ilvl="6" w:tplc="2C0A0001" w:tentative="1">
+      <w:start w:val="1"/>
+      <w:numFmt w:val="bullet"/>
+      <w:lvlText w:val=""/>
+      <w:lvlJc w:val="left"/>
+      <w:pPr>
+        <w:ind w:left="5040" w:hanging="360"/>
+      </w:pPr>
+      <w:rPr>
+        <w:rFonts w:ascii="Symbol" w:hAnsi="Symbol" w:hint="default"/>
+      </w:rPr>
+    </w:lvl>
+    <w:lvl w:ilvl="7" w:tplc="2C0A0003" w:tentative="1">
+      <w:start w:val="1"/>
+      <w:numFmt w:val="bullet"/>
+      <w:lvlText w:val="o"/>
+      <w:lvlJc w:val="left"/>
+      <w:pPr>
+        <w:ind w:left="5760" w:hanging="360"/>
+      </w:pPr>
+      <w:rPr>
+        <w:rFonts w:ascii="Courier New" w:hAnsi="Courier New" w:cs="Courier New" w:hint="default"/>
+      </w:rPr>
+    </w:lvl>
+    <w:lvl w:ilvl="8" w:tplc="2C0A0005" w:tentative="1">
+      <w:start w:val="1"/>
+      <w:numFmt w:val="bullet"/>
+      <w:lvlText w:val=""/>
+      <w:lvlJc w:val="left"/>
+      <w:pPr>
+        <w:ind w:left="6480" w:hanging="360"/>
+      </w:pPr>
+      <w:rPr>
+        <w:rFonts w:ascii="Wingdings" w:hAnsi="Wingdings" w:hint="default"/>
+      </w:rPr>
+    </w:lvl>
+  </w:abstractNum>
+  <w:abstractNum w:abstractNumId="12">
+    <w:nsid w:val="70B21A38"/>
+    <w:multiLevelType w:val="hybridMultilevel"/>
+    <w:tmpl w:val="2B9C5334"/>
+    <w:lvl w:ilvl="0" w:tplc="2C0A0001">
+      <w:start w:val="1"/>
+      <w:numFmt w:val="bullet"/>
+      <w:lvlText w:val=""/>
+      <w:lvlJc w:val="left"/>
+      <w:pPr>
+        <w:ind w:left="720" w:hanging="360"/>
+      </w:pPr>
+      <w:rPr>
+        <w:rFonts w:ascii="Symbol" w:hAnsi="Symbol" w:hint="default"/>
+      </w:rPr>
+    </w:lvl>
+    <w:lvl w:ilvl="1" w:tplc="2C0A0003">
+      <w:start w:val="1"/>
+      <w:numFmt w:val="bullet"/>
+      <w:lvlText w:val="o"/>
+      <w:lvlJc w:val="left"/>
+      <w:pPr>
+        <w:ind w:left="1440" w:hanging="360"/>
+      </w:pPr>
+      <w:rPr>
+        <w:rFonts w:ascii="Courier New" w:hAnsi="Courier New" w:cs="Courier New" w:hint="default"/>
+      </w:rPr>
+    </w:lvl>
+    <w:lvl w:ilvl="2" w:tplc="2C0A0005" w:tentative="1">
+      <w:start w:val="1"/>
+      <w:numFmt w:val="bullet"/>
+      <w:lvlText w:val=""/>
+      <w:lvlJc w:val="left"/>
+      <w:pPr>
+        <w:ind w:left="2160" w:hanging="360"/>
+      </w:pPr>
+      <w:rPr>
+        <w:rFonts w:ascii="Wingdings" w:hAnsi="Wingdings" w:hint="default"/>
+      </w:rPr>
+    </w:lvl>
+    <w:lvl w:ilvl="3" w:tplc="2C0A0001" w:tentative="1">
+      <w:start w:val="1"/>
+      <w:numFmt w:val="bullet"/>
+      <w:lvlText w:val=""/>
+      <w:lvlJc w:val="left"/>
+      <w:pPr>
+        <w:ind w:left="2880" w:hanging="360"/>
+      </w:pPr>
+      <w:rPr>
+        <w:rFonts w:ascii="Symbol" w:hAnsi="Symbol" w:hint="default"/>
+      </w:rPr>
+    </w:lvl>
+    <w:lvl w:ilvl="4" w:tplc="2C0A0003" w:tentative="1">
+      <w:start w:val="1"/>
+      <w:numFmt w:val="bullet"/>
+      <w:lvlText w:val="o"/>
+      <w:lvlJc w:val="left"/>
+      <w:pPr>
+        <w:ind w:left="3600" w:hanging="360"/>
+      </w:pPr>
+      <w:rPr>
+        <w:rFonts w:ascii="Courier New" w:hAnsi="Courier New" w:cs="Courier New" w:hint="default"/>
+      </w:rPr>
+    </w:lvl>
+    <w:lvl w:ilvl="5" w:tplc="2C0A0005" w:tentative="1">
+      <w:start w:val="1"/>
+      <w:numFmt w:val="bullet"/>
+      <w:lvlText w:val=""/>
+      <w:lvlJc w:val="left"/>
+      <w:pPr>
+        <w:ind w:left="4320" w:hanging="360"/>
+      </w:pPr>
+      <w:rPr>
+        <w:rFonts w:ascii="Wingdings" w:hAnsi="Wingdings" w:hint="default"/>
+      </w:rPr>
+    </w:lvl>
+    <w:lvl w:ilvl="6" w:tplc="2C0A0001" w:tentative="1">
+      <w:start w:val="1"/>
+      <w:numFmt w:val="bullet"/>
+      <w:lvlText w:val=""/>
+      <w:lvlJc w:val="left"/>
+      <w:pPr>
+        <w:ind w:left="5040" w:hanging="360"/>
+      </w:pPr>
+      <w:rPr>
+        <w:rFonts w:ascii="Symbol" w:hAnsi="Symbol" w:hint="default"/>
+      </w:rPr>
+    </w:lvl>
+    <w:lvl w:ilvl="7" w:tplc="2C0A0003" w:tentative="1">
+      <w:start w:val="1"/>
+      <w:numFmt w:val="bullet"/>
+      <w:lvlText w:val="o"/>
+      <w:lvlJc w:val="left"/>
+      <w:pPr>
+        <w:ind w:left="5760" w:hanging="360"/>
+      </w:pPr>
+      <w:rPr>
+        <w:rFonts w:ascii="Courier New" w:hAnsi="Courier New" w:cs="Courier New" w:hint="default"/>
+      </w:rPr>
+    </w:lvl>
+    <w:lvl w:ilvl="8" w:tplc="2C0A0005" w:tentative="1">
+      <w:start w:val="1"/>
+      <w:numFmt w:val="bullet"/>
+      <w:lvlText w:val=""/>
+      <w:lvlJc w:val="left"/>
+      <w:pPr>
+        <w:ind w:left="6480" w:hanging="360"/>
+      </w:pPr>
+      <w:rPr>
+        <w:rFonts w:ascii="Wingdings" w:hAnsi="Wingdings" w:hint="default"/>
+      </w:rPr>
+    </w:lvl>
+  </w:abstractNum>
+  <w:abstractNum w:abstractNumId="13">
     <w:nsid w:val="770012E7"/>
     <w:multiLevelType w:val="hybridMultilevel"/>
     <w:tmpl w:val="AA0C3736"/>
@@ -5037,7 +7235,7 @@
       </w:rPr>
     </w:lvl>
   </w:abstractNum>
-  <w:abstractNum w:abstractNumId="11">
+  <w:abstractNum w:abstractNumId="14">
     <w:nsid w:val="7704304D"/>
     <w:multiLevelType w:val="hybridMultilevel"/>
     <w:tmpl w:val="C0900A7C"/>
@@ -5126,7 +7324,7 @@
       </w:pPr>
     </w:lvl>
   </w:abstractNum>
-  <w:abstractNum w:abstractNumId="12">
+  <w:abstractNum w:abstractNumId="15">
     <w:nsid w:val="7E2234B7"/>
     <w:multiLevelType w:val="hybridMultilevel"/>
     <w:tmpl w:val="FF5C2474"/>
@@ -5249,25 +7447,25 @@
     <w:abstractNumId w:val="3"/>
   </w:num>
   <w:num w:numId="4">
-    <w:abstractNumId w:val="10"/>
+    <w:abstractNumId w:val="13"/>
   </w:num>
   <w:num w:numId="5">
-    <w:abstractNumId w:val="6"/>
+    <w:abstractNumId w:val="7"/>
   </w:num>
   <w:num w:numId="6">
     <w:abstractNumId w:val="5"/>
   </w:num>
   <w:num w:numId="7">
+    <w:abstractNumId w:val="10"/>
+  </w:num>
+  <w:num w:numId="8">
     <w:abstractNumId w:val="9"/>
   </w:num>
-  <w:num w:numId="8">
-    <w:abstractNumId w:val="8"/>
-  </w:num>
   <w:num w:numId="9">
-    <w:abstractNumId w:val="12"/>
+    <w:abstractNumId w:val="15"/>
   </w:num>
   <w:num w:numId="10">
-    <w:abstractNumId w:val="7"/>
+    <w:abstractNumId w:val="8"/>
   </w:num>
   <w:num w:numId="11">
     <w:abstractNumId w:val="0"/>
@@ -5276,6 +7474,15 @@
     <w:abstractNumId w:val="4"/>
   </w:num>
   <w:num w:numId="13">
+    <w:abstractNumId w:val="14"/>
+  </w:num>
+  <w:num w:numId="14">
+    <w:abstractNumId w:val="6"/>
+  </w:num>
+  <w:num w:numId="15">
+    <w:abstractNumId w:val="12"/>
+  </w:num>
+  <w:num w:numId="16">
     <w:abstractNumId w:val="11"/>
   </w:num>
 </w:numbering>
@@ -5535,6 +7742,26 @@
       <w:i/>
       <w:iCs/>
       <w:color w:val="4F81BD" w:themeColor="accent1"/>
+    </w:rPr>
+  </w:style>
+  <w:style w:type="paragraph" w:styleId="Ttulo5">
+    <w:name w:val="heading 5"/>
+    <w:basedOn w:val="Normal"/>
+    <w:next w:val="Normal"/>
+    <w:link w:val="Ttulo5Car"/>
+    <w:uiPriority w:val="9"/>
+    <w:unhideWhenUsed/>
+    <w:qFormat/>
+    <w:rsid w:val="0032704C"/>
+    <w:pPr>
+      <w:keepNext/>
+      <w:keepLines/>
+      <w:spacing w:before="200" w:after="0"/>
+      <w:outlineLvl w:val="4"/>
+    </w:pPr>
+    <w:rPr>
+      <w:rFonts w:asciiTheme="majorHAnsi" w:eastAsiaTheme="majorEastAsia" w:hAnsiTheme="majorHAnsi" w:cstheme="majorBidi"/>
+      <w:color w:val="243F60" w:themeColor="accent1" w:themeShade="7F"/>
     </w:rPr>
   </w:style>
   <w:style w:type="character" w:default="1" w:styleId="Fuentedeprrafopredeter">
@@ -5786,6 +8013,30 @@
       <w:iCs/>
       <w:color w:val="4F81BD" w:themeColor="accent1"/>
     </w:rPr>
+  </w:style>
+  <w:style w:type="character" w:customStyle="1" w:styleId="Ttulo5Car">
+    <w:name w:val="Título 5 Car"/>
+    <w:basedOn w:val="Fuentedeprrafopredeter"/>
+    <w:link w:val="Ttulo5"/>
+    <w:uiPriority w:val="9"/>
+    <w:rsid w:val="0032704C"/>
+    <w:rPr>
+      <w:rFonts w:asciiTheme="majorHAnsi" w:eastAsiaTheme="majorEastAsia" w:hAnsiTheme="majorHAnsi" w:cstheme="majorBidi"/>
+      <w:color w:val="243F60" w:themeColor="accent1" w:themeShade="7F"/>
+    </w:rPr>
+  </w:style>
+  <w:style w:type="paragraph" w:styleId="TDC3">
+    <w:name w:val="toc 3"/>
+    <w:basedOn w:val="Normal"/>
+    <w:next w:val="Normal"/>
+    <w:autoRedefine/>
+    <w:uiPriority w:val="39"/>
+    <w:unhideWhenUsed/>
+    <w:rsid w:val="00794746"/>
+    <w:pPr>
+      <w:spacing w:after="100"/>
+      <w:ind w:left="440"/>
+    </w:pPr>
   </w:style>
 </w:styles>
 </file>
@@ -6071,4 +8322,16 @@
   <a:objectDefaults/>
   <a:extraClrSchemeLst/>
 </a:theme>
+</file>
+
+<file path=customXml/item1.xml><?xml version="1.0" encoding="utf-8"?>
+<b:Sources xmlns:b="http://schemas.openxmlformats.org/officeDocument/2006/bibliography" xmlns="http://schemas.openxmlformats.org/officeDocument/2006/bibliography" SelectedStyle="\APA.XSL" StyleName="APA"/>
+</file>
+
+<file path=customXml/itemProps1.xml><?xml version="1.0" encoding="utf-8"?>
+<ds:datastoreItem xmlns:ds="http://schemas.openxmlformats.org/officeDocument/2006/customXml" ds:itemID="{95278302-CD8C-49D2-9AD2-77BB5E1CB7DD}">
+  <ds:schemaRefs>
+    <ds:schemaRef ds:uri="http://schemas.openxmlformats.org/officeDocument/2006/bibliography"/>
+  </ds:schemaRefs>
+</ds:datastoreItem>
 </file>
</xml_diff>

<commit_message>
# Added Known Issues section for String memory leak
</commit_message>
<xml_diff>
--- a/Assets/Primer Proyecto Informe.docx
+++ b/Assets/Primer Proyecto Informe.docx
@@ -5660,8 +5660,249 @@
         <w:t>Recursos liberados.</w:t>
       </w:r>
     </w:p>
+    <w:p>
+      <w:pPr>
+        <w:pStyle w:val="Ttulo1"/>
+        <w:rPr>
+          <w:lang w:val="en-US"/>
+        </w:rPr>
+      </w:pPr>
+      <w:r>
+        <w:rPr>
+          <w:lang w:val="en-US"/>
+        </w:rPr>
+        <w:t>Problemas conocidos</w:t>
+      </w:r>
+    </w:p>
+    <w:p>
+      <w:pPr>
+        <w:pStyle w:val="Ttulo2"/>
+        <w:rPr>
+          <w:lang w:val="en-US"/>
+        </w:rPr>
+      </w:pPr>
+      <w:r>
+        <w:rPr>
+          <w:lang w:val="en-US"/>
+        </w:rPr>
+        <w:t>String Class memory leak</w:t>
+      </w:r>
+    </w:p>
+    <w:p>
+      <w:r>
+        <w:t>Al corr</w:t>
+      </w:r>
+      <w:r>
+        <w:t>er</w:t>
+      </w:r>
+      <w:r>
+        <w:t xml:space="preserve"> </w:t>
+      </w:r>
+      <w:r>
+        <w:rPr>
+          <w:i/>
+        </w:rPr>
+        <w:t>Valgrind</w:t>
+      </w:r>
+      <w:r>
+        <w:t xml:space="preserve"> sobre el programa, el resultado del an</w:t>
+      </w:r>
+      <w:r>
+        <w:t>álisis hecho da que existe pérdida de memoria (“</w:t>
+      </w:r>
+      <w:r>
+        <w:rPr>
+          <w:i/>
+        </w:rPr>
+        <w:t>memory still reachable</w:t>
+      </w:r>
+      <w:r>
+        <w:t xml:space="preserve">”). Si uno investiga de donde provienen estos </w:t>
+      </w:r>
+      <w:r>
+        <w:rPr>
+          <w:i/>
+        </w:rPr>
+        <w:t>memory leaks</w:t>
+      </w:r>
+      <w:r>
+        <w:t xml:space="preserve">, encuentra que es consecuencia directa de utilizar la clase </w:t>
+      </w:r>
+      <w:r>
+        <w:rPr>
+          <w:i/>
+        </w:rPr>
+        <w:t>String</w:t>
+      </w:r>
+      <w:r>
+        <w:t xml:space="preserve">. </w:t>
+      </w:r>
+    </w:p>
+    <w:p>
+      <w:r>
+        <w:t>Investigando sobre este tipo de leaks, se encontró que es un “</w:t>
+      </w:r>
+      <w:r>
+        <w:rPr>
+          <w:i/>
+        </w:rPr>
+        <w:t>problema común</w:t>
+      </w:r>
+      <w:r>
+        <w:t xml:space="preserve">” dentro del análisis de </w:t>
+      </w:r>
+      <w:r>
+        <w:rPr>
+          <w:i/>
+        </w:rPr>
+        <w:t>Valgrind</w:t>
+      </w:r>
+      <w:r>
+        <w:t xml:space="preserve">, y que es independiente al código escrito. Este problema radica en el hecho de que las librerías de </w:t>
+      </w:r>
+      <w:r>
+        <w:rPr>
+          <w:i/>
+        </w:rPr>
+        <w:t>C++</w:t>
+      </w:r>
+      <w:r>
+        <w:t xml:space="preserve"> utilizan sus propios “</w:t>
+      </w:r>
+      <w:r>
+        <w:rPr>
+          <w:i/>
+        </w:rPr>
+        <w:t>memory pool allocators</w:t>
+      </w:r>
+      <w:r>
+        <w:t xml:space="preserve">”; con lo </w:t>
+      </w:r>
+      <w:r>
+        <w:t>cual</w:t>
+      </w:r>
+      <w:r>
+        <w:t xml:space="preserve"> la memoria no es liberada inmediatamente y devuelta al SO, sino que se mantiene en ese </w:t>
+      </w:r>
+      <w:r>
+        <w:rPr>
+          <w:i/>
+        </w:rPr>
+        <w:t>pool</w:t>
+      </w:r>
+      <w:r>
+        <w:t xml:space="preserve"> para </w:t>
+      </w:r>
+      <w:r>
+        <w:t>ser reutilizada</w:t>
+      </w:r>
+      <w:r>
+        <w:t>.</w:t>
+      </w:r>
+    </w:p>
+    <w:p>
+      <w:r>
+        <w:t>Por lo tanto, dado que estos “</w:t>
+      </w:r>
+      <w:r>
+        <w:rPr>
+          <w:i/>
+        </w:rPr>
+        <w:t>memory pool allocators</w:t>
+      </w:r>
+      <w:r>
+        <w:t xml:space="preserve">” no son liberados cuando el programa llega a su fin, hace que el análisis de </w:t>
+      </w:r>
+      <w:r>
+        <w:rPr>
+          <w:i/>
+        </w:rPr>
+        <w:t>Valgrind</w:t>
+      </w:r>
+      <w:r>
+        <w:t xml:space="preserve"> reporte </w:t>
+      </w:r>
+      <w:r>
+        <w:rPr>
+          <w:i/>
+        </w:rPr>
+        <w:t>memory leaks</w:t>
+      </w:r>
+      <w:r>
+        <w:t>.</w:t>
+      </w:r>
+    </w:p>
+    <w:p>
+      <w:pPr>
+        <w:rPr>
+          <w:b/>
+        </w:rPr>
+      </w:pPr>
+      <w:r>
+        <w:rPr>
+          <w:b/>
+        </w:rPr>
+        <w:t>Screenshots:</w:t>
+      </w:r>
+    </w:p>
+    <w:p/>
+    <w:p>
+      <w:pPr>
+        <w:spacing w:after="0"/>
+        <w:rPr>
+          <w:b/>
+        </w:rPr>
+      </w:pPr>
+      <w:r>
+        <w:rPr>
+          <w:b/>
+        </w:rPr>
+        <w:t>Fuente:</w:t>
+      </w:r>
+    </w:p>
+    <w:p>
+      <w:pPr>
+        <w:pStyle w:val="Prrafodelista"/>
+        <w:numPr>
+          <w:ilvl w:val="0"/>
+          <w:numId w:val="16"/>
+        </w:numPr>
+        <w:spacing w:after="0"/>
+        <w:rPr>
+          <w:lang w:val="en-US"/>
+        </w:rPr>
+      </w:pPr>
+      <w:r>
+        <w:rPr>
+          <w:lang w:val="en-US"/>
+        </w:rPr>
+        <w:t>“</w:t>
+      </w:r>
+      <w:r>
+        <w:rPr>
+          <w:i/>
+          <w:lang w:val="en-US"/>
+        </w:rPr>
+        <w:t>Valgrind Frequently Asked Questions</w:t>
+      </w:r>
+      <w:r>
+        <w:rPr>
+          <w:lang w:val="en-US"/>
+        </w:rPr>
+        <w:t xml:space="preserve">” - Section 4.1 </w:t>
+      </w:r>
+      <w:hyperlink r:id="rId11" w:anchor="faq.reports" w:history="1">
+        <w:r>
+          <w:rPr>
+            <w:rStyle w:val="Hipervnculo"/>
+            <w:lang w:val="en-US"/>
+          </w:rPr>
+          <w:t>http://valgrind.org/docs/manual/faq.html#faq.reports</w:t>
+        </w:r>
+      </w:hyperlink>
+    </w:p>
     <w:sectPr>
-      <w:footerReference w:type="default" r:id="rId11"/>
+      <w:footerReference w:type="default" r:id="rId12"/>
       <w:pgSz w:w="12240" w:h="15840"/>
       <w:pgMar w:top="1417" w:right="1701" w:bottom="1417" w:left="1701" w:header="708" w:footer="708" w:gutter="0"/>
       <w:pgNumType w:start="0"/>
@@ -5740,7 +5981,7 @@
           <w:rFonts w:asciiTheme="majorHAnsi" w:hAnsiTheme="majorHAnsi"/>
           <w:noProof/>
         </w:rPr>
-        <w:t>12</w:t>
+        <w:t>11</w:t>
       </w:r>
     </w:fldSimple>
   </w:p>
@@ -6899,7 +7140,7 @@
   <w:abstractNum w:abstractNumId="11">
     <w:nsid w:val="706119C6"/>
     <w:multiLevelType w:val="hybridMultilevel"/>
-    <w:tmpl w:val="F494675C"/>
+    <w:tmpl w:val="5B0C352C"/>
     <w:lvl w:ilvl="0" w:tplc="2C0A0001">
       <w:start w:val="1"/>
       <w:numFmt w:val="bullet"/>
@@ -8329,7 +8570,7 @@
 </file>
 
 <file path=customXml/itemProps1.xml><?xml version="1.0" encoding="utf-8"?>
-<ds:datastoreItem xmlns:ds="http://schemas.openxmlformats.org/officeDocument/2006/customXml" ds:itemID="{95278302-CD8C-49D2-9AD2-77BB5E1CB7DD}">
+<ds:datastoreItem xmlns:ds="http://schemas.openxmlformats.org/officeDocument/2006/customXml" ds:itemID="{DF7B674E-0F96-4FD2-ADAB-76C95DFD3BC9}">
   <ds:schemaRefs>
     <ds:schemaRef ds:uri="http://schemas.openxmlformats.org/officeDocument/2006/bibliography"/>
   </ds:schemaRefs>

</xml_diff>

<commit_message>
# Included Screenshot of memoryleak # Class Diagram added # Concurency Package Diagram added # Justifications of concurrecy mechanisms added
</commit_message>
<xml_diff>
--- a/Assets/Primer Proyecto Informe.docx
+++ b/Assets/Primer Proyecto Informe.docx
@@ -4515,11 +4515,29 @@
       </w:r>
     </w:p>
     <w:p>
+      <w:r>
+        <w:t xml:space="preserve">El uso de semáforos permite la sincronización entre ambos procesos, indicando cuando uno debe enviar la carta y el otro esperar, y cuando el otro proceso puede continuar una vez finalizado el envío de la carta. Asimismo, la memoria compartida permite el traspaso, de un proceso a </w:t>
+      </w:r>
+      <w:r>
+        <w:t>otro,</w:t>
+      </w:r>
+      <w:r>
+        <w:t xml:space="preserve"> de información de la carta a mandar</w:t>
+      </w:r>
+      <w:r>
+        <w:t>; otorgando un lugar común donde leer y escribir</w:t>
+      </w:r>
+      <w:r>
+        <w:t>.</w:t>
+      </w:r>
+    </w:p>
+    <w:p>
       <w:pPr>
         <w:pStyle w:val="Ttulo3"/>
       </w:pPr>
       <w:bookmarkStart w:id="12" w:name="_Toc355355559"/>
       <w:r>
+        <w:lastRenderedPageBreak/>
         <w:t>Recepción de Carta</w:t>
       </w:r>
       <w:bookmarkEnd w:id="12"/>
@@ -4559,7 +4577,6 @@
         <w:rPr>
           <w:b/>
         </w:rPr>
-        <w:lastRenderedPageBreak/>
         <w:t>Semáforos</w:t>
       </w:r>
       <w:r>
@@ -4760,10 +4777,21 @@
       </w:r>
     </w:p>
     <w:p>
+      <w:bookmarkStart w:id="13" w:name="_Toc355355560"/>
+      <w:r>
+        <w:t xml:space="preserve">El uso de semáforos permite la sincronización entre ambos procesos, indicando cuando uno debe recibir la carta y el otro esperar, y cuando el otro proceso puede continuar una vez finalizada la recepción de la carta. Asimismo, la memoria compartida permite el traspaso, de un proceso a otro, de información de la carta </w:t>
+      </w:r>
+      <w:r>
+        <w:t>que se ha recibido</w:t>
+      </w:r>
+      <w:r>
+        <w:t>; otorgando un lugar común donde leer y escribir.</w:t>
+      </w:r>
+    </w:p>
+    <w:p>
       <w:pPr>
         <w:pStyle w:val="Ttulo3"/>
       </w:pPr>
-      <w:bookmarkStart w:id="13" w:name="_Toc355355560"/>
       <w:r>
         <w:t>Envío y Recepción de Carta entre 2 Jugadores.</w:t>
       </w:r>
@@ -4892,7 +4920,11 @@
         <w:t>Fifo</w:t>
       </w:r>
       <w:r>
-        <w:t xml:space="preserve">; al leer la nueva carta, la de-serializa y la escribe en la memoria compartida que tiene con su </w:t>
+        <w:t>; al leer la nueva carta, la de-</w:t>
+      </w:r>
+      <w:r>
+        <w:lastRenderedPageBreak/>
+        <w:t xml:space="preserve">serializa y la escribe en la memoria compartida que tiene con su </w:t>
       </w:r>
       <w:r>
         <w:rPr>
@@ -4904,400 +4936,473 @@
         <w:t xml:space="preserve"> para que este la guarde en su mano.</w:t>
       </w:r>
     </w:p>
+    <w:p>
+      <w:r>
+        <w:t>La utilización de un Fifo permite simular el envío</w:t>
+      </w:r>
+      <w:r>
+        <w:t xml:space="preserve"> y recepción de carta de un jugador a otro, al escribir sobre dicho fifo la información de la carta a pasar.</w:t>
+      </w:r>
+    </w:p>
+    <w:p>
+      <w:pPr>
+        <w:pStyle w:val="Ttulo3"/>
+      </w:pPr>
+      <w:bookmarkStart w:id="14" w:name="_Toc355355561"/>
+      <w:r>
+        <w:t>Jugador gana ronda</w:t>
+      </w:r>
+      <w:r>
+        <w:t xml:space="preserve"> – Poner mano en la mesa.</w:t>
+      </w:r>
+      <w:bookmarkEnd w:id="14"/>
+    </w:p>
+    <w:p>
+      <w:r>
+        <w:t xml:space="preserve">Cuando un jugador consigue 4 cartas de igual número, dicho jugador está en disposición para ganar la ronda que se está jugando. Para lograr ganar la ronda, debe poner la mano en la mesa. </w:t>
+      </w:r>
+      <w:r>
+        <w:t xml:space="preserve"> Con lo cual el jugador (PlayerHead) y la mesa (Table) deben estar comunicados.</w:t>
+      </w:r>
+    </w:p>
+    <w:p>
+      <w:r>
+        <w:t xml:space="preserve">Para representar esta acción, el jugador y la mesa se encuentran comunicados mediante un </w:t>
+      </w:r>
+      <w:r>
+        <w:rPr>
+          <w:b/>
+        </w:rPr>
+        <w:t>Fifo</w:t>
+      </w:r>
+      <w:r>
+        <w:t xml:space="preserve"> (HandDownFifo)</w:t>
+      </w:r>
+      <w:r>
+        <w:t xml:space="preserve"> en el cuál el jugador escribe su id para indicar dicho estado de ganador.</w:t>
+      </w:r>
+      <w:r>
+        <w:t xml:space="preserve"> La mesa una vez que repartió las cartas y desbloqueo los jugadores para que jueguen, se encuentra esperando en un ciclo a que algún jugador escriba sobre el </w:t>
+      </w:r>
+      <w:r>
+        <w:rPr>
+          <w:i/>
+        </w:rPr>
+        <w:t>Fifo</w:t>
+      </w:r>
+      <w:r>
+        <w:t xml:space="preserve"> su id indicando que puso la mano en la mesa y por ende que la ronda debe ser finalizada mediante los otros jugadores poniendo las respectivas manos en la mesa.</w:t>
+      </w:r>
+      <w:r>
+        <w:t xml:space="preserve"> De no obtener ningún id en la lectura del </w:t>
+      </w:r>
+      <w:r>
+        <w:rPr>
+          <w:i/>
+        </w:rPr>
+        <w:t>Fifo</w:t>
+      </w:r>
+      <w:r>
+        <w:t xml:space="preserve">, indica que ningún jugador ha ganado esa ronda, por lo </w:t>
+      </w:r>
+      <w:r>
+        <w:t>cual</w:t>
+      </w:r>
+      <w:r>
+        <w:t xml:space="preserve"> vuelve a leer del </w:t>
+      </w:r>
+      <w:r>
+        <w:rPr>
+          <w:i/>
+        </w:rPr>
+        <w:t>Fifo</w:t>
+      </w:r>
+      <w:r>
+        <w:t xml:space="preserve"> hasta que un jugador indique su condición de ganador.</w:t>
+      </w:r>
+    </w:p>
+    <w:p>
+      <w:r>
+        <w:t xml:space="preserve">En el caso de un jugador que no ha ganado la ronda, igualmente escribe en el </w:t>
+      </w:r>
+      <w:r>
+        <w:rPr>
+          <w:i/>
+        </w:rPr>
+        <w:t>Fifo</w:t>
+      </w:r>
+      <w:r>
+        <w:t xml:space="preserve"> su condición de </w:t>
+      </w:r>
+      <w:r>
+        <w:rPr>
+          <w:i/>
+        </w:rPr>
+        <w:t>no</w:t>
+      </w:r>
+      <w:r>
+        <w:t xml:space="preserve"> ganador para que la mesa pueda tener un sincronismo con todos los jugadores.</w:t>
+      </w:r>
+    </w:p>
+    <w:p>
+      <w:r>
+        <w:t>La utilización de un Fifo permite simular la puesta de mano en la mesa, mediante el envío de información al escribir en dicho fifo.</w:t>
+      </w:r>
+    </w:p>
+    <w:p>
+      <w:pPr>
+        <w:pStyle w:val="Ttulo3"/>
+      </w:pPr>
+      <w:bookmarkStart w:id="15" w:name="_Toc355355562"/>
+      <w:r>
+        <w:t>Hay ganador de ronda – Jugadores deben poner mano en la mesa</w:t>
+      </w:r>
+      <w:bookmarkEnd w:id="15"/>
+    </w:p>
+    <w:p>
+      <w:r>
+        <w:t xml:space="preserve">Mientras se está jugando la ronda, existe un momento en el cuál un jugador logra conseguir 4 cartas iguales y pone la mano en la mesa indicando su condición de ganador del juego. A partir de aquí, el resto de los jugadores deben poner sus respectivas manos en la mesa y quién quede último será el perdedor de la ronda. </w:t>
+      </w:r>
+    </w:p>
+    <w:p>
+      <w:r>
+        <w:t>Para llevar a cabo esta situación, una vez que el jugador le ha informado a la mesa que ha puesto la mano en la mesa, la mesa (</w:t>
+      </w:r>
+      <w:r>
+        <w:rPr>
+          <w:i/>
+        </w:rPr>
+        <w:t>Table</w:t>
+      </w:r>
+      <w:r>
+        <w:t xml:space="preserve">) se debe encargar de avisarle a todos los jugadores que ya hay un jugador que ha puesto la mano en la mesa. Para lograr esto, escribe en un </w:t>
+      </w:r>
+      <w:r>
+        <w:rPr>
+          <w:b/>
+        </w:rPr>
+        <w:t>Fifo</w:t>
+      </w:r>
+      <w:r>
+        <w:t xml:space="preserve"> (</w:t>
+      </w:r>
+      <w:r>
+        <w:rPr>
+          <w:i/>
+        </w:rPr>
+        <w:t>PlayerWonFifo</w:t>
+      </w:r>
+      <w:r>
+        <w:t xml:space="preserve">) un valor de 1 para indicar que un jugador ha ganado la ronda (0 en caso contrario, para que los jugadores sigan jugando una mano más dentro </w:t>
+      </w:r>
+      <w:r>
+        <w:t>de la ronda), repitiéndolo por cada jugador.</w:t>
+      </w:r>
+    </w:p>
+    <w:p>
+      <w:pPr>
+        <w:jc w:val="both"/>
+      </w:pPr>
+      <w:r>
+        <w:t xml:space="preserve">A partir de aquí, el jugador recibe por el </w:t>
+      </w:r>
+      <w:r>
+        <w:rPr>
+          <w:b/>
+        </w:rPr>
+        <w:t>Fifo</w:t>
+      </w:r>
+      <w:r>
+        <w:t xml:space="preserve"> (</w:t>
+      </w:r>
+      <w:r>
+        <w:rPr>
+          <w:i/>
+        </w:rPr>
+        <w:t>PlayerWonFifo</w:t>
+      </w:r>
+      <w:r>
+        <w:t xml:space="preserve">) la alerta de que alguien ha ganado y que debe poner su mano en la mesa. De tener que poner la mano, y no haber sido él </w:t>
+      </w:r>
+      <w:r>
+        <w:t>quien</w:t>
+      </w:r>
+      <w:r>
+        <w:t xml:space="preserve"> ya ganó, el jugador escribe en el </w:t>
+      </w:r>
+      <w:r>
+        <w:rPr>
+          <w:b/>
+        </w:rPr>
+        <w:t>Fifo</w:t>
+      </w:r>
+      <w:r>
+        <w:rPr>
+          <w:i/>
+        </w:rPr>
+        <w:t>(</w:t>
+      </w:r>
+      <w:r>
+        <w:rPr>
+          <w:i/>
+        </w:rPr>
+        <w:t>HandDownFifo</w:t>
+      </w:r>
+      <w:r>
+        <w:t>) su id para indicar que pone la mano en la mesa.</w:t>
+      </w:r>
+    </w:p>
+    <w:p>
+      <w:pPr>
+        <w:jc w:val="both"/>
+      </w:pPr>
+      <w:r>
+        <w:t xml:space="preserve">La mesa comienza a leer del </w:t>
+      </w:r>
+      <w:r>
+        <w:rPr>
+          <w:b/>
+        </w:rPr>
+        <w:t>Fifo</w:t>
+      </w:r>
+      <w:r>
+        <w:rPr>
+          <w:i/>
+        </w:rPr>
+        <w:t>(</w:t>
+      </w:r>
+      <w:r>
+        <w:rPr>
+          <w:i/>
+        </w:rPr>
+        <w:t>HandDownFifo</w:t>
+      </w:r>
+      <w:r>
+        <w:t>)</w:t>
+      </w:r>
+      <w:r>
+        <w:t xml:space="preserve"> nuevamente, esperando que todos los jugadores hayan escrito su id. El último jugador en escribir su id será quién, análogamente, haya puesto último la mano en la mesa, y por ende pierde la ronda.</w:t>
+      </w:r>
+    </w:p>
+    <w:p>
+      <w:pPr>
+        <w:jc w:val="both"/>
+      </w:pPr>
+      <w:r>
+        <w:lastRenderedPageBreak/>
+        <w:t>La utilización de los Fifos permite en ambos casos sincronizar a los procesos, indicando o bien que cada jugador ha puesto la mano en la mesa mediante la escritura de su id en el Fifo, o bien que existe un jugador que ha ganado mediante la escritura de un valor en el Fifo.</w:t>
+      </w:r>
+    </w:p>
+    <w:p>
+      <w:pPr>
+        <w:pStyle w:val="Ttulo3"/>
+      </w:pPr>
+      <w:bookmarkStart w:id="16" w:name="_Toc355355563"/>
+      <w:r>
+        <w:t>GAME OVER - Jugador coleccionó las 7 letras</w:t>
+      </w:r>
+      <w:bookmarkEnd w:id="16"/>
+    </w:p>
+    <w:p>
+      <w:r>
+        <w:t>Cuando un jugador llega a las 7 letras, esto indica que el jugador ha perdido el juego, y que por ende el juego ha llegado a su fin. Para simular este fin de juego, la mesa controla cada vez que termina una ronda si existe alguien en condición de perdedor. De existir alguien en condición de perdedor, la mesa entonces procede a terminar.</w:t>
+      </w:r>
+    </w:p>
+    <w:p>
+      <w:r>
+        <w:t xml:space="preserve">Para terminar el juego, la mesa utiliza una señal de notificación </w:t>
+      </w:r>
+      <w:r>
+        <w:rPr>
+          <w:i/>
+        </w:rPr>
+        <w:t>GameOver</w:t>
+      </w:r>
+      <w:r>
+        <w:t>. La misma es mandada a cada uno de los procesos de los jugadores y al proceso de sincronización para que ejecuten los respectivos handlers de la señal, y generen un “</w:t>
+      </w:r>
+      <w:r>
+        <w:rPr>
+          <w:i/>
+        </w:rPr>
+        <w:t>graceful quit</w:t>
+      </w:r>
+      <w:r>
+        <w:t>”.</w:t>
+      </w:r>
+    </w:p>
+    <w:p>
+      <w:r>
+        <w:t xml:space="preserve">Tanto los </w:t>
+      </w:r>
+      <w:r>
+        <w:rPr>
+          <w:i/>
+        </w:rPr>
+        <w:t>PlayerHead</w:t>
+      </w:r>
+      <w:r>
+        <w:rPr>
+          <w:i/>
+        </w:rPr>
+        <w:t xml:space="preserve"> </w:t>
+      </w:r>
+      <w:r>
+        <w:t xml:space="preserve">como el </w:t>
+      </w:r>
+      <w:r>
+        <w:rPr>
+          <w:i/>
+        </w:rPr>
+        <w:t>PlayerSinchronizer</w:t>
+      </w:r>
+      <w:r>
+        <w:t xml:space="preserve"> utilizan el mismo mecanismo para manejar la señal, modificando una variable propia que indica si el juego está o no finalizado.</w:t>
+      </w:r>
+    </w:p>
+    <w:p>
+      <w:r>
+        <w:t>Utilizar una señal para indicar que el juego ha finalizado, permite que un proceso corriendo pueda prestar atención a dicho acontecimiento y modificar su estado para poder actuar en consecuencia (Ej: El jugador dándose cuenta que debe terminar y no seguir con la ejecución)</w:t>
+      </w:r>
+    </w:p>
+    <w:p>
+      <w:pPr>
+        <w:pStyle w:val="Ttulo3"/>
+      </w:pPr>
+      <w:bookmarkStart w:id="17" w:name="_Toc355355564"/>
+      <w:r>
+        <w:t>Tablero de puntajes – Table &amp; ScoreboardController</w:t>
+      </w:r>
+      <w:bookmarkEnd w:id="17"/>
+    </w:p>
+    <w:p>
+      <w:r>
+        <w:t xml:space="preserve">El tablero de puntajes tiene una característica especial, que es que es utilizado por 2 procesos totalmente independientes. Por un lado </w:t>
+      </w:r>
+      <w:r>
+        <w:rPr>
+          <w:i/>
+        </w:rPr>
+        <w:t>Table</w:t>
+      </w:r>
+      <w:r>
+        <w:t xml:space="preserve"> se encarga del juego en sí mismo, mientras que </w:t>
+      </w:r>
+      <w:r>
+        <w:rPr>
+          <w:i/>
+        </w:rPr>
+        <w:t>ScoreboardController</w:t>
+      </w:r>
+      <w:r>
+        <w:t xml:space="preserve"> es el encargado de mostrar, cada vez que se lo solicita, el tablero de puntajes actual.</w:t>
+      </w:r>
+    </w:p>
+    <w:p>
+      <w:r>
+        <w:t xml:space="preserve">Sin embargo, ambos procesos utilizan un mismo tablero de puntajes </w:t>
+      </w:r>
+      <w:r>
+        <w:rPr>
+          <w:i/>
+        </w:rPr>
+        <w:t>Scoreboard</w:t>
+      </w:r>
+      <w:r>
+        <w:t xml:space="preserve">. Dicho </w:t>
+      </w:r>
+      <w:r>
+        <w:rPr>
+          <w:i/>
+        </w:rPr>
+        <w:t>Scoreboard</w:t>
+      </w:r>
+      <w:r>
+        <w:t xml:space="preserve"> posee un vector de </w:t>
+      </w:r>
+      <w:r>
+        <w:rPr>
+          <w:i/>
+        </w:rPr>
+        <w:t>Scores</w:t>
+      </w:r>
+      <w:r>
+        <w:t xml:space="preserve"> (uno por cada jugador existente), que contienen cada uno un </w:t>
+      </w:r>
+      <w:r>
+        <w:rPr>
+          <w:i/>
+        </w:rPr>
+        <w:t>SharedScore</w:t>
+      </w:r>
+      <w:r>
+        <w:t xml:space="preserve"> donde almacenan el puntaje.</w:t>
+      </w:r>
+      <w:r>
+        <w:t xml:space="preserve"> </w:t>
+      </w:r>
+    </w:p>
+    <w:p>
+      <w:r>
+        <w:t xml:space="preserve">El uso de las memorias compartidas </w:t>
+      </w:r>
+      <w:r>
+        <w:t xml:space="preserve">permite que los procesos </w:t>
+      </w:r>
+      <w:r>
+        <w:rPr>
+          <w:i/>
+        </w:rPr>
+        <w:t>Table</w:t>
+      </w:r>
+      <w:r>
+        <w:t xml:space="preserve"> y </w:t>
+      </w:r>
+      <w:r>
+        <w:rPr>
+          <w:i/>
+        </w:rPr>
+        <w:t>ScoreboardController</w:t>
+      </w:r>
+      <w:r>
+        <w:t xml:space="preserve"> puedan acceder al mismo recurso, haciendo el uso respectivo </w:t>
+      </w:r>
+      <w:r>
+        <w:t>necesario.</w:t>
+      </w:r>
+    </w:p>
+    <w:tbl>
+      <w:tblPr>
+        <w:tblStyle w:val="Tablaconcuadrcula"/>
+        <w:tblW w:w="0" w:type="auto"/>
+        <w:tblLook w:val="04A0"/>
+      </w:tblPr>
+      <w:tblGrid>
+        <w:gridCol w:w="8978"/>
+      </w:tblGrid>
+      <w:tr>
+        <w:tc>
+          <w:tcPr>
+            <w:tcW w:w="8978" w:type="dxa"/>
+          </w:tcPr>
+          <w:p>
+            <w:r>
+              <w:rPr>
+                <w:b/>
+              </w:rPr>
+              <w:t>Aclaración</w:t>
+            </w:r>
+            <w:r>
+              <w:t xml:space="preserve">: </w:t>
+            </w:r>
+            <w:r>
+              <w:t>Las distintas memorias compartidas utilizadas a lo largo del programa, utilizan el mecanismo de concurrencia de Lock con cada acción que realizan sobre dicha memoria. Esto permite evitar problemas de acceso sobre la misma memoria por parte de procesos distintos.</w:t>
+            </w:r>
+          </w:p>
+        </w:tc>
+      </w:tr>
+    </w:tbl>
     <w:p/>
-    <w:p>
-      <w:pPr>
-        <w:pStyle w:val="Ttulo3"/>
-      </w:pPr>
-      <w:bookmarkStart w:id="14" w:name="_Toc355355561"/>
-      <w:r>
-        <w:t>Jugador gana ronda</w:t>
-      </w:r>
-      <w:r>
-        <w:t xml:space="preserve"> – Poner mano en la mesa.</w:t>
-      </w:r>
-      <w:bookmarkEnd w:id="14"/>
-    </w:p>
-    <w:p>
-      <w:r>
-        <w:t xml:space="preserve">Cuando un jugador consigue 4 cartas de igual número, dicho jugador está en disposición para ganar la ronda que se está jugando. Para lograr ganar la ronda, debe poner la mano en la mesa. </w:t>
-      </w:r>
-      <w:r>
-        <w:t xml:space="preserve"> Con lo cual el jugador (PlayerHead) y la mesa (Table) deben estar comunicados.</w:t>
-      </w:r>
-    </w:p>
-    <w:p>
-      <w:r>
-        <w:lastRenderedPageBreak/>
-        <w:t xml:space="preserve">Para representar esta acción, el jugador y la mesa se encuentran comunicados mediante un </w:t>
-      </w:r>
-      <w:r>
-        <w:rPr>
-          <w:b/>
-        </w:rPr>
-        <w:t>Fifo</w:t>
-      </w:r>
-      <w:r>
-        <w:t xml:space="preserve"> (HandDownFifo)</w:t>
-      </w:r>
-      <w:r>
-        <w:t xml:space="preserve"> en el cuál el jugador escribe su id para indicar dicho estado de ganador.</w:t>
-      </w:r>
-      <w:r>
-        <w:t xml:space="preserve"> La mesa una vez que repartió las cartas y desbloqueo los jugadores para que jueguen, se encuentra esperando en un ciclo a que algún jugador escriba sobre el </w:t>
-      </w:r>
-      <w:r>
-        <w:rPr>
-          <w:i/>
-        </w:rPr>
-        <w:t>Fifo</w:t>
-      </w:r>
-      <w:r>
-        <w:t xml:space="preserve"> su id indicando que puso la mano en la mesa y por ende que la ronda debe ser finalizada mediante los otros jugadores poniendo las respectivas manos en la mesa.</w:t>
-      </w:r>
-      <w:r>
-        <w:t xml:space="preserve"> De no obtener ningún id en la lectura del </w:t>
-      </w:r>
-      <w:r>
-        <w:rPr>
-          <w:i/>
-        </w:rPr>
-        <w:t>Fifo</w:t>
-      </w:r>
-      <w:r>
-        <w:t xml:space="preserve">, indica que ningún jugador ha ganado esa ronda, por lo cuál vuelve a leer del </w:t>
-      </w:r>
-      <w:r>
-        <w:rPr>
-          <w:i/>
-        </w:rPr>
-        <w:t>Fifo</w:t>
-      </w:r>
-      <w:r>
-        <w:t xml:space="preserve"> hasta que un jugador indique su condición de ganador.</w:t>
-      </w:r>
-    </w:p>
-    <w:p>
-      <w:r>
-        <w:t xml:space="preserve">En el caso de un jugador que no ha ganado la ronda, igualmente escribe en el </w:t>
-      </w:r>
-      <w:r>
-        <w:rPr>
-          <w:i/>
-        </w:rPr>
-        <w:t>Fifo</w:t>
-      </w:r>
-      <w:r>
-        <w:t xml:space="preserve"> su condición de </w:t>
-      </w:r>
-      <w:r>
-        <w:rPr>
-          <w:i/>
-        </w:rPr>
-        <w:t>no</w:t>
-      </w:r>
-      <w:r>
-        <w:t xml:space="preserve"> ganador para que la mesa pueda tener un sincronismo con todos los jugadores.</w:t>
-      </w:r>
-    </w:p>
-    <w:p>
-      <w:pPr>
-        <w:pStyle w:val="Ttulo3"/>
-      </w:pPr>
-      <w:bookmarkStart w:id="15" w:name="_Toc355355562"/>
-      <w:r>
-        <w:t>Hay ganador de ronda – Jugadores deben poner mano en la mesa</w:t>
-      </w:r>
-      <w:bookmarkEnd w:id="15"/>
-    </w:p>
-    <w:p>
-      <w:r>
-        <w:t xml:space="preserve">Mientras se está jugando la ronda, existe un momento en el cuál un jugador logra conseguir 4 cartas iguales y pone la mano en la mesa indicando su condición de ganador del juego. A partir de aquí, el resto de los jugadores deben poner sus respectivas manos en la mesa y quién quede último será el perdedor de la ronda. </w:t>
-      </w:r>
-    </w:p>
-    <w:p>
-      <w:r>
-        <w:t>Para llevar a cabo esta situación, una vez que el jugador le ha informado a la mesa que ha puesto la mano en la mesa, la mesa (</w:t>
-      </w:r>
-      <w:r>
-        <w:rPr>
-          <w:i/>
-        </w:rPr>
-        <w:t>Table</w:t>
-      </w:r>
-      <w:r>
-        <w:t xml:space="preserve">) se debe encargar de avisarle a todos los jugadores que ya hay un jugador que ha puesto la mano en la mesa. Para lograr esto, escribe en un </w:t>
-      </w:r>
-      <w:r>
-        <w:rPr>
-          <w:b/>
-        </w:rPr>
-        <w:t>Fifo</w:t>
-      </w:r>
-      <w:r>
-        <w:t xml:space="preserve"> (</w:t>
-      </w:r>
-      <w:r>
-        <w:rPr>
-          <w:i/>
-        </w:rPr>
-        <w:t>PlayerWonFifo</w:t>
-      </w:r>
-      <w:r>
-        <w:t xml:space="preserve">) un valor de 1 para indicar que un jugador ha ganado la ronda (0 en caso contrario, para que los jugadores sigan jugando una mano más dentro </w:t>
-      </w:r>
-      <w:r>
-        <w:t>de la ronda), repitiéndolo por cada jugador.</w:t>
-      </w:r>
-    </w:p>
-    <w:p>
-      <w:pPr>
-        <w:jc w:val="both"/>
-      </w:pPr>
-      <w:r>
-        <w:t xml:space="preserve">A partir de aquí, el jugador recibe por el </w:t>
-      </w:r>
-      <w:r>
-        <w:rPr>
-          <w:b/>
-        </w:rPr>
-        <w:t>Fifo</w:t>
-      </w:r>
-      <w:r>
-        <w:t xml:space="preserve"> (</w:t>
-      </w:r>
-      <w:r>
-        <w:rPr>
-          <w:i/>
-        </w:rPr>
-        <w:t>PlayerWonFifo</w:t>
-      </w:r>
-      <w:r>
-        <w:t xml:space="preserve">) la alerta de que alguien ha ganado y que debe poner su mano en la mesa. De tener que poner la mano, y no haber sido él </w:t>
-      </w:r>
-      <w:r>
-        <w:t>quien</w:t>
-      </w:r>
-      <w:r>
-        <w:t xml:space="preserve"> ya ganó, el jugador escribe en el </w:t>
-      </w:r>
-      <w:r>
-        <w:rPr>
-          <w:b/>
-        </w:rPr>
-        <w:t>Fifo</w:t>
-      </w:r>
-      <w:r>
-        <w:rPr>
-          <w:i/>
-        </w:rPr>
-        <w:t>(</w:t>
-      </w:r>
-      <w:r>
-        <w:rPr>
-          <w:i/>
-        </w:rPr>
-        <w:t>HandDownFifo</w:t>
-      </w:r>
-      <w:r>
-        <w:t>) su id para indicar que pone la mano en la mesa.</w:t>
-      </w:r>
-    </w:p>
-    <w:p>
-      <w:pPr>
-        <w:jc w:val="both"/>
-      </w:pPr>
-      <w:r>
-        <w:t xml:space="preserve">La mesa comienza a leer del </w:t>
-      </w:r>
-      <w:r>
-        <w:rPr>
-          <w:b/>
-        </w:rPr>
-        <w:t>Fifo</w:t>
-      </w:r>
-      <w:r>
-        <w:rPr>
-          <w:i/>
-        </w:rPr>
-        <w:t>(</w:t>
-      </w:r>
-      <w:r>
-        <w:rPr>
-          <w:i/>
-        </w:rPr>
-        <w:t>HandDownFifo</w:t>
-      </w:r>
-      <w:r>
-        <w:t>)</w:t>
-      </w:r>
-      <w:r>
-        <w:t xml:space="preserve"> nuevamente, esperando que todos los jugadores hayan escrito su id. El último jugador en escribir su id será quién, análogamente, haya puesto último la mano en la mesa, y por ende pierde la ronda.</w:t>
-      </w:r>
-    </w:p>
-    <w:p>
-      <w:pPr>
-        <w:pStyle w:val="Ttulo3"/>
-      </w:pPr>
-      <w:bookmarkStart w:id="16" w:name="_Toc355355563"/>
-      <w:r>
-        <w:t>GAME OVER - Jugador coleccionó las 7 letras</w:t>
-      </w:r>
-      <w:bookmarkEnd w:id="16"/>
-    </w:p>
-    <w:p>
-      <w:r>
-        <w:t>Cuando un jugador llega a las 7 letras, esto indica que el jugador ha perdido el juego, y que por ende el juego ha llegado a su fin. Para simular este fin de juego, la mesa controla cada vez que termina una ronda si existe alguien en condición de perdedor. De existir alguien en condición de perdedor, la mesa entonces procede a terminar.</w:t>
-      </w:r>
-    </w:p>
-    <w:p>
-      <w:r>
-        <w:t xml:space="preserve">Para terminar el juego, la mesa utiliza una señal de notificación </w:t>
-      </w:r>
-      <w:r>
-        <w:rPr>
-          <w:i/>
-        </w:rPr>
-        <w:t>GameOver</w:t>
-      </w:r>
-      <w:r>
-        <w:t>. La misma es mandada a cada uno de los procesos de los jugadores y al proceso de sincronización para que ejecuten los respectivos handlers de la señal, y generen un “</w:t>
-      </w:r>
-      <w:r>
-        <w:rPr>
-          <w:i/>
-        </w:rPr>
-        <w:t>graceful quit</w:t>
-      </w:r>
-      <w:r>
-        <w:t>”.</w:t>
-      </w:r>
-    </w:p>
-    <w:p>
-      <w:r>
-        <w:t xml:space="preserve">Tanto los </w:t>
-      </w:r>
-      <w:r>
-        <w:rPr>
-          <w:i/>
-        </w:rPr>
-        <w:t>PlayerHead</w:t>
-      </w:r>
-      <w:r>
-        <w:rPr>
-          <w:i/>
-        </w:rPr>
-        <w:t xml:space="preserve"> </w:t>
-      </w:r>
-      <w:r>
-        <w:t xml:space="preserve">como el </w:t>
-      </w:r>
-      <w:r>
-        <w:rPr>
-          <w:i/>
-        </w:rPr>
-        <w:t>PlayerSinchronizer</w:t>
-      </w:r>
-      <w:r>
-        <w:t xml:space="preserve"> utilizan el mismo mecanismo para manejar la señal, modificando una variable propia que indica si el juego está o no finalizado.</w:t>
-      </w:r>
-    </w:p>
-    <w:p>
-      <w:pPr>
-        <w:pStyle w:val="Ttulo3"/>
-      </w:pPr>
-      <w:bookmarkStart w:id="17" w:name="_Toc355355564"/>
-      <w:r>
-        <w:lastRenderedPageBreak/>
-        <w:t>Tablero de puntajes – Table &amp; ScoreboardController</w:t>
-      </w:r>
-      <w:bookmarkEnd w:id="17"/>
-    </w:p>
-    <w:p>
-      <w:r>
-        <w:t xml:space="preserve">El tablero de puntajes tiene una característica especial, que es que es utilizado por 2 procesos totalmente independientes. Por un lado </w:t>
-      </w:r>
-      <w:r>
-        <w:rPr>
-          <w:i/>
-        </w:rPr>
-        <w:t>Table</w:t>
-      </w:r>
-      <w:r>
-        <w:t xml:space="preserve"> se encarga del juego en sí mismo, mientras que </w:t>
-      </w:r>
-      <w:r>
-        <w:rPr>
-          <w:i/>
-        </w:rPr>
-        <w:t>ScoreboardController</w:t>
-      </w:r>
-      <w:r>
-        <w:t xml:space="preserve"> es el encargado de mostrar, cada vez que se lo solicita, el tablero de puntajes actual.</w:t>
-      </w:r>
-    </w:p>
-    <w:p>
-      <w:r>
-        <w:t xml:space="preserve">Sin embargo, ambos procesos utilizan un mismo tablero de puntajes </w:t>
-      </w:r>
-      <w:r>
-        <w:rPr>
-          <w:i/>
-        </w:rPr>
-        <w:t>Scoreboard</w:t>
-      </w:r>
-      <w:r>
-        <w:t xml:space="preserve">. Dicho </w:t>
-      </w:r>
-      <w:r>
-        <w:rPr>
-          <w:i/>
-        </w:rPr>
-        <w:t>Scoreboard</w:t>
-      </w:r>
-      <w:r>
-        <w:t xml:space="preserve"> posee un vector de </w:t>
-      </w:r>
-      <w:r>
-        <w:rPr>
-          <w:i/>
-        </w:rPr>
-        <w:t>Scores</w:t>
-      </w:r>
-      <w:r>
-        <w:t xml:space="preserve"> (uno por cada jugador existente), que contienen cada uno un </w:t>
-      </w:r>
-      <w:r>
-        <w:rPr>
-          <w:i/>
-        </w:rPr>
-        <w:t>SharedScore</w:t>
-      </w:r>
-      <w:r>
-        <w:t xml:space="preserve"> donde almacenan el puntaje.</w:t>
-      </w:r>
-      <w:r>
-        <w:t xml:space="preserve"> Esto permite que los procesos </w:t>
-      </w:r>
-      <w:r>
-        <w:rPr>
-          <w:i/>
-        </w:rPr>
-        <w:t>Table</w:t>
-      </w:r>
-      <w:r>
-        <w:t xml:space="preserve"> y </w:t>
-      </w:r>
-      <w:r>
-        <w:rPr>
-          <w:i/>
-        </w:rPr>
-        <w:t>ScoreboardController</w:t>
-      </w:r>
-      <w:r>
-        <w:t xml:space="preserve"> puedan acceder al mismo recurso, haciendo el uso respectivo necesario.</w:t>
-      </w:r>
-    </w:p>
     <w:p>
       <w:pPr>
         <w:pStyle w:val="Ttulo1"/>
@@ -5310,9 +5415,172 @@
     </w:p>
     <w:p>
       <w:pPr>
+        <w:spacing w:after="0" w:line="240" w:lineRule="auto"/>
+        <w:rPr>
+          <w:rFonts w:asciiTheme="majorHAnsi" w:eastAsiaTheme="majorEastAsia" w:hAnsiTheme="majorHAnsi" w:cstheme="majorBidi"/>
+          <w:b/>
+          <w:bCs/>
+          <w:color w:val="365F91" w:themeColor="accent1" w:themeShade="BF"/>
+          <w:sz w:val="28"/>
+          <w:szCs w:val="28"/>
+        </w:rPr>
+      </w:pPr>
+      <w:bookmarkStart w:id="18" w:name="_Toc355355565"/>
+      <w:r>
+        <w:br w:type="page"/>
+      </w:r>
+    </w:p>
+    <w:p>
+      <w:pPr>
         <w:pStyle w:val="Ttulo1"/>
       </w:pPr>
-      <w:bookmarkStart w:id="18" w:name="_Toc355355565"/>
+      <w:r>
+        <w:lastRenderedPageBreak/>
+        <w:t>Paquete Mecanismos de Concurrencia</w:t>
+      </w:r>
+    </w:p>
+    <w:p/>
+    <w:p>
+      <w:r>
+        <w:rPr>
+          <w:noProof/>
+          <w:lang w:eastAsia="es-AR"/>
+        </w:rPr>
+        <w:drawing>
+          <wp:inline distT="0" distB="0" distL="0" distR="0">
+            <wp:extent cx="5610225" cy="5381625"/>
+            <wp:effectExtent l="38100" t="57150" r="123825" b="104775"/>
+            <wp:docPr id="2" name="Imagen 19" descr="D:\Facu\Materias Actuales\75.59 - Tecnicas de Programacion Concurrente I\Proyectos\01 - ConcuPig\Repositorio\Assets\Concurrency Package.png"/>
+            <wp:cNvGraphicFramePr>
+              <a:graphicFrameLocks xmlns:a="http://schemas.openxmlformats.org/drawingml/2006/main" noChangeAspect="1"/>
+            </wp:cNvGraphicFramePr>
+            <a:graphic xmlns:a="http://schemas.openxmlformats.org/drawingml/2006/main">
+              <a:graphicData uri="http://schemas.openxmlformats.org/drawingml/2006/picture">
+                <pic:pic xmlns:pic="http://schemas.openxmlformats.org/drawingml/2006/picture">
+                  <pic:nvPicPr>
+                    <pic:cNvPr id="0" name="Picture 19" descr="D:\Facu\Materias Actuales\75.59 - Tecnicas de Programacion Concurrente I\Proyectos\01 - ConcuPig\Repositorio\Assets\Concurrency Package.png"/>
+                    <pic:cNvPicPr>
+                      <a:picLocks noChangeAspect="1" noChangeArrowheads="1"/>
+                    </pic:cNvPicPr>
+                  </pic:nvPicPr>
+                  <pic:blipFill>
+                    <a:blip r:embed="rId10"/>
+                    <a:srcRect/>
+                    <a:stretch>
+                      <a:fillRect/>
+                    </a:stretch>
+                  </pic:blipFill>
+                  <pic:spPr bwMode="auto">
+                    <a:xfrm>
+                      <a:off x="0" y="0"/>
+                      <a:ext cx="5610225" cy="5381625"/>
+                    </a:xfrm>
+                    <a:prstGeom prst="rect">
+                      <a:avLst/>
+                    </a:prstGeom>
+                    <a:ln w="38100" cap="sq">
+                      <a:solidFill>
+                        <a:srgbClr val="000000"/>
+                      </a:solidFill>
+                      <a:prstDash val="solid"/>
+                      <a:miter lim="800000"/>
+                    </a:ln>
+                    <a:effectLst>
+                      <a:outerShdw blurRad="50800" dist="38100" dir="2700000" algn="tl" rotWithShape="0">
+                        <a:srgbClr val="000000">
+                          <a:alpha val="43000"/>
+                        </a:srgbClr>
+                      </a:outerShdw>
+                    </a:effectLst>
+                  </pic:spPr>
+                </pic:pic>
+              </a:graphicData>
+            </a:graphic>
+          </wp:inline>
+        </w:drawing>
+      </w:r>
+    </w:p>
+    <w:p>
+      <w:pPr>
+        <w:pStyle w:val="Ttulo1"/>
+      </w:pPr>
+      <w:r>
+        <w:pict>
+          <v:rect id="_x0000_i1030" style="width:0;height:1.5pt" o:hralign="center" o:hrstd="t" o:hr="t" fillcolor="#a0a0a0" stroked="f"/>
+        </w:pict>
+      </w:r>
+    </w:p>
+    <w:p>
+      <w:pPr>
+        <w:pStyle w:val="Ttulo1"/>
+      </w:pPr>
+      <w:r>
+        <w:rPr>
+          <w:noProof/>
+          <w:lang w:eastAsia="es-AR"/>
+        </w:rPr>
+        <w:lastRenderedPageBreak/>
+        <w:drawing>
+          <wp:anchor distT="0" distB="0" distL="114300" distR="114300" simplePos="0" relativeHeight="251661312" behindDoc="0" locked="0" layoutInCell="1" allowOverlap="1">
+            <wp:simplePos x="0" y="0"/>
+            <wp:positionH relativeFrom="column">
+              <wp:posOffset>-657860</wp:posOffset>
+            </wp:positionH>
+            <wp:positionV relativeFrom="paragraph">
+              <wp:posOffset>1325245</wp:posOffset>
+            </wp:positionV>
+            <wp:extent cx="6974840" cy="6024245"/>
+            <wp:effectExtent l="0" t="533400" r="0" b="567055"/>
+            <wp:wrapSquare wrapText="bothSides"/>
+            <wp:docPr id="18" name="Imagen 18" descr="D:\Facu\Materias Actuales\75.59 - Tecnicas de Programacion Concurrente I\Proyectos\01 - ConcuPig\Repositorio\Assets\Class Diagram.png"/>
+            <wp:cNvGraphicFramePr>
+              <a:graphicFrameLocks xmlns:a="http://schemas.openxmlformats.org/drawingml/2006/main" noChangeAspect="1"/>
+            </wp:cNvGraphicFramePr>
+            <a:graphic xmlns:a="http://schemas.openxmlformats.org/drawingml/2006/main">
+              <a:graphicData uri="http://schemas.openxmlformats.org/drawingml/2006/picture">
+                <pic:pic xmlns:pic="http://schemas.openxmlformats.org/drawingml/2006/picture">
+                  <pic:nvPicPr>
+                    <pic:cNvPr id="0" name="Picture 18" descr="D:\Facu\Materias Actuales\75.59 - Tecnicas de Programacion Concurrente I\Proyectos\01 - ConcuPig\Repositorio\Assets\Class Diagram.png"/>
+                    <pic:cNvPicPr>
+                      <a:picLocks noChangeAspect="1" noChangeArrowheads="1"/>
+                    </pic:cNvPicPr>
+                  </pic:nvPicPr>
+                  <pic:blipFill>
+                    <a:blip r:embed="rId11"/>
+                    <a:srcRect/>
+                    <a:stretch>
+                      <a:fillRect/>
+                    </a:stretch>
+                  </pic:blipFill>
+                  <pic:spPr bwMode="auto">
+                    <a:xfrm rot="16200000">
+                      <a:off x="0" y="0"/>
+                      <a:ext cx="6974840" cy="6024245"/>
+                    </a:xfrm>
+                    <a:prstGeom prst="rect">
+                      <a:avLst/>
+                    </a:prstGeom>
+                    <a:ln w="38100" cap="sq">
+                      <a:solidFill>
+                        <a:srgbClr val="000000"/>
+                      </a:solidFill>
+                      <a:prstDash val="solid"/>
+                      <a:miter lim="800000"/>
+                    </a:ln>
+                    <a:effectLst>
+                      <a:outerShdw blurRad="50800" dist="38100" dir="2700000" algn="tl" rotWithShape="0">
+                        <a:srgbClr val="000000">
+                          <a:alpha val="43000"/>
+                        </a:srgbClr>
+                      </a:outerShdw>
+                    </a:effectLst>
+                  </pic:spPr>
+                </pic:pic>
+              </a:graphicData>
+            </a:graphic>
+          </wp:anchor>
+        </w:drawing>
+      </w:r>
       <w:r>
         <w:t>Diagrama de clases</w:t>
       </w:r>
@@ -5320,13 +5588,15 @@
     </w:p>
     <w:p>
       <w:pPr>
-        <w:jc w:val="both"/>
-      </w:pPr>
-      <w:r>
-        <w:t>***</w:t>
-      </w:r>
-      <w:r>
-        <w:t>Acá va el diagrama</w:t>
+        <w:pStyle w:val="Ttulo1"/>
+      </w:pPr>
+    </w:p>
+    <w:p>
+      <w:pPr>
+        <w:spacing w:after="0" w:line="240" w:lineRule="auto"/>
+      </w:pPr>
+      <w:r>
+        <w:br w:type="page"/>
       </w:r>
     </w:p>
     <w:p>
@@ -5391,7 +5661,7 @@
                     </pic:cNvPicPr>
                   </pic:nvPicPr>
                   <pic:blipFill>
-                    <a:blip r:embed="rId10"/>
+                    <a:blip r:embed="rId12"/>
                     <a:srcRect/>
                     <a:stretch>
                       <a:fillRect/>
@@ -5845,7 +6115,66 @@
         <w:t>Screenshots:</w:t>
       </w:r>
     </w:p>
-    <w:p/>
+    <w:p>
+      <w:r>
+        <w:rPr>
+          <w:noProof/>
+          <w:lang w:eastAsia="es-AR"/>
+        </w:rPr>
+        <w:drawing>
+          <wp:inline distT="0" distB="0" distL="0" distR="0">
+            <wp:extent cx="5610225" cy="1762125"/>
+            <wp:effectExtent l="38100" t="57150" r="123825" b="104775"/>
+            <wp:docPr id="17" name="Imagen 17" descr="D:\Facu\Materias Actuales\75.59 - Tecnicas de Programacion Concurrente I\Proyectos\01 - ConcuPig\Repositorio\Assets\ConcuPig - String Memory Leak.png"/>
+            <wp:cNvGraphicFramePr>
+              <a:graphicFrameLocks xmlns:a="http://schemas.openxmlformats.org/drawingml/2006/main" noChangeAspect="1"/>
+            </wp:cNvGraphicFramePr>
+            <a:graphic xmlns:a="http://schemas.openxmlformats.org/drawingml/2006/main">
+              <a:graphicData uri="http://schemas.openxmlformats.org/drawingml/2006/picture">
+                <pic:pic xmlns:pic="http://schemas.openxmlformats.org/drawingml/2006/picture">
+                  <pic:nvPicPr>
+                    <pic:cNvPr id="0" name="Picture 17" descr="D:\Facu\Materias Actuales\75.59 - Tecnicas de Programacion Concurrente I\Proyectos\01 - ConcuPig\Repositorio\Assets\ConcuPig - String Memory Leak.png"/>
+                    <pic:cNvPicPr>
+                      <a:picLocks noChangeAspect="1" noChangeArrowheads="1"/>
+                    </pic:cNvPicPr>
+                  </pic:nvPicPr>
+                  <pic:blipFill>
+                    <a:blip r:embed="rId13"/>
+                    <a:srcRect/>
+                    <a:stretch>
+                      <a:fillRect/>
+                    </a:stretch>
+                  </pic:blipFill>
+                  <pic:spPr bwMode="auto">
+                    <a:xfrm>
+                      <a:off x="0" y="0"/>
+                      <a:ext cx="5610225" cy="1762125"/>
+                    </a:xfrm>
+                    <a:prstGeom prst="rect">
+                      <a:avLst/>
+                    </a:prstGeom>
+                    <a:ln w="38100" cap="sq">
+                      <a:solidFill>
+                        <a:srgbClr val="000000"/>
+                      </a:solidFill>
+                      <a:prstDash val="solid"/>
+                      <a:miter lim="800000"/>
+                    </a:ln>
+                    <a:effectLst>
+                      <a:outerShdw blurRad="50800" dist="38100" dir="2700000" algn="tl" rotWithShape="0">
+                        <a:srgbClr val="000000">
+                          <a:alpha val="43000"/>
+                        </a:srgbClr>
+                      </a:outerShdw>
+                    </a:effectLst>
+                  </pic:spPr>
+                </pic:pic>
+              </a:graphicData>
+            </a:graphic>
+          </wp:inline>
+        </w:drawing>
+      </w:r>
+    </w:p>
     <w:p>
       <w:pPr>
         <w:spacing w:after="0"/>
@@ -5891,7 +6220,7 @@
         </w:rPr>
         <w:t xml:space="preserve">” - Section 4.1 </w:t>
       </w:r>
-      <w:hyperlink r:id="rId11" w:anchor="faq.reports" w:history="1">
+      <w:hyperlink r:id="rId14" w:anchor="faq.reports" w:history="1">
         <w:r>
           <w:rPr>
             <w:rStyle w:val="Hipervnculo"/>
@@ -5902,7 +6231,7 @@
       </w:hyperlink>
     </w:p>
     <w:sectPr>
-      <w:footerReference w:type="default" r:id="rId12"/>
+      <w:footerReference w:type="default" r:id="rId15"/>
       <w:pgSz w:w="12240" w:h="15840"/>
       <w:pgMar w:top="1417" w:right="1701" w:bottom="1417" w:left="1701" w:header="708" w:footer="708" w:gutter="0"/>
       <w:pgNumType w:start="0"/>
@@ -5981,7 +6310,7 @@
           <w:rFonts w:asciiTheme="majorHAnsi" w:hAnsiTheme="majorHAnsi"/>
           <w:noProof/>
         </w:rPr>
-        <w:t>11</w:t>
+        <w:t>14</w:t>
       </w:r>
     </w:fldSimple>
   </w:p>
@@ -8570,7 +8899,7 @@
 </file>
 
 <file path=customXml/itemProps1.xml><?xml version="1.0" encoding="utf-8"?>
-<ds:datastoreItem xmlns:ds="http://schemas.openxmlformats.org/officeDocument/2006/customXml" ds:itemID="{DF7B674E-0F96-4FD2-ADAB-76C95DFD3BC9}">
+<ds:datastoreItem xmlns:ds="http://schemas.openxmlformats.org/officeDocument/2006/customXml" ds:itemID="{FF43CD36-E1E9-482E-81AB-AA2F7D599DFD}">
   <ds:schemaRefs>
     <ds:schemaRef ds:uri="http://schemas.openxmlformats.org/officeDocument/2006/bibliography"/>
   </ds:schemaRefs>

</xml_diff>

<commit_message>
# Added comunication diagram to report # Added Synchronizer explanation to report
</commit_message>
<xml_diff>
--- a/Assets/Primer Proyecto Informe.docx
+++ b/Assets/Primer Proyecto Informe.docx
@@ -41,7 +41,7 @@
                     <a:blip r:embed="rId8" cstate="print">
                       <a:extLst>
                         <a:ext uri="{28A0092B-C50C-407E-A947-70E740481C1C}">
-                          <a14:useLocalDpi xmlns:a14="http://schemas.microsoft.com/office/drawing/2010/main" xmlns:wps="http://schemas.microsoft.com/office/word/2010/wordprocessingShape" xmlns:wpi="http://schemas.microsoft.com/office/word/2010/wordprocessingInk" xmlns:wpg="http://schemas.microsoft.com/office/word/2010/wordprocessingGroup" xmlns:w14="http://schemas.microsoft.com/office/word/2010/wordml" xmlns:w="http://schemas.openxmlformats.org/wordprocessingml/2006/main" xmlns:w10="urn:schemas-microsoft-com:office:word" xmlns:wp14="http://schemas.microsoft.com/office/word/2010/wordprocessingDrawing" xmlns:v="urn:schemas-microsoft-com:vml" xmlns:o="urn:schemas-microsoft-com:office:office" xmlns:mc="http://schemas.openxmlformats.org/markup-compatibility/2006" xmlns:wpc="http://schemas.microsoft.com/office/word/2010/wordprocessingCanvas" xmlns="" val="0"/>
+                          <a14:useLocalDpi xmlns="" xmlns:wpc="http://schemas.microsoft.com/office/word/2010/wordprocessingCanvas" xmlns:mc="http://schemas.openxmlformats.org/markup-compatibility/2006" xmlns:o="urn:schemas-microsoft-com:office:office" xmlns:v="urn:schemas-microsoft-com:vml" xmlns:wp14="http://schemas.microsoft.com/office/word/2010/wordprocessingDrawing" xmlns:w10="urn:schemas-microsoft-com:office:word" xmlns:w="http://schemas.openxmlformats.org/wordprocessingml/2006/main" xmlns:w14="http://schemas.microsoft.com/office/word/2010/wordml" xmlns:wpg="http://schemas.microsoft.com/office/word/2010/wordprocessingGroup" xmlns:wpi="http://schemas.microsoft.com/office/word/2010/wordprocessingInk" xmlns:wps="http://schemas.microsoft.com/office/word/2010/wordprocessingShape" xmlns:a14="http://schemas.microsoft.com/office/drawing/2010/main" val="0"/>
                         </a:ext>
                       </a:extLst>
                     </a:blip>
@@ -768,7 +768,7 @@
           <w:r>
             <w:fldChar w:fldCharType="separate"/>
           </w:r>
-          <w:hyperlink w:anchor="_Toc355594378" w:history="1">
+          <w:hyperlink w:anchor="_Toc355697819" w:history="1">
             <w:r>
               <w:rPr>
                 <w:rStyle w:val="Hipervnculo"/>
@@ -795,7 +795,7 @@
                 <w:noProof/>
                 <w:webHidden/>
               </w:rPr>
-              <w:instrText xml:space="preserve"> PAGEREF _Toc355594378 \h </w:instrText>
+              <w:instrText xml:space="preserve"> PAGEREF _Toc355697819 \h </w:instrText>
             </w:r>
             <w:r>
               <w:rPr>
@@ -837,7 +837,7 @@
               <w:lang w:eastAsia="es-AR"/>
             </w:rPr>
           </w:pPr>
-          <w:hyperlink w:anchor="_Toc355594379" w:history="1">
+          <w:hyperlink w:anchor="_Toc355697820" w:history="1">
             <w:r>
               <w:rPr>
                 <w:rStyle w:val="Hipervnculo"/>
@@ -864,7 +864,7 @@
                 <w:noProof/>
                 <w:webHidden/>
               </w:rPr>
-              <w:instrText xml:space="preserve"> PAGEREF _Toc355594379 \h </w:instrText>
+              <w:instrText xml:space="preserve"> PAGEREF _Toc355697820 \h </w:instrText>
             </w:r>
             <w:r>
               <w:rPr>
@@ -906,7 +906,7 @@
               <w:lang w:eastAsia="es-AR"/>
             </w:rPr>
           </w:pPr>
-          <w:hyperlink w:anchor="_Toc355594380" w:history="1">
+          <w:hyperlink w:anchor="_Toc355697821" w:history="1">
             <w:r>
               <w:rPr>
                 <w:rStyle w:val="Hipervnculo"/>
@@ -933,7 +933,7 @@
                 <w:noProof/>
                 <w:webHidden/>
               </w:rPr>
-              <w:instrText xml:space="preserve"> PAGEREF _Toc355594380 \h </w:instrText>
+              <w:instrText xml:space="preserve"> PAGEREF _Toc355697821 \h </w:instrText>
             </w:r>
             <w:r>
               <w:rPr>
@@ -975,7 +975,7 @@
               <w:lang w:eastAsia="es-AR"/>
             </w:rPr>
           </w:pPr>
-          <w:hyperlink w:anchor="_Toc355594381" w:history="1">
+          <w:hyperlink w:anchor="_Toc355697822" w:history="1">
             <w:r>
               <w:rPr>
                 <w:rStyle w:val="Hipervnculo"/>
@@ -1002,7 +1002,7 @@
                 <w:noProof/>
                 <w:webHidden/>
               </w:rPr>
-              <w:instrText xml:space="preserve"> PAGEREF _Toc355594381 \h </w:instrText>
+              <w:instrText xml:space="preserve"> PAGEREF _Toc355697822 \h </w:instrText>
             </w:r>
             <w:r>
               <w:rPr>
@@ -1044,7 +1044,7 @@
               <w:lang w:eastAsia="es-AR"/>
             </w:rPr>
           </w:pPr>
-          <w:hyperlink w:anchor="_Toc355594382" w:history="1">
+          <w:hyperlink w:anchor="_Toc355697823" w:history="1">
             <w:r>
               <w:rPr>
                 <w:rStyle w:val="Hipervnculo"/>
@@ -1071,7 +1071,7 @@
                 <w:noProof/>
                 <w:webHidden/>
               </w:rPr>
-              <w:instrText xml:space="preserve"> PAGEREF _Toc355594382 \h </w:instrText>
+              <w:instrText xml:space="preserve"> PAGEREF _Toc355697823 \h </w:instrText>
             </w:r>
             <w:r>
               <w:rPr>
@@ -1113,7 +1113,7 @@
               <w:lang w:eastAsia="es-AR"/>
             </w:rPr>
           </w:pPr>
-          <w:hyperlink w:anchor="_Toc355594383" w:history="1">
+          <w:hyperlink w:anchor="_Toc355697824" w:history="1">
             <w:r>
               <w:rPr>
                 <w:rStyle w:val="Hipervnculo"/>
@@ -1140,7 +1140,7 @@
                 <w:noProof/>
                 <w:webHidden/>
               </w:rPr>
-              <w:instrText xml:space="preserve"> PAGEREF _Toc355594383 \h </w:instrText>
+              <w:instrText xml:space="preserve"> PAGEREF _Toc355697824 \h </w:instrText>
             </w:r>
             <w:r>
               <w:rPr>
@@ -1160,7 +1160,7 @@
                 <w:noProof/>
                 <w:webHidden/>
               </w:rPr>
-              <w:t>4</w:t>
+              <w:t>3</w:t>
             </w:r>
             <w:r>
               <w:rPr>
@@ -1182,7 +1182,7 @@
               <w:lang w:eastAsia="es-AR"/>
             </w:rPr>
           </w:pPr>
-          <w:hyperlink w:anchor="_Toc355594384" w:history="1">
+          <w:hyperlink w:anchor="_Toc355697825" w:history="1">
             <w:r>
               <w:rPr>
                 <w:rStyle w:val="Hipervnculo"/>
@@ -1209,7 +1209,7 @@
                 <w:noProof/>
                 <w:webHidden/>
               </w:rPr>
-              <w:instrText xml:space="preserve"> PAGEREF _Toc355594384 \h </w:instrText>
+              <w:instrText xml:space="preserve"> PAGEREF _Toc355697825 \h </w:instrText>
             </w:r>
             <w:r>
               <w:rPr>
@@ -1251,7 +1251,7 @@
               <w:lang w:eastAsia="es-AR"/>
             </w:rPr>
           </w:pPr>
-          <w:hyperlink w:anchor="_Toc355594385" w:history="1">
+          <w:hyperlink w:anchor="_Toc355697826" w:history="1">
             <w:r>
               <w:rPr>
                 <w:rStyle w:val="Hipervnculo"/>
@@ -1278,7 +1278,7 @@
                 <w:noProof/>
                 <w:webHidden/>
               </w:rPr>
-              <w:instrText xml:space="preserve"> PAGEREF _Toc355594385 \h </w:instrText>
+              <w:instrText xml:space="preserve"> PAGEREF _Toc355697826 \h </w:instrText>
             </w:r>
             <w:r>
               <w:rPr>
@@ -1298,7 +1298,7 @@
                 <w:noProof/>
                 <w:webHidden/>
               </w:rPr>
-              <w:t>6</w:t>
+              <w:t>5</w:t>
             </w:r>
             <w:r>
               <w:rPr>
@@ -1320,7 +1320,7 @@
               <w:lang w:eastAsia="es-AR"/>
             </w:rPr>
           </w:pPr>
-          <w:hyperlink w:anchor="_Toc355594386" w:history="1">
+          <w:hyperlink w:anchor="_Toc355697827" w:history="1">
             <w:r>
               <w:rPr>
                 <w:rStyle w:val="Hipervnculo"/>
@@ -1347,7 +1347,7 @@
                 <w:noProof/>
                 <w:webHidden/>
               </w:rPr>
-              <w:instrText xml:space="preserve"> PAGEREF _Toc355594386 \h </w:instrText>
+              <w:instrText xml:space="preserve"> PAGEREF _Toc355697827 \h </w:instrText>
             </w:r>
             <w:r>
               <w:rPr>
@@ -1367,7 +1367,7 @@
                 <w:noProof/>
                 <w:webHidden/>
               </w:rPr>
-              <w:t>6</w:t>
+              <w:t>5</w:t>
             </w:r>
             <w:r>
               <w:rPr>
@@ -1389,7 +1389,7 @@
               <w:lang w:eastAsia="es-AR"/>
             </w:rPr>
           </w:pPr>
-          <w:hyperlink w:anchor="_Toc355594387" w:history="1">
+          <w:hyperlink w:anchor="_Toc355697828" w:history="1">
             <w:r>
               <w:rPr>
                 <w:rStyle w:val="Hipervnculo"/>
@@ -1416,7 +1416,7 @@
                 <w:noProof/>
                 <w:webHidden/>
               </w:rPr>
-              <w:instrText xml:space="preserve"> PAGEREF _Toc355594387 \h </w:instrText>
+              <w:instrText xml:space="preserve"> PAGEREF _Toc355697828 \h </w:instrText>
             </w:r>
             <w:r>
               <w:rPr>
@@ -1458,13 +1458,13 @@
               <w:lang w:eastAsia="es-AR"/>
             </w:rPr>
           </w:pPr>
-          <w:hyperlink w:anchor="_Toc355594388" w:history="1">
+          <w:hyperlink w:anchor="_Toc355697829" w:history="1">
             <w:r>
               <w:rPr>
                 <w:rStyle w:val="Hipervnculo"/>
                 <w:noProof/>
               </w:rPr>
-              <w:t>Envío de Carta</w:t>
+              <w:t>Diagrama</w:t>
             </w:r>
             <w:r>
               <w:rPr>
@@ -1485,7 +1485,7 @@
                 <w:noProof/>
                 <w:webHidden/>
               </w:rPr>
-              <w:instrText xml:space="preserve"> PAGEREF _Toc355594388 \h </w:instrText>
+              <w:instrText xml:space="preserve"> PAGEREF _Toc355697829 \h </w:instrText>
             </w:r>
             <w:r>
               <w:rPr>
@@ -1527,13 +1527,13 @@
               <w:lang w:eastAsia="es-AR"/>
             </w:rPr>
           </w:pPr>
-          <w:hyperlink w:anchor="_Toc355594389" w:history="1">
+          <w:hyperlink w:anchor="_Toc355697830" w:history="1">
             <w:r>
               <w:rPr>
                 <w:rStyle w:val="Hipervnculo"/>
                 <w:noProof/>
               </w:rPr>
-              <w:t>Recepción de Carta</w:t>
+              <w:t>Intercambio de cartas</w:t>
             </w:r>
             <w:r>
               <w:rPr>
@@ -1554,7 +1554,7 @@
                 <w:noProof/>
                 <w:webHidden/>
               </w:rPr>
-              <w:instrText xml:space="preserve"> PAGEREF _Toc355594389 \h </w:instrText>
+              <w:instrText xml:space="preserve"> PAGEREF _Toc355697830 \h </w:instrText>
             </w:r>
             <w:r>
               <w:rPr>
@@ -1574,7 +1574,7 @@
                 <w:noProof/>
                 <w:webHidden/>
               </w:rPr>
-              <w:t>8</w:t>
+              <w:t>7</w:t>
             </w:r>
             <w:r>
               <w:rPr>
@@ -1596,13 +1596,13 @@
               <w:lang w:eastAsia="es-AR"/>
             </w:rPr>
           </w:pPr>
-          <w:hyperlink w:anchor="_Toc355594390" w:history="1">
+          <w:hyperlink w:anchor="_Toc355697831" w:history="1">
             <w:r>
               <w:rPr>
                 <w:rStyle w:val="Hipervnculo"/>
                 <w:noProof/>
               </w:rPr>
-              <w:t>Envío y Recepción de Carta entre 2 Jugadores.</w:t>
+              <w:t>Envío de Carta</w:t>
             </w:r>
             <w:r>
               <w:rPr>
@@ -1623,7 +1623,7 @@
                 <w:noProof/>
                 <w:webHidden/>
               </w:rPr>
-              <w:instrText xml:space="preserve"> PAGEREF _Toc355594390 \h </w:instrText>
+              <w:instrText xml:space="preserve"> PAGEREF _Toc355697831 \h </w:instrText>
             </w:r>
             <w:r>
               <w:rPr>
@@ -1665,13 +1665,13 @@
               <w:lang w:eastAsia="es-AR"/>
             </w:rPr>
           </w:pPr>
-          <w:hyperlink w:anchor="_Toc355594391" w:history="1">
+          <w:hyperlink w:anchor="_Toc355697832" w:history="1">
             <w:r>
               <w:rPr>
                 <w:rStyle w:val="Hipervnculo"/>
                 <w:noProof/>
               </w:rPr>
-              <w:t>Jugador gana ronda – Poner mano en la mesa.</w:t>
+              <w:t>Recepción de Carta</w:t>
             </w:r>
             <w:r>
               <w:rPr>
@@ -1692,7 +1692,7 @@
                 <w:noProof/>
                 <w:webHidden/>
               </w:rPr>
-              <w:instrText xml:space="preserve"> PAGEREF _Toc355594391 \h </w:instrText>
+              <w:instrText xml:space="preserve"> PAGEREF _Toc355697832 \h </w:instrText>
             </w:r>
             <w:r>
               <w:rPr>
@@ -1712,7 +1712,7 @@
                 <w:noProof/>
                 <w:webHidden/>
               </w:rPr>
-              <w:t>9</w:t>
+              <w:t>8</w:t>
             </w:r>
             <w:r>
               <w:rPr>
@@ -1734,13 +1734,13 @@
               <w:lang w:eastAsia="es-AR"/>
             </w:rPr>
           </w:pPr>
-          <w:hyperlink w:anchor="_Toc355594392" w:history="1">
+          <w:hyperlink w:anchor="_Toc355697833" w:history="1">
             <w:r>
               <w:rPr>
                 <w:rStyle w:val="Hipervnculo"/>
                 <w:noProof/>
               </w:rPr>
-              <w:t>Hay ganador de ronda – Jugadores deben poner mano en la mesa</w:t>
+              <w:t>Envío y Recepción de Carta entre 2 Jugadores.</w:t>
             </w:r>
             <w:r>
               <w:rPr>
@@ -1761,7 +1761,7 @@
                 <w:noProof/>
                 <w:webHidden/>
               </w:rPr>
-              <w:instrText xml:space="preserve"> PAGEREF _Toc355594392 \h </w:instrText>
+              <w:instrText xml:space="preserve"> PAGEREF _Toc355697833 \h </w:instrText>
             </w:r>
             <w:r>
               <w:rPr>
@@ -1803,13 +1803,13 @@
               <w:lang w:eastAsia="es-AR"/>
             </w:rPr>
           </w:pPr>
-          <w:hyperlink w:anchor="_Toc355594393" w:history="1">
+          <w:hyperlink w:anchor="_Toc355697834" w:history="1">
             <w:r>
               <w:rPr>
                 <w:rStyle w:val="Hipervnculo"/>
                 <w:noProof/>
               </w:rPr>
-              <w:t>GAME OVER - Jugador coleccionó las 7 letras</w:t>
+              <w:t>Jugador gana ronda – Poner mano en la mesa.</w:t>
             </w:r>
             <w:r>
               <w:rPr>
@@ -1830,7 +1830,7 @@
                 <w:noProof/>
                 <w:webHidden/>
               </w:rPr>
-              <w:instrText xml:space="preserve"> PAGEREF _Toc355594393 \h </w:instrText>
+              <w:instrText xml:space="preserve"> PAGEREF _Toc355697834 \h </w:instrText>
             </w:r>
             <w:r>
               <w:rPr>
@@ -1872,12 +1872,150 @@
               <w:lang w:eastAsia="es-AR"/>
             </w:rPr>
           </w:pPr>
-          <w:hyperlink w:anchor="_Toc355594394" w:history="1">
+          <w:hyperlink w:anchor="_Toc355697835" w:history="1">
             <w:r>
               <w:rPr>
                 <w:rStyle w:val="Hipervnculo"/>
                 <w:noProof/>
               </w:rPr>
+              <w:t>Hay ganador de ronda – Jugadores deben poner mano en la mesa</w:t>
+            </w:r>
+            <w:r>
+              <w:rPr>
+                <w:noProof/>
+                <w:webHidden/>
+              </w:rPr>
+              <w:tab/>
+            </w:r>
+            <w:r>
+              <w:rPr>
+                <w:noProof/>
+                <w:webHidden/>
+              </w:rPr>
+              <w:fldChar w:fldCharType="begin"/>
+            </w:r>
+            <w:r>
+              <w:rPr>
+                <w:noProof/>
+                <w:webHidden/>
+              </w:rPr>
+              <w:instrText xml:space="preserve"> PAGEREF _Toc355697835 \h </w:instrText>
+            </w:r>
+            <w:r>
+              <w:rPr>
+                <w:noProof/>
+                <w:webHidden/>
+              </w:rPr>
+            </w:r>
+            <w:r>
+              <w:rPr>
+                <w:noProof/>
+                <w:webHidden/>
+              </w:rPr>
+              <w:fldChar w:fldCharType="separate"/>
+            </w:r>
+            <w:r>
+              <w:rPr>
+                <w:noProof/>
+                <w:webHidden/>
+              </w:rPr>
+              <w:t>10</w:t>
+            </w:r>
+            <w:r>
+              <w:rPr>
+                <w:noProof/>
+                <w:webHidden/>
+              </w:rPr>
+              <w:fldChar w:fldCharType="end"/>
+            </w:r>
+          </w:hyperlink>
+        </w:p>
+        <w:p>
+          <w:pPr>
+            <w:pStyle w:val="TDC3"/>
+            <w:tabs>
+              <w:tab w:val="right" w:leader="dot" w:pos="8828"/>
+            </w:tabs>
+            <w:rPr>
+              <w:noProof/>
+              <w:lang w:eastAsia="es-AR"/>
+            </w:rPr>
+          </w:pPr>
+          <w:hyperlink w:anchor="_Toc355697836" w:history="1">
+            <w:r>
+              <w:rPr>
+                <w:rStyle w:val="Hipervnculo"/>
+                <w:noProof/>
+              </w:rPr>
+              <w:t>GAME OVER - Jugador coleccionó las 7 letras</w:t>
+            </w:r>
+            <w:r>
+              <w:rPr>
+                <w:noProof/>
+                <w:webHidden/>
+              </w:rPr>
+              <w:tab/>
+            </w:r>
+            <w:r>
+              <w:rPr>
+                <w:noProof/>
+                <w:webHidden/>
+              </w:rPr>
+              <w:fldChar w:fldCharType="begin"/>
+            </w:r>
+            <w:r>
+              <w:rPr>
+                <w:noProof/>
+                <w:webHidden/>
+              </w:rPr>
+              <w:instrText xml:space="preserve"> PAGEREF _Toc355697836 \h </w:instrText>
+            </w:r>
+            <w:r>
+              <w:rPr>
+                <w:noProof/>
+                <w:webHidden/>
+              </w:rPr>
+            </w:r>
+            <w:r>
+              <w:rPr>
+                <w:noProof/>
+                <w:webHidden/>
+              </w:rPr>
+              <w:fldChar w:fldCharType="separate"/>
+            </w:r>
+            <w:r>
+              <w:rPr>
+                <w:noProof/>
+                <w:webHidden/>
+              </w:rPr>
+              <w:t>11</w:t>
+            </w:r>
+            <w:r>
+              <w:rPr>
+                <w:noProof/>
+                <w:webHidden/>
+              </w:rPr>
+              <w:fldChar w:fldCharType="end"/>
+            </w:r>
+          </w:hyperlink>
+        </w:p>
+        <w:p>
+          <w:pPr>
+            <w:pStyle w:val="TDC3"/>
+            <w:tabs>
+              <w:tab w:val="right" w:leader="dot" w:pos="8828"/>
+            </w:tabs>
+            <w:rPr>
+              <w:noProof/>
+              <w:lang w:eastAsia="es-AR"/>
+            </w:rPr>
+          </w:pPr>
+          <w:hyperlink w:anchor="_Toc355697837" w:history="1">
+            <w:r>
+              <w:rPr>
+                <w:rStyle w:val="Hipervnculo"/>
+                <w:noProof/>
+              </w:rPr>
               <w:t>Tablero de puntajes – Table &amp; ScoreboardController</w:t>
             </w:r>
             <w:r>
@@ -1899,7 +2037,7 @@
                 <w:noProof/>
                 <w:webHidden/>
               </w:rPr>
-              <w:instrText xml:space="preserve"> PAGEREF _Toc355594394 \h </w:instrText>
+              <w:instrText xml:space="preserve"> PAGEREF _Toc355697837 \h </w:instrText>
             </w:r>
             <w:r>
               <w:rPr>
@@ -1919,7 +2057,7 @@
                 <w:noProof/>
                 <w:webHidden/>
               </w:rPr>
-              <w:t>10</w:t>
+              <w:t>11</w:t>
             </w:r>
             <w:r>
               <w:rPr>
@@ -1941,7 +2079,7 @@
               <w:lang w:eastAsia="es-AR"/>
             </w:rPr>
           </w:pPr>
-          <w:hyperlink w:anchor="_Toc355594395" w:history="1">
+          <w:hyperlink w:anchor="_Toc355697838" w:history="1">
             <w:r>
               <w:rPr>
                 <w:rStyle w:val="Hipervnculo"/>
@@ -1968,7 +2106,7 @@
                 <w:noProof/>
                 <w:webHidden/>
               </w:rPr>
-              <w:instrText xml:space="preserve"> PAGEREF _Toc355594395 \h </w:instrText>
+              <w:instrText xml:space="preserve"> PAGEREF _Toc355697838 \h </w:instrText>
             </w:r>
             <w:r>
               <w:rPr>
@@ -1988,7 +2126,7 @@
                 <w:noProof/>
                 <w:webHidden/>
               </w:rPr>
-              <w:t>11</w:t>
+              <w:t>12</w:t>
             </w:r>
             <w:r>
               <w:rPr>
@@ -2010,7 +2148,7 @@
               <w:lang w:eastAsia="es-AR"/>
             </w:rPr>
           </w:pPr>
-          <w:hyperlink w:anchor="_Toc355594396" w:history="1">
+          <w:hyperlink w:anchor="_Toc355697839" w:history="1">
             <w:r>
               <w:rPr>
                 <w:rStyle w:val="Hipervnculo"/>
@@ -2037,7 +2175,7 @@
                 <w:noProof/>
                 <w:webHidden/>
               </w:rPr>
-              <w:instrText xml:space="preserve"> PAGEREF _Toc355594396 \h </w:instrText>
+              <w:instrText xml:space="preserve"> PAGEREF _Toc355697839 \h </w:instrText>
             </w:r>
             <w:r>
               <w:rPr>
@@ -2057,7 +2195,7 @@
                 <w:noProof/>
                 <w:webHidden/>
               </w:rPr>
-              <w:t>12</w:t>
+              <w:t>13</w:t>
             </w:r>
             <w:r>
               <w:rPr>
@@ -2079,7 +2217,7 @@
               <w:lang w:eastAsia="es-AR"/>
             </w:rPr>
           </w:pPr>
-          <w:hyperlink w:anchor="_Toc355594397" w:history="1">
+          <w:hyperlink w:anchor="_Toc355697840" w:history="1">
             <w:r>
               <w:rPr>
                 <w:rStyle w:val="Hipervnculo"/>
@@ -2106,7 +2244,7 @@
                 <w:noProof/>
                 <w:webHidden/>
               </w:rPr>
-              <w:instrText xml:space="preserve"> PAGEREF _Toc355594397 \h </w:instrText>
+              <w:instrText xml:space="preserve"> PAGEREF _Toc355697840 \h </w:instrText>
             </w:r>
             <w:r>
               <w:rPr>
@@ -2126,7 +2264,7 @@
                 <w:noProof/>
                 <w:webHidden/>
               </w:rPr>
-              <w:t>13</w:t>
+              <w:t>14</w:t>
             </w:r>
             <w:r>
               <w:rPr>
@@ -2148,7 +2286,7 @@
               <w:lang w:eastAsia="es-AR"/>
             </w:rPr>
           </w:pPr>
-          <w:hyperlink w:anchor="_Toc355594398" w:history="1">
+          <w:hyperlink w:anchor="_Toc355697841" w:history="1">
             <w:r>
               <w:rPr>
                 <w:rStyle w:val="Hipervnculo"/>
@@ -2175,7 +2313,7 @@
                 <w:noProof/>
                 <w:webHidden/>
               </w:rPr>
-              <w:instrText xml:space="preserve"> PAGEREF _Toc355594398 \h </w:instrText>
+              <w:instrText xml:space="preserve"> PAGEREF _Toc355697841 \h </w:instrText>
             </w:r>
             <w:r>
               <w:rPr>
@@ -2195,7 +2333,7 @@
                 <w:noProof/>
                 <w:webHidden/>
               </w:rPr>
-              <w:t>13</w:t>
+              <w:t>14</w:t>
             </w:r>
             <w:r>
               <w:rPr>
@@ -2217,7 +2355,7 @@
               <w:lang w:eastAsia="es-AR"/>
             </w:rPr>
           </w:pPr>
-          <w:hyperlink w:anchor="_Toc355594399" w:history="1">
+          <w:hyperlink w:anchor="_Toc355697842" w:history="1">
             <w:r>
               <w:rPr>
                 <w:rStyle w:val="Hipervnculo"/>
@@ -2244,7 +2382,7 @@
                 <w:noProof/>
                 <w:webHidden/>
               </w:rPr>
-              <w:instrText xml:space="preserve"> PAGEREF _Toc355594399 \h </w:instrText>
+              <w:instrText xml:space="preserve"> PAGEREF _Toc355697842 \h </w:instrText>
             </w:r>
             <w:r>
               <w:rPr>
@@ -2264,7 +2402,7 @@
                 <w:noProof/>
                 <w:webHidden/>
               </w:rPr>
-              <w:t>13</w:t>
+              <w:t>14</w:t>
             </w:r>
             <w:r>
               <w:rPr>
@@ -2286,7 +2424,7 @@
               <w:lang w:eastAsia="es-AR"/>
             </w:rPr>
           </w:pPr>
-          <w:hyperlink w:anchor="_Toc355594400" w:history="1">
+          <w:hyperlink w:anchor="_Toc355697843" w:history="1">
             <w:r>
               <w:rPr>
                 <w:rStyle w:val="Hipervnculo"/>
@@ -2314,7 +2452,7 @@
                 <w:noProof/>
                 <w:webHidden/>
               </w:rPr>
-              <w:instrText xml:space="preserve"> PAGEREF _Toc355594400 \h </w:instrText>
+              <w:instrText xml:space="preserve"> PAGEREF _Toc355697843 \h </w:instrText>
             </w:r>
             <w:r>
               <w:rPr>
@@ -2334,7 +2472,7 @@
                 <w:noProof/>
                 <w:webHidden/>
               </w:rPr>
-              <w:t>14</w:t>
+              <w:t>15</w:t>
             </w:r>
             <w:r>
               <w:rPr>
@@ -2356,7 +2494,7 @@
               <w:lang w:eastAsia="es-AR"/>
             </w:rPr>
           </w:pPr>
-          <w:hyperlink w:anchor="_Toc355594401" w:history="1">
+          <w:hyperlink w:anchor="_Toc355697844" w:history="1">
             <w:r>
               <w:rPr>
                 <w:rStyle w:val="Hipervnculo"/>
@@ -2384,7 +2522,7 @@
                 <w:noProof/>
                 <w:webHidden/>
               </w:rPr>
-              <w:instrText xml:space="preserve"> PAGEREF _Toc355594401 \h </w:instrText>
+              <w:instrText xml:space="preserve"> PAGEREF _Toc355697844 \h </w:instrText>
             </w:r>
             <w:r>
               <w:rPr>
@@ -2404,7 +2542,7 @@
                 <w:noProof/>
                 <w:webHidden/>
               </w:rPr>
-              <w:t>14</w:t>
+              <w:t>15</w:t>
             </w:r>
             <w:r>
               <w:rPr>
@@ -2436,7 +2574,7 @@
       <w:pPr>
         <w:pStyle w:val="Ttulo1"/>
       </w:pPr>
-      <w:bookmarkStart w:id="1" w:name="_Toc355594378"/>
+      <w:bookmarkStart w:id="1" w:name="_Toc355697819"/>
       <w:r>
         <w:lastRenderedPageBreak/>
         <w:t>Análisis del problema</w:t>
@@ -2445,7 +2583,6 @@
     </w:p>
     <w:p>
       <w:pPr>
-        <w:ind w:firstLine="708"/>
         <w:jc w:val="both"/>
       </w:pPr>
       <w:r>
@@ -2596,13 +2733,11 @@
     </w:p>
     <w:p>
       <w:pPr>
-        <w:ind w:firstLine="708"/>
         <w:jc w:val="both"/>
       </w:pPr>
     </w:p>
     <w:p>
       <w:pPr>
-        <w:ind w:firstLine="708"/>
         <w:jc w:val="both"/>
       </w:pPr>
       <w:r>
@@ -2701,11 +2836,6 @@
       <w:pPr>
         <w:pStyle w:val="Ttulo1"/>
       </w:pPr>
-      <w:r>
-        <w:pict>
-          <v:rect id="_x0000_i1025" style="width:0;height:1.5pt" o:hralign="center" o:hrstd="t" o:hr="t" fillcolor="#a0a0a0" stroked="f"/>
-        </w:pict>
-      </w:r>
     </w:p>
     <w:p>
       <w:pPr>
@@ -2727,7 +2857,7 @@
       <w:pPr>
         <w:pStyle w:val="Ttulo1"/>
       </w:pPr>
-      <w:bookmarkStart w:id="2" w:name="_Toc355594379"/>
+      <w:bookmarkStart w:id="2" w:name="_Toc355697820"/>
       <w:r>
         <w:lastRenderedPageBreak/>
         <w:t>Hipótesis</w:t>
@@ -2873,17 +3003,7 @@
       <w:pPr>
         <w:pStyle w:val="Ttulo1"/>
       </w:pPr>
-      <w:r>
-        <w:pict>
-          <v:rect id="_x0000_i1026" style="width:0;height:1.5pt" o:hralign="center" o:hrstd="t" o:hr="t" fillcolor="#a0a0a0" stroked="f"/>
-        </w:pict>
-      </w:r>
-    </w:p>
-    <w:p>
-      <w:pPr>
-        <w:pStyle w:val="Ttulo1"/>
-      </w:pPr>
-      <w:bookmarkStart w:id="3" w:name="_Toc355594380"/>
+      <w:bookmarkStart w:id="3" w:name="_Toc355697821"/>
       <w:r>
         <w:t>Casos de uso</w:t>
       </w:r>
@@ -2893,7 +3013,7 @@
       <w:pPr>
         <w:pStyle w:val="Ttulo2"/>
       </w:pPr>
-      <w:bookmarkStart w:id="4" w:name="_Toc355594381"/>
+      <w:bookmarkStart w:id="4" w:name="_Toc355697822"/>
       <w:r>
         <w:t>Actores</w:t>
       </w:r>
@@ -2929,7 +3049,7 @@
       <w:pPr>
         <w:pStyle w:val="Ttulo2"/>
       </w:pPr>
-      <w:bookmarkStart w:id="5" w:name="_Toc355594382"/>
+      <w:bookmarkStart w:id="5" w:name="_Toc355697823"/>
       <w:r>
         <w:t>Casos de uso</w:t>
       </w:r>
@@ -2965,16 +3085,15 @@
       <w:pPr>
         <w:pStyle w:val="Ttulo2"/>
       </w:pPr>
-      <w:bookmarkStart w:id="6" w:name="_Toc355594383"/>
-      <w:r>
-        <w:lastRenderedPageBreak/>
+      <w:bookmarkStart w:id="6" w:name="_Toc355697824"/>
+      <w:r>
         <w:t>Diagrama de casos de uso</w:t>
       </w:r>
       <w:bookmarkEnd w:id="6"/>
     </w:p>
     <w:p>
       <w:pPr>
-        <w:jc w:val="both"/>
+        <w:jc w:val="center"/>
       </w:pPr>
       <w:r>
         <w:rPr>
@@ -2983,9 +3102,9 @@
         </w:rPr>
         <w:drawing>
           <wp:inline distT="0" distB="0" distL="0" distR="0">
-            <wp:extent cx="3190875" cy="3421850"/>
-            <wp:effectExtent l="0" t="0" r="0" b="0"/>
-            <wp:docPr id="1" name="Imagen 12" descr="C:\Users\MATIAS\Desktop\ConcuPig UserCase.png"/>
+            <wp:extent cx="2428875" cy="2537167"/>
+            <wp:effectExtent l="38100" t="57150" r="123825" b="91733"/>
+            <wp:docPr id="53" name="Imagen 53" descr="D:\Facu\Materias Actuales\75.59 - Tecnicas de Programacion Concurrente I\Proyectos\01 - ConcuPig\Repositorio\Assets\ConcuPig UserCase.png"/>
             <wp:cNvGraphicFramePr>
               <a:graphicFrameLocks xmlns:a="http://schemas.openxmlformats.org/drawingml/2006/main" noChangeAspect="1"/>
             </wp:cNvGraphicFramePr>
@@ -2993,7 +3112,7 @@
               <a:graphicData uri="http://schemas.openxmlformats.org/drawingml/2006/picture">
                 <pic:pic xmlns:pic="http://schemas.openxmlformats.org/drawingml/2006/picture">
                   <pic:nvPicPr>
-                    <pic:cNvPr id="0" name="Picture 12" descr="C:\Users\MATIAS\Desktop\ConcuPig UserCase.png"/>
+                    <pic:cNvPr id="0" name="Picture 53" descr="D:\Facu\Materias Actuales\75.59 - Tecnicas de Programacion Concurrente I\Proyectos\01 - ConcuPig\Repositorio\Assets\ConcuPig UserCase.png"/>
                     <pic:cNvPicPr>
                       <a:picLocks noChangeAspect="1" noChangeArrowheads="1"/>
                     </pic:cNvPicPr>
@@ -3008,18 +3127,25 @@
                   <pic:spPr bwMode="auto">
                     <a:xfrm>
                       <a:off x="0" y="0"/>
-                      <a:ext cx="3190875" cy="3421850"/>
+                      <a:ext cx="2434094" cy="2542618"/>
                     </a:xfrm>
                     <a:prstGeom prst="rect">
                       <a:avLst/>
                     </a:prstGeom>
-                    <a:noFill/>
-                    <a:ln w="9525">
-                      <a:noFill/>
+                    <a:ln w="38100" cap="sq">
+                      <a:solidFill>
+                        <a:srgbClr val="000000"/>
+                      </a:solidFill>
+                      <a:prstDash val="solid"/>
                       <a:miter lim="800000"/>
-                      <a:headEnd/>
-                      <a:tailEnd/>
                     </a:ln>
+                    <a:effectLst>
+                      <a:outerShdw blurRad="50800" dist="38100" dir="2700000" algn="tl" rotWithShape="0">
+                        <a:srgbClr val="000000">
+                          <a:alpha val="43000"/>
+                        </a:srgbClr>
+                      </a:outerShdw>
+                    </a:effectLst>
                   </pic:spPr>
                 </pic:pic>
               </a:graphicData>
@@ -3032,8 +3158,9 @@
       <w:pPr>
         <w:pStyle w:val="Ttulo2"/>
       </w:pPr>
-      <w:bookmarkStart w:id="7" w:name="_Toc355594384"/>
-      <w:r>
+      <w:bookmarkStart w:id="7" w:name="_Toc355697825"/>
+      <w:r>
+        <w:lastRenderedPageBreak/>
         <w:t>Especificación</w:t>
       </w:r>
       <w:r>
@@ -3435,7 +3562,6 @@
               <w:rPr>
                 <w:b/>
               </w:rPr>
-              <w:lastRenderedPageBreak/>
               <w:t>Flujos alternos</w:t>
             </w:r>
           </w:p>
@@ -3668,6 +3794,7 @@
               <w:rPr>
                 <w:b/>
               </w:rPr>
+              <w:lastRenderedPageBreak/>
               <w:t>Especificación de caso de uso</w:t>
             </w:r>
           </w:p>
@@ -4034,7 +4161,6 @@
               <w:jc w:val="both"/>
             </w:pPr>
             <w:r>
-              <w:lastRenderedPageBreak/>
               <w:t xml:space="preserve">- </w:t>
             </w:r>
           </w:p>
@@ -4085,17 +4211,7 @@
       <w:pPr>
         <w:pStyle w:val="Ttulo1"/>
       </w:pPr>
-      <w:r>
-        <w:pict>
-          <v:rect id="_x0000_i1027" style="width:0;height:1.5pt" o:hralign="center" o:hrstd="t" o:hr="t" fillcolor="#a0a0a0" stroked="f"/>
-        </w:pict>
-      </w:r>
-    </w:p>
-    <w:p>
-      <w:pPr>
-        <w:pStyle w:val="Ttulo1"/>
-      </w:pPr>
-      <w:bookmarkStart w:id="8" w:name="_Toc355594385"/>
+      <w:bookmarkStart w:id="8" w:name="_Toc355697826"/>
       <w:r>
         <w:t>Resolución del problema</w:t>
       </w:r>
@@ -4105,7 +4221,7 @@
       <w:pPr>
         <w:pStyle w:val="Ttulo2"/>
       </w:pPr>
-      <w:bookmarkStart w:id="9" w:name="_Toc355594386"/>
+      <w:bookmarkStart w:id="9" w:name="_Toc355697827"/>
       <w:r>
         <w:t>Procesos involucrados en la simulación</w:t>
       </w:r>
@@ -4171,7 +4287,6 @@
     </w:p>
     <w:p>
       <w:pPr>
-        <w:ind w:firstLine="708"/>
         <w:jc w:val="both"/>
       </w:pPr>
       <w:r>
@@ -4179,6 +4294,7 @@
           <w:b/>
           <w:i/>
         </w:rPr>
+        <w:lastRenderedPageBreak/>
         <w:t>La cabeza</w:t>
       </w:r>
       <w:r>
@@ -4202,7 +4318,6 @@
     </w:p>
     <w:p>
       <w:pPr>
-        <w:ind w:firstLine="708"/>
         <w:jc w:val="both"/>
       </w:pPr>
       <w:r>
@@ -4236,7 +4351,6 @@
     </w:p>
     <w:p>
       <w:pPr>
-        <w:ind w:firstLine="708"/>
         <w:jc w:val="both"/>
       </w:pPr>
       <w:r>
@@ -4289,7 +4403,6 @@
     </w:p>
     <w:p>
       <w:pPr>
-        <w:ind w:firstLine="708"/>
         <w:jc w:val="both"/>
       </w:pPr>
       <w:r>
@@ -4350,7 +4463,6 @@
         <w:jc w:val="both"/>
       </w:pPr>
       <w:r>
-        <w:lastRenderedPageBreak/>
         <w:t>Como “</w:t>
       </w:r>
       <w:r>
@@ -4380,7 +4492,6 @@
     </w:p>
     <w:p>
       <w:pPr>
-        <w:ind w:firstLine="708"/>
         <w:jc w:val="both"/>
       </w:pPr>
       <w:r>
@@ -4423,7 +4534,6 @@
     </w:p>
     <w:p>
       <w:pPr>
-        <w:ind w:firstLine="708"/>
         <w:jc w:val="both"/>
       </w:pPr>
       <w:r>
@@ -4501,8 +4611,9 @@
       <w:pPr>
         <w:pStyle w:val="Ttulo2"/>
       </w:pPr>
-      <w:bookmarkStart w:id="10" w:name="_Toc355594387"/>
-      <w:r>
+      <w:bookmarkStart w:id="10" w:name="_Toc355697828"/>
+      <w:r>
+        <w:lastRenderedPageBreak/>
         <w:t>Comunicación entre procesos</w:t>
       </w:r>
       <w:bookmarkEnd w:id="10"/>
@@ -4511,19 +4622,88 @@
       <w:pPr>
         <w:pStyle w:val="Ttulo3"/>
       </w:pPr>
-      <w:bookmarkStart w:id="11" w:name="_Toc355594388"/>
-      <w:r>
-        <w:t>Envío de Carta</w:t>
+      <w:bookmarkStart w:id="11" w:name="_Toc355697829"/>
+      <w:r>
+        <w:t>Diagrama</w:t>
       </w:r>
       <w:bookmarkEnd w:id="11"/>
     </w:p>
     <w:p>
       <w:pPr>
-        <w:ind w:firstLine="360"/>
-        <w:jc w:val="both"/>
-      </w:pPr>
-      <w:r>
-        <w:t>Para el envío de cartas, la cabeza del jugador se comunica con la mano que se encarga de mandar las cartas. Para la comunicación entre “</w:t>
+        <w:jc w:val="center"/>
+      </w:pPr>
+      <w:r>
+        <w:rPr>
+          <w:noProof/>
+          <w:lang w:eastAsia="es-AR"/>
+        </w:rPr>
+        <w:drawing>
+          <wp:inline distT="0" distB="0" distL="0" distR="0">
+            <wp:extent cx="5953708" cy="4457700"/>
+            <wp:effectExtent l="38100" t="57150" r="123242" b="95250"/>
+            <wp:docPr id="43" name="Imagen 43" descr="D:\Facu\Materias Actuales\75.59 - Tecnicas de Programacion Concurrente I\Proyectos\01 - ConcuPig\Repositorio\Assets\Diagrama comunicacion.png"/>
+            <wp:cNvGraphicFramePr>
+              <a:graphicFrameLocks xmlns:a="http://schemas.openxmlformats.org/drawingml/2006/main" noChangeAspect="1"/>
+            </wp:cNvGraphicFramePr>
+            <a:graphic xmlns:a="http://schemas.openxmlformats.org/drawingml/2006/main">
+              <a:graphicData uri="http://schemas.openxmlformats.org/drawingml/2006/picture">
+                <pic:pic xmlns:pic="http://schemas.openxmlformats.org/drawingml/2006/picture">
+                  <pic:nvPicPr>
+                    <pic:cNvPr id="0" name="Picture 43" descr="D:\Facu\Materias Actuales\75.59 - Tecnicas de Programacion Concurrente I\Proyectos\01 - ConcuPig\Repositorio\Assets\Diagrama comunicacion.png"/>
+                    <pic:cNvPicPr>
+                      <a:picLocks noChangeAspect="1" noChangeArrowheads="1"/>
+                    </pic:cNvPicPr>
+                  </pic:nvPicPr>
+                  <pic:blipFill>
+                    <a:blip r:embed="rId10"/>
+                    <a:srcRect/>
+                    <a:stretch>
+                      <a:fillRect/>
+                    </a:stretch>
+                  </pic:blipFill>
+                  <pic:spPr bwMode="auto">
+                    <a:xfrm>
+                      <a:off x="0" y="0"/>
+                      <a:ext cx="5953760" cy="4457700"/>
+                    </a:xfrm>
+                    <a:prstGeom prst="rect">
+                      <a:avLst/>
+                    </a:prstGeom>
+                    <a:ln w="38100" cap="sq">
+                      <a:solidFill>
+                        <a:srgbClr val="000000"/>
+                      </a:solidFill>
+                      <a:prstDash val="solid"/>
+                      <a:miter lim="800000"/>
+                    </a:ln>
+                    <a:effectLst>
+                      <a:outerShdw blurRad="50800" dist="38100" dir="2700000" algn="tl" rotWithShape="0">
+                        <a:srgbClr val="000000">
+                          <a:alpha val="43000"/>
+                        </a:srgbClr>
+                      </a:outerShdw>
+                    </a:effectLst>
+                  </pic:spPr>
+                </pic:pic>
+              </a:graphicData>
+            </a:graphic>
+          </wp:inline>
+        </w:drawing>
+      </w:r>
+    </w:p>
+    <w:p>
+      <w:pPr>
+        <w:pStyle w:val="Ttulo3"/>
+      </w:pPr>
+      <w:bookmarkStart w:id="12" w:name="_Toc355697830"/>
+      <w:r>
+        <w:t>Intercambio de cartas</w:t>
+      </w:r>
+      <w:bookmarkEnd w:id="12"/>
+    </w:p>
+    <w:p>
+      <w:r>
+        <w:t>Para poder enviar y recibir las cartas en el juego, todos los jugadores deben estar sincronizados para hacerlo al mismo tiempo. En el juego real, esto se da mediante una señal dada por una persona; en este caso, para simularlo, lo que se realizó fue un esquema donde cada jugador (</w:t>
       </w:r>
       <w:r>
         <w:rPr>
@@ -4532,16 +4712,16 @@
         <w:t>PlayerHead</w:t>
       </w:r>
       <w:r>
-        <w:t>” y “</w:t>
-      </w:r>
-      <w:r>
-        <w:rPr>
-          <w:b/>
-        </w:rPr>
-        <w:t>PlayerCardSender</w:t>
-      </w:r>
-      <w:r>
-        <w:t>”, se utilizaron las siguientes estructuras:</w:t>
+        <w:t>) debe comunicarle a un proceso sincronizador (</w:t>
+      </w:r>
+      <w:r>
+        <w:rPr>
+          <w:b/>
+        </w:rPr>
+        <w:t>PlayerSynchronizer</w:t>
+      </w:r>
+      <w:r>
+        <w:t>) que ya está en estado de jugar. Para esto se utilizaron los siguientes mecanismos de concurrencia:</w:t>
       </w:r>
     </w:p>
     <w:p>
@@ -4573,7 +4753,29 @@
         <w:jc w:val="both"/>
       </w:pPr>
       <w:r>
-        <w:t>SenderSemaphore</w:t>
+        <w:t>ReadyToSendReceive</w:t>
+      </w:r>
+      <w:r>
+        <w:t xml:space="preserve"> (1 por jugador)</w:t>
+      </w:r>
+    </w:p>
+    <w:p>
+      <w:pPr>
+        <w:pStyle w:val="Prrafodelista"/>
+        <w:numPr>
+          <w:ilvl w:val="0"/>
+          <w:numId w:val="14"/>
+        </w:numPr>
+        <w:jc w:val="both"/>
+      </w:pPr>
+      <w:r>
+        <w:rPr>
+          <w:b/>
+        </w:rPr>
+        <w:t>Fifo</w:t>
+      </w:r>
+      <w:r>
+        <w:t>:</w:t>
       </w:r>
     </w:p>
     <w:p>
@@ -4586,7 +4788,128 @@
         <w:jc w:val="both"/>
       </w:pPr>
       <w:r>
-        <w:t>SentSemaphore</w:t>
+        <w:t>PlayersReady</w:t>
+      </w:r>
+    </w:p>
+    <w:p>
+      <w:pPr>
+        <w:jc w:val="both"/>
+      </w:pPr>
+      <w:r>
+        <w:t>La lógica de comunicación es la siguiente:</w:t>
+      </w:r>
+    </w:p>
+    <w:p>
+      <w:pPr>
+        <w:jc w:val="both"/>
+      </w:pPr>
+      <w:r>
+        <w:t xml:space="preserve">Una vez que </w:t>
+      </w:r>
+      <w:r>
+        <w:rPr>
+          <w:b/>
+        </w:rPr>
+        <w:t>PlayerHead</w:t>
+      </w:r>
+      <w:r>
+        <w:t xml:space="preserve"> ha hecho elección de qué carta desea enviar, escribe en el fifo </w:t>
+      </w:r>
+      <w:r>
+        <w:rPr>
+          <w:b/>
+        </w:rPr>
+        <w:t>PlayersReady</w:t>
+      </w:r>
+      <w:r>
+        <w:t xml:space="preserve"> su Id, y luego hace wait sobre el semáforo </w:t>
+      </w:r>
+      <w:r>
+        <w:rPr>
+          <w:b/>
+        </w:rPr>
+        <w:t>ReadyToSendReceive</w:t>
+      </w:r>
+      <w:r>
+        <w:t xml:space="preserve">. Al mismo tiempo, </w:t>
+      </w:r>
+      <w:r>
+        <w:lastRenderedPageBreak/>
+        <w:t xml:space="preserve">el proceso </w:t>
+      </w:r>
+      <w:r>
+        <w:rPr>
+          <w:b/>
+        </w:rPr>
+        <w:t>PlayerSynchronizer</w:t>
+      </w:r>
+      <w:r>
+        <w:t xml:space="preserve"> está leyendo del fifo </w:t>
+      </w:r>
+      <w:r>
+        <w:rPr>
+          <w:b/>
+        </w:rPr>
+        <w:t>PlayersReady</w:t>
+      </w:r>
+      <w:r>
+        <w:t xml:space="preserve">, y cuando ha leído todos los Ids de los jugadores que están jugando, pasa a desbloquearlos haciendo signal sobre cada uno de los semáforos </w:t>
+      </w:r>
+      <w:r>
+        <w:rPr>
+          <w:b/>
+        </w:rPr>
+        <w:t>ReadyToSendReceive</w:t>
+      </w:r>
+      <w:r>
+        <w:t>.</w:t>
+      </w:r>
+      <w:r>
+        <w:t xml:space="preserve"> A partir de aquí el jugador se encuentra desbloqueado y realizando el envío y recepción de cartas.</w:t>
+      </w:r>
+    </w:p>
+    <w:p>
+      <w:pPr>
+        <w:jc w:val="both"/>
+      </w:pPr>
+      <w:r>
+        <w:t>El mecanismo de concurrencia Fifo fue utilizado para que los jugadores permitan avisar de su estado listo a jugar. Los semáforos usados, tuvieron el fin de sincronizar a los jugadores para que nadie se adelante en el pase o recepción de cartas, sino que lo hiciesen todos al mismo tiempo como en el juego real.</w:t>
+      </w:r>
+    </w:p>
+    <w:p>
+      <w:pPr>
+        <w:pStyle w:val="Ttulo3"/>
+      </w:pPr>
+      <w:bookmarkStart w:id="13" w:name="_Toc355697831"/>
+      <w:r>
+        <w:t>Envío de Carta</w:t>
+      </w:r>
+      <w:bookmarkEnd w:id="13"/>
+    </w:p>
+    <w:p>
+      <w:pPr>
+        <w:jc w:val="both"/>
+      </w:pPr>
+      <w:r>
+        <w:t>Para el envío de cartas, la cabeza del jugador se comunica con la mano que se encarga de mandar las cartas. Para la comunicación entre “</w:t>
+      </w:r>
+      <w:r>
+        <w:rPr>
+          <w:b/>
+        </w:rPr>
+        <w:t>PlayerHead</w:t>
+      </w:r>
+      <w:r>
+        <w:t>” y “</w:t>
+      </w:r>
+      <w:r>
+        <w:rPr>
+          <w:b/>
+        </w:rPr>
+        <w:t>PlayerCardSender</w:t>
+      </w:r>
+      <w:r>
+        <w:t>”, se utilizaron las siguientes estructuras:</w:t>
       </w:r>
     </w:p>
     <w:p>
@@ -4602,16 +4925,7 @@
         <w:rPr>
           <w:b/>
         </w:rPr>
-        <w:t>Memorias</w:t>
-      </w:r>
-      <w:r>
-        <w:t xml:space="preserve"> </w:t>
-      </w:r>
-      <w:r>
-        <w:rPr>
-          <w:b/>
-        </w:rPr>
-        <w:t>Compartidas</w:t>
+        <w:t>Semáforos</w:t>
       </w:r>
       <w:r>
         <w:t>:</w:t>
@@ -4627,191 +4941,20 @@
         <w:jc w:val="both"/>
       </w:pPr>
       <w:r>
-        <w:t>SharedCard</w:t>
-      </w:r>
-    </w:p>
-    <w:p>
-      <w:pPr>
+        <w:t>SenderSemaphore</w:t>
+      </w:r>
+    </w:p>
+    <w:p>
+      <w:pPr>
+        <w:pStyle w:val="Prrafodelista"/>
+        <w:numPr>
+          <w:ilvl w:val="1"/>
+          <w:numId w:val="14"/>
+        </w:numPr>
         <w:jc w:val="both"/>
       </w:pPr>
       <w:r>
-        <w:t>La lógica de comunicación es la siguiente:</w:t>
-      </w:r>
-    </w:p>
-    <w:p>
-      <w:pPr>
-        <w:ind w:firstLine="708"/>
-        <w:jc w:val="both"/>
-      </w:pPr>
-      <w:r>
-        <w:rPr>
-          <w:b/>
-        </w:rPr>
-        <w:t>PlayerHead</w:t>
-      </w:r>
-      <w:r>
-        <w:t xml:space="preserve"> comienza a jugar la ronda, y comienza a elegir carta a enviar. Al mismo tiempo, el </w:t>
-      </w:r>
-      <w:r>
-        <w:rPr>
-          <w:b/>
-        </w:rPr>
-        <w:t>PlayerCardSender</w:t>
-      </w:r>
-      <w:r>
-        <w:t xml:space="preserve"> se encuentra haciendo un wait sobre el </w:t>
-      </w:r>
-      <w:r>
-        <w:rPr>
-          <w:b/>
-        </w:rPr>
-        <w:t>SenderSemaphore</w:t>
-      </w:r>
-      <w:r>
-        <w:t xml:space="preserve">. Una vez que </w:t>
-      </w:r>
-      <w:r>
-        <w:rPr>
-          <w:b/>
-        </w:rPr>
-        <w:t>PlayerHead</w:t>
-      </w:r>
-      <w:r>
-        <w:t xml:space="preserve"> elige carta a enviar, la escribe en la memoria compartida </w:t>
-      </w:r>
-      <w:r>
-        <w:rPr>
-          <w:b/>
-        </w:rPr>
-        <w:t>SharedCard</w:t>
-      </w:r>
-      <w:r>
-        <w:t xml:space="preserve"> y le avisa al proceso </w:t>
-      </w:r>
-      <w:r>
-        <w:rPr>
-          <w:b/>
-        </w:rPr>
-        <w:t>PlayerCardSender</w:t>
-      </w:r>
-      <w:r>
-        <w:t xml:space="preserve"> de dicha acción mediante un signal al </w:t>
-      </w:r>
-      <w:r>
-        <w:rPr>
-          <w:b/>
-        </w:rPr>
-        <w:t>SenderSemaphore</w:t>
-      </w:r>
-      <w:r>
-        <w:t xml:space="preserve">. Aquí las acciones se invierten, dado que </w:t>
-      </w:r>
-      <w:r>
-        <w:rPr>
-          <w:b/>
-        </w:rPr>
-        <w:t>PlayerHead</w:t>
-      </w:r>
-      <w:r>
-        <w:t xml:space="preserve"> debe esperar ahora a que </w:t>
-      </w:r>
-      <w:r>
-        <w:rPr>
-          <w:b/>
-        </w:rPr>
-        <w:t>PlayerCardSender</w:t>
-      </w:r>
-      <w:r>
-        <w:t xml:space="preserve"> envíe la carta, con lo cúal hace un wait sobre el </w:t>
-      </w:r>
-      <w:r>
-        <w:rPr>
-          <w:b/>
-        </w:rPr>
-        <w:t>SentSempahore</w:t>
-      </w:r>
-      <w:r>
-        <w:t xml:space="preserve">.  Una vez que </w:t>
-      </w:r>
-      <w:r>
-        <w:rPr>
-          <w:b/>
-        </w:rPr>
-        <w:t>PlayerCardSender</w:t>
-      </w:r>
-      <w:r>
-        <w:t xml:space="preserve"> termina de enviar la carta (Esta situación se explica en otro apartado), hace un signal sobre el </w:t>
-      </w:r>
-      <w:r>
-        <w:rPr>
-          <w:b/>
-        </w:rPr>
         <w:t>SentSemaphore</w:t>
-      </w:r>
-      <w:r>
-        <w:t xml:space="preserve"> para avisar que ha finalizado su acción de envío, y vuelve (si el juego no ha terminado) al wait del principio para enviar una nueva carta.</w:t>
-      </w:r>
-    </w:p>
-    <w:p>
-      <w:pPr>
-        <w:ind w:firstLine="708"/>
-        <w:jc w:val="both"/>
-      </w:pPr>
-      <w:r>
-        <w:t xml:space="preserve">El uso de semáforos permite la sincronización entre ambos procesos, indicando cuando uno debe enviar la carta y el otro esperar, y cuando el otro proceso puede continuar una vez finalizado el envío de la carta. Asimismo, la memoria compartida permite el traspaso, de un </w:t>
-      </w:r>
-      <w:r>
-        <w:lastRenderedPageBreak/>
-        <w:t xml:space="preserve">proceso a </w:t>
-      </w:r>
-      <w:r>
-        <w:t>otro,</w:t>
-      </w:r>
-      <w:r>
-        <w:t xml:space="preserve"> de información de la carta a mandar</w:t>
-      </w:r>
-      <w:r>
-        <w:t>; otorgando un lugar común donde leer y escribir</w:t>
-      </w:r>
-      <w:r>
-        <w:t>.</w:t>
-      </w:r>
-    </w:p>
-    <w:p>
-      <w:pPr>
-        <w:pStyle w:val="Ttulo3"/>
-      </w:pPr>
-      <w:bookmarkStart w:id="12" w:name="_Toc355594389"/>
-      <w:r>
-        <w:t>Recepción de Carta</w:t>
-      </w:r>
-      <w:bookmarkEnd w:id="12"/>
-    </w:p>
-    <w:p>
-      <w:pPr>
-        <w:ind w:firstLine="360"/>
-        <w:jc w:val="both"/>
-      </w:pPr>
-      <w:r>
-        <w:t>Para la recepción de cartas, la cabeza del jugador se comunica con la mano que se encarga de recibir las cartas. Para la comunicación entre “</w:t>
-      </w:r>
-      <w:r>
-        <w:rPr>
-          <w:b/>
-        </w:rPr>
-        <w:t>PlayerHead</w:t>
-      </w:r>
-      <w:r>
-        <w:t>” y “</w:t>
-      </w:r>
-      <w:r>
-        <w:rPr>
-          <w:b/>
-        </w:rPr>
-        <w:t>PlayerCardReceiver</w:t>
-      </w:r>
-      <w:r>
-        <w:t>”, se utilizaron las siguientes estructuras:</w:t>
       </w:r>
     </w:p>
     <w:p>
@@ -4827,7 +4970,16 @@
         <w:rPr>
           <w:b/>
         </w:rPr>
-        <w:t>Semáforos</w:t>
+        <w:t>Memorias</w:t>
+      </w:r>
+      <w:r>
+        <w:t xml:space="preserve"> </w:t>
+      </w:r>
+      <w:r>
+        <w:rPr>
+          <w:b/>
+        </w:rPr>
+        <w:t>Compartidas</w:t>
       </w:r>
       <w:r>
         <w:t>:</w:t>
@@ -4843,10 +4995,203 @@
         <w:jc w:val="both"/>
       </w:pPr>
       <w:r>
-        <w:t>Receiver</w:t>
-      </w:r>
-      <w:r>
-        <w:t>Semaphore</w:t>
+        <w:t>SharedCard</w:t>
+      </w:r>
+    </w:p>
+    <w:p>
+      <w:pPr>
+        <w:jc w:val="both"/>
+      </w:pPr>
+      <w:r>
+        <w:t>La lógica de comunicación es la siguiente:</w:t>
+      </w:r>
+    </w:p>
+    <w:p>
+      <w:pPr>
+        <w:jc w:val="both"/>
+      </w:pPr>
+      <w:r>
+        <w:rPr>
+          <w:b/>
+        </w:rPr>
+        <w:t>PlayerHead</w:t>
+      </w:r>
+      <w:r>
+        <w:t xml:space="preserve"> comienza a jugar la ronda, y comienza a elegir carta a enviar. Al mismo tiempo, el </w:t>
+      </w:r>
+      <w:r>
+        <w:rPr>
+          <w:b/>
+        </w:rPr>
+        <w:t>PlayerCardSender</w:t>
+      </w:r>
+      <w:r>
+        <w:t xml:space="preserve"> se encuentra haciendo un wait sobre el </w:t>
+      </w:r>
+      <w:r>
+        <w:rPr>
+          <w:b/>
+        </w:rPr>
+        <w:t>SenderSemaphore</w:t>
+      </w:r>
+      <w:r>
+        <w:t xml:space="preserve">. Una vez que </w:t>
+      </w:r>
+      <w:r>
+        <w:rPr>
+          <w:b/>
+        </w:rPr>
+        <w:t>PlayerHead</w:t>
+      </w:r>
+      <w:r>
+        <w:t xml:space="preserve"> elige carta a enviar, la escribe en la memoria compartida </w:t>
+      </w:r>
+      <w:r>
+        <w:rPr>
+          <w:b/>
+        </w:rPr>
+        <w:t>SharedCard</w:t>
+      </w:r>
+      <w:r>
+        <w:t xml:space="preserve"> y le avisa al proceso </w:t>
+      </w:r>
+      <w:r>
+        <w:rPr>
+          <w:b/>
+        </w:rPr>
+        <w:t>PlayerCardSender</w:t>
+      </w:r>
+      <w:r>
+        <w:t xml:space="preserve"> de dicha acción mediante un signal al </w:t>
+      </w:r>
+      <w:r>
+        <w:rPr>
+          <w:b/>
+        </w:rPr>
+        <w:t>SenderSemaphore</w:t>
+      </w:r>
+      <w:r>
+        <w:t xml:space="preserve">. Aquí las acciones se invierten, dado que </w:t>
+      </w:r>
+      <w:r>
+        <w:rPr>
+          <w:b/>
+        </w:rPr>
+        <w:t>PlayerHead</w:t>
+      </w:r>
+      <w:r>
+        <w:t xml:space="preserve"> debe esperar ahora a que </w:t>
+      </w:r>
+      <w:r>
+        <w:rPr>
+          <w:b/>
+        </w:rPr>
+        <w:t>PlayerCardSender</w:t>
+      </w:r>
+      <w:r>
+        <w:t xml:space="preserve"> envíe la carta, con lo cúal hace un wait sobre el </w:t>
+      </w:r>
+      <w:r>
+        <w:rPr>
+          <w:b/>
+        </w:rPr>
+        <w:t>SentSempahore</w:t>
+      </w:r>
+      <w:r>
+        <w:t xml:space="preserve">.  Una vez que </w:t>
+      </w:r>
+      <w:r>
+        <w:rPr>
+          <w:b/>
+        </w:rPr>
+        <w:t>PlayerCardSender</w:t>
+      </w:r>
+      <w:r>
+        <w:t xml:space="preserve"> termina de enviar la carta (Esta situación se explica en otro apartado), hace un signal sobre el </w:t>
+      </w:r>
+      <w:r>
+        <w:rPr>
+          <w:b/>
+        </w:rPr>
+        <w:t>SentSemaphore</w:t>
+      </w:r>
+      <w:r>
+        <w:t xml:space="preserve"> para avisar que ha finalizado su acción de envío, y vuelve (si el juego no ha terminado) al wait del principio para enviar una nueva carta.</w:t>
+      </w:r>
+    </w:p>
+    <w:p>
+      <w:pPr>
+        <w:jc w:val="both"/>
+      </w:pPr>
+      <w:r>
+        <w:t xml:space="preserve">El uso de semáforos permite la sincronización entre ambos procesos, indicando cuando uno debe enviar la carta y el otro esperar, y cuando el otro proceso puede continuar una vez finalizado el envío de la carta. Asimismo, la memoria compartida permite el traspaso, de un proceso a </w:t>
+      </w:r>
+      <w:r>
+        <w:t>otro,</w:t>
+      </w:r>
+      <w:r>
+        <w:t xml:space="preserve"> de información de la carta a mandar</w:t>
+      </w:r>
+      <w:r>
+        <w:t>; otorgando un lugar común donde leer y escribir</w:t>
+      </w:r>
+      <w:r>
+        <w:t>.</w:t>
+      </w:r>
+    </w:p>
+    <w:p>
+      <w:pPr>
+        <w:pStyle w:val="Ttulo3"/>
+      </w:pPr>
+      <w:bookmarkStart w:id="14" w:name="_Toc355697832"/>
+      <w:r>
+        <w:t>Recepción de Carta</w:t>
+      </w:r>
+      <w:bookmarkEnd w:id="14"/>
+    </w:p>
+    <w:p>
+      <w:pPr>
+        <w:jc w:val="both"/>
+      </w:pPr>
+      <w:r>
+        <w:t>Para la recepción de cartas, la cabeza del jugador se comunica con la mano que se encarga de recibir las cartas. Para la comunicación entre “</w:t>
+      </w:r>
+      <w:r>
+        <w:rPr>
+          <w:b/>
+        </w:rPr>
+        <w:t>PlayerHead</w:t>
+      </w:r>
+      <w:r>
+        <w:t>” y “</w:t>
+      </w:r>
+      <w:r>
+        <w:rPr>
+          <w:b/>
+        </w:rPr>
+        <w:t>PlayerCardReceiver</w:t>
+      </w:r>
+      <w:r>
+        <w:t>”, se utilizaron las siguientes estructuras:</w:t>
+      </w:r>
+    </w:p>
+    <w:p>
+      <w:pPr>
+        <w:pStyle w:val="Prrafodelista"/>
+        <w:numPr>
+          <w:ilvl w:val="0"/>
+          <w:numId w:val="14"/>
+        </w:numPr>
+        <w:jc w:val="both"/>
+      </w:pPr>
+      <w:r>
+        <w:rPr>
+          <w:b/>
+        </w:rPr>
+        <w:t>Semáforos</w:t>
+      </w:r>
+      <w:r>
+        <w:t>:</w:t>
       </w:r>
     </w:p>
     <w:p>
@@ -4859,6 +5204,23 @@
         <w:jc w:val="both"/>
       </w:pPr>
       <w:r>
+        <w:t>Receiver</w:t>
+      </w:r>
+      <w:r>
+        <w:t>Semaphore</w:t>
+      </w:r>
+    </w:p>
+    <w:p>
+      <w:pPr>
+        <w:pStyle w:val="Prrafodelista"/>
+        <w:numPr>
+          <w:ilvl w:val="1"/>
+          <w:numId w:val="14"/>
+        </w:numPr>
+        <w:jc w:val="both"/>
+      </w:pPr>
+      <w:r>
+        <w:lastRenderedPageBreak/>
         <w:t>Received</w:t>
       </w:r>
       <w:r>
@@ -4916,7 +5278,6 @@
     </w:p>
     <w:p>
       <w:pPr>
-        <w:ind w:firstLine="708"/>
         <w:jc w:val="both"/>
       </w:pPr>
       <w:r>
@@ -5039,7 +5400,6 @@
     </w:p>
     <w:p>
       <w:pPr>
-        <w:ind w:firstLine="708"/>
         <w:jc w:val="both"/>
       </w:pPr>
       <w:r>
@@ -5056,15 +5416,14 @@
       <w:pPr>
         <w:pStyle w:val="Ttulo3"/>
       </w:pPr>
-      <w:bookmarkStart w:id="13" w:name="_Toc355594390"/>
+      <w:bookmarkStart w:id="15" w:name="_Toc355697833"/>
       <w:r>
         <w:t>Envío y Recepción de Carta entre 2 Jugadores.</w:t>
       </w:r>
-      <w:bookmarkEnd w:id="13"/>
-    </w:p>
-    <w:p>
-      <w:pPr>
-        <w:ind w:firstLine="360"/>
+      <w:bookmarkEnd w:id="15"/>
+    </w:p>
+    <w:p>
+      <w:pPr>
         <w:jc w:val="both"/>
       </w:pPr>
       <w:r>
@@ -5115,7 +5474,6 @@
     </w:p>
     <w:p>
       <w:pPr>
-        <w:ind w:firstLine="708"/>
         <w:jc w:val="both"/>
       </w:pPr>
       <w:r>
@@ -5161,11 +5519,138 @@
         <w:t>PlayerHead</w:t>
       </w:r>
       <w:r>
-        <w:t xml:space="preserve"> ha escrito la carta que desea mandar), la serializa y la </w:t>
-      </w:r>
+        <w:t xml:space="preserve"> ha escrito la carta que desea mandar), la serializa y la escribe sobre el </w:t>
+      </w:r>
+      <w:r>
+        <w:rPr>
+          <w:i/>
+        </w:rPr>
+        <w:t>Fifo</w:t>
+      </w:r>
+      <w:r>
+        <w:t xml:space="preserve"> que utilizan el jugador y el jugador vecino al cuál le llega la carta. Al mismo tiempo el jugador vecino se encuentra esperando la carta utiliza la mano </w:t>
+      </w:r>
+      <w:r>
+        <w:rPr>
+          <w:b/>
+        </w:rPr>
+        <w:t>PlayerCardReceiver</w:t>
+      </w:r>
+      <w:r>
+        <w:t xml:space="preserve"> que, de manera análoga al </w:t>
+      </w:r>
+      <w:r>
+        <w:rPr>
+          <w:b/>
+        </w:rPr>
+        <w:t>PlayerCardSender</w:t>
+      </w:r>
+      <w:r>
+        <w:t xml:space="preserve">, se encuentra leyendo sobre el </w:t>
+      </w:r>
+      <w:r>
+        <w:rPr>
+          <w:i/>
+        </w:rPr>
+        <w:t>Fifo</w:t>
+      </w:r>
+      <w:r>
+        <w:t xml:space="preserve">; al leer la nueva carta, la de-serializa y la escribe en la memoria compartida que tiene con su </w:t>
+      </w:r>
+      <w:r>
+        <w:rPr>
+          <w:b/>
+        </w:rPr>
+        <w:t>PlayerHead</w:t>
+      </w:r>
+      <w:r>
+        <w:t xml:space="preserve"> para que este la guarde en su mano.</w:t>
+      </w:r>
+    </w:p>
+    <w:p>
+      <w:pPr>
+        <w:jc w:val="both"/>
+      </w:pPr>
+      <w:r>
+        <w:t>La utilización de un Fifo permite simular el envío</w:t>
+      </w:r>
+      <w:r>
+        <w:t xml:space="preserve"> y recepción de carta de un jugador a otro, al escribir sobre dicho fifo la información de la carta a pasar.</w:t>
+      </w:r>
+    </w:p>
+    <w:p>
+      <w:pPr>
+        <w:pStyle w:val="Ttulo3"/>
+      </w:pPr>
+      <w:bookmarkStart w:id="16" w:name="_Toc355697834"/>
       <w:r>
         <w:lastRenderedPageBreak/>
-        <w:t xml:space="preserve">escribe sobre el </w:t>
+        <w:t>Jugador gana ronda</w:t>
+      </w:r>
+      <w:r>
+        <w:t xml:space="preserve"> – Poner mano en la mesa.</w:t>
+      </w:r>
+      <w:bookmarkEnd w:id="16"/>
+    </w:p>
+    <w:p>
+      <w:pPr>
+        <w:jc w:val="both"/>
+      </w:pPr>
+      <w:r>
+        <w:t xml:space="preserve">Cuando un jugador consigue 4 cartas de igual número, dicho jugador está en disposición para ganar la ronda que se está jugando. Para lograr ganar la ronda, debe poner la mano en la mesa. </w:t>
+      </w:r>
+      <w:r>
+        <w:t xml:space="preserve"> Con lo cual el jugador (</w:t>
+      </w:r>
+      <w:r>
+        <w:rPr>
+          <w:b/>
+        </w:rPr>
+        <w:t>PlayerHead</w:t>
+      </w:r>
+      <w:r>
+        <w:t>) y la mesa (</w:t>
+      </w:r>
+      <w:r>
+        <w:rPr>
+          <w:b/>
+        </w:rPr>
+        <w:t>Table</w:t>
+      </w:r>
+      <w:r>
+        <w:t>) deben estar comunicados.</w:t>
+      </w:r>
+    </w:p>
+    <w:p>
+      <w:pPr>
+        <w:jc w:val="both"/>
+      </w:pPr>
+      <w:r>
+        <w:t xml:space="preserve">Para representar esta acción, el jugador y la mesa se encuentran comunicados mediante un </w:t>
+      </w:r>
+      <w:r>
+        <w:rPr>
+          <w:b/>
+        </w:rPr>
+        <w:t>Fifo</w:t>
+      </w:r>
+      <w:r>
+        <w:t xml:space="preserve"> (</w:t>
+      </w:r>
+      <w:r>
+        <w:rPr>
+          <w:b/>
+        </w:rPr>
+        <w:t>HandDownFifo</w:t>
+      </w:r>
+      <w:r>
+        <w:t>)</w:t>
+      </w:r>
+      <w:r>
+        <w:t xml:space="preserve"> en el cuál el jugador escribe su id para indicar dicho estado de ganador.</w:t>
+      </w:r>
+      <w:r>
+        <w:t xml:space="preserve"> La mesa una vez que repartió las cartas y desbloqueo los jugadores para que jueguen, se encuentra esperando en un ciclo a que algún jugador escriba sobre el </w:t>
       </w:r>
       <w:r>
         <w:rPr>
@@ -5174,25 +5659,10 @@
         <w:t>Fifo</w:t>
       </w:r>
       <w:r>
-        <w:t xml:space="preserve"> que utilizan el jugador y el jugador vecino al cuál le llega la carta. Al mismo tiempo el jugador vecino se encuentra esperando la carta utiliza la mano </w:t>
-      </w:r>
-      <w:r>
-        <w:rPr>
-          <w:b/>
-        </w:rPr>
-        <w:t>PlayerCardReceiver</w:t>
-      </w:r>
-      <w:r>
-        <w:t xml:space="preserve"> que, de manera análoga al </w:t>
-      </w:r>
-      <w:r>
-        <w:rPr>
-          <w:b/>
-        </w:rPr>
-        <w:t>PlayerCardSender</w:t>
-      </w:r>
-      <w:r>
-        <w:t xml:space="preserve">, se encuentra leyendo sobre el </w:t>
+        <w:t xml:space="preserve"> su id indicando que puso la mano en la mesa y por ende que la ronda debe ser finalizada mediante los otros jugadores poniendo las respectivas manos en la mesa.</w:t>
+      </w:r>
+      <w:r>
+        <w:t xml:space="preserve"> De no obtener ningún id en la lectura del </w:t>
       </w:r>
       <w:r>
         <w:rPr>
@@ -5201,7 +5671,258 @@
         <w:t>Fifo</w:t>
       </w:r>
       <w:r>
-        <w:t xml:space="preserve">; al leer la nueva carta, la de-serializa y la escribe en la memoria compartida que tiene con su </w:t>
+        <w:t xml:space="preserve">, indica que ningún jugador ha ganado esa ronda, por lo </w:t>
+      </w:r>
+      <w:r>
+        <w:t>cual</w:t>
+      </w:r>
+      <w:r>
+        <w:t xml:space="preserve"> vuelve a leer del </w:t>
+      </w:r>
+      <w:r>
+        <w:rPr>
+          <w:i/>
+        </w:rPr>
+        <w:t>Fifo</w:t>
+      </w:r>
+      <w:r>
+        <w:t xml:space="preserve"> hasta que un jugador indique su condición de ganador.</w:t>
+      </w:r>
+    </w:p>
+    <w:p>
+      <w:pPr>
+        <w:jc w:val="both"/>
+      </w:pPr>
+      <w:r>
+        <w:t xml:space="preserve">En el caso de un jugador que no ha ganado la ronda, igualmente escribe en el </w:t>
+      </w:r>
+      <w:r>
+        <w:rPr>
+          <w:i/>
+        </w:rPr>
+        <w:t>Fifo</w:t>
+      </w:r>
+      <w:r>
+        <w:t xml:space="preserve"> su condición de </w:t>
+      </w:r>
+      <w:r>
+        <w:rPr>
+          <w:i/>
+        </w:rPr>
+        <w:t>no</w:t>
+      </w:r>
+      <w:r>
+        <w:t xml:space="preserve"> ganador para que la mesa pueda tener un sincronismo con todos los jugadores.</w:t>
+      </w:r>
+    </w:p>
+    <w:p>
+      <w:pPr>
+        <w:jc w:val="both"/>
+      </w:pPr>
+      <w:r>
+        <w:t>La utilización de un Fifo permite simular la puesta de mano en la mesa, mediante el envío de información al escribir en dicho fifo.</w:t>
+      </w:r>
+    </w:p>
+    <w:p>
+      <w:pPr>
+        <w:pStyle w:val="Ttulo3"/>
+      </w:pPr>
+      <w:bookmarkStart w:id="17" w:name="_Toc355697835"/>
+      <w:r>
+        <w:t>Hay ganador de ronda – Jugadores deben poner mano en la mesa</w:t>
+      </w:r>
+      <w:bookmarkEnd w:id="17"/>
+    </w:p>
+    <w:p>
+      <w:pPr>
+        <w:jc w:val="both"/>
+      </w:pPr>
+      <w:r>
+        <w:t xml:space="preserve">Mientras se está jugando la ronda, existe un momento en el cuál un jugador logra conseguir 4 cartas iguales y pone la mano en la mesa indicando su condición de ganador del juego. A partir de aquí, el resto de los jugadores deben poner sus respectivas manos en la mesa y quién quede último será el perdedor de la ronda. </w:t>
+      </w:r>
+    </w:p>
+    <w:p>
+      <w:pPr>
+        <w:jc w:val="both"/>
+      </w:pPr>
+      <w:r>
+        <w:t>Para llevar a cabo esta situación, una vez que el jugador le ha informado a la mesa que ha puesto la mano en la mesa, la mesa (</w:t>
+      </w:r>
+      <w:r>
+        <w:rPr>
+          <w:i/>
+        </w:rPr>
+        <w:t>Table</w:t>
+      </w:r>
+      <w:r>
+        <w:t xml:space="preserve">) se debe encargar de avisarle a todos los jugadores que ya hay un jugador que ha puesto la mano en la mesa. Para lograr esto, escribe en un </w:t>
+      </w:r>
+      <w:r>
+        <w:rPr>
+          <w:b/>
+        </w:rPr>
+        <w:t>Fifo</w:t>
+      </w:r>
+      <w:r>
+        <w:t xml:space="preserve"> (</w:t>
+      </w:r>
+      <w:r>
+        <w:rPr>
+          <w:i/>
+        </w:rPr>
+        <w:t>PlayerWonFifo</w:t>
+      </w:r>
+      <w:r>
+        <w:t xml:space="preserve">) un valor de 1 para indicar que un jugador ha ganado la ronda (0 en caso contrario, para que los jugadores sigan jugando una mano más dentro </w:t>
+      </w:r>
+      <w:r>
+        <w:t>de la ronda), repitiéndolo por cada jugador.</w:t>
+      </w:r>
+    </w:p>
+    <w:p>
+      <w:pPr>
+        <w:jc w:val="both"/>
+      </w:pPr>
+      <w:r>
+        <w:t xml:space="preserve">A partir de aquí, el jugador recibe por el </w:t>
+      </w:r>
+      <w:r>
+        <w:rPr>
+          <w:b/>
+        </w:rPr>
+        <w:t>Fifo</w:t>
+      </w:r>
+      <w:r>
+        <w:t xml:space="preserve"> (</w:t>
+      </w:r>
+      <w:r>
+        <w:rPr>
+          <w:i/>
+        </w:rPr>
+        <w:t>PlayerWonFifo</w:t>
+      </w:r>
+      <w:r>
+        <w:t xml:space="preserve">) la alerta de que alguien ha ganado y que debe poner su mano en la mesa. De tener que poner la mano, y no haber sido él </w:t>
+      </w:r>
+      <w:r>
+        <w:t>quien</w:t>
+      </w:r>
+      <w:r>
+        <w:t xml:space="preserve"> ya ganó, el jugador escribe en el </w:t>
+      </w:r>
+      <w:r>
+        <w:rPr>
+          <w:b/>
+        </w:rPr>
+        <w:t>Fifo</w:t>
+      </w:r>
+      <w:r>
+        <w:rPr>
+          <w:i/>
+        </w:rPr>
+        <w:t>(</w:t>
+      </w:r>
+      <w:r>
+        <w:rPr>
+          <w:i/>
+        </w:rPr>
+        <w:t>HandDownFifo</w:t>
+      </w:r>
+      <w:r>
+        <w:t>) su id para indicar que pone la mano en la mesa.</w:t>
+      </w:r>
+    </w:p>
+    <w:p>
+      <w:pPr>
+        <w:jc w:val="both"/>
+      </w:pPr>
+      <w:r>
+        <w:t xml:space="preserve">La mesa comienza a leer del </w:t>
+      </w:r>
+      <w:r>
+        <w:rPr>
+          <w:b/>
+        </w:rPr>
+        <w:t>Fifo</w:t>
+      </w:r>
+      <w:r>
+        <w:rPr>
+          <w:i/>
+        </w:rPr>
+        <w:t>(</w:t>
+      </w:r>
+      <w:r>
+        <w:rPr>
+          <w:i/>
+        </w:rPr>
+        <w:t>HandDownFifo</w:t>
+      </w:r>
+      <w:r>
+        <w:t>)</w:t>
+      </w:r>
+      <w:r>
+        <w:t xml:space="preserve"> nuevamente, esperando que todos los jugadores hayan escrito su id. El último jugador en escribir su id será quién, análogamente, haya puesto último la mano en la mesa, y por ende pierde la ronda.</w:t>
+      </w:r>
+    </w:p>
+    <w:p>
+      <w:pPr>
+        <w:jc w:val="both"/>
+      </w:pPr>
+      <w:r>
+        <w:t>La utilización de los Fifos permite en ambos casos sincronizar a los procesos, indicando o bien que cada jugador ha puesto la mano en la mesa mediante la escritura de su id en el Fifo, o bien que existe un jugador que ha ganado mediante la escritura de un valor en el Fifo.</w:t>
+      </w:r>
+    </w:p>
+    <w:p>
+      <w:pPr>
+        <w:pStyle w:val="Ttulo3"/>
+      </w:pPr>
+      <w:bookmarkStart w:id="18" w:name="_Toc355697836"/>
+      <w:r>
+        <w:lastRenderedPageBreak/>
+        <w:t>GAME OVER - Jugador coleccionó las 7 letras</w:t>
+      </w:r>
+      <w:bookmarkEnd w:id="18"/>
+    </w:p>
+    <w:p>
+      <w:pPr>
+        <w:jc w:val="both"/>
+      </w:pPr>
+      <w:r>
+        <w:t>Cuando un jugador llega a las 7 letras, esto indica que el jugador ha perdido el juego, y que por ende el juego ha llegado a su fin. Para simular este fin de juego, la mesa controla cada vez que termina una ronda si existe alguien en condición de perdedor. De existir alguien en condición de perdedor, la mesa entonces procede a terminar.</w:t>
+      </w:r>
+    </w:p>
+    <w:p>
+      <w:pPr>
+        <w:jc w:val="both"/>
+      </w:pPr>
+      <w:r>
+        <w:t xml:space="preserve">Para terminar el juego, la mesa utiliza una señal de notificación </w:t>
+      </w:r>
+      <w:r>
+        <w:rPr>
+          <w:i/>
+        </w:rPr>
+        <w:t>GameOver</w:t>
+      </w:r>
+      <w:r>
+        <w:t>. La misma es mandada a cada uno de los procesos de los jugadores y al proceso de sincronización para que ejecuten los respectivos handlers de la señal, y generen un “</w:t>
+      </w:r>
+      <w:r>
+        <w:rPr>
+          <w:i/>
+        </w:rPr>
+        <w:t>graceful quit</w:t>
+      </w:r>
+      <w:r>
+        <w:t>”.</w:t>
+      </w:r>
+    </w:p>
+    <w:p>
+      <w:pPr>
+        <w:jc w:val="both"/>
+      </w:pPr>
+      <w:r>
+        <w:t xml:space="preserve">Tanto los </w:t>
       </w:r>
       <w:r>
         <w:rPr>
@@ -5210,53 +5931,54 @@
         <w:t>PlayerHead</w:t>
       </w:r>
       <w:r>
-        <w:t xml:space="preserve"> para que este la guarde en su mano.</w:t>
-      </w:r>
-    </w:p>
-    <w:p>
-      <w:pPr>
-        <w:ind w:firstLine="708"/>
+        <w:rPr>
+          <w:i/>
+        </w:rPr>
+        <w:t xml:space="preserve"> </w:t>
+      </w:r>
+      <w:r>
+        <w:t xml:space="preserve">como el </w:t>
+      </w:r>
+      <w:r>
+        <w:rPr>
+          <w:b/>
+        </w:rPr>
+        <w:t>PlayerSinchronizer</w:t>
+      </w:r>
+      <w:r>
+        <w:t xml:space="preserve"> utilizan el mismo mecanismo para manejar la señal, modificando una variable propia que indica si el juego está o no finalizado.</w:t>
+      </w:r>
+    </w:p>
+    <w:p>
+      <w:pPr>
         <w:jc w:val="both"/>
       </w:pPr>
       <w:r>
-        <w:t>La utilización de un Fifo permite simular el envío</w:t>
-      </w:r>
-      <w:r>
-        <w:t xml:space="preserve"> y recepción de carta de un jugador a otro, al escribir sobre dicho fifo la información de la carta a pasar.</w:t>
+        <w:t>Utilizar una señal para indicar que el juego ha finalizado, permite que un proceso corriendo pueda prestar atención a dicho acontecimiento y modificar su estado para poder actuar en consecuencia (Ej</w:t>
+      </w:r>
+      <w:r>
+        <w:t>emplo</w:t>
+      </w:r>
+      <w:r>
+        <w:t>: El jugador dándose cuenta que debe terminar y no seguir con la ejecución)</w:t>
       </w:r>
     </w:p>
     <w:p>
       <w:pPr>
         <w:pStyle w:val="Ttulo3"/>
       </w:pPr>
-      <w:bookmarkStart w:id="14" w:name="_Toc355594391"/>
-      <w:r>
-        <w:t>Jugador gana ronda</w:t>
-      </w:r>
-      <w:r>
-        <w:t xml:space="preserve"> – Poner mano en la mesa.</w:t>
-      </w:r>
-      <w:bookmarkEnd w:id="14"/>
-    </w:p>
-    <w:p>
-      <w:pPr>
-        <w:ind w:firstLine="708"/>
+      <w:bookmarkStart w:id="19" w:name="_Toc355697837"/>
+      <w:r>
+        <w:t>Tablero de puntajes – Table &amp; ScoreboardController</w:t>
+      </w:r>
+      <w:bookmarkEnd w:id="19"/>
+    </w:p>
+    <w:p>
+      <w:pPr>
         <w:jc w:val="both"/>
       </w:pPr>
       <w:r>
-        <w:t xml:space="preserve">Cuando un jugador consigue 4 cartas de igual número, dicho jugador está en disposición para ganar la ronda que se está jugando. Para lograr ganar la ronda, debe poner la mano en la mesa. </w:t>
-      </w:r>
-      <w:r>
-        <w:t xml:space="preserve"> Con lo cual el jugador (</w:t>
-      </w:r>
-      <w:r>
-        <w:rPr>
-          <w:b/>
-        </w:rPr>
-        <w:t>PlayerHead</w:t>
-      </w:r>
-      <w:r>
-        <w:t>) y la mesa (</w:t>
+        <w:t xml:space="preserve">El tablero de puntajes tiene una característica especial, que es que es utilizado por 2 procesos totalmente independientes. Por un lado </w:t>
       </w:r>
       <w:r>
         <w:rPr>
@@ -5265,451 +5987,67 @@
         <w:t>Table</w:t>
       </w:r>
       <w:r>
-        <w:t>) deben estar comunicados.</w:t>
-      </w:r>
-    </w:p>
-    <w:p>
-      <w:pPr>
-        <w:ind w:firstLine="708"/>
+        <w:t xml:space="preserve"> se encarga del juego en sí mismo, mientras que </w:t>
+      </w:r>
+      <w:r>
+        <w:rPr>
+          <w:b/>
+        </w:rPr>
+        <w:t>ScoreboardController</w:t>
+      </w:r>
+      <w:r>
+        <w:t xml:space="preserve"> es el encargado de mostrar, cada vez que se lo solicita, el tablero de puntajes actual.</w:t>
+      </w:r>
+    </w:p>
+    <w:p>
+      <w:pPr>
         <w:jc w:val="both"/>
       </w:pPr>
       <w:r>
-        <w:t xml:space="preserve">Para representar esta acción, el jugador y la mesa se encuentran comunicados mediante un </w:t>
-      </w:r>
-      <w:r>
-        <w:rPr>
-          <w:b/>
-        </w:rPr>
-        <w:t>Fifo</w:t>
-      </w:r>
-      <w:r>
-        <w:t xml:space="preserve"> (</w:t>
-      </w:r>
-      <w:r>
-        <w:rPr>
-          <w:b/>
-        </w:rPr>
-        <w:t>HandDownFifo</w:t>
-      </w:r>
-      <w:r>
-        <w:t>)</w:t>
-      </w:r>
-      <w:r>
-        <w:t xml:space="preserve"> en el cuál el jugador escribe su id para indicar dicho estado de ganador.</w:t>
-      </w:r>
-      <w:r>
-        <w:t xml:space="preserve"> La mesa una vez que repartió las cartas y desbloqueo los jugadores para que jueguen, se encuentra esperando en un ciclo a que algún jugador escriba sobre el </w:t>
+        <w:t xml:space="preserve">Sin embargo, ambos procesos utilizan un mismo tablero de puntajes </w:t>
+      </w:r>
+      <w:r>
+        <w:rPr>
+          <w:b/>
+        </w:rPr>
+        <w:t>Scoreboard</w:t>
+      </w:r>
+      <w:r>
+        <w:t xml:space="preserve">. Dicho </w:t>
+      </w:r>
+      <w:r>
+        <w:rPr>
+          <w:b/>
+        </w:rPr>
+        <w:t>Scoreboard</w:t>
+      </w:r>
+      <w:r>
+        <w:t xml:space="preserve"> posee un vector de </w:t>
       </w:r>
       <w:r>
         <w:rPr>
           <w:i/>
         </w:rPr>
-        <w:t>Fifo</w:t>
-      </w:r>
-      <w:r>
-        <w:t xml:space="preserve"> su id indicando que puso la mano en la mesa y por ende que la ronda debe ser finalizada mediante los otros jugadores poniendo las respectivas manos en la mesa.</w:t>
-      </w:r>
-      <w:r>
-        <w:t xml:space="preserve"> De no obtener ningún id en la lectura del </w:t>
-      </w:r>
-      <w:r>
-        <w:rPr>
-          <w:i/>
-        </w:rPr>
-        <w:t>Fifo</w:t>
-      </w:r>
-      <w:r>
-        <w:t xml:space="preserve">, indica que ningún jugador ha ganado esa ronda, por lo </w:t>
-      </w:r>
-      <w:r>
-        <w:t>cual</w:t>
-      </w:r>
-      <w:r>
-        <w:t xml:space="preserve"> vuelve a leer del </w:t>
-      </w:r>
-      <w:r>
-        <w:rPr>
-          <w:i/>
-        </w:rPr>
-        <w:t>Fifo</w:t>
-      </w:r>
-      <w:r>
-        <w:t xml:space="preserve"> hasta que un jugador indique su condición de ganador.</w:t>
-      </w:r>
-    </w:p>
-    <w:p>
-      <w:pPr>
-        <w:ind w:firstLine="708"/>
-        <w:jc w:val="both"/>
-      </w:pPr>
-      <w:r>
-        <w:t xml:space="preserve">En el caso de un jugador que no ha ganado la ronda, igualmente escribe en el </w:t>
-      </w:r>
-      <w:r>
-        <w:rPr>
-          <w:i/>
-        </w:rPr>
-        <w:t>Fifo</w:t>
-      </w:r>
-      <w:r>
-        <w:t xml:space="preserve"> su condición de </w:t>
-      </w:r>
-      <w:r>
-        <w:rPr>
-          <w:i/>
-        </w:rPr>
-        <w:t>no</w:t>
-      </w:r>
-      <w:r>
-        <w:t xml:space="preserve"> ganador para que la mesa pueda tener un sincronismo con todos los jugadores.</w:t>
-      </w:r>
-    </w:p>
-    <w:p>
-      <w:pPr>
-        <w:ind w:firstLine="708"/>
-        <w:jc w:val="both"/>
-      </w:pPr>
-      <w:r>
-        <w:t>La utilización de un Fifo permite simular la puesta de mano en la mesa, mediante el envío de información al escribir en dicho fifo.</w:t>
-      </w:r>
-    </w:p>
-    <w:p>
-      <w:pPr>
-        <w:pStyle w:val="Ttulo3"/>
-      </w:pPr>
-      <w:bookmarkStart w:id="15" w:name="_Toc355594392"/>
-      <w:r>
-        <w:t>Hay ganador de ronda – Jugadores deben poner mano en la mesa</w:t>
-      </w:r>
-      <w:bookmarkEnd w:id="15"/>
-    </w:p>
-    <w:p>
-      <w:pPr>
-        <w:ind w:firstLine="708"/>
-        <w:jc w:val="both"/>
-      </w:pPr>
-      <w:r>
-        <w:t xml:space="preserve">Mientras se está jugando la ronda, existe un momento en el cuál un jugador logra conseguir 4 cartas iguales y pone la mano en la mesa indicando su condición de ganador del juego. A partir de aquí, el resto de los jugadores deben poner sus respectivas manos en la mesa y quién quede último será el perdedor de la ronda. </w:t>
-      </w:r>
-    </w:p>
-    <w:p>
-      <w:pPr>
-        <w:ind w:firstLine="708"/>
-        <w:jc w:val="both"/>
-      </w:pPr>
-      <w:r>
-        <w:t>Para llevar a cabo esta situación, una vez que el jugador le ha informado a la mesa que ha puesto la mano en la mesa, la mesa (</w:t>
-      </w:r>
-      <w:r>
-        <w:rPr>
-          <w:i/>
-        </w:rPr>
-        <w:t>Table</w:t>
-      </w:r>
-      <w:r>
-        <w:t xml:space="preserve">) se debe encargar de avisarle a todos los jugadores que ya hay un jugador que ha puesto la mano en la mesa. Para lograr esto, escribe en un </w:t>
-      </w:r>
-      <w:r>
-        <w:rPr>
-          <w:b/>
-        </w:rPr>
-        <w:t>Fifo</w:t>
-      </w:r>
-      <w:r>
-        <w:t xml:space="preserve"> (</w:t>
-      </w:r>
-      <w:r>
-        <w:rPr>
-          <w:i/>
-        </w:rPr>
-        <w:t>PlayerWonFifo</w:t>
-      </w:r>
-      <w:r>
-        <w:t xml:space="preserve">) un valor de 1 para indicar que un jugador ha ganado la ronda (0 en caso contrario, para que los jugadores sigan jugando una mano más dentro </w:t>
-      </w:r>
-      <w:r>
-        <w:t>de la ronda), repitiéndolo por cada jugador.</w:t>
-      </w:r>
-    </w:p>
-    <w:p>
-      <w:pPr>
-        <w:ind w:firstLine="708"/>
-        <w:jc w:val="both"/>
-      </w:pPr>
-      <w:r>
-        <w:t xml:space="preserve">A partir de aquí, el jugador recibe por el </w:t>
-      </w:r>
-      <w:r>
-        <w:rPr>
-          <w:b/>
-        </w:rPr>
-        <w:t>Fifo</w:t>
-      </w:r>
-      <w:r>
-        <w:t xml:space="preserve"> (</w:t>
-      </w:r>
-      <w:r>
-        <w:rPr>
-          <w:i/>
-        </w:rPr>
-        <w:t>PlayerWonFifo</w:t>
-      </w:r>
-      <w:r>
-        <w:t xml:space="preserve">) la alerta de que alguien ha ganado y que debe poner su mano en la mesa. De tener que poner la mano, y no haber sido él </w:t>
-      </w:r>
-      <w:r>
-        <w:lastRenderedPageBreak/>
-        <w:t>quien</w:t>
-      </w:r>
-      <w:r>
-        <w:t xml:space="preserve"> ya ganó, el jugador escribe en el </w:t>
-      </w:r>
-      <w:r>
-        <w:rPr>
-          <w:b/>
-        </w:rPr>
-        <w:t>Fifo</w:t>
-      </w:r>
-      <w:r>
-        <w:rPr>
-          <w:i/>
-        </w:rPr>
-        <w:t>(</w:t>
-      </w:r>
-      <w:r>
-        <w:rPr>
-          <w:i/>
-        </w:rPr>
-        <w:t>HandDownFifo</w:t>
-      </w:r>
-      <w:r>
-        <w:t>) su id para indicar que pone la mano en la mesa.</w:t>
-      </w:r>
-    </w:p>
-    <w:p>
-      <w:pPr>
-        <w:ind w:firstLine="708"/>
-        <w:jc w:val="both"/>
-      </w:pPr>
-      <w:r>
-        <w:t xml:space="preserve">La mesa comienza a leer del </w:t>
-      </w:r>
-      <w:r>
-        <w:rPr>
-          <w:b/>
-        </w:rPr>
-        <w:t>Fifo</w:t>
-      </w:r>
-      <w:r>
-        <w:rPr>
-          <w:i/>
-        </w:rPr>
-        <w:t>(</w:t>
-      </w:r>
-      <w:r>
-        <w:rPr>
-          <w:i/>
-        </w:rPr>
-        <w:t>HandDownFifo</w:t>
-      </w:r>
-      <w:r>
-        <w:t>)</w:t>
-      </w:r>
-      <w:r>
-        <w:t xml:space="preserve"> nuevamente, esperando que todos los jugadores hayan escrito su id. El último jugador en escribir su id será quién, análogamente, haya puesto último la mano en la mesa, y por ende pierde la ronda.</w:t>
-      </w:r>
-    </w:p>
-    <w:p>
-      <w:pPr>
-        <w:ind w:firstLine="708"/>
-        <w:jc w:val="both"/>
-      </w:pPr>
-      <w:r>
-        <w:t>La utilización de los Fifos permite en ambos casos sincronizar a los procesos, indicando o bien que cada jugador ha puesto la mano en la mesa mediante la escritura de su id en el Fifo, o bien que existe un jugador que ha ganado mediante la escritura de un valor en el Fifo.</w:t>
-      </w:r>
-    </w:p>
-    <w:p>
-      <w:pPr>
-        <w:pStyle w:val="Ttulo3"/>
-      </w:pPr>
-      <w:bookmarkStart w:id="16" w:name="_Toc355594393"/>
-      <w:r>
-        <w:t>GAME OVER - Jugador coleccionó las 7 letras</w:t>
-      </w:r>
-      <w:bookmarkEnd w:id="16"/>
-    </w:p>
-    <w:p>
-      <w:pPr>
-        <w:ind w:firstLine="708"/>
-        <w:jc w:val="both"/>
-      </w:pPr>
-      <w:r>
-        <w:t>Cuando un jugador llega a las 7 letras, esto indica que el jugador ha perdido el juego, y que por ende el juego ha llegado a su fin. Para simular este fin de juego, la mesa controla cada vez que termina una ronda si existe alguien en condición de perdedor. De existir alguien en condición de perdedor, la mesa entonces procede a terminar.</w:t>
-      </w:r>
-    </w:p>
-    <w:p>
-      <w:pPr>
-        <w:ind w:firstLine="708"/>
-        <w:jc w:val="both"/>
-      </w:pPr>
-      <w:r>
-        <w:t xml:space="preserve">Para terminar el juego, la mesa utiliza una señal de notificación </w:t>
-      </w:r>
-      <w:r>
-        <w:rPr>
-          <w:i/>
-        </w:rPr>
-        <w:t>GameOver</w:t>
-      </w:r>
-      <w:r>
-        <w:t>. La misma es mandada a cada uno de los procesos de los jugadores y al proceso de sincronización para que ejecuten los respectivos handlers de la señal, y generen un “</w:t>
-      </w:r>
-      <w:r>
-        <w:rPr>
-          <w:i/>
-        </w:rPr>
-        <w:t>graceful quit</w:t>
-      </w:r>
-      <w:r>
-        <w:t>”.</w:t>
-      </w:r>
-    </w:p>
-    <w:p>
-      <w:pPr>
-        <w:ind w:firstLine="708"/>
-        <w:jc w:val="both"/>
-      </w:pPr>
-      <w:r>
-        <w:t xml:space="preserve">Tanto los </w:t>
-      </w:r>
-      <w:r>
-        <w:rPr>
-          <w:b/>
-        </w:rPr>
-        <w:t>PlayerHead</w:t>
-      </w:r>
-      <w:r>
-        <w:rPr>
-          <w:i/>
-        </w:rPr>
+        <w:t>Scores</w:t>
+      </w:r>
+      <w:r>
+        <w:t xml:space="preserve"> (uno por cada jugador existente), que contienen cada uno un </w:t>
+      </w:r>
+      <w:r>
+        <w:rPr>
+          <w:b/>
+        </w:rPr>
+        <w:t>SharedScore</w:t>
+      </w:r>
+      <w:r>
+        <w:t xml:space="preserve"> donde almacenan el puntaje.</w:t>
+      </w:r>
+      <w:r>
         <w:t xml:space="preserve"> </w:t>
       </w:r>
-      <w:r>
-        <w:t xml:space="preserve">como el </w:t>
-      </w:r>
-      <w:r>
-        <w:rPr>
-          <w:i/>
-        </w:rPr>
-        <w:t>PlayerSinchronizer</w:t>
-      </w:r>
-      <w:r>
-        <w:t xml:space="preserve"> utilizan el mismo mecanismo para manejar la señal, modificando una variable propia que indica si el juego está o no finalizado.</w:t>
-      </w:r>
-    </w:p>
-    <w:p>
-      <w:pPr>
-        <w:ind w:firstLine="708"/>
-        <w:jc w:val="both"/>
-      </w:pPr>
-      <w:r>
-        <w:t>Utilizar una señal para indicar que el juego ha finalizado, permite que un proceso corriendo pueda prestar atención a dicho acontecimiento y modificar su estado para poder actuar en consecuencia (Ej</w:t>
-      </w:r>
-      <w:r>
-        <w:t>emplo</w:t>
-      </w:r>
-      <w:r>
-        <w:t>: El jugador dándose cuenta que debe terminar y no seguir con la ejecución)</w:t>
-      </w:r>
-    </w:p>
-    <w:p>
-      <w:pPr>
-        <w:pStyle w:val="Ttulo3"/>
-      </w:pPr>
-      <w:bookmarkStart w:id="17" w:name="_Toc355594394"/>
-      <w:r>
-        <w:t>Tablero de puntajes – Table &amp; ScoreboardController</w:t>
-      </w:r>
-      <w:bookmarkEnd w:id="17"/>
-    </w:p>
-    <w:p>
-      <w:pPr>
-        <w:ind w:firstLine="708"/>
-        <w:jc w:val="both"/>
-      </w:pPr>
-      <w:r>
-        <w:t xml:space="preserve">El tablero de puntajes tiene una característica especial, que es que es utilizado por 2 procesos totalmente independientes. Por un lado </w:t>
-      </w:r>
-      <w:r>
-        <w:rPr>
-          <w:b/>
-        </w:rPr>
-        <w:t>Table</w:t>
-      </w:r>
-      <w:r>
-        <w:t xml:space="preserve"> se encarga del juego en sí mismo, mientras que </w:t>
-      </w:r>
-      <w:r>
-        <w:rPr>
-          <w:b/>
-        </w:rPr>
-        <w:t>ScoreboardController</w:t>
-      </w:r>
-      <w:r>
-        <w:t xml:space="preserve"> es el encargado de mostrar, cada vez que se lo solicita, el tablero de puntajes actual.</w:t>
-      </w:r>
-    </w:p>
-    <w:p>
-      <w:pPr>
-        <w:ind w:firstLine="708"/>
-        <w:jc w:val="both"/>
-      </w:pPr>
-      <w:r>
-        <w:t xml:space="preserve">Sin embargo, ambos procesos utilizan un mismo tablero de puntajes </w:t>
-      </w:r>
-      <w:r>
-        <w:rPr>
-          <w:b/>
-        </w:rPr>
-        <w:t>Scoreboard</w:t>
-      </w:r>
-      <w:r>
-        <w:t xml:space="preserve">. Dicho </w:t>
-      </w:r>
-      <w:r>
-        <w:rPr>
-          <w:b/>
-        </w:rPr>
-        <w:t>Scoreboard</w:t>
-      </w:r>
-      <w:r>
-        <w:t xml:space="preserve"> posee un vector de </w:t>
-      </w:r>
-      <w:r>
-        <w:rPr>
-          <w:i/>
-        </w:rPr>
-        <w:t>Scores</w:t>
-      </w:r>
-      <w:r>
-        <w:t xml:space="preserve"> (uno por cada jugador existente), que contienen cada uno un </w:t>
-      </w:r>
-      <w:r>
-        <w:rPr>
-          <w:b/>
-        </w:rPr>
-        <w:t>SharedScore</w:t>
-      </w:r>
-      <w:r>
-        <w:t xml:space="preserve"> donde almacenan el puntaje.</w:t>
-      </w:r>
-      <w:r>
-        <w:t xml:space="preserve"> </w:t>
-      </w:r>
-    </w:p>
-    <w:p>
-      <w:pPr>
-        <w:ind w:firstLine="708"/>
+    </w:p>
+    <w:p>
+      <w:pPr>
         <w:jc w:val="both"/>
       </w:pPr>
       <w:r>
@@ -5772,22 +6110,33 @@
       <w:pPr>
         <w:pStyle w:val="Ttulo1"/>
       </w:pPr>
+    </w:p>
+    <w:p>
+      <w:pPr>
+        <w:spacing w:after="0" w:line="240" w:lineRule="auto"/>
+        <w:rPr>
+          <w:rFonts w:asciiTheme="majorHAnsi" w:eastAsiaTheme="majorEastAsia" w:hAnsiTheme="majorHAnsi" w:cstheme="majorBidi"/>
+          <w:b/>
+          <w:bCs/>
+          <w:color w:val="365F91" w:themeColor="accent1" w:themeShade="BF"/>
+          <w:sz w:val="28"/>
+          <w:szCs w:val="28"/>
+        </w:rPr>
+      </w:pPr>
+      <w:r>
+        <w:br w:type="page"/>
+      </w:r>
+    </w:p>
+    <w:p>
+      <w:pPr>
+        <w:pStyle w:val="Ttulo1"/>
+      </w:pPr>
+      <w:bookmarkStart w:id="20" w:name="_Toc355697838"/>
       <w:r>
         <w:lastRenderedPageBreak/>
-        <w:pict>
-          <v:rect id="_x0000_i1028" style="width:0;height:1.5pt" o:hralign="center" o:hrstd="t" o:hr="t" fillcolor="#a0a0a0" stroked="f"/>
-        </w:pict>
-      </w:r>
-    </w:p>
-    <w:p>
-      <w:pPr>
-        <w:pStyle w:val="Ttulo1"/>
-      </w:pPr>
-      <w:bookmarkStart w:id="18" w:name="_Toc355594395"/>
-      <w:r>
         <w:t>Paquete Mecanismos de Concurrencia</w:t>
       </w:r>
-      <w:bookmarkEnd w:id="18"/>
+      <w:bookmarkEnd w:id="20"/>
     </w:p>
     <w:p/>
     <w:p>
@@ -5814,7 +6163,7 @@
                     </pic:cNvPicPr>
                   </pic:nvPicPr>
                   <pic:blipFill>
-                    <a:blip r:embed="rId10"/>
+                    <a:blip r:embed="rId11"/>
                     <a:srcRect/>
                     <a:stretch>
                       <a:fillRect/>
@@ -5854,11 +6203,6 @@
       <w:pPr>
         <w:pStyle w:val="Ttulo1"/>
       </w:pPr>
-      <w:r>
-        <w:pict>
-          <v:rect id="_x0000_i1029" style="width:0;height:1.5pt" o:hralign="center" o:hrstd="t" o:hr="t" fillcolor="#a0a0a0" stroked="f"/>
-        </w:pict>
-      </w:r>
     </w:p>
     <w:p>
       <w:pPr>
@@ -5896,7 +6240,7 @@
                     </pic:cNvPicPr>
                   </pic:nvPicPr>
                   <pic:blipFill>
-                    <a:blip r:embed="rId11"/>
+                    <a:blip r:embed="rId12"/>
                     <a:srcRect/>
                     <a:stretch>
                       <a:fillRect/>
@@ -5931,16 +6275,11 @@
           </wp:anchor>
         </w:drawing>
       </w:r>
-      <w:bookmarkStart w:id="19" w:name="_Toc355594396"/>
+      <w:bookmarkStart w:id="21" w:name="_Toc355697839"/>
       <w:r>
         <w:t>Diagrama de clases</w:t>
       </w:r>
-      <w:bookmarkEnd w:id="19"/>
-    </w:p>
-    <w:p>
-      <w:pPr>
-        <w:spacing w:after="0" w:line="240" w:lineRule="auto"/>
-      </w:pPr>
+      <w:bookmarkEnd w:id="21"/>
       <w:r>
         <w:br w:type="page"/>
       </w:r>
@@ -5949,32 +6288,22 @@
       <w:pPr>
         <w:pStyle w:val="Ttulo1"/>
       </w:pPr>
+      <w:bookmarkStart w:id="22" w:name="_Toc355697840"/>
       <w:r>
         <w:lastRenderedPageBreak/>
-        <w:pict>
-          <v:rect id="_x0000_i1030" style="width:0;height:1.5pt" o:hralign="center" o:hrstd="t" o:hr="t" fillcolor="#a0a0a0" stroked="f"/>
-        </w:pict>
-      </w:r>
-    </w:p>
-    <w:p>
-      <w:pPr>
-        <w:pStyle w:val="Ttulo1"/>
-      </w:pPr>
-      <w:bookmarkStart w:id="20" w:name="_Toc355594397"/>
-      <w:r>
         <w:t>Diagrama de estados del jugador</w:t>
       </w:r>
-      <w:bookmarkEnd w:id="20"/>
+      <w:bookmarkEnd w:id="22"/>
     </w:p>
     <w:p>
       <w:pPr>
         <w:pStyle w:val="Ttulo2"/>
       </w:pPr>
-      <w:bookmarkStart w:id="21" w:name="_Toc355594398"/>
+      <w:bookmarkStart w:id="23" w:name="_Toc355697841"/>
       <w:r>
         <w:t>Diagrama</w:t>
       </w:r>
-      <w:bookmarkEnd w:id="21"/>
+      <w:bookmarkEnd w:id="23"/>
     </w:p>
     <w:p>
       <w:pPr>
@@ -6007,7 +6336,7 @@
                     </pic:cNvPicPr>
                   </pic:nvPicPr>
                   <pic:blipFill>
-                    <a:blip r:embed="rId12"/>
+                    <a:blip r:embed="rId13"/>
                     <a:srcRect/>
                     <a:stretch>
                       <a:fillRect/>
@@ -6040,11 +6369,11 @@
       <w:pPr>
         <w:pStyle w:val="Ttulo2"/>
       </w:pPr>
-      <w:bookmarkStart w:id="22" w:name="_Toc355594399"/>
+      <w:bookmarkStart w:id="24" w:name="_Toc355697842"/>
       <w:r>
         <w:t>Diccionario de transiciones</w:t>
       </w:r>
-      <w:bookmarkEnd w:id="22"/>
+      <w:bookmarkEnd w:id="24"/>
     </w:p>
     <w:p>
       <w:pPr>
@@ -6121,7 +6450,6 @@
         <w:jc w:val="both"/>
       </w:pPr>
       <w:r>
-        <w:lastRenderedPageBreak/>
         <w:t xml:space="preserve">Recepción de </w:t>
       </w:r>
       <w:r>
@@ -6173,6 +6501,7 @@
         <w:jc w:val="both"/>
       </w:pPr>
       <w:r>
+        <w:lastRenderedPageBreak/>
         <w:t>Envío/Recepción finalizada.</w:t>
       </w:r>
     </w:p>
@@ -6283,14 +6612,14 @@
           <w:lang w:val="en-US"/>
         </w:rPr>
       </w:pPr>
-      <w:bookmarkStart w:id="23" w:name="_Toc355594400"/>
+      <w:bookmarkStart w:id="25" w:name="_Toc355697843"/>
       <w:r>
         <w:rPr>
           <w:lang w:val="en-US"/>
         </w:rPr>
         <w:t>Problemas conocidos</w:t>
       </w:r>
-      <w:bookmarkEnd w:id="23"/>
+      <w:bookmarkEnd w:id="25"/>
     </w:p>
     <w:p>
       <w:pPr>
@@ -6299,18 +6628,17 @@
           <w:lang w:val="en-US"/>
         </w:rPr>
       </w:pPr>
-      <w:bookmarkStart w:id="24" w:name="_Toc355594401"/>
+      <w:bookmarkStart w:id="26" w:name="_Toc355697844"/>
       <w:r>
         <w:rPr>
           <w:lang w:val="en-US"/>
         </w:rPr>
         <w:t>String Class memory leak</w:t>
       </w:r>
-      <w:bookmarkEnd w:id="24"/>
-    </w:p>
-    <w:p>
-      <w:pPr>
-        <w:ind w:firstLine="708"/>
+      <w:bookmarkEnd w:id="26"/>
+    </w:p>
+    <w:p>
+      <w:pPr>
         <w:jc w:val="both"/>
       </w:pPr>
       <w:r>
@@ -6364,7 +6692,6 @@
     </w:p>
     <w:p>
       <w:pPr>
-        <w:ind w:firstLine="708"/>
         <w:jc w:val="both"/>
       </w:pPr>
       <w:r>
@@ -6430,7 +6757,6 @@
     </w:p>
     <w:p>
       <w:pPr>
-        <w:ind w:firstLine="708"/>
         <w:jc w:val="both"/>
       </w:pPr>
       <w:r>
@@ -6501,7 +6827,7 @@
                     </pic:cNvPicPr>
                   </pic:nvPicPr>
                   <pic:blipFill>
-                    <a:blip r:embed="rId13"/>
+                    <a:blip r:embed="rId14"/>
                     <a:srcRect/>
                     <a:stretch>
                       <a:fillRect/>
@@ -6582,7 +6908,7 @@
         </w:rPr>
         <w:t xml:space="preserve">” - Section 4.1 </w:t>
       </w:r>
-      <w:hyperlink r:id="rId14" w:anchor="faq.reports" w:history="1">
+      <w:hyperlink r:id="rId15" w:anchor="faq.reports" w:history="1">
         <w:r>
           <w:rPr>
             <w:rStyle w:val="Hipervnculo"/>
@@ -6593,7 +6919,7 @@
       </w:hyperlink>
     </w:p>
     <w:sectPr>
-      <w:footerReference w:type="default" r:id="rId15"/>
+      <w:footerReference w:type="default" r:id="rId16"/>
       <w:pgSz w:w="12240" w:h="15840"/>
       <w:pgMar w:top="1417" w:right="1701" w:bottom="1417" w:left="1701" w:header="708" w:footer="708" w:gutter="0"/>
       <w:pgNumType w:start="0"/>
@@ -6646,13 +6972,7 @@
       <w:rPr>
         <w:rFonts w:asciiTheme="majorHAnsi" w:hAnsiTheme="majorHAnsi"/>
       </w:rPr>
-      <w:t xml:space="preserve">1ro 2013 - </w:t>
-    </w:r>
-    <w:r>
-      <w:rPr>
-        <w:rFonts w:asciiTheme="majorHAnsi" w:hAnsiTheme="majorHAnsi"/>
-      </w:rPr>
-      <w:t>ConcuPig</w:t>
+      <w:t>1ro 2013 - ConcuPig</w:t>
     </w:r>
     <w:r>
       <w:rPr>
@@ -6672,7 +6992,7 @@
           <w:rFonts w:asciiTheme="majorHAnsi" w:hAnsiTheme="majorHAnsi"/>
           <w:noProof/>
         </w:rPr>
-        <w:t>2</w:t>
+        <w:t>1</w:t>
       </w:r>
     </w:fldSimple>
   </w:p>
@@ -8973,6 +9293,308 @@
 </w:styles>
 </file>
 
+<file path=word/glossary/document.xml><?xml version="1.0" encoding="utf-8"?>
+<w:glossaryDocument xmlns:ve="http://schemas.openxmlformats.org/markup-compatibility/2006" xmlns:o="urn:schemas-microsoft-com:office:office" xmlns:r="http://schemas.openxmlformats.org/officeDocument/2006/relationships" xmlns:m="http://schemas.openxmlformats.org/officeDocument/2006/math" xmlns:v="urn:schemas-microsoft-com:vml" xmlns:wp="http://schemas.openxmlformats.org/drawingml/2006/wordprocessingDrawing" xmlns:w10="urn:schemas-microsoft-com:office:word" xmlns:w="http://schemas.openxmlformats.org/wordprocessingml/2006/main" xmlns:wne="http://schemas.microsoft.com/office/word/2006/wordml">
+  <w:docParts/>
+</w:glossaryDocument>
+</file>
+
+<file path=word/glossary/fontTable.xml><?xml version="1.0" encoding="utf-8"?>
+<w:fonts xmlns:r="http://schemas.openxmlformats.org/officeDocument/2006/relationships" xmlns:w="http://schemas.openxmlformats.org/wordprocessingml/2006/main">
+  <w:font w:name="Symbol">
+    <w:panose1 w:val="05050102010706020507"/>
+    <w:charset w:val="02"/>
+    <w:family w:val="roman"/>
+    <w:pitch w:val="variable"/>
+    <w:sig w:usb0="00000000" w:usb1="10000000" w:usb2="00000000" w:usb3="00000000" w:csb0="80000000" w:csb1="00000000"/>
+  </w:font>
+  <w:font w:name="Times New Roman">
+    <w:panose1 w:val="02020603050405020304"/>
+    <w:charset w:val="00"/>
+    <w:family w:val="roman"/>
+    <w:pitch w:val="variable"/>
+    <w:sig w:usb0="E0002AFF" w:usb1="C0007841" w:usb2="00000009" w:usb3="00000000" w:csb0="000001FF" w:csb1="00000000"/>
+  </w:font>
+  <w:font w:name="Courier New">
+    <w:panose1 w:val="02070309020205020404"/>
+    <w:charset w:val="00"/>
+    <w:family w:val="modern"/>
+    <w:pitch w:val="fixed"/>
+    <w:sig w:usb0="E0002AFF" w:usb1="C0007843" w:usb2="00000009" w:usb3="00000000" w:csb0="000001FF" w:csb1="00000000"/>
+  </w:font>
+  <w:font w:name="Wingdings">
+    <w:panose1 w:val="05000000000000000000"/>
+    <w:charset w:val="02"/>
+    <w:family w:val="auto"/>
+    <w:pitch w:val="variable"/>
+    <w:sig w:usb0="00000000" w:usb1="10000000" w:usb2="00000000" w:usb3="00000000" w:csb0="80000000" w:csb1="00000000"/>
+  </w:font>
+  <w:font w:name="Calibri">
+    <w:panose1 w:val="020F0502020204030204"/>
+    <w:charset w:val="00"/>
+    <w:family w:val="swiss"/>
+    <w:pitch w:val="variable"/>
+    <w:sig w:usb0="E10002FF" w:usb1="4000ACFF" w:usb2="00000009" w:usb3="00000000" w:csb0="0000019F" w:csb1="00000000"/>
+  </w:font>
+  <w:font w:name="Cambria">
+    <w:panose1 w:val="02040503050406030204"/>
+    <w:charset w:val="00"/>
+    <w:family w:val="roman"/>
+    <w:pitch w:val="variable"/>
+    <w:sig w:usb0="A00002EF" w:usb1="4000004B" w:usb2="00000000" w:usb3="00000000" w:csb0="0000019F" w:csb1="00000000"/>
+  </w:font>
+  <w:font w:name="Tahoma">
+    <w:panose1 w:val="020B0604030504040204"/>
+    <w:charset w:val="00"/>
+    <w:family w:val="swiss"/>
+    <w:pitch w:val="variable"/>
+    <w:sig w:usb0="E1002EFF" w:usb1="C000605B" w:usb2="00000029" w:usb3="00000000" w:csb0="000101FF" w:csb1="00000000"/>
+  </w:font>
+</w:fonts>
+</file>
+
+<file path=word/glossary/settings.xml><?xml version="1.0" encoding="utf-8"?>
+<w:settings xmlns:o="urn:schemas-microsoft-com:office:office" xmlns:r="http://schemas.openxmlformats.org/officeDocument/2006/relationships" xmlns:m="http://schemas.openxmlformats.org/officeDocument/2006/math" xmlns:v="urn:schemas-microsoft-com:vml" xmlns:w10="urn:schemas-microsoft-com:office:word" xmlns:w="http://schemas.openxmlformats.org/wordprocessingml/2006/main" xmlns:sl="http://schemas.openxmlformats.org/schemaLibrary/2006/main">
+  <w:view w:val="normal"/>
+  <w:defaultTabStop w:val="708"/>
+  <w:hyphenationZone w:val="425"/>
+  <w:characterSpacingControl w:val="doNotCompress"/>
+  <w:compat>
+    <w:useFELayout/>
+  </w:compat>
+  <w:rsids>
+    <w:rsidRoot w:val="005F0820"/>
+    <w:rsid w:val="005F0820"/>
+  </w:rsids>
+  <m:mathPr>
+    <m:mathFont m:val="Cambria Math"/>
+    <m:brkBin m:val="before"/>
+    <m:brkBinSub m:val="--"/>
+    <m:smallFrac m:val="off"/>
+    <m:dispDef/>
+    <m:lMargin m:val="0"/>
+    <m:rMargin m:val="0"/>
+    <m:defJc m:val="centerGroup"/>
+    <m:wrapIndent m:val="1440"/>
+    <m:intLim m:val="subSup"/>
+    <m:naryLim m:val="undOvr"/>
+  </m:mathPr>
+  <w:themeFontLang w:val="es-AR"/>
+  <w:clrSchemeMapping w:bg1="light1" w:t1="dark1" w:bg2="light2" w:t2="dark2" w:accent1="accent1" w:accent2="accent2" w:accent3="accent3" w:accent4="accent4" w:accent5="accent5" w:accent6="accent6" w:hyperlink="hyperlink" w:followedHyperlink="followedHyperlink"/>
+  <w:decimalSymbol w:val=","/>
+  <w:listSeparator w:val=","/>
+</w:settings>
+</file>
+
+<file path=word/glossary/styles.xml><?xml version="1.0" encoding="utf-8"?>
+<w:styles xmlns:r="http://schemas.openxmlformats.org/officeDocument/2006/relationships" xmlns:w="http://schemas.openxmlformats.org/wordprocessingml/2006/main">
+  <w:docDefaults>
+    <w:rPrDefault>
+      <w:rPr>
+        <w:rFonts w:asciiTheme="minorHAnsi" w:eastAsiaTheme="minorEastAsia" w:hAnsiTheme="minorHAnsi" w:cstheme="minorBidi"/>
+        <w:sz w:val="22"/>
+        <w:szCs w:val="22"/>
+        <w:lang w:val="es-AR" w:eastAsia="es-AR" w:bidi="ar-SA"/>
+      </w:rPr>
+    </w:rPrDefault>
+    <w:pPrDefault>
+      <w:pPr>
+        <w:spacing w:after="200" w:line="276" w:lineRule="auto"/>
+      </w:pPr>
+    </w:pPrDefault>
+  </w:docDefaults>
+  <w:latentStyles w:defLockedState="0" w:defUIPriority="99" w:defSemiHidden="1" w:defUnhideWhenUsed="1" w:defQFormat="0" w:count="267">
+    <w:lsdException w:name="Normal" w:semiHidden="0" w:uiPriority="0" w:unhideWhenUsed="0" w:qFormat="1"/>
+    <w:lsdException w:name="heading 1" w:semiHidden="0" w:uiPriority="9" w:unhideWhenUsed="0" w:qFormat="1"/>
+    <w:lsdException w:name="heading 2" w:uiPriority="9" w:qFormat="1"/>
+    <w:lsdException w:name="heading 3" w:uiPriority="9" w:qFormat="1"/>
+    <w:lsdException w:name="heading 4" w:uiPriority="9" w:qFormat="1"/>
+    <w:lsdException w:name="heading 5" w:uiPriority="9" w:qFormat="1"/>
+    <w:lsdException w:name="heading 6" w:uiPriority="9" w:qFormat="1"/>
+    <w:lsdException w:name="heading 7" w:uiPriority="9" w:qFormat="1"/>
+    <w:lsdException w:name="heading 8" w:uiPriority="9" w:qFormat="1"/>
+    <w:lsdException w:name="heading 9" w:uiPriority="9" w:qFormat="1"/>
+    <w:lsdException w:name="toc 1" w:uiPriority="39"/>
+    <w:lsdException w:name="toc 2" w:uiPriority="39"/>
+    <w:lsdException w:name="toc 3" w:uiPriority="39"/>
+    <w:lsdException w:name="toc 4" w:uiPriority="39"/>
+    <w:lsdException w:name="toc 5" w:uiPriority="39"/>
+    <w:lsdException w:name="toc 6" w:uiPriority="39"/>
+    <w:lsdException w:name="toc 7" w:uiPriority="39"/>
+    <w:lsdException w:name="toc 8" w:uiPriority="39"/>
+    <w:lsdException w:name="toc 9" w:uiPriority="39"/>
+    <w:lsdException w:name="caption" w:uiPriority="35" w:qFormat="1"/>
+    <w:lsdException w:name="Title" w:semiHidden="0" w:uiPriority="10" w:unhideWhenUsed="0" w:qFormat="1"/>
+    <w:lsdException w:name="Default Paragraph Font" w:uiPriority="1"/>
+    <w:lsdException w:name="Subtitle" w:semiHidden="0" w:uiPriority="11" w:unhideWhenUsed="0" w:qFormat="1"/>
+    <w:lsdException w:name="Strong" w:semiHidden="0" w:uiPriority="22" w:unhideWhenUsed="0" w:qFormat="1"/>
+    <w:lsdException w:name="Emphasis" w:semiHidden="0" w:uiPriority="20" w:unhideWhenUsed="0" w:qFormat="1"/>
+    <w:lsdException w:name="Table Grid" w:semiHidden="0" w:uiPriority="59" w:unhideWhenUsed="0"/>
+    <w:lsdException w:name="Placeholder Text" w:unhideWhenUsed="0"/>
+    <w:lsdException w:name="No Spacing" w:semiHidden="0" w:uiPriority="1" w:unhideWhenUsed="0" w:qFormat="1"/>
+    <w:lsdException w:name="Light Shading" w:semiHidden="0" w:uiPriority="60" w:unhideWhenUsed="0"/>
+    <w:lsdException w:name="Light List" w:semiHidden="0" w:uiPriority="61" w:unhideWhenUsed="0"/>
+    <w:lsdException w:name="Light Grid" w:semiHidden="0" w:uiPriority="62" w:unhideWhenUsed="0"/>
+    <w:lsdException w:name="Medium Shading 1" w:semiHidden="0" w:uiPriority="63" w:unhideWhenUsed="0"/>
+    <w:lsdException w:name="Medium Shading 2" w:semiHidden="0" w:uiPriority="64" w:unhideWhenUsed="0"/>
+    <w:lsdException w:name="Medium List 1" w:semiHidden="0" w:uiPriority="65" w:unhideWhenUsed="0"/>
+    <w:lsdException w:name="Medium List 2" w:semiHidden="0" w:uiPriority="66" w:unhideWhenUsed="0"/>
+    <w:lsdException w:name="Medium Grid 1" w:semiHidden="0" w:uiPriority="67" w:unhideWhenUsed="0"/>
+    <w:lsdException w:name="Medium Grid 2" w:semiHidden="0" w:uiPriority="68" w:unhideWhenUsed="0"/>
+    <w:lsdException w:name="Medium Grid 3" w:semiHidden="0" w:uiPriority="69" w:unhideWhenUsed="0"/>
+    <w:lsdException w:name="Dark List" w:semiHidden="0" w:uiPriority="70" w:unhideWhenUsed="0"/>
+    <w:lsdException w:name="Colorful Shading" w:semiHidden="0" w:uiPriority="71" w:unhideWhenUsed="0"/>
+    <w:lsdException w:name="Colorful List" w:semiHidden="0" w:uiPriority="72" w:unhideWhenUsed="0"/>
+    <w:lsdException w:name="Colorful Grid" w:semiHidden="0" w:uiPriority="73" w:unhideWhenUsed="0"/>
+    <w:lsdException w:name="Light Shading Accent 1" w:semiHidden="0" w:uiPriority="60" w:unhideWhenUsed="0"/>
+    <w:lsdException w:name="Light List Accent 1" w:semiHidden="0" w:uiPriority="61" w:unhideWhenUsed="0"/>
+    <w:lsdException w:name="Light Grid Accent 1" w:semiHidden="0" w:uiPriority="62" w:unhideWhenUsed="0"/>
+    <w:lsdException w:name="Medium Shading 1 Accent 1" w:semiHidden="0" w:uiPriority="63" w:unhideWhenUsed="0"/>
+    <w:lsdException w:name="Medium Shading 2 Accent 1" w:semiHidden="0" w:uiPriority="64" w:unhideWhenUsed="0"/>
+    <w:lsdException w:name="Medium List 1 Accent 1" w:semiHidden="0" w:uiPriority="65" w:unhideWhenUsed="0"/>
+    <w:lsdException w:name="Revision" w:unhideWhenUsed="0"/>
+    <w:lsdException w:name="List Paragraph" w:semiHidden="0" w:uiPriority="34" w:unhideWhenUsed="0" w:qFormat="1"/>
+    <w:lsdException w:name="Quote" w:semiHidden="0" w:uiPriority="29" w:unhideWhenUsed="0" w:qFormat="1"/>
+    <w:lsdException w:name="Intense Quote" w:semiHidden="0" w:uiPriority="30" w:unhideWhenUsed="0" w:qFormat="1"/>
+    <w:lsdException w:name="Medium List 2 Accent 1" w:semiHidden="0" w:uiPriority="66" w:unhideWhenUsed="0"/>
+    <w:lsdException w:name="Medium Grid 1 Accent 1" w:semiHidden="0" w:uiPriority="67" w:unhideWhenUsed="0"/>
+    <w:lsdException w:name="Medium Grid 2 Accent 1" w:semiHidden="0" w:uiPriority="68" w:unhideWhenUsed="0"/>
+    <w:lsdException w:name="Medium Grid 3 Accent 1" w:semiHidden="0" w:uiPriority="69" w:unhideWhenUsed="0"/>
+    <w:lsdException w:name="Dark List Accent 1" w:semiHidden="0" w:uiPriority="70" w:unhideWhenUsed="0"/>
+    <w:lsdException w:name="Colorful Shading Accent 1" w:semiHidden="0" w:uiPriority="71" w:unhideWhenUsed="0"/>
+    <w:lsdException w:name="Colorful List Accent 1" w:semiHidden="0" w:uiPriority="72" w:unhideWhenUsed="0"/>
+    <w:lsdException w:name="Colorful Grid Accent 1" w:semiHidden="0" w:uiPriority="73" w:unhideWhenUsed="0"/>
+    <w:lsdException w:name="Light Shading Accent 2" w:semiHidden="0" w:uiPriority="60" w:unhideWhenUsed="0"/>
+    <w:lsdException w:name="Light List Accent 2" w:semiHidden="0" w:uiPriority="61" w:unhideWhenUsed="0"/>
+    <w:lsdException w:name="Light Grid Accent 2" w:semiHidden="0" w:uiPriority="62" w:unhideWhenUsed="0"/>
+    <w:lsdException w:name="Medium Shading 1 Accent 2" w:semiHidden="0" w:uiPriority="63" w:unhideWhenUsed="0"/>
+    <w:lsdException w:name="Medium Shading 2 Accent 2" w:semiHidden="0" w:uiPriority="64" w:unhideWhenUsed="0"/>
+    <w:lsdException w:name="Medium List 1 Accent 2" w:semiHidden="0" w:uiPriority="65" w:unhideWhenUsed="0"/>
+    <w:lsdException w:name="Medium List 2 Accent 2" w:semiHidden="0" w:uiPriority="66" w:unhideWhenUsed="0"/>
+    <w:lsdException w:name="Medium Grid 1 Accent 2" w:semiHidden="0" w:uiPriority="67" w:unhideWhenUsed="0"/>
+    <w:lsdException w:name="Medium Grid 2 Accent 2" w:semiHidden="0" w:uiPriority="68" w:unhideWhenUsed="0"/>
+    <w:lsdException w:name="Medium Grid 3 Accent 2" w:semiHidden="0" w:uiPriority="69" w:unhideWhenUsed="0"/>
+    <w:lsdException w:name="Dark List Accent 2" w:semiHidden="0" w:uiPriority="70" w:unhideWhenUsed="0"/>
+    <w:lsdException w:name="Colorful Shading Accent 2" w:semiHidden="0" w:uiPriority="71" w:unhideWhenUsed="0"/>
+    <w:lsdException w:name="Colorful List Accent 2" w:semiHidden="0" w:uiPriority="72" w:unhideWhenUsed="0"/>
+    <w:lsdException w:name="Colorful Grid Accent 2" w:semiHidden="0" w:uiPriority="73" w:unhideWhenUsed="0"/>
+    <w:lsdException w:name="Light Shading Accent 3" w:semiHidden="0" w:uiPriority="60" w:unhideWhenUsed="0"/>
+    <w:lsdException w:name="Light List Accent 3" w:semiHidden="0" w:uiPriority="61" w:unhideWhenUsed="0"/>
+    <w:lsdException w:name="Light Grid Accent 3" w:semiHidden="0" w:uiPriority="62" w:unhideWhenUsed="0"/>
+    <w:lsdException w:name="Medium Shading 1 Accent 3" w:semiHidden="0" w:uiPriority="63" w:unhideWhenUsed="0"/>
+    <w:lsdException w:name="Medium Shading 2 Accent 3" w:semiHidden="0" w:uiPriority="64" w:unhideWhenUsed="0"/>
+    <w:lsdException w:name="Medium List 1 Accent 3" w:semiHidden="0" w:uiPriority="65" w:unhideWhenUsed="0"/>
+    <w:lsdException w:name="Medium List 2 Accent 3" w:semiHidden="0" w:uiPriority="66" w:unhideWhenUsed="0"/>
+    <w:lsdException w:name="Medium Grid 1 Accent 3" w:semiHidden="0" w:uiPriority="67" w:unhideWhenUsed="0"/>
+    <w:lsdException w:name="Medium Grid 2 Accent 3" w:semiHidden="0" w:uiPriority="68" w:unhideWhenUsed="0"/>
+    <w:lsdException w:name="Medium Grid 3 Accent 3" w:semiHidden="0" w:uiPriority="69" w:unhideWhenUsed="0"/>
+    <w:lsdException w:name="Dark List Accent 3" w:semiHidden="0" w:uiPriority="70" w:unhideWhenUsed="0"/>
+    <w:lsdException w:name="Colorful Shading Accent 3" w:semiHidden="0" w:uiPriority="71" w:unhideWhenUsed="0"/>
+    <w:lsdException w:name="Colorful List Accent 3" w:semiHidden="0" w:uiPriority="72" w:unhideWhenUsed="0"/>
+    <w:lsdException w:name="Colorful Grid Accent 3" w:semiHidden="0" w:uiPriority="73" w:unhideWhenUsed="0"/>
+    <w:lsdException w:name="Light Shading Accent 4" w:semiHidden="0" w:uiPriority="60" w:unhideWhenUsed="0"/>
+    <w:lsdException w:name="Light List Accent 4" w:semiHidden="0" w:uiPriority="61" w:unhideWhenUsed="0"/>
+    <w:lsdException w:name="Light Grid Accent 4" w:semiHidden="0" w:uiPriority="62" w:unhideWhenUsed="0"/>
+    <w:lsdException w:name="Medium Shading 1 Accent 4" w:semiHidden="0" w:uiPriority="63" w:unhideWhenUsed="0"/>
+    <w:lsdException w:name="Medium Shading 2 Accent 4" w:semiHidden="0" w:uiPriority="64" w:unhideWhenUsed="0"/>
+    <w:lsdException w:name="Medium List 1 Accent 4" w:semiHidden="0" w:uiPriority="65" w:unhideWhenUsed="0"/>
+    <w:lsdException w:name="Medium List 2 Accent 4" w:semiHidden="0" w:uiPriority="66" w:unhideWhenUsed="0"/>
+    <w:lsdException w:name="Medium Grid 1 Accent 4" w:semiHidden="0" w:uiPriority="67" w:unhideWhenUsed="0"/>
+    <w:lsdException w:name="Medium Grid 2 Accent 4" w:semiHidden="0" w:uiPriority="68" w:unhideWhenUsed="0"/>
+    <w:lsdException w:name="Medium Grid 3 Accent 4" w:semiHidden="0" w:uiPriority="69" w:unhideWhenUsed="0"/>
+    <w:lsdException w:name="Dark List Accent 4" w:semiHidden="0" w:uiPriority="70" w:unhideWhenUsed="0"/>
+    <w:lsdException w:name="Colorful Shading Accent 4" w:semiHidden="0" w:uiPriority="71" w:unhideWhenUsed="0"/>
+    <w:lsdException w:name="Colorful List Accent 4" w:semiHidden="0" w:uiPriority="72" w:unhideWhenUsed="0"/>
+    <w:lsdException w:name="Colorful Grid Accent 4" w:semiHidden="0" w:uiPriority="73" w:unhideWhenUsed="0"/>
+    <w:lsdException w:name="Light Shading Accent 5" w:semiHidden="0" w:uiPriority="60" w:unhideWhenUsed="0"/>
+    <w:lsdException w:name="Light List Accent 5" w:semiHidden="0" w:uiPriority="61" w:unhideWhenUsed="0"/>
+    <w:lsdException w:name="Light Grid Accent 5" w:semiHidden="0" w:uiPriority="62" w:unhideWhenUsed="0"/>
+    <w:lsdException w:name="Medium Shading 1 Accent 5" w:semiHidden="0" w:uiPriority="63" w:unhideWhenUsed="0"/>
+    <w:lsdException w:name="Medium Shading 2 Accent 5" w:semiHidden="0" w:uiPriority="64" w:unhideWhenUsed="0"/>
+    <w:lsdException w:name="Medium List 1 Accent 5" w:semiHidden="0" w:uiPriority="65" w:unhideWhenUsed="0"/>
+    <w:lsdException w:name="Medium List 2 Accent 5" w:semiHidden="0" w:uiPriority="66" w:unhideWhenUsed="0"/>
+    <w:lsdException w:name="Medium Grid 1 Accent 5" w:semiHidden="0" w:uiPriority="67" w:unhideWhenUsed="0"/>
+    <w:lsdException w:name="Medium Grid 2 Accent 5" w:semiHidden="0" w:uiPriority="68" w:unhideWhenUsed="0"/>
+    <w:lsdException w:name="Medium Grid 3 Accent 5" w:semiHidden="0" w:uiPriority="69" w:unhideWhenUsed="0"/>
+    <w:lsdException w:name="Dark List Accent 5" w:semiHidden="0" w:uiPriority="70" w:unhideWhenUsed="0"/>
+    <w:lsdException w:name="Colorful Shading Accent 5" w:semiHidden="0" w:uiPriority="71" w:unhideWhenUsed="0"/>
+    <w:lsdException w:name="Colorful List Accent 5" w:semiHidden="0" w:uiPriority="72" w:unhideWhenUsed="0"/>
+    <w:lsdException w:name="Colorful Grid Accent 5" w:semiHidden="0" w:uiPriority="73" w:unhideWhenUsed="0"/>
+    <w:lsdException w:name="Light Shading Accent 6" w:semiHidden="0" w:uiPriority="60" w:unhideWhenUsed="0"/>
+    <w:lsdException w:name="Light List Accent 6" w:semiHidden="0" w:uiPriority="61" w:unhideWhenUsed="0"/>
+    <w:lsdException w:name="Light Grid Accent 6" w:semiHidden="0" w:uiPriority="62" w:unhideWhenUsed="0"/>
+    <w:lsdException w:name="Medium Shading 1 Accent 6" w:semiHidden="0" w:uiPriority="63" w:unhideWhenUsed="0"/>
+    <w:lsdException w:name="Medium Shading 2 Accent 6" w:semiHidden="0" w:uiPriority="64" w:unhideWhenUsed="0"/>
+    <w:lsdException w:name="Medium List 1 Accent 6" w:semiHidden="0" w:uiPriority="65" w:unhideWhenUsed="0"/>
+    <w:lsdException w:name="Medium List 2 Accent 6" w:semiHidden="0" w:uiPriority="66" w:unhideWhenUsed="0"/>
+    <w:lsdException w:name="Medium Grid 1 Accent 6" w:semiHidden="0" w:uiPriority="67" w:unhideWhenUsed="0"/>
+    <w:lsdException w:name="Medium Grid 2 Accent 6" w:semiHidden="0" w:uiPriority="68" w:unhideWhenUsed="0"/>
+    <w:lsdException w:name="Medium Grid 3 Accent 6" w:semiHidden="0" w:uiPriority="69" w:unhideWhenUsed="0"/>
+    <w:lsdException w:name="Dark List Accent 6" w:semiHidden="0" w:uiPriority="70" w:unhideWhenUsed="0"/>
+    <w:lsdException w:name="Colorful Shading Accent 6" w:semiHidden="0" w:uiPriority="71" w:unhideWhenUsed="0"/>
+    <w:lsdException w:name="Colorful List Accent 6" w:semiHidden="0" w:uiPriority="72" w:unhideWhenUsed="0"/>
+    <w:lsdException w:name="Colorful Grid Accent 6" w:semiHidden="0" w:uiPriority="73" w:unhideWhenUsed="0"/>
+    <w:lsdException w:name="Subtle Emphasis" w:semiHidden="0" w:uiPriority="19" w:unhideWhenUsed="0" w:qFormat="1"/>
+    <w:lsdException w:name="Intense Emphasis" w:semiHidden="0" w:uiPriority="21" w:unhideWhenUsed="0" w:qFormat="1"/>
+    <w:lsdException w:name="Subtle Reference" w:semiHidden="0" w:uiPriority="31" w:unhideWhenUsed="0" w:qFormat="1"/>
+    <w:lsdException w:name="Intense Reference" w:semiHidden="0" w:uiPriority="32" w:unhideWhenUsed="0" w:qFormat="1"/>
+    <w:lsdException w:name="Book Title" w:semiHidden="0" w:uiPriority="33" w:unhideWhenUsed="0" w:qFormat="1"/>
+    <w:lsdException w:name="Bibliography" w:uiPriority="37"/>
+    <w:lsdException w:name="TOC Heading" w:uiPriority="39" w:qFormat="1"/>
+  </w:latentStyles>
+  <w:style w:type="paragraph" w:default="1" w:styleId="Normal">
+    <w:name w:val="Normal"/>
+    <w:qFormat/>
+  </w:style>
+  <w:style w:type="character" w:default="1" w:styleId="Fuentedeprrafopredeter">
+    <w:name w:val="Default Paragraph Font"/>
+    <w:uiPriority w:val="1"/>
+    <w:semiHidden/>
+    <w:unhideWhenUsed/>
+  </w:style>
+  <w:style w:type="table" w:default="1" w:styleId="Tablanormal">
+    <w:name w:val="Normal Table"/>
+    <w:uiPriority w:val="99"/>
+    <w:semiHidden/>
+    <w:unhideWhenUsed/>
+    <w:qFormat/>
+    <w:tblPr>
+      <w:tblInd w:w="0" w:type="dxa"/>
+      <w:tblCellMar>
+        <w:top w:w="0" w:type="dxa"/>
+        <w:left w:w="108" w:type="dxa"/>
+        <w:bottom w:w="0" w:type="dxa"/>
+        <w:right w:w="108" w:type="dxa"/>
+      </w:tblCellMar>
+    </w:tblPr>
+  </w:style>
+  <w:style w:type="numbering" w:default="1" w:styleId="Sinlista">
+    <w:name w:val="No List"/>
+    <w:uiPriority w:val="99"/>
+    <w:semiHidden/>
+    <w:unhideWhenUsed/>
+  </w:style>
+  <w:style w:type="paragraph" w:customStyle="1" w:styleId="D0EB76AA211940148EDC052AA875B875">
+    <w:name w:val="D0EB76AA211940148EDC052AA875B875"/>
+    <w:rsid w:val="005F0820"/>
+  </w:style>
+  <w:style w:type="paragraph" w:customStyle="1" w:styleId="D59DE652A5A147BBB509FF1B055DF31B">
+    <w:name w:val="D59DE652A5A147BBB509FF1B055DF31B"/>
+    <w:rsid w:val="005F0820"/>
+  </w:style>
+  <w:style w:type="paragraph" w:customStyle="1" w:styleId="2385F131FB3C4A09A58173A4AAFA8B7E">
+    <w:name w:val="2385F131FB3C4A09A58173A4AAFA8B7E"/>
+    <w:rsid w:val="005F0820"/>
+  </w:style>
+</w:styles>
+</file>
+
+<file path=word/glossary/webSettings.xml><?xml version="1.0" encoding="utf-8"?>
+<w:webSettings xmlns:r="http://schemas.openxmlformats.org/officeDocument/2006/relationships" xmlns:w="http://schemas.openxmlformats.org/wordprocessingml/2006/main">
+  <w:optimizeForBrowser/>
+</w:webSettings>
+</file>
+
 <file path=word/theme/theme1.xml><?xml version="1.0" encoding="utf-8"?>
 <a:theme xmlns:a="http://schemas.openxmlformats.org/drawingml/2006/main" name="Tema de Office">
   <a:themeElements>

</xml_diff>

<commit_message>
# Knwon issues section removed from report
</commit_message>
<xml_diff>
--- a/Assets/Primer Proyecto Informe.docx
+++ b/Assets/Primer Proyecto Informe.docx
@@ -41,7 +41,7 @@
                     <a:blip r:embed="rId8" cstate="print">
                       <a:extLst>
                         <a:ext uri="{28A0092B-C50C-407E-A947-70E740481C1C}">
-                          <a14:useLocalDpi xmlns="" xmlns:wpc="http://schemas.microsoft.com/office/word/2010/wordprocessingCanvas" xmlns:mc="http://schemas.openxmlformats.org/markup-compatibility/2006" xmlns:o="urn:schemas-microsoft-com:office:office" xmlns:v="urn:schemas-microsoft-com:vml" xmlns:wp14="http://schemas.microsoft.com/office/word/2010/wordprocessingDrawing" xmlns:w10="urn:schemas-microsoft-com:office:word" xmlns:w="http://schemas.openxmlformats.org/wordprocessingml/2006/main" xmlns:w14="http://schemas.microsoft.com/office/word/2010/wordml" xmlns:wpg="http://schemas.microsoft.com/office/word/2010/wordprocessingGroup" xmlns:wpi="http://schemas.microsoft.com/office/word/2010/wordprocessingInk" xmlns:wps="http://schemas.microsoft.com/office/word/2010/wordprocessingShape" xmlns:a14="http://schemas.microsoft.com/office/drawing/2010/main" val="0"/>
+                          <a14:useLocalDpi xmlns:a14="http://schemas.microsoft.com/office/drawing/2010/main" xmlns:wps="http://schemas.microsoft.com/office/word/2010/wordprocessingShape" xmlns:wpi="http://schemas.microsoft.com/office/word/2010/wordprocessingInk" xmlns:wpg="http://schemas.microsoft.com/office/word/2010/wordprocessingGroup" xmlns:w14="http://schemas.microsoft.com/office/word/2010/wordml" xmlns:w="http://schemas.openxmlformats.org/wordprocessingml/2006/main" xmlns:w10="urn:schemas-microsoft-com:office:word" xmlns:wp14="http://schemas.microsoft.com/office/word/2010/wordprocessingDrawing" xmlns:v="urn:schemas-microsoft-com:vml" xmlns:o="urn:schemas-microsoft-com:office:office" xmlns:mc="http://schemas.openxmlformats.org/markup-compatibility/2006" xmlns:wpc="http://schemas.microsoft.com/office/word/2010/wordprocessingCanvas" xmlns="" val="0"/>
                         </a:ext>
                       </a:extLst>
                     </a:blip>
@@ -768,7 +768,7 @@
           <w:r>
             <w:fldChar w:fldCharType="separate"/>
           </w:r>
-          <w:hyperlink w:anchor="_Toc355697819" w:history="1">
+          <w:hyperlink w:anchor="_Toc355709372" w:history="1">
             <w:r>
               <w:rPr>
                 <w:rStyle w:val="Hipervnculo"/>
@@ -795,7 +795,7 @@
                 <w:noProof/>
                 <w:webHidden/>
               </w:rPr>
-              <w:instrText xml:space="preserve"> PAGEREF _Toc355697819 \h </w:instrText>
+              <w:instrText xml:space="preserve"> PAGEREF _Toc355709372 \h </w:instrText>
             </w:r>
             <w:r>
               <w:rPr>
@@ -837,7 +837,7 @@
               <w:lang w:eastAsia="es-AR"/>
             </w:rPr>
           </w:pPr>
-          <w:hyperlink w:anchor="_Toc355697820" w:history="1">
+          <w:hyperlink w:anchor="_Toc355709373" w:history="1">
             <w:r>
               <w:rPr>
                 <w:rStyle w:val="Hipervnculo"/>
@@ -864,7 +864,7 @@
                 <w:noProof/>
                 <w:webHidden/>
               </w:rPr>
-              <w:instrText xml:space="preserve"> PAGEREF _Toc355697820 \h </w:instrText>
+              <w:instrText xml:space="preserve"> PAGEREF _Toc355709373 \h </w:instrText>
             </w:r>
             <w:r>
               <w:rPr>
@@ -906,7 +906,7 @@
               <w:lang w:eastAsia="es-AR"/>
             </w:rPr>
           </w:pPr>
-          <w:hyperlink w:anchor="_Toc355697821" w:history="1">
+          <w:hyperlink w:anchor="_Toc355709374" w:history="1">
             <w:r>
               <w:rPr>
                 <w:rStyle w:val="Hipervnculo"/>
@@ -933,7 +933,7 @@
                 <w:noProof/>
                 <w:webHidden/>
               </w:rPr>
-              <w:instrText xml:space="preserve"> PAGEREF _Toc355697821 \h </w:instrText>
+              <w:instrText xml:space="preserve"> PAGEREF _Toc355709374 \h </w:instrText>
             </w:r>
             <w:r>
               <w:rPr>
@@ -975,7 +975,7 @@
               <w:lang w:eastAsia="es-AR"/>
             </w:rPr>
           </w:pPr>
-          <w:hyperlink w:anchor="_Toc355697822" w:history="1">
+          <w:hyperlink w:anchor="_Toc355709375" w:history="1">
             <w:r>
               <w:rPr>
                 <w:rStyle w:val="Hipervnculo"/>
@@ -1002,7 +1002,7 @@
                 <w:noProof/>
                 <w:webHidden/>
               </w:rPr>
-              <w:instrText xml:space="preserve"> PAGEREF _Toc355697822 \h </w:instrText>
+              <w:instrText xml:space="preserve"> PAGEREF _Toc355709375 \h </w:instrText>
             </w:r>
             <w:r>
               <w:rPr>
@@ -1044,7 +1044,7 @@
               <w:lang w:eastAsia="es-AR"/>
             </w:rPr>
           </w:pPr>
-          <w:hyperlink w:anchor="_Toc355697823" w:history="1">
+          <w:hyperlink w:anchor="_Toc355709376" w:history="1">
             <w:r>
               <w:rPr>
                 <w:rStyle w:val="Hipervnculo"/>
@@ -1071,7 +1071,7 @@
                 <w:noProof/>
                 <w:webHidden/>
               </w:rPr>
-              <w:instrText xml:space="preserve"> PAGEREF _Toc355697823 \h </w:instrText>
+              <w:instrText xml:space="preserve"> PAGEREF _Toc355709376 \h </w:instrText>
             </w:r>
             <w:r>
               <w:rPr>
@@ -1113,7 +1113,7 @@
               <w:lang w:eastAsia="es-AR"/>
             </w:rPr>
           </w:pPr>
-          <w:hyperlink w:anchor="_Toc355697824" w:history="1">
+          <w:hyperlink w:anchor="_Toc355709377" w:history="1">
             <w:r>
               <w:rPr>
                 <w:rStyle w:val="Hipervnculo"/>
@@ -1140,7 +1140,7 @@
                 <w:noProof/>
                 <w:webHidden/>
               </w:rPr>
-              <w:instrText xml:space="preserve"> PAGEREF _Toc355697824 \h </w:instrText>
+              <w:instrText xml:space="preserve"> PAGEREF _Toc355709377 \h </w:instrText>
             </w:r>
             <w:r>
               <w:rPr>
@@ -1182,7 +1182,7 @@
               <w:lang w:eastAsia="es-AR"/>
             </w:rPr>
           </w:pPr>
-          <w:hyperlink w:anchor="_Toc355697825" w:history="1">
+          <w:hyperlink w:anchor="_Toc355709378" w:history="1">
             <w:r>
               <w:rPr>
                 <w:rStyle w:val="Hipervnculo"/>
@@ -1209,7 +1209,7 @@
                 <w:noProof/>
                 <w:webHidden/>
               </w:rPr>
-              <w:instrText xml:space="preserve"> PAGEREF _Toc355697825 \h </w:instrText>
+              <w:instrText xml:space="preserve"> PAGEREF _Toc355709378 \h </w:instrText>
             </w:r>
             <w:r>
               <w:rPr>
@@ -1251,7 +1251,7 @@
               <w:lang w:eastAsia="es-AR"/>
             </w:rPr>
           </w:pPr>
-          <w:hyperlink w:anchor="_Toc355697826" w:history="1">
+          <w:hyperlink w:anchor="_Toc355709379" w:history="1">
             <w:r>
               <w:rPr>
                 <w:rStyle w:val="Hipervnculo"/>
@@ -1278,7 +1278,7 @@
                 <w:noProof/>
                 <w:webHidden/>
               </w:rPr>
-              <w:instrText xml:space="preserve"> PAGEREF _Toc355697826 \h </w:instrText>
+              <w:instrText xml:space="preserve"> PAGEREF _Toc355709379 \h </w:instrText>
             </w:r>
             <w:r>
               <w:rPr>
@@ -1320,7 +1320,7 @@
               <w:lang w:eastAsia="es-AR"/>
             </w:rPr>
           </w:pPr>
-          <w:hyperlink w:anchor="_Toc355697827" w:history="1">
+          <w:hyperlink w:anchor="_Toc355709380" w:history="1">
             <w:r>
               <w:rPr>
                 <w:rStyle w:val="Hipervnculo"/>
@@ -1347,7 +1347,7 @@
                 <w:noProof/>
                 <w:webHidden/>
               </w:rPr>
-              <w:instrText xml:space="preserve"> PAGEREF _Toc355697827 \h </w:instrText>
+              <w:instrText xml:space="preserve"> PAGEREF _Toc355709380 \h </w:instrText>
             </w:r>
             <w:r>
               <w:rPr>
@@ -1389,7 +1389,7 @@
               <w:lang w:eastAsia="es-AR"/>
             </w:rPr>
           </w:pPr>
-          <w:hyperlink w:anchor="_Toc355697828" w:history="1">
+          <w:hyperlink w:anchor="_Toc355709381" w:history="1">
             <w:r>
               <w:rPr>
                 <w:rStyle w:val="Hipervnculo"/>
@@ -1416,7 +1416,7 @@
                 <w:noProof/>
                 <w:webHidden/>
               </w:rPr>
-              <w:instrText xml:space="preserve"> PAGEREF _Toc355697828 \h </w:instrText>
+              <w:instrText xml:space="preserve"> PAGEREF _Toc355709381 \h </w:instrText>
             </w:r>
             <w:r>
               <w:rPr>
@@ -1458,7 +1458,7 @@
               <w:lang w:eastAsia="es-AR"/>
             </w:rPr>
           </w:pPr>
-          <w:hyperlink w:anchor="_Toc355697829" w:history="1">
+          <w:hyperlink w:anchor="_Toc355709382" w:history="1">
             <w:r>
               <w:rPr>
                 <w:rStyle w:val="Hipervnculo"/>
@@ -1485,7 +1485,7 @@
                 <w:noProof/>
                 <w:webHidden/>
               </w:rPr>
-              <w:instrText xml:space="preserve"> PAGEREF _Toc355697829 \h </w:instrText>
+              <w:instrText xml:space="preserve"> PAGEREF _Toc355709382 \h </w:instrText>
             </w:r>
             <w:r>
               <w:rPr>
@@ -1527,7 +1527,7 @@
               <w:lang w:eastAsia="es-AR"/>
             </w:rPr>
           </w:pPr>
-          <w:hyperlink w:anchor="_Toc355697830" w:history="1">
+          <w:hyperlink w:anchor="_Toc355709383" w:history="1">
             <w:r>
               <w:rPr>
                 <w:rStyle w:val="Hipervnculo"/>
@@ -1554,7 +1554,7 @@
                 <w:noProof/>
                 <w:webHidden/>
               </w:rPr>
-              <w:instrText xml:space="preserve"> PAGEREF _Toc355697830 \h </w:instrText>
+              <w:instrText xml:space="preserve"> PAGEREF _Toc355709383 \h </w:instrText>
             </w:r>
             <w:r>
               <w:rPr>
@@ -1596,7 +1596,7 @@
               <w:lang w:eastAsia="es-AR"/>
             </w:rPr>
           </w:pPr>
-          <w:hyperlink w:anchor="_Toc355697831" w:history="1">
+          <w:hyperlink w:anchor="_Toc355709384" w:history="1">
             <w:r>
               <w:rPr>
                 <w:rStyle w:val="Hipervnculo"/>
@@ -1623,7 +1623,7 @@
                 <w:noProof/>
                 <w:webHidden/>
               </w:rPr>
-              <w:instrText xml:space="preserve"> PAGEREF _Toc355697831 \h </w:instrText>
+              <w:instrText xml:space="preserve"> PAGEREF _Toc355709384 \h </w:instrText>
             </w:r>
             <w:r>
               <w:rPr>
@@ -1665,7 +1665,7 @@
               <w:lang w:eastAsia="es-AR"/>
             </w:rPr>
           </w:pPr>
-          <w:hyperlink w:anchor="_Toc355697832" w:history="1">
+          <w:hyperlink w:anchor="_Toc355709385" w:history="1">
             <w:r>
               <w:rPr>
                 <w:rStyle w:val="Hipervnculo"/>
@@ -1692,7 +1692,7 @@
                 <w:noProof/>
                 <w:webHidden/>
               </w:rPr>
-              <w:instrText xml:space="preserve"> PAGEREF _Toc355697832 \h </w:instrText>
+              <w:instrText xml:space="preserve"> PAGEREF _Toc355709385 \h </w:instrText>
             </w:r>
             <w:r>
               <w:rPr>
@@ -1734,7 +1734,7 @@
               <w:lang w:eastAsia="es-AR"/>
             </w:rPr>
           </w:pPr>
-          <w:hyperlink w:anchor="_Toc355697833" w:history="1">
+          <w:hyperlink w:anchor="_Toc355709386" w:history="1">
             <w:r>
               <w:rPr>
                 <w:rStyle w:val="Hipervnculo"/>
@@ -1761,7 +1761,7 @@
                 <w:noProof/>
                 <w:webHidden/>
               </w:rPr>
-              <w:instrText xml:space="preserve"> PAGEREF _Toc355697833 \h </w:instrText>
+              <w:instrText xml:space="preserve"> PAGEREF _Toc355709386 \h </w:instrText>
             </w:r>
             <w:r>
               <w:rPr>
@@ -1803,7 +1803,7 @@
               <w:lang w:eastAsia="es-AR"/>
             </w:rPr>
           </w:pPr>
-          <w:hyperlink w:anchor="_Toc355697834" w:history="1">
+          <w:hyperlink w:anchor="_Toc355709387" w:history="1">
             <w:r>
               <w:rPr>
                 <w:rStyle w:val="Hipervnculo"/>
@@ -1830,7 +1830,7 @@
                 <w:noProof/>
                 <w:webHidden/>
               </w:rPr>
-              <w:instrText xml:space="preserve"> PAGEREF _Toc355697834 \h </w:instrText>
+              <w:instrText xml:space="preserve"> PAGEREF _Toc355709387 \h </w:instrText>
             </w:r>
             <w:r>
               <w:rPr>
@@ -1872,7 +1872,7 @@
               <w:lang w:eastAsia="es-AR"/>
             </w:rPr>
           </w:pPr>
-          <w:hyperlink w:anchor="_Toc355697835" w:history="1">
+          <w:hyperlink w:anchor="_Toc355709388" w:history="1">
             <w:r>
               <w:rPr>
                 <w:rStyle w:val="Hipervnculo"/>
@@ -1899,7 +1899,7 @@
                 <w:noProof/>
                 <w:webHidden/>
               </w:rPr>
-              <w:instrText xml:space="preserve"> PAGEREF _Toc355697835 \h </w:instrText>
+              <w:instrText xml:space="preserve"> PAGEREF _Toc355709388 \h </w:instrText>
             </w:r>
             <w:r>
               <w:rPr>
@@ -1941,7 +1941,7 @@
               <w:lang w:eastAsia="es-AR"/>
             </w:rPr>
           </w:pPr>
-          <w:hyperlink w:anchor="_Toc355697836" w:history="1">
+          <w:hyperlink w:anchor="_Toc355709389" w:history="1">
             <w:r>
               <w:rPr>
                 <w:rStyle w:val="Hipervnculo"/>
@@ -1968,7 +1968,7 @@
                 <w:noProof/>
                 <w:webHidden/>
               </w:rPr>
-              <w:instrText xml:space="preserve"> PAGEREF _Toc355697836 \h </w:instrText>
+              <w:instrText xml:space="preserve"> PAGEREF _Toc355709389 \h </w:instrText>
             </w:r>
             <w:r>
               <w:rPr>
@@ -2010,7 +2010,7 @@
               <w:lang w:eastAsia="es-AR"/>
             </w:rPr>
           </w:pPr>
-          <w:hyperlink w:anchor="_Toc355697837" w:history="1">
+          <w:hyperlink w:anchor="_Toc355709390" w:history="1">
             <w:r>
               <w:rPr>
                 <w:rStyle w:val="Hipervnculo"/>
@@ -2037,7 +2037,7 @@
                 <w:noProof/>
                 <w:webHidden/>
               </w:rPr>
-              <w:instrText xml:space="preserve"> PAGEREF _Toc355697837 \h </w:instrText>
+              <w:instrText xml:space="preserve"> PAGEREF _Toc355709390 \h </w:instrText>
             </w:r>
             <w:r>
               <w:rPr>
@@ -2079,7 +2079,7 @@
               <w:lang w:eastAsia="es-AR"/>
             </w:rPr>
           </w:pPr>
-          <w:hyperlink w:anchor="_Toc355697838" w:history="1">
+          <w:hyperlink w:anchor="_Toc355709391" w:history="1">
             <w:r>
               <w:rPr>
                 <w:rStyle w:val="Hipervnculo"/>
@@ -2106,7 +2106,7 @@
                 <w:noProof/>
                 <w:webHidden/>
               </w:rPr>
-              <w:instrText xml:space="preserve"> PAGEREF _Toc355697838 \h </w:instrText>
+              <w:instrText xml:space="preserve"> PAGEREF _Toc355709391 \h </w:instrText>
             </w:r>
             <w:r>
               <w:rPr>
@@ -2148,7 +2148,7 @@
               <w:lang w:eastAsia="es-AR"/>
             </w:rPr>
           </w:pPr>
-          <w:hyperlink w:anchor="_Toc355697839" w:history="1">
+          <w:hyperlink w:anchor="_Toc355709392" w:history="1">
             <w:r>
               <w:rPr>
                 <w:rStyle w:val="Hipervnculo"/>
@@ -2175,7 +2175,7 @@
                 <w:noProof/>
                 <w:webHidden/>
               </w:rPr>
-              <w:instrText xml:space="preserve"> PAGEREF _Toc355697839 \h </w:instrText>
+              <w:instrText xml:space="preserve"> PAGEREF _Toc355709392 \h </w:instrText>
             </w:r>
             <w:r>
               <w:rPr>
@@ -2217,7 +2217,7 @@
               <w:lang w:eastAsia="es-AR"/>
             </w:rPr>
           </w:pPr>
-          <w:hyperlink w:anchor="_Toc355697840" w:history="1">
+          <w:hyperlink w:anchor="_Toc355709393" w:history="1">
             <w:r>
               <w:rPr>
                 <w:rStyle w:val="Hipervnculo"/>
@@ -2244,7 +2244,7 @@
                 <w:noProof/>
                 <w:webHidden/>
               </w:rPr>
-              <w:instrText xml:space="preserve"> PAGEREF _Toc355697840 \h </w:instrText>
+              <w:instrText xml:space="preserve"> PAGEREF _Toc355709393 \h </w:instrText>
             </w:r>
             <w:r>
               <w:rPr>
@@ -2286,7 +2286,7 @@
               <w:lang w:eastAsia="es-AR"/>
             </w:rPr>
           </w:pPr>
-          <w:hyperlink w:anchor="_Toc355697841" w:history="1">
+          <w:hyperlink w:anchor="_Toc355709394" w:history="1">
             <w:r>
               <w:rPr>
                 <w:rStyle w:val="Hipervnculo"/>
@@ -2313,7 +2313,7 @@
                 <w:noProof/>
                 <w:webHidden/>
               </w:rPr>
-              <w:instrText xml:space="preserve"> PAGEREF _Toc355697841 \h </w:instrText>
+              <w:instrText xml:space="preserve"> PAGEREF _Toc355709394 \h </w:instrText>
             </w:r>
             <w:r>
               <w:rPr>
@@ -2355,7 +2355,7 @@
               <w:lang w:eastAsia="es-AR"/>
             </w:rPr>
           </w:pPr>
-          <w:hyperlink w:anchor="_Toc355697842" w:history="1">
+          <w:hyperlink w:anchor="_Toc355709395" w:history="1">
             <w:r>
               <w:rPr>
                 <w:rStyle w:val="Hipervnculo"/>
@@ -2382,7 +2382,7 @@
                 <w:noProof/>
                 <w:webHidden/>
               </w:rPr>
-              <w:instrText xml:space="preserve"> PAGEREF _Toc355697842 \h </w:instrText>
+              <w:instrText xml:space="preserve"> PAGEREF _Toc355709395 \h </w:instrText>
             </w:r>
             <w:r>
               <w:rPr>
@@ -2403,146 +2403,6 @@
                 <w:webHidden/>
               </w:rPr>
               <w:t>14</w:t>
-            </w:r>
-            <w:r>
-              <w:rPr>
-                <w:noProof/>
-                <w:webHidden/>
-              </w:rPr>
-              <w:fldChar w:fldCharType="end"/>
-            </w:r>
-          </w:hyperlink>
-        </w:p>
-        <w:p>
-          <w:pPr>
-            <w:pStyle w:val="TDC1"/>
-            <w:tabs>
-              <w:tab w:val="right" w:leader="dot" w:pos="8828"/>
-            </w:tabs>
-            <w:rPr>
-              <w:noProof/>
-              <w:lang w:eastAsia="es-AR"/>
-            </w:rPr>
-          </w:pPr>
-          <w:hyperlink w:anchor="_Toc355697843" w:history="1">
-            <w:r>
-              <w:rPr>
-                <w:rStyle w:val="Hipervnculo"/>
-                <w:noProof/>
-                <w:lang w:val="en-US"/>
-              </w:rPr>
-              <w:t>Problemas conocidos</w:t>
-            </w:r>
-            <w:r>
-              <w:rPr>
-                <w:noProof/>
-                <w:webHidden/>
-              </w:rPr>
-              <w:tab/>
-            </w:r>
-            <w:r>
-              <w:rPr>
-                <w:noProof/>
-                <w:webHidden/>
-              </w:rPr>
-              <w:fldChar w:fldCharType="begin"/>
-            </w:r>
-            <w:r>
-              <w:rPr>
-                <w:noProof/>
-                <w:webHidden/>
-              </w:rPr>
-              <w:instrText xml:space="preserve"> PAGEREF _Toc355697843 \h </w:instrText>
-            </w:r>
-            <w:r>
-              <w:rPr>
-                <w:noProof/>
-                <w:webHidden/>
-              </w:rPr>
-            </w:r>
-            <w:r>
-              <w:rPr>
-                <w:noProof/>
-                <w:webHidden/>
-              </w:rPr>
-              <w:fldChar w:fldCharType="separate"/>
-            </w:r>
-            <w:r>
-              <w:rPr>
-                <w:noProof/>
-                <w:webHidden/>
-              </w:rPr>
-              <w:t>15</w:t>
-            </w:r>
-            <w:r>
-              <w:rPr>
-                <w:noProof/>
-                <w:webHidden/>
-              </w:rPr>
-              <w:fldChar w:fldCharType="end"/>
-            </w:r>
-          </w:hyperlink>
-        </w:p>
-        <w:p>
-          <w:pPr>
-            <w:pStyle w:val="TDC2"/>
-            <w:tabs>
-              <w:tab w:val="right" w:leader="dot" w:pos="8828"/>
-            </w:tabs>
-            <w:rPr>
-              <w:noProof/>
-              <w:lang w:eastAsia="es-AR"/>
-            </w:rPr>
-          </w:pPr>
-          <w:hyperlink w:anchor="_Toc355697844" w:history="1">
-            <w:r>
-              <w:rPr>
-                <w:rStyle w:val="Hipervnculo"/>
-                <w:noProof/>
-                <w:lang w:val="en-US"/>
-              </w:rPr>
-              <w:t>String Class memory leak</w:t>
-            </w:r>
-            <w:r>
-              <w:rPr>
-                <w:noProof/>
-                <w:webHidden/>
-              </w:rPr>
-              <w:tab/>
-            </w:r>
-            <w:r>
-              <w:rPr>
-                <w:noProof/>
-                <w:webHidden/>
-              </w:rPr>
-              <w:fldChar w:fldCharType="begin"/>
-            </w:r>
-            <w:r>
-              <w:rPr>
-                <w:noProof/>
-                <w:webHidden/>
-              </w:rPr>
-              <w:instrText xml:space="preserve"> PAGEREF _Toc355697844 \h </w:instrText>
-            </w:r>
-            <w:r>
-              <w:rPr>
-                <w:noProof/>
-                <w:webHidden/>
-              </w:rPr>
-            </w:r>
-            <w:r>
-              <w:rPr>
-                <w:noProof/>
-                <w:webHidden/>
-              </w:rPr>
-              <w:fldChar w:fldCharType="separate"/>
-            </w:r>
-            <w:r>
-              <w:rPr>
-                <w:noProof/>
-                <w:webHidden/>
-              </w:rPr>
-              <w:t>15</w:t>
             </w:r>
             <w:r>
               <w:rPr>
@@ -2574,7 +2434,7 @@
       <w:pPr>
         <w:pStyle w:val="Ttulo1"/>
       </w:pPr>
-      <w:bookmarkStart w:id="1" w:name="_Toc355697819"/>
+      <w:bookmarkStart w:id="1" w:name="_Toc355709372"/>
       <w:r>
         <w:lastRenderedPageBreak/>
         <w:t>Análisis del problema</w:t>
@@ -2857,7 +2717,7 @@
       <w:pPr>
         <w:pStyle w:val="Ttulo1"/>
       </w:pPr>
-      <w:bookmarkStart w:id="2" w:name="_Toc355697820"/>
+      <w:bookmarkStart w:id="2" w:name="_Toc355709373"/>
       <w:r>
         <w:lastRenderedPageBreak/>
         <w:t>Hipótesis</w:t>
@@ -3003,7 +2863,7 @@
       <w:pPr>
         <w:pStyle w:val="Ttulo1"/>
       </w:pPr>
-      <w:bookmarkStart w:id="3" w:name="_Toc355697821"/>
+      <w:bookmarkStart w:id="3" w:name="_Toc355709374"/>
       <w:r>
         <w:t>Casos de uso</w:t>
       </w:r>
@@ -3013,7 +2873,7 @@
       <w:pPr>
         <w:pStyle w:val="Ttulo2"/>
       </w:pPr>
-      <w:bookmarkStart w:id="4" w:name="_Toc355697822"/>
+      <w:bookmarkStart w:id="4" w:name="_Toc355709375"/>
       <w:r>
         <w:t>Actores</w:t>
       </w:r>
@@ -3049,7 +2909,7 @@
       <w:pPr>
         <w:pStyle w:val="Ttulo2"/>
       </w:pPr>
-      <w:bookmarkStart w:id="5" w:name="_Toc355697823"/>
+      <w:bookmarkStart w:id="5" w:name="_Toc355709376"/>
       <w:r>
         <w:t>Casos de uso</w:t>
       </w:r>
@@ -3085,7 +2945,7 @@
       <w:pPr>
         <w:pStyle w:val="Ttulo2"/>
       </w:pPr>
-      <w:bookmarkStart w:id="6" w:name="_Toc355697824"/>
+      <w:bookmarkStart w:id="6" w:name="_Toc355709377"/>
       <w:r>
         <w:t>Diagrama de casos de uso</w:t>
       </w:r>
@@ -3158,7 +3018,7 @@
       <w:pPr>
         <w:pStyle w:val="Ttulo2"/>
       </w:pPr>
-      <w:bookmarkStart w:id="7" w:name="_Toc355697825"/>
+      <w:bookmarkStart w:id="7" w:name="_Toc355709378"/>
       <w:r>
         <w:lastRenderedPageBreak/>
         <w:t>Especificación</w:t>
@@ -4211,7 +4071,7 @@
       <w:pPr>
         <w:pStyle w:val="Ttulo1"/>
       </w:pPr>
-      <w:bookmarkStart w:id="8" w:name="_Toc355697826"/>
+      <w:bookmarkStart w:id="8" w:name="_Toc355709379"/>
       <w:r>
         <w:t>Resolución del problema</w:t>
       </w:r>
@@ -4221,7 +4081,7 @@
       <w:pPr>
         <w:pStyle w:val="Ttulo2"/>
       </w:pPr>
-      <w:bookmarkStart w:id="9" w:name="_Toc355697827"/>
+      <w:bookmarkStart w:id="9" w:name="_Toc355709380"/>
       <w:r>
         <w:t>Procesos involucrados en la simulación</w:t>
       </w:r>
@@ -4611,7 +4471,7 @@
       <w:pPr>
         <w:pStyle w:val="Ttulo2"/>
       </w:pPr>
-      <w:bookmarkStart w:id="10" w:name="_Toc355697828"/>
+      <w:bookmarkStart w:id="10" w:name="_Toc355709381"/>
       <w:r>
         <w:lastRenderedPageBreak/>
         <w:t>Comunicación entre procesos</w:t>
@@ -4622,7 +4482,7 @@
       <w:pPr>
         <w:pStyle w:val="Ttulo3"/>
       </w:pPr>
-      <w:bookmarkStart w:id="11" w:name="_Toc355697829"/>
+      <w:bookmarkStart w:id="11" w:name="_Toc355709382"/>
       <w:r>
         <w:t>Diagrama</w:t>
       </w:r>
@@ -4695,7 +4555,7 @@
       <w:pPr>
         <w:pStyle w:val="Ttulo3"/>
       </w:pPr>
-      <w:bookmarkStart w:id="12" w:name="_Toc355697830"/>
+      <w:bookmarkStart w:id="12" w:name="_Toc355709383"/>
       <w:r>
         <w:t>Intercambio de cartas</w:t>
       </w:r>
@@ -4880,7 +4740,7 @@
       <w:pPr>
         <w:pStyle w:val="Ttulo3"/>
       </w:pPr>
-      <w:bookmarkStart w:id="13" w:name="_Toc355697831"/>
+      <w:bookmarkStart w:id="13" w:name="_Toc355709384"/>
       <w:r>
         <w:t>Envío de Carta</w:t>
       </w:r>
@@ -5143,7 +5003,7 @@
       <w:pPr>
         <w:pStyle w:val="Ttulo3"/>
       </w:pPr>
-      <w:bookmarkStart w:id="14" w:name="_Toc355697832"/>
+      <w:bookmarkStart w:id="14" w:name="_Toc355709385"/>
       <w:r>
         <w:t>Recepción de Carta</w:t>
       </w:r>
@@ -5416,7 +5276,7 @@
       <w:pPr>
         <w:pStyle w:val="Ttulo3"/>
       </w:pPr>
-      <w:bookmarkStart w:id="15" w:name="_Toc355697833"/>
+      <w:bookmarkStart w:id="15" w:name="_Toc355709386"/>
       <w:r>
         <w:t>Envío y Recepción de Carta entre 2 Jugadores.</w:t>
       </w:r>
@@ -5582,7 +5442,7 @@
       <w:pPr>
         <w:pStyle w:val="Ttulo3"/>
       </w:pPr>
-      <w:bookmarkStart w:id="16" w:name="_Toc355697834"/>
+      <w:bookmarkStart w:id="16" w:name="_Toc355709387"/>
       <w:r>
         <w:lastRenderedPageBreak/>
         <w:t>Jugador gana ronda</w:t>
@@ -5727,7 +5587,7 @@
       <w:pPr>
         <w:pStyle w:val="Ttulo3"/>
       </w:pPr>
-      <w:bookmarkStart w:id="17" w:name="_Toc355697835"/>
+      <w:bookmarkStart w:id="17" w:name="_Toc355709388"/>
       <w:r>
         <w:t>Hay ganador de ronda – Jugadores deben poner mano en la mesa</w:t>
       </w:r>
@@ -5876,7 +5736,7 @@
       <w:pPr>
         <w:pStyle w:val="Ttulo3"/>
       </w:pPr>
-      <w:bookmarkStart w:id="18" w:name="_Toc355697836"/>
+      <w:bookmarkStart w:id="18" w:name="_Toc355709389"/>
       <w:r>
         <w:lastRenderedPageBreak/>
         <w:t>GAME OVER - Jugador coleccionó las 7 letras</w:t>
@@ -5967,7 +5827,7 @@
       <w:pPr>
         <w:pStyle w:val="Ttulo3"/>
       </w:pPr>
-      <w:bookmarkStart w:id="19" w:name="_Toc355697837"/>
+      <w:bookmarkStart w:id="19" w:name="_Toc355709390"/>
       <w:r>
         <w:t>Tablero de puntajes – Table &amp; ScoreboardController</w:t>
       </w:r>
@@ -6131,7 +5991,7 @@
       <w:pPr>
         <w:pStyle w:val="Ttulo1"/>
       </w:pPr>
-      <w:bookmarkStart w:id="20" w:name="_Toc355697838"/>
+      <w:bookmarkStart w:id="20" w:name="_Toc355709391"/>
       <w:r>
         <w:lastRenderedPageBreak/>
         <w:t>Paquete Mecanismos de Concurrencia</w:t>
@@ -6275,7 +6135,7 @@
           </wp:anchor>
         </w:drawing>
       </w:r>
-      <w:bookmarkStart w:id="21" w:name="_Toc355697839"/>
+      <w:bookmarkStart w:id="21" w:name="_Toc355709392"/>
       <w:r>
         <w:t>Diagrama de clases</w:t>
       </w:r>
@@ -6288,7 +6148,7 @@
       <w:pPr>
         <w:pStyle w:val="Ttulo1"/>
       </w:pPr>
-      <w:bookmarkStart w:id="22" w:name="_Toc355697840"/>
+      <w:bookmarkStart w:id="22" w:name="_Toc355709393"/>
       <w:r>
         <w:lastRenderedPageBreak/>
         <w:t>Diagrama de estados del jugador</w:t>
@@ -6299,7 +6159,7 @@
       <w:pPr>
         <w:pStyle w:val="Ttulo2"/>
       </w:pPr>
-      <w:bookmarkStart w:id="23" w:name="_Toc355697841"/>
+      <w:bookmarkStart w:id="23" w:name="_Toc355709394"/>
       <w:r>
         <w:t>Diagrama</w:t>
       </w:r>
@@ -6369,7 +6229,7 @@
       <w:pPr>
         <w:pStyle w:val="Ttulo2"/>
       </w:pPr>
-      <w:bookmarkStart w:id="24" w:name="_Toc355697842"/>
+      <w:bookmarkStart w:id="24" w:name="_Toc355709395"/>
       <w:r>
         <w:t>Diccionario de transiciones</w:t>
       </w:r>
@@ -6607,319 +6467,15 @@
     </w:p>
     <w:p>
       <w:pPr>
-        <w:pStyle w:val="Ttulo1"/>
+        <w:pStyle w:val="Prrafodelista"/>
+        <w:spacing w:after="0"/>
         <w:rPr>
           <w:lang w:val="en-US"/>
         </w:rPr>
       </w:pPr>
-      <w:bookmarkStart w:id="25" w:name="_Toc355697843"/>
-      <w:r>
-        <w:rPr>
-          <w:lang w:val="en-US"/>
-        </w:rPr>
-        <w:t>Problemas conocidos</w:t>
-      </w:r>
-      <w:bookmarkEnd w:id="25"/>
-    </w:p>
-    <w:p>
-      <w:pPr>
-        <w:pStyle w:val="Ttulo2"/>
-        <w:rPr>
-          <w:lang w:val="en-US"/>
-        </w:rPr>
-      </w:pPr>
-      <w:bookmarkStart w:id="26" w:name="_Toc355697844"/>
-      <w:r>
-        <w:rPr>
-          <w:lang w:val="en-US"/>
-        </w:rPr>
-        <w:t>String Class memory leak</w:t>
-      </w:r>
-      <w:bookmarkEnd w:id="26"/>
-    </w:p>
-    <w:p>
-      <w:pPr>
-        <w:jc w:val="both"/>
-      </w:pPr>
-      <w:r>
-        <w:t>Al corr</w:t>
-      </w:r>
-      <w:r>
-        <w:t>er</w:t>
-      </w:r>
-      <w:r>
-        <w:t xml:space="preserve"> </w:t>
-      </w:r>
-      <w:r>
-        <w:rPr>
-          <w:i/>
-        </w:rPr>
-        <w:t>Valgrind</w:t>
-      </w:r>
-      <w:r>
-        <w:t xml:space="preserve"> sobre el programa, el resultado del an</w:t>
-      </w:r>
-      <w:r>
-        <w:t>álisis hecho da que existe pérdida de memoria (“</w:t>
-      </w:r>
-      <w:r>
-        <w:rPr>
-          <w:i/>
-        </w:rPr>
-        <w:t>memory still reachable</w:t>
-      </w:r>
-      <w:r>
-        <w:t xml:space="preserve">”). Si uno investiga de donde provienen estos </w:t>
-      </w:r>
-      <w:r>
-        <w:rPr>
-          <w:i/>
-        </w:rPr>
-        <w:t>memory leaks</w:t>
-      </w:r>
-      <w:r>
-        <w:t xml:space="preserve">, encuentra que es consecuencia directa de utilizar la clase </w:t>
-      </w:r>
-      <w:r>
-        <w:rPr>
-          <w:i/>
-        </w:rPr>
-        <w:t>String</w:t>
-      </w:r>
-      <w:r>
-        <w:t xml:space="preserve">. </w:t>
-      </w:r>
-    </w:p>
-    <w:p>
-      <w:pPr>
-        <w:jc w:val="both"/>
-      </w:pPr>
-      <w:r>
-        <w:t>Investigando sobre este tipo de leaks, se encontró que es un “</w:t>
-      </w:r>
-      <w:r>
-        <w:rPr>
-          <w:i/>
-        </w:rPr>
-        <w:t>problema común</w:t>
-      </w:r>
-      <w:r>
-        <w:t xml:space="preserve">” dentro del análisis de </w:t>
-      </w:r>
-      <w:r>
-        <w:rPr>
-          <w:i/>
-        </w:rPr>
-        <w:t>Valgrind</w:t>
-      </w:r>
-      <w:r>
-        <w:t xml:space="preserve">, y que es independiente al código escrito. Este problema radica en el hecho de que las librerías de </w:t>
-      </w:r>
-      <w:r>
-        <w:rPr>
-          <w:i/>
-        </w:rPr>
-        <w:t>C++</w:t>
-      </w:r>
-      <w:r>
-        <w:t xml:space="preserve"> utilizan sus propios “</w:t>
-      </w:r>
-      <w:r>
-        <w:rPr>
-          <w:i/>
-        </w:rPr>
-        <w:t>memory pool allocators</w:t>
-      </w:r>
-      <w:r>
-        <w:t xml:space="preserve">”; con lo </w:t>
-      </w:r>
-      <w:r>
-        <w:t>cual</w:t>
-      </w:r>
-      <w:r>
-        <w:t xml:space="preserve"> la memoria no es liberada inmediatamente y devuelta al SO, sino que se mantiene en ese </w:t>
-      </w:r>
-      <w:r>
-        <w:rPr>
-          <w:i/>
-        </w:rPr>
-        <w:t>pool</w:t>
-      </w:r>
-      <w:r>
-        <w:t xml:space="preserve"> para </w:t>
-      </w:r>
-      <w:r>
-        <w:t>ser reutilizada</w:t>
-      </w:r>
-      <w:r>
-        <w:t>.</w:t>
-      </w:r>
-    </w:p>
-    <w:p>
-      <w:pPr>
-        <w:jc w:val="both"/>
-      </w:pPr>
-      <w:r>
-        <w:t>Por lo tanto, dado que estos “</w:t>
-      </w:r>
-      <w:r>
-        <w:rPr>
-          <w:i/>
-        </w:rPr>
-        <w:t>memory pool allocators</w:t>
-      </w:r>
-      <w:r>
-        <w:t xml:space="preserve">” no son liberados cuando el programa llega a su fin, hace que el análisis de </w:t>
-      </w:r>
-      <w:r>
-        <w:rPr>
-          <w:i/>
-        </w:rPr>
-        <w:t>Valgrind</w:t>
-      </w:r>
-      <w:r>
-        <w:t xml:space="preserve"> reporte </w:t>
-      </w:r>
-      <w:r>
-        <w:rPr>
-          <w:i/>
-        </w:rPr>
-        <w:t>memory leaks</w:t>
-      </w:r>
-      <w:r>
-        <w:t>.</w:t>
-      </w:r>
-    </w:p>
-    <w:p>
-      <w:pPr>
-        <w:rPr>
-          <w:b/>
-        </w:rPr>
-      </w:pPr>
-      <w:r>
-        <w:rPr>
-          <w:b/>
-        </w:rPr>
-        <w:t>Screenshots:</w:t>
-      </w:r>
-    </w:p>
-    <w:p>
-      <w:r>
-        <w:rPr>
-          <w:noProof/>
-          <w:lang w:eastAsia="es-AR"/>
-        </w:rPr>
-        <w:drawing>
-          <wp:inline distT="0" distB="0" distL="0" distR="0">
-            <wp:extent cx="5610225" cy="1762125"/>
-            <wp:effectExtent l="38100" t="57150" r="123825" b="104775"/>
-            <wp:docPr id="17" name="Imagen 17" descr="D:\Facu\Materias Actuales\75.59 - Tecnicas de Programacion Concurrente I\Proyectos\01 - ConcuPig\Repositorio\Assets\ConcuPig - String Memory Leak.png"/>
-            <wp:cNvGraphicFramePr>
-              <a:graphicFrameLocks xmlns:a="http://schemas.openxmlformats.org/drawingml/2006/main" noChangeAspect="1"/>
-            </wp:cNvGraphicFramePr>
-            <a:graphic xmlns:a="http://schemas.openxmlformats.org/drawingml/2006/main">
-              <a:graphicData uri="http://schemas.openxmlformats.org/drawingml/2006/picture">
-                <pic:pic xmlns:pic="http://schemas.openxmlformats.org/drawingml/2006/picture">
-                  <pic:nvPicPr>
-                    <pic:cNvPr id="0" name="Picture 17" descr="D:\Facu\Materias Actuales\75.59 - Tecnicas de Programacion Concurrente I\Proyectos\01 - ConcuPig\Repositorio\Assets\ConcuPig - String Memory Leak.png"/>
-                    <pic:cNvPicPr>
-                      <a:picLocks noChangeAspect="1" noChangeArrowheads="1"/>
-                    </pic:cNvPicPr>
-                  </pic:nvPicPr>
-                  <pic:blipFill>
-                    <a:blip r:embed="rId14"/>
-                    <a:srcRect/>
-                    <a:stretch>
-                      <a:fillRect/>
-                    </a:stretch>
-                  </pic:blipFill>
-                  <pic:spPr bwMode="auto">
-                    <a:xfrm>
-                      <a:off x="0" y="0"/>
-                      <a:ext cx="5610225" cy="1762125"/>
-                    </a:xfrm>
-                    <a:prstGeom prst="rect">
-                      <a:avLst/>
-                    </a:prstGeom>
-                    <a:ln w="38100" cap="sq">
-                      <a:solidFill>
-                        <a:srgbClr val="000000"/>
-                      </a:solidFill>
-                      <a:prstDash val="solid"/>
-                      <a:miter lim="800000"/>
-                    </a:ln>
-                    <a:effectLst>
-                      <a:outerShdw blurRad="50800" dist="38100" dir="2700000" algn="tl" rotWithShape="0">
-                        <a:srgbClr val="000000">
-                          <a:alpha val="43000"/>
-                        </a:srgbClr>
-                      </a:outerShdw>
-                    </a:effectLst>
-                  </pic:spPr>
-                </pic:pic>
-              </a:graphicData>
-            </a:graphic>
-          </wp:inline>
-        </w:drawing>
-      </w:r>
-    </w:p>
-    <w:p>
-      <w:pPr>
-        <w:spacing w:after="0"/>
-        <w:rPr>
-          <w:b/>
-        </w:rPr>
-      </w:pPr>
-      <w:r>
-        <w:rPr>
-          <w:b/>
-        </w:rPr>
-        <w:t>Fuente:</w:t>
-      </w:r>
-    </w:p>
-    <w:p>
-      <w:pPr>
-        <w:pStyle w:val="Prrafodelista"/>
-        <w:numPr>
-          <w:ilvl w:val="0"/>
-          <w:numId w:val="16"/>
-        </w:numPr>
-        <w:spacing w:after="0"/>
-        <w:rPr>
-          <w:lang w:val="en-US"/>
-        </w:rPr>
-      </w:pPr>
-      <w:r>
-        <w:rPr>
-          <w:lang w:val="en-US"/>
-        </w:rPr>
-        <w:t>“</w:t>
-      </w:r>
-      <w:r>
-        <w:rPr>
-          <w:i/>
-          <w:lang w:val="en-US"/>
-        </w:rPr>
-        <w:t>Valgrind Frequently Asked Questions</w:t>
-      </w:r>
-      <w:r>
-        <w:rPr>
-          <w:lang w:val="en-US"/>
-        </w:rPr>
-        <w:t xml:space="preserve">” - Section 4.1 </w:t>
-      </w:r>
-      <w:hyperlink r:id="rId15" w:anchor="faq.reports" w:history="1">
-        <w:r>
-          <w:rPr>
-            <w:rStyle w:val="Hipervnculo"/>
-            <w:lang w:val="en-US"/>
-          </w:rPr>
-          <w:t>http://valgrind.org/docs/manual/faq.html#faq.reports</w:t>
-        </w:r>
-      </w:hyperlink>
     </w:p>
     <w:sectPr>
-      <w:footerReference w:type="default" r:id="rId16"/>
+      <w:footerReference w:type="default" r:id="rId14"/>
       <w:pgSz w:w="12240" w:h="15840"/>
       <w:pgMar w:top="1417" w:right="1701" w:bottom="1417" w:left="1701" w:header="708" w:footer="708" w:gutter="0"/>
       <w:pgNumType w:start="0"/>
@@ -9293,308 +8849,6 @@
 </w:styles>
 </file>
 
-<file path=word/glossary/document.xml><?xml version="1.0" encoding="utf-8"?>
-<w:glossaryDocument xmlns:ve="http://schemas.openxmlformats.org/markup-compatibility/2006" xmlns:o="urn:schemas-microsoft-com:office:office" xmlns:r="http://schemas.openxmlformats.org/officeDocument/2006/relationships" xmlns:m="http://schemas.openxmlformats.org/officeDocument/2006/math" xmlns:v="urn:schemas-microsoft-com:vml" xmlns:wp="http://schemas.openxmlformats.org/drawingml/2006/wordprocessingDrawing" xmlns:w10="urn:schemas-microsoft-com:office:word" xmlns:w="http://schemas.openxmlformats.org/wordprocessingml/2006/main" xmlns:wne="http://schemas.microsoft.com/office/word/2006/wordml">
-  <w:docParts/>
-</w:glossaryDocument>
-</file>
-
-<file path=word/glossary/fontTable.xml><?xml version="1.0" encoding="utf-8"?>
-<w:fonts xmlns:r="http://schemas.openxmlformats.org/officeDocument/2006/relationships" xmlns:w="http://schemas.openxmlformats.org/wordprocessingml/2006/main">
-  <w:font w:name="Symbol">
-    <w:panose1 w:val="05050102010706020507"/>
-    <w:charset w:val="02"/>
-    <w:family w:val="roman"/>
-    <w:pitch w:val="variable"/>
-    <w:sig w:usb0="00000000" w:usb1="10000000" w:usb2="00000000" w:usb3="00000000" w:csb0="80000000" w:csb1="00000000"/>
-  </w:font>
-  <w:font w:name="Times New Roman">
-    <w:panose1 w:val="02020603050405020304"/>
-    <w:charset w:val="00"/>
-    <w:family w:val="roman"/>
-    <w:pitch w:val="variable"/>
-    <w:sig w:usb0="E0002AFF" w:usb1="C0007841" w:usb2="00000009" w:usb3="00000000" w:csb0="000001FF" w:csb1="00000000"/>
-  </w:font>
-  <w:font w:name="Courier New">
-    <w:panose1 w:val="02070309020205020404"/>
-    <w:charset w:val="00"/>
-    <w:family w:val="modern"/>
-    <w:pitch w:val="fixed"/>
-    <w:sig w:usb0="E0002AFF" w:usb1="C0007843" w:usb2="00000009" w:usb3="00000000" w:csb0="000001FF" w:csb1="00000000"/>
-  </w:font>
-  <w:font w:name="Wingdings">
-    <w:panose1 w:val="05000000000000000000"/>
-    <w:charset w:val="02"/>
-    <w:family w:val="auto"/>
-    <w:pitch w:val="variable"/>
-    <w:sig w:usb0="00000000" w:usb1="10000000" w:usb2="00000000" w:usb3="00000000" w:csb0="80000000" w:csb1="00000000"/>
-  </w:font>
-  <w:font w:name="Calibri">
-    <w:panose1 w:val="020F0502020204030204"/>
-    <w:charset w:val="00"/>
-    <w:family w:val="swiss"/>
-    <w:pitch w:val="variable"/>
-    <w:sig w:usb0="E10002FF" w:usb1="4000ACFF" w:usb2="00000009" w:usb3="00000000" w:csb0="0000019F" w:csb1="00000000"/>
-  </w:font>
-  <w:font w:name="Cambria">
-    <w:panose1 w:val="02040503050406030204"/>
-    <w:charset w:val="00"/>
-    <w:family w:val="roman"/>
-    <w:pitch w:val="variable"/>
-    <w:sig w:usb0="A00002EF" w:usb1="4000004B" w:usb2="00000000" w:usb3="00000000" w:csb0="0000019F" w:csb1="00000000"/>
-  </w:font>
-  <w:font w:name="Tahoma">
-    <w:panose1 w:val="020B0604030504040204"/>
-    <w:charset w:val="00"/>
-    <w:family w:val="swiss"/>
-    <w:pitch w:val="variable"/>
-    <w:sig w:usb0="E1002EFF" w:usb1="C000605B" w:usb2="00000029" w:usb3="00000000" w:csb0="000101FF" w:csb1="00000000"/>
-  </w:font>
-</w:fonts>
-</file>
-
-<file path=word/glossary/settings.xml><?xml version="1.0" encoding="utf-8"?>
-<w:settings xmlns:o="urn:schemas-microsoft-com:office:office" xmlns:r="http://schemas.openxmlformats.org/officeDocument/2006/relationships" xmlns:m="http://schemas.openxmlformats.org/officeDocument/2006/math" xmlns:v="urn:schemas-microsoft-com:vml" xmlns:w10="urn:schemas-microsoft-com:office:word" xmlns:w="http://schemas.openxmlformats.org/wordprocessingml/2006/main" xmlns:sl="http://schemas.openxmlformats.org/schemaLibrary/2006/main">
-  <w:view w:val="normal"/>
-  <w:defaultTabStop w:val="708"/>
-  <w:hyphenationZone w:val="425"/>
-  <w:characterSpacingControl w:val="doNotCompress"/>
-  <w:compat>
-    <w:useFELayout/>
-  </w:compat>
-  <w:rsids>
-    <w:rsidRoot w:val="005F0820"/>
-    <w:rsid w:val="005F0820"/>
-  </w:rsids>
-  <m:mathPr>
-    <m:mathFont m:val="Cambria Math"/>
-    <m:brkBin m:val="before"/>
-    <m:brkBinSub m:val="--"/>
-    <m:smallFrac m:val="off"/>
-    <m:dispDef/>
-    <m:lMargin m:val="0"/>
-    <m:rMargin m:val="0"/>
-    <m:defJc m:val="centerGroup"/>
-    <m:wrapIndent m:val="1440"/>
-    <m:intLim m:val="subSup"/>
-    <m:naryLim m:val="undOvr"/>
-  </m:mathPr>
-  <w:themeFontLang w:val="es-AR"/>
-  <w:clrSchemeMapping w:bg1="light1" w:t1="dark1" w:bg2="light2" w:t2="dark2" w:accent1="accent1" w:accent2="accent2" w:accent3="accent3" w:accent4="accent4" w:accent5="accent5" w:accent6="accent6" w:hyperlink="hyperlink" w:followedHyperlink="followedHyperlink"/>
-  <w:decimalSymbol w:val=","/>
-  <w:listSeparator w:val=","/>
-</w:settings>
-</file>
-
-<file path=word/glossary/styles.xml><?xml version="1.0" encoding="utf-8"?>
-<w:styles xmlns:r="http://schemas.openxmlformats.org/officeDocument/2006/relationships" xmlns:w="http://schemas.openxmlformats.org/wordprocessingml/2006/main">
-  <w:docDefaults>
-    <w:rPrDefault>
-      <w:rPr>
-        <w:rFonts w:asciiTheme="minorHAnsi" w:eastAsiaTheme="minorEastAsia" w:hAnsiTheme="minorHAnsi" w:cstheme="minorBidi"/>
-        <w:sz w:val="22"/>
-        <w:szCs w:val="22"/>
-        <w:lang w:val="es-AR" w:eastAsia="es-AR" w:bidi="ar-SA"/>
-      </w:rPr>
-    </w:rPrDefault>
-    <w:pPrDefault>
-      <w:pPr>
-        <w:spacing w:after="200" w:line="276" w:lineRule="auto"/>
-      </w:pPr>
-    </w:pPrDefault>
-  </w:docDefaults>
-  <w:latentStyles w:defLockedState="0" w:defUIPriority="99" w:defSemiHidden="1" w:defUnhideWhenUsed="1" w:defQFormat="0" w:count="267">
-    <w:lsdException w:name="Normal" w:semiHidden="0" w:uiPriority="0" w:unhideWhenUsed="0" w:qFormat="1"/>
-    <w:lsdException w:name="heading 1" w:semiHidden="0" w:uiPriority="9" w:unhideWhenUsed="0" w:qFormat="1"/>
-    <w:lsdException w:name="heading 2" w:uiPriority="9" w:qFormat="1"/>
-    <w:lsdException w:name="heading 3" w:uiPriority="9" w:qFormat="1"/>
-    <w:lsdException w:name="heading 4" w:uiPriority="9" w:qFormat="1"/>
-    <w:lsdException w:name="heading 5" w:uiPriority="9" w:qFormat="1"/>
-    <w:lsdException w:name="heading 6" w:uiPriority="9" w:qFormat="1"/>
-    <w:lsdException w:name="heading 7" w:uiPriority="9" w:qFormat="1"/>
-    <w:lsdException w:name="heading 8" w:uiPriority="9" w:qFormat="1"/>
-    <w:lsdException w:name="heading 9" w:uiPriority="9" w:qFormat="1"/>
-    <w:lsdException w:name="toc 1" w:uiPriority="39"/>
-    <w:lsdException w:name="toc 2" w:uiPriority="39"/>
-    <w:lsdException w:name="toc 3" w:uiPriority="39"/>
-    <w:lsdException w:name="toc 4" w:uiPriority="39"/>
-    <w:lsdException w:name="toc 5" w:uiPriority="39"/>
-    <w:lsdException w:name="toc 6" w:uiPriority="39"/>
-    <w:lsdException w:name="toc 7" w:uiPriority="39"/>
-    <w:lsdException w:name="toc 8" w:uiPriority="39"/>
-    <w:lsdException w:name="toc 9" w:uiPriority="39"/>
-    <w:lsdException w:name="caption" w:uiPriority="35" w:qFormat="1"/>
-    <w:lsdException w:name="Title" w:semiHidden="0" w:uiPriority="10" w:unhideWhenUsed="0" w:qFormat="1"/>
-    <w:lsdException w:name="Default Paragraph Font" w:uiPriority="1"/>
-    <w:lsdException w:name="Subtitle" w:semiHidden="0" w:uiPriority="11" w:unhideWhenUsed="0" w:qFormat="1"/>
-    <w:lsdException w:name="Strong" w:semiHidden="0" w:uiPriority="22" w:unhideWhenUsed="0" w:qFormat="1"/>
-    <w:lsdException w:name="Emphasis" w:semiHidden="0" w:uiPriority="20" w:unhideWhenUsed="0" w:qFormat="1"/>
-    <w:lsdException w:name="Table Grid" w:semiHidden="0" w:uiPriority="59" w:unhideWhenUsed="0"/>
-    <w:lsdException w:name="Placeholder Text" w:unhideWhenUsed="0"/>
-    <w:lsdException w:name="No Spacing" w:semiHidden="0" w:uiPriority="1" w:unhideWhenUsed="0" w:qFormat="1"/>
-    <w:lsdException w:name="Light Shading" w:semiHidden="0" w:uiPriority="60" w:unhideWhenUsed="0"/>
-    <w:lsdException w:name="Light List" w:semiHidden="0" w:uiPriority="61" w:unhideWhenUsed="0"/>
-    <w:lsdException w:name="Light Grid" w:semiHidden="0" w:uiPriority="62" w:unhideWhenUsed="0"/>
-    <w:lsdException w:name="Medium Shading 1" w:semiHidden="0" w:uiPriority="63" w:unhideWhenUsed="0"/>
-    <w:lsdException w:name="Medium Shading 2" w:semiHidden="0" w:uiPriority="64" w:unhideWhenUsed="0"/>
-    <w:lsdException w:name="Medium List 1" w:semiHidden="0" w:uiPriority="65" w:unhideWhenUsed="0"/>
-    <w:lsdException w:name="Medium List 2" w:semiHidden="0" w:uiPriority="66" w:unhideWhenUsed="0"/>
-    <w:lsdException w:name="Medium Grid 1" w:semiHidden="0" w:uiPriority="67" w:unhideWhenUsed="0"/>
-    <w:lsdException w:name="Medium Grid 2" w:semiHidden="0" w:uiPriority="68" w:unhideWhenUsed="0"/>
-    <w:lsdException w:name="Medium Grid 3" w:semiHidden="0" w:uiPriority="69" w:unhideWhenUsed="0"/>
-    <w:lsdException w:name="Dark List" w:semiHidden="0" w:uiPriority="70" w:unhideWhenUsed="0"/>
-    <w:lsdException w:name="Colorful Shading" w:semiHidden="0" w:uiPriority="71" w:unhideWhenUsed="0"/>
-    <w:lsdException w:name="Colorful List" w:semiHidden="0" w:uiPriority="72" w:unhideWhenUsed="0"/>
-    <w:lsdException w:name="Colorful Grid" w:semiHidden="0" w:uiPriority="73" w:unhideWhenUsed="0"/>
-    <w:lsdException w:name="Light Shading Accent 1" w:semiHidden="0" w:uiPriority="60" w:unhideWhenUsed="0"/>
-    <w:lsdException w:name="Light List Accent 1" w:semiHidden="0" w:uiPriority="61" w:unhideWhenUsed="0"/>
-    <w:lsdException w:name="Light Grid Accent 1" w:semiHidden="0" w:uiPriority="62" w:unhideWhenUsed="0"/>
-    <w:lsdException w:name="Medium Shading 1 Accent 1" w:semiHidden="0" w:uiPriority="63" w:unhideWhenUsed="0"/>
-    <w:lsdException w:name="Medium Shading 2 Accent 1" w:semiHidden="0" w:uiPriority="64" w:unhideWhenUsed="0"/>
-    <w:lsdException w:name="Medium List 1 Accent 1" w:semiHidden="0" w:uiPriority="65" w:unhideWhenUsed="0"/>
-    <w:lsdException w:name="Revision" w:unhideWhenUsed="0"/>
-    <w:lsdException w:name="List Paragraph" w:semiHidden="0" w:uiPriority="34" w:unhideWhenUsed="0" w:qFormat="1"/>
-    <w:lsdException w:name="Quote" w:semiHidden="0" w:uiPriority="29" w:unhideWhenUsed="0" w:qFormat="1"/>
-    <w:lsdException w:name="Intense Quote" w:semiHidden="0" w:uiPriority="30" w:unhideWhenUsed="0" w:qFormat="1"/>
-    <w:lsdException w:name="Medium List 2 Accent 1" w:semiHidden="0" w:uiPriority="66" w:unhideWhenUsed="0"/>
-    <w:lsdException w:name="Medium Grid 1 Accent 1" w:semiHidden="0" w:uiPriority="67" w:unhideWhenUsed="0"/>
-    <w:lsdException w:name="Medium Grid 2 Accent 1" w:semiHidden="0" w:uiPriority="68" w:unhideWhenUsed="0"/>
-    <w:lsdException w:name="Medium Grid 3 Accent 1" w:semiHidden="0" w:uiPriority="69" w:unhideWhenUsed="0"/>
-    <w:lsdException w:name="Dark List Accent 1" w:semiHidden="0" w:uiPriority="70" w:unhideWhenUsed="0"/>
-    <w:lsdException w:name="Colorful Shading Accent 1" w:semiHidden="0" w:uiPriority="71" w:unhideWhenUsed="0"/>
-    <w:lsdException w:name="Colorful List Accent 1" w:semiHidden="0" w:uiPriority="72" w:unhideWhenUsed="0"/>
-    <w:lsdException w:name="Colorful Grid Accent 1" w:semiHidden="0" w:uiPriority="73" w:unhideWhenUsed="0"/>
-    <w:lsdException w:name="Light Shading Accent 2" w:semiHidden="0" w:uiPriority="60" w:unhideWhenUsed="0"/>
-    <w:lsdException w:name="Light List Accent 2" w:semiHidden="0" w:uiPriority="61" w:unhideWhenUsed="0"/>
-    <w:lsdException w:name="Light Grid Accent 2" w:semiHidden="0" w:uiPriority="62" w:unhideWhenUsed="0"/>
-    <w:lsdException w:name="Medium Shading 1 Accent 2" w:semiHidden="0" w:uiPriority="63" w:unhideWhenUsed="0"/>
-    <w:lsdException w:name="Medium Shading 2 Accent 2" w:semiHidden="0" w:uiPriority="64" w:unhideWhenUsed="0"/>
-    <w:lsdException w:name="Medium List 1 Accent 2" w:semiHidden="0" w:uiPriority="65" w:unhideWhenUsed="0"/>
-    <w:lsdException w:name="Medium List 2 Accent 2" w:semiHidden="0" w:uiPriority="66" w:unhideWhenUsed="0"/>
-    <w:lsdException w:name="Medium Grid 1 Accent 2" w:semiHidden="0" w:uiPriority="67" w:unhideWhenUsed="0"/>
-    <w:lsdException w:name="Medium Grid 2 Accent 2" w:semiHidden="0" w:uiPriority="68" w:unhideWhenUsed="0"/>
-    <w:lsdException w:name="Medium Grid 3 Accent 2" w:semiHidden="0" w:uiPriority="69" w:unhideWhenUsed="0"/>
-    <w:lsdException w:name="Dark List Accent 2" w:semiHidden="0" w:uiPriority="70" w:unhideWhenUsed="0"/>
-    <w:lsdException w:name="Colorful Shading Accent 2" w:semiHidden="0" w:uiPriority="71" w:unhideWhenUsed="0"/>
-    <w:lsdException w:name="Colorful List Accent 2" w:semiHidden="0" w:uiPriority="72" w:unhideWhenUsed="0"/>
-    <w:lsdException w:name="Colorful Grid Accent 2" w:semiHidden="0" w:uiPriority="73" w:unhideWhenUsed="0"/>
-    <w:lsdException w:name="Light Shading Accent 3" w:semiHidden="0" w:uiPriority="60" w:unhideWhenUsed="0"/>
-    <w:lsdException w:name="Light List Accent 3" w:semiHidden="0" w:uiPriority="61" w:unhideWhenUsed="0"/>
-    <w:lsdException w:name="Light Grid Accent 3" w:semiHidden="0" w:uiPriority="62" w:unhideWhenUsed="0"/>
-    <w:lsdException w:name="Medium Shading 1 Accent 3" w:semiHidden="0" w:uiPriority="63" w:unhideWhenUsed="0"/>
-    <w:lsdException w:name="Medium Shading 2 Accent 3" w:semiHidden="0" w:uiPriority="64" w:unhideWhenUsed="0"/>
-    <w:lsdException w:name="Medium List 1 Accent 3" w:semiHidden="0" w:uiPriority="65" w:unhideWhenUsed="0"/>
-    <w:lsdException w:name="Medium List 2 Accent 3" w:semiHidden="0" w:uiPriority="66" w:unhideWhenUsed="0"/>
-    <w:lsdException w:name="Medium Grid 1 Accent 3" w:semiHidden="0" w:uiPriority="67" w:unhideWhenUsed="0"/>
-    <w:lsdException w:name="Medium Grid 2 Accent 3" w:semiHidden="0" w:uiPriority="68" w:unhideWhenUsed="0"/>
-    <w:lsdException w:name="Medium Grid 3 Accent 3" w:semiHidden="0" w:uiPriority="69" w:unhideWhenUsed="0"/>
-    <w:lsdException w:name="Dark List Accent 3" w:semiHidden="0" w:uiPriority="70" w:unhideWhenUsed="0"/>
-    <w:lsdException w:name="Colorful Shading Accent 3" w:semiHidden="0" w:uiPriority="71" w:unhideWhenUsed="0"/>
-    <w:lsdException w:name="Colorful List Accent 3" w:semiHidden="0" w:uiPriority="72" w:unhideWhenUsed="0"/>
-    <w:lsdException w:name="Colorful Grid Accent 3" w:semiHidden="0" w:uiPriority="73" w:unhideWhenUsed="0"/>
-    <w:lsdException w:name="Light Shading Accent 4" w:semiHidden="0" w:uiPriority="60" w:unhideWhenUsed="0"/>
-    <w:lsdException w:name="Light List Accent 4" w:semiHidden="0" w:uiPriority="61" w:unhideWhenUsed="0"/>
-    <w:lsdException w:name="Light Grid Accent 4" w:semiHidden="0" w:uiPriority="62" w:unhideWhenUsed="0"/>
-    <w:lsdException w:name="Medium Shading 1 Accent 4" w:semiHidden="0" w:uiPriority="63" w:unhideWhenUsed="0"/>
-    <w:lsdException w:name="Medium Shading 2 Accent 4" w:semiHidden="0" w:uiPriority="64" w:unhideWhenUsed="0"/>
-    <w:lsdException w:name="Medium List 1 Accent 4" w:semiHidden="0" w:uiPriority="65" w:unhideWhenUsed="0"/>
-    <w:lsdException w:name="Medium List 2 Accent 4" w:semiHidden="0" w:uiPriority="66" w:unhideWhenUsed="0"/>
-    <w:lsdException w:name="Medium Grid 1 Accent 4" w:semiHidden="0" w:uiPriority="67" w:unhideWhenUsed="0"/>
-    <w:lsdException w:name="Medium Grid 2 Accent 4" w:semiHidden="0" w:uiPriority="68" w:unhideWhenUsed="0"/>
-    <w:lsdException w:name="Medium Grid 3 Accent 4" w:semiHidden="0" w:uiPriority="69" w:unhideWhenUsed="0"/>
-    <w:lsdException w:name="Dark List Accent 4" w:semiHidden="0" w:uiPriority="70" w:unhideWhenUsed="0"/>
-    <w:lsdException w:name="Colorful Shading Accent 4" w:semiHidden="0" w:uiPriority="71" w:unhideWhenUsed="0"/>
-    <w:lsdException w:name="Colorful List Accent 4" w:semiHidden="0" w:uiPriority="72" w:unhideWhenUsed="0"/>
-    <w:lsdException w:name="Colorful Grid Accent 4" w:semiHidden="0" w:uiPriority="73" w:unhideWhenUsed="0"/>
-    <w:lsdException w:name="Light Shading Accent 5" w:semiHidden="0" w:uiPriority="60" w:unhideWhenUsed="0"/>
-    <w:lsdException w:name="Light List Accent 5" w:semiHidden="0" w:uiPriority="61" w:unhideWhenUsed="0"/>
-    <w:lsdException w:name="Light Grid Accent 5" w:semiHidden="0" w:uiPriority="62" w:unhideWhenUsed="0"/>
-    <w:lsdException w:name="Medium Shading 1 Accent 5" w:semiHidden="0" w:uiPriority="63" w:unhideWhenUsed="0"/>
-    <w:lsdException w:name="Medium Shading 2 Accent 5" w:semiHidden="0" w:uiPriority="64" w:unhideWhenUsed="0"/>
-    <w:lsdException w:name="Medium List 1 Accent 5" w:semiHidden="0" w:uiPriority="65" w:unhideWhenUsed="0"/>
-    <w:lsdException w:name="Medium List 2 Accent 5" w:semiHidden="0" w:uiPriority="66" w:unhideWhenUsed="0"/>
-    <w:lsdException w:name="Medium Grid 1 Accent 5" w:semiHidden="0" w:uiPriority="67" w:unhideWhenUsed="0"/>
-    <w:lsdException w:name="Medium Grid 2 Accent 5" w:semiHidden="0" w:uiPriority="68" w:unhideWhenUsed="0"/>
-    <w:lsdException w:name="Medium Grid 3 Accent 5" w:semiHidden="0" w:uiPriority="69" w:unhideWhenUsed="0"/>
-    <w:lsdException w:name="Dark List Accent 5" w:semiHidden="0" w:uiPriority="70" w:unhideWhenUsed="0"/>
-    <w:lsdException w:name="Colorful Shading Accent 5" w:semiHidden="0" w:uiPriority="71" w:unhideWhenUsed="0"/>
-    <w:lsdException w:name="Colorful List Accent 5" w:semiHidden="0" w:uiPriority="72" w:unhideWhenUsed="0"/>
-    <w:lsdException w:name="Colorful Grid Accent 5" w:semiHidden="0" w:uiPriority="73" w:unhideWhenUsed="0"/>
-    <w:lsdException w:name="Light Shading Accent 6" w:semiHidden="0" w:uiPriority="60" w:unhideWhenUsed="0"/>
-    <w:lsdException w:name="Light List Accent 6" w:semiHidden="0" w:uiPriority="61" w:unhideWhenUsed="0"/>
-    <w:lsdException w:name="Light Grid Accent 6" w:semiHidden="0" w:uiPriority="62" w:unhideWhenUsed="0"/>
-    <w:lsdException w:name="Medium Shading 1 Accent 6" w:semiHidden="0" w:uiPriority="63" w:unhideWhenUsed="0"/>
-    <w:lsdException w:name="Medium Shading 2 Accent 6" w:semiHidden="0" w:uiPriority="64" w:unhideWhenUsed="0"/>
-    <w:lsdException w:name="Medium List 1 Accent 6" w:semiHidden="0" w:uiPriority="65" w:unhideWhenUsed="0"/>
-    <w:lsdException w:name="Medium List 2 Accent 6" w:semiHidden="0" w:uiPriority="66" w:unhideWhenUsed="0"/>
-    <w:lsdException w:name="Medium Grid 1 Accent 6" w:semiHidden="0" w:uiPriority="67" w:unhideWhenUsed="0"/>
-    <w:lsdException w:name="Medium Grid 2 Accent 6" w:semiHidden="0" w:uiPriority="68" w:unhideWhenUsed="0"/>
-    <w:lsdException w:name="Medium Grid 3 Accent 6" w:semiHidden="0" w:uiPriority="69" w:unhideWhenUsed="0"/>
-    <w:lsdException w:name="Dark List Accent 6" w:semiHidden="0" w:uiPriority="70" w:unhideWhenUsed="0"/>
-    <w:lsdException w:name="Colorful Shading Accent 6" w:semiHidden="0" w:uiPriority="71" w:unhideWhenUsed="0"/>
-    <w:lsdException w:name="Colorful List Accent 6" w:semiHidden="0" w:uiPriority="72" w:unhideWhenUsed="0"/>
-    <w:lsdException w:name="Colorful Grid Accent 6" w:semiHidden="0" w:uiPriority="73" w:unhideWhenUsed="0"/>
-    <w:lsdException w:name="Subtle Emphasis" w:semiHidden="0" w:uiPriority="19" w:unhideWhenUsed="0" w:qFormat="1"/>
-    <w:lsdException w:name="Intense Emphasis" w:semiHidden="0" w:uiPriority="21" w:unhideWhenUsed="0" w:qFormat="1"/>
-    <w:lsdException w:name="Subtle Reference" w:semiHidden="0" w:uiPriority="31" w:unhideWhenUsed="0" w:qFormat="1"/>
-    <w:lsdException w:name="Intense Reference" w:semiHidden="0" w:uiPriority="32" w:unhideWhenUsed="0" w:qFormat="1"/>
-    <w:lsdException w:name="Book Title" w:semiHidden="0" w:uiPriority="33" w:unhideWhenUsed="0" w:qFormat="1"/>
-    <w:lsdException w:name="Bibliography" w:uiPriority="37"/>
-    <w:lsdException w:name="TOC Heading" w:uiPriority="39" w:qFormat="1"/>
-  </w:latentStyles>
-  <w:style w:type="paragraph" w:default="1" w:styleId="Normal">
-    <w:name w:val="Normal"/>
-    <w:qFormat/>
-  </w:style>
-  <w:style w:type="character" w:default="1" w:styleId="Fuentedeprrafopredeter">
-    <w:name w:val="Default Paragraph Font"/>
-    <w:uiPriority w:val="1"/>
-    <w:semiHidden/>
-    <w:unhideWhenUsed/>
-  </w:style>
-  <w:style w:type="table" w:default="1" w:styleId="Tablanormal">
-    <w:name w:val="Normal Table"/>
-    <w:uiPriority w:val="99"/>
-    <w:semiHidden/>
-    <w:unhideWhenUsed/>
-    <w:qFormat/>
-    <w:tblPr>
-      <w:tblInd w:w="0" w:type="dxa"/>
-      <w:tblCellMar>
-        <w:top w:w="0" w:type="dxa"/>
-        <w:left w:w="108" w:type="dxa"/>
-        <w:bottom w:w="0" w:type="dxa"/>
-        <w:right w:w="108" w:type="dxa"/>
-      </w:tblCellMar>
-    </w:tblPr>
-  </w:style>
-  <w:style w:type="numbering" w:default="1" w:styleId="Sinlista">
-    <w:name w:val="No List"/>
-    <w:uiPriority w:val="99"/>
-    <w:semiHidden/>
-    <w:unhideWhenUsed/>
-  </w:style>
-  <w:style w:type="paragraph" w:customStyle="1" w:styleId="D0EB76AA211940148EDC052AA875B875">
-    <w:name w:val="D0EB76AA211940148EDC052AA875B875"/>
-    <w:rsid w:val="005F0820"/>
-  </w:style>
-  <w:style w:type="paragraph" w:customStyle="1" w:styleId="D59DE652A5A147BBB509FF1B055DF31B">
-    <w:name w:val="D59DE652A5A147BBB509FF1B055DF31B"/>
-    <w:rsid w:val="005F0820"/>
-  </w:style>
-  <w:style w:type="paragraph" w:customStyle="1" w:styleId="2385F131FB3C4A09A58173A4AAFA8B7E">
-    <w:name w:val="2385F131FB3C4A09A58173A4AAFA8B7E"/>
-    <w:rsid w:val="005F0820"/>
-  </w:style>
-</w:styles>
-</file>
-
-<file path=word/glossary/webSettings.xml><?xml version="1.0" encoding="utf-8"?>
-<w:webSettings xmlns:r="http://schemas.openxmlformats.org/officeDocument/2006/relationships" xmlns:w="http://schemas.openxmlformats.org/wordprocessingml/2006/main">
-  <w:optimizeForBrowser/>
-</w:webSettings>
-</file>
-
 <file path=word/theme/theme1.xml><?xml version="1.0" encoding="utf-8"?>
 <a:theme xmlns:a="http://schemas.openxmlformats.org/drawingml/2006/main" name="Tema de Office">
   <a:themeElements>

</xml_diff>